<commit_message>
updated demo to track fixes made in trestle
Signed-off-by: Frank Suits <frankst@au1.ibm.com>
</commit_message>
<xml_diff>
--- a/acme_platform_ssp.docx
+++ b/acme_platform_ssp.docx
@@ -2074,13 +2074,13 @@
     <w:bookmarkEnd w:id="65"/>
     <w:bookmarkEnd w:id="66"/>
     <w:bookmarkEnd w:id="67"/>
-    <w:bookmarkStart w:id="80" w:name="cc"/>
+    <w:bookmarkStart w:id="80" w:name="custom-controls-cc"/>
     <w:p>
       <w:pPr>
         <w:pStyle w:val="Heading2"/>
       </w:pPr>
       <w:r>
-        <w:t xml:space="preserve">(CC)</w:t>
+        <w:t xml:space="preserve">Custom Controls (CC)</w:t>
       </w:r>
     </w:p>
     <w:bookmarkStart w:id="73" w:name="cc-1---energy-consumption"/>
@@ -2500,13 +2500,13 @@
     <w:bookmarkEnd w:id="78"/>
     <w:bookmarkEnd w:id="79"/>
     <w:bookmarkEnd w:id="80"/>
-    <w:bookmarkStart w:id="97" w:name="pr"/>
+    <w:bookmarkStart w:id="97" w:name="privilege-rating-pr"/>
     <w:p>
       <w:pPr>
         <w:pStyle w:val="Heading2"/>
       </w:pPr>
       <w:r>
-        <w:t xml:space="preserve">(PR)</w:t>
+        <w:t xml:space="preserve">Privilege Rating (PR)</w:t>
       </w:r>
     </w:p>
     <w:bookmarkStart w:id="90" w:name="X96f61967bc6ac43b6344b1f34bfde1af31504a3"/>

</xml_diff>

<commit_message>
updated demo to version 100
Signed-off-by: Frank Suits <frankst@au1.ibm.com>
</commit_message>
<xml_diff>
--- a/acme_platform_ssp.docx
+++ b/acme_platform_ssp.docx
@@ -98,7 +98,7 @@
         </w:numPr>
       </w:pPr>
       <w:r>
-        <w:t xml:space="preserve">[a] Develops, documents, and disseminates to organization-defined personnel or roles:</w:t>
+        <w:t xml:space="preserve">[a.] Develops, documents, and disseminates to executives:</w:t>
       </w:r>
     </w:p>
     <w:p>
@@ -110,7 +110,7 @@
         <w:pStyle w:val="Compact"/>
       </w:pPr>
       <w:r>
-        <w:t xml:space="preserve">[1] An access control policy that addresses purpose, scope, roles, responsibilities, management commitment, coordination among organizational entities, and compliance; and</w:t>
+        <w:t xml:space="preserve">[1.] An access control policy that addresses purpose, scope, roles, responsibilities, management commitment, coordination among organizational entities, and compliance; and</w:t>
       </w:r>
     </w:p>
     <w:p>
@@ -122,7 +122,7 @@
         <w:pStyle w:val="Compact"/>
       </w:pPr>
       <w:r>
-        <w:t xml:space="preserve">[2] Procedures to facilitate the implementation of the access control policy and associated access controls; and</w:t>
+        <w:t xml:space="preserve">[2.] Procedures to facilitate the implementation of the access control policy and associated access controls; and</w:t>
       </w:r>
     </w:p>
     <w:p>
@@ -133,7 +133,7 @@
         </w:numPr>
       </w:pPr>
       <w:r>
-        <w:t xml:space="preserve">[b] Reviews and updates the current:</w:t>
+        <w:t xml:space="preserve">[b.] Reviews and updates the current:</w:t>
       </w:r>
     </w:p>
     <w:p>
@@ -145,7 +145,7 @@
         <w:pStyle w:val="Compact"/>
       </w:pPr>
       <w:r>
-        <w:t xml:space="preserve">[1] Access control policy organization-defined frequency; and</w:t>
+        <w:t xml:space="preserve">[1.] Access control policy monthly; and</w:t>
       </w:r>
     </w:p>
     <w:p>
@@ -157,7 +157,7 @@
         <w:pStyle w:val="Compact"/>
       </w:pPr>
       <w:r>
-        <w:t xml:space="preserve">[2] Access control procedures organization-defined frequency.</w:t>
+        <w:t xml:space="preserve">[2.] Access control procedures weekly.</w:t>
       </w:r>
     </w:p>
     <w:bookmarkEnd w:id="21"/>
@@ -230,7 +230,7 @@
               <w:jc w:val="left"/>
             </w:pPr>
             <w:r>
-              <w:t xml:space="preserve">organization-defined personnel or roles</w:t>
+              <w:t xml:space="preserve">executives</w:t>
             </w:r>
           </w:p>
         </w:tc>
@@ -256,7 +256,7 @@
               <w:jc w:val="left"/>
             </w:pPr>
             <w:r>
-              <w:t xml:space="preserve">organization-defined frequency</w:t>
+              <w:t xml:space="preserve">monthly</w:t>
             </w:r>
           </w:p>
         </w:tc>
@@ -282,7 +282,7 @@
               <w:jc w:val="left"/>
             </w:pPr>
             <w:r>
-              <w:t xml:space="preserve">organization-defined frequency</w:t>
+              <w:t xml:space="preserve">weekly</w:t>
             </w:r>
           </w:p>
         </w:tc>
@@ -464,7 +464,7 @@
         <w:pStyle w:val="FirstParagraph"/>
       </w:pPr>
       <w:r>
-        <w:t xml:space="preserve">ACME CISO is responsible for updating documentation on intranet.acme.com/ciso/access-control, on an annual basis. This website becomes the single source of truth for all access-control policies.</w:t>
+        <w:t xml:space="preserve">Add control implementation description here for item ac-1_smt.a</w:t>
       </w:r>
     </w:p>
     <w:bookmarkEnd w:id="25"/>
@@ -522,7 +522,7 @@
         </w:numPr>
       </w:pPr>
       <w:r>
-        <w:t xml:space="preserve">[a] Identifies and selects the following types of information system accounts to support organizational missions/business functions: organization-defined information system account types;</w:t>
+        <w:t xml:space="preserve">[a.] Identifies and selects the following types of information system accounts to support organizational missions/business functions: privileged;</w:t>
       </w:r>
     </w:p>
     <w:p>
@@ -533,7 +533,7 @@
         </w:numPr>
       </w:pPr>
       <w:r>
-        <w:t xml:space="preserve">[b] Assigns account managers for information system accounts;</w:t>
+        <w:t xml:space="preserve">[b.] Assigns account managers for information system accounts;</w:t>
       </w:r>
     </w:p>
     <w:p>
@@ -544,7 +544,7 @@
         </w:numPr>
       </w:pPr>
       <w:r>
-        <w:t xml:space="preserve">[c] Establishes conditions for group and role membership;</w:t>
+        <w:t xml:space="preserve">[c.] Establishes conditions for group and role membership;</w:t>
       </w:r>
     </w:p>
     <w:p>
@@ -555,7 +555,7 @@
         </w:numPr>
       </w:pPr>
       <w:r>
-        <w:t xml:space="preserve">[d] Specifies authorized users of the information system, group and role membership, and access authorizations (i.e., privileges) and other attributes (as required) for each account;</w:t>
+        <w:t xml:space="preserve">[d.] Specifies authorized users of the information system, group and role membership, and access authorizations (i.e., privileges) and other attributes (as required) for each account;</w:t>
       </w:r>
     </w:p>
     <w:p>
@@ -566,7 +566,7 @@
         </w:numPr>
       </w:pPr>
       <w:r>
-        <w:t xml:space="preserve">[e] Requires approvals by organization-defined personnel or roles for requests to create information system accounts;</w:t>
+        <w:t xml:space="preserve">[e.] Requires approvals by officer for requests to create information system accounts;</w:t>
       </w:r>
     </w:p>
     <w:p>
@@ -577,7 +577,7 @@
         </w:numPr>
       </w:pPr>
       <w:r>
-        <w:t xml:space="preserve">[f] Creates, enables, modifies, disables, and removes information system accounts in accordance with organization-defined procedures or conditions;</w:t>
+        <w:t xml:space="preserve">[f.] Creates, enables, modifies, disables, and removes information system accounts in accordance with standard operations;</w:t>
       </w:r>
     </w:p>
     <w:p>
@@ -588,7 +588,7 @@
         </w:numPr>
       </w:pPr>
       <w:r>
-        <w:t xml:space="preserve">[g] Monitors the use of information system accounts;</w:t>
+        <w:t xml:space="preserve">[g.] Monitors the use of information system accounts;</w:t>
       </w:r>
     </w:p>
     <w:p>
@@ -599,7 +599,7 @@
         </w:numPr>
       </w:pPr>
       <w:r>
-        <w:t xml:space="preserve">[h] Notifies account managers:</w:t>
+        <w:t xml:space="preserve">[h.] Notifies account managers:</w:t>
       </w:r>
     </w:p>
     <w:p>
@@ -611,7 +611,7 @@
         <w:pStyle w:val="Compact"/>
       </w:pPr>
       <w:r>
-        <w:t xml:space="preserve">[1] When accounts are no longer required;</w:t>
+        <w:t xml:space="preserve">[1.] When accounts are no longer required;</w:t>
       </w:r>
     </w:p>
     <w:p>
@@ -623,7 +623,7 @@
         <w:pStyle w:val="Compact"/>
       </w:pPr>
       <w:r>
-        <w:t xml:space="preserve">[2] When users are terminated or transferred; and</w:t>
+        <w:t xml:space="preserve">[2.] When users are terminated or transferred; and</w:t>
       </w:r>
     </w:p>
     <w:p>
@@ -635,7 +635,7 @@
         <w:pStyle w:val="Compact"/>
       </w:pPr>
       <w:r>
-        <w:t xml:space="preserve">[3] When individual information system usage or need-to-know changes;</w:t>
+        <w:t xml:space="preserve">[3.] When individual information system usage or need-to-know changes;</w:t>
       </w:r>
     </w:p>
     <w:p>
@@ -646,7 +646,7 @@
         </w:numPr>
       </w:pPr>
       <w:r>
-        <w:t xml:space="preserve">[i] Authorizes access to the information system based on:</w:t>
+        <w:t xml:space="preserve">[i.] Authorizes access to the information system based on:</w:t>
       </w:r>
     </w:p>
     <w:p>
@@ -658,7 +658,7 @@
         <w:pStyle w:val="Compact"/>
       </w:pPr>
       <w:r>
-        <w:t xml:space="preserve">[1] A valid access authorization;</w:t>
+        <w:t xml:space="preserve">[1.] A valid access authorization;</w:t>
       </w:r>
     </w:p>
     <w:p>
@@ -670,7 +670,7 @@
         <w:pStyle w:val="Compact"/>
       </w:pPr>
       <w:r>
-        <w:t xml:space="preserve">[2] Intended system usage; and</w:t>
+        <w:t xml:space="preserve">[2.] Intended system usage; and</w:t>
       </w:r>
     </w:p>
     <w:p>
@@ -682,7 +682,7 @@
         <w:pStyle w:val="Compact"/>
       </w:pPr>
       <w:r>
-        <w:t xml:space="preserve">[3] Other attributes as required by the organization or associated missions/business functions;</w:t>
+        <w:t xml:space="preserve">[3.] Other attributes as required by the organization or associated missions/business functions;</w:t>
       </w:r>
     </w:p>
     <w:p>
@@ -693,7 +693,7 @@
         </w:numPr>
       </w:pPr>
       <w:r>
-        <w:t xml:space="preserve">[j] Reviews accounts for compliance with account management requirements organization-defined frequency; and</w:t>
+        <w:t xml:space="preserve">[j.] Reviews accounts for compliance with account management requirements daily; and</w:t>
       </w:r>
     </w:p>
     <w:p>
@@ -704,7 +704,7 @@
         </w:numPr>
       </w:pPr>
       <w:r>
-        <w:t xml:space="preserve">[k] Establishes a process for reissuing shared/group account credentials (if deployed) when individuals are removed from the group.</w:t>
+        <w:t xml:space="preserve">[k.] Establishes a process for reissuing shared/group account credentials (if deployed) when individuals are removed from the group.</w:t>
       </w:r>
     </w:p>
     <w:bookmarkEnd w:id="29"/>
@@ -777,7 +777,7 @@
               <w:jc w:val="left"/>
             </w:pPr>
             <w:r>
-              <w:t xml:space="preserve">organization-defined information system account types</w:t>
+              <w:t xml:space="preserve">privileged</w:t>
             </w:r>
           </w:p>
         </w:tc>
@@ -803,7 +803,7 @@
               <w:jc w:val="left"/>
             </w:pPr>
             <w:r>
-              <w:t xml:space="preserve">organization-defined personnel or roles</w:t>
+              <w:t xml:space="preserve">officer</w:t>
             </w:r>
           </w:p>
         </w:tc>
@@ -829,7 +829,7 @@
               <w:jc w:val="left"/>
             </w:pPr>
             <w:r>
-              <w:t xml:space="preserve">organization-defined procedures or conditions</w:t>
+              <w:t xml:space="preserve">standard operations</w:t>
             </w:r>
           </w:p>
         </w:tc>
@@ -855,7 +855,7 @@
               <w:jc w:val="left"/>
             </w:pPr>
             <w:r>
-              <w:t xml:space="preserve">organization-defined frequency</w:t>
+              <w:t xml:space="preserve">daily</w:t>
             </w:r>
           </w:p>
         </w:tc>
@@ -1432,16 +1432,968 @@
     <w:bookmarkEnd w:id="50"/>
     <w:bookmarkEnd w:id="51"/>
     <w:bookmarkEnd w:id="52"/>
-    <w:bookmarkStart w:id="67" w:name="system-and-communications-protection-sc"/>
+    <w:bookmarkStart w:id="65" w:name="custom-controls-cc"/>
     <w:p>
       <w:pPr>
         <w:pStyle w:val="Heading2"/>
       </w:pPr>
       <w:r>
+        <w:t xml:space="preserve">Custom Controls (CC)</w:t>
+      </w:r>
+    </w:p>
+    <w:bookmarkStart w:id="58" w:name="cc-1---energy-consumption"/>
+    <w:p>
+      <w:pPr>
+        <w:pStyle w:val="Heading3"/>
+      </w:pPr>
+      <w:r>
+        <w:t xml:space="preserve">CC-1 - Energy consumption</w:t>
+      </w:r>
+    </w:p>
+    <w:bookmarkStart w:id="53" w:name="control-statement-3"/>
+    <w:p>
+      <w:pPr>
+        <w:pStyle w:val="Heading4"/>
+      </w:pPr>
+      <w:r>
+        <w:t xml:space="preserve">Control Statement</w:t>
+      </w:r>
+    </w:p>
+    <w:p>
+      <w:pPr>
+        <w:pStyle w:val="FirstParagraph"/>
+      </w:pPr>
+      <w:r>
+        <w:t xml:space="preserve">All services should report energy consumed by their service.</w:t>
+      </w:r>
+    </w:p>
+    <w:bookmarkEnd w:id="53"/>
+    <w:bookmarkStart w:id="56" w:name="summary-information"/>
+    <w:p>
+      <w:pPr>
+        <w:pStyle w:val="Heading4"/>
+      </w:pPr>
+      <w:r>
+        <w:t xml:space="preserve">Summary information</w:t>
+      </w:r>
+    </w:p>
+    <w:bookmarkStart w:id="54" w:name="fedramp-implementation-status.-3"/>
+    <w:p>
+      <w:pPr>
+        <w:pStyle w:val="Heading5"/>
+      </w:pPr>
+      <w:r>
+        <w:t xml:space="preserve">FedRamp Implementation Status.</w:t>
+      </w:r>
+    </w:p>
+    <w:p>
+      <w:pPr>
+        <w:numPr>
+          <w:ilvl w:val="0"/>
+          <w:numId w:val="1013"/>
+        </w:numPr>
+      </w:pPr>
+      <w:r>
+        <w:t xml:space="preserve">Implemented</w:t>
+      </w:r>
+    </w:p>
+    <w:p>
+      <w:pPr>
+        <w:numPr>
+          <w:ilvl w:val="0"/>
+          <w:numId w:val="1013"/>
+        </w:numPr>
+      </w:pPr>
+      <w:r>
+        <w:t xml:space="preserve">Partially implemented</w:t>
+      </w:r>
+    </w:p>
+    <w:p>
+      <w:pPr>
+        <w:numPr>
+          <w:ilvl w:val="0"/>
+          <w:numId w:val="1013"/>
+        </w:numPr>
+      </w:pPr>
+      <w:r>
+        <w:t xml:space="preserve">Planned</w:t>
+      </w:r>
+    </w:p>
+    <w:p>
+      <w:pPr>
+        <w:numPr>
+          <w:ilvl w:val="0"/>
+          <w:numId w:val="1013"/>
+        </w:numPr>
+      </w:pPr>
+      <w:r>
+        <w:t xml:space="preserve">Alternative implementation</w:t>
+      </w:r>
+    </w:p>
+    <w:p>
+      <w:pPr>
+        <w:numPr>
+          <w:ilvl w:val="0"/>
+          <w:numId w:val="1013"/>
+        </w:numPr>
+      </w:pPr>
+      <w:r>
+        <w:t xml:space="preserve">Not Applicable</w:t>
+      </w:r>
+    </w:p>
+    <w:bookmarkEnd w:id="54"/>
+    <w:bookmarkStart w:id="55" w:name="fedramp-control-origination.-3"/>
+    <w:p>
+      <w:pPr>
+        <w:pStyle w:val="Heading5"/>
+      </w:pPr>
+      <w:r>
+        <w:t xml:space="preserve">FedRamp Control Origination.</w:t>
+      </w:r>
+    </w:p>
+    <w:p>
+      <w:pPr>
+        <w:numPr>
+          <w:ilvl w:val="0"/>
+          <w:numId w:val="1014"/>
+        </w:numPr>
+      </w:pPr>
+      <w:r>
+        <w:t xml:space="preserve">Service provider Corporate</w:t>
+      </w:r>
+    </w:p>
+    <w:p>
+      <w:pPr>
+        <w:numPr>
+          <w:ilvl w:val="0"/>
+          <w:numId w:val="1014"/>
+        </w:numPr>
+      </w:pPr>
+      <w:r>
+        <w:t xml:space="preserve">Service provider System Specific</w:t>
+      </w:r>
+    </w:p>
+    <w:p>
+      <w:pPr>
+        <w:numPr>
+          <w:ilvl w:val="0"/>
+          <w:numId w:val="1014"/>
+        </w:numPr>
+      </w:pPr>
+      <w:r>
+        <w:t xml:space="preserve">Service Provider Hybrid (Corporate and System Specific)</w:t>
+      </w:r>
+    </w:p>
+    <w:p>
+      <w:pPr>
+        <w:numPr>
+          <w:ilvl w:val="0"/>
+          <w:numId w:val="1014"/>
+        </w:numPr>
+      </w:pPr>
+      <w:r>
+        <w:t xml:space="preserve">Configured by Customer (Customer System Specific)</w:t>
+      </w:r>
+    </w:p>
+    <w:p>
+      <w:pPr>
+        <w:numPr>
+          <w:ilvl w:val="0"/>
+          <w:numId w:val="1014"/>
+        </w:numPr>
+      </w:pPr>
+      <w:r>
+        <w:t xml:space="preserve">Provided by Customer (Customer System Specific)</w:t>
+      </w:r>
+    </w:p>
+    <w:p>
+      <w:pPr>
+        <w:numPr>
+          <w:ilvl w:val="0"/>
+          <w:numId w:val="1014"/>
+        </w:numPr>
+      </w:pPr>
+      <w:r>
+        <w:t xml:space="preserve">Shared (Service Provider and Customer Responsibility)</w:t>
+      </w:r>
+    </w:p>
+    <w:p>
+      <w:pPr>
+        <w:numPr>
+          <w:ilvl w:val="0"/>
+          <w:numId w:val="1014"/>
+        </w:numPr>
+      </w:pPr>
+      <w:r>
+        <w:t xml:space="preserve">Inherited from pre-existing FedRAMP Authorization [Enter text here], Date of Authorization</w:t>
+      </w:r>
+    </w:p>
+    <w:bookmarkEnd w:id="55"/>
+    <w:bookmarkEnd w:id="56"/>
+    <w:bookmarkStart w:id="57" w:name="Xe4c89f66ee03dca53148bb73d4a576506d7d639"/>
+    <w:p>
+      <w:pPr>
+        <w:pStyle w:val="Heading4"/>
+      </w:pPr>
+      <w:r>
+        <w:t xml:space="preserve">What is the solution and how is it implemented?</w:t>
+      </w:r>
+    </w:p>
+    <w:p>
+      <w:pPr>
+        <w:pStyle w:val="FirstParagraph"/>
+      </w:pPr>
+      <w:r>
+        <w:t xml:space="preserve">Add control implementation description here for control cc-1</w:t>
+      </w:r>
+    </w:p>
+    <w:bookmarkEnd w:id="57"/>
+    <w:bookmarkEnd w:id="58"/>
+    <w:bookmarkStart w:id="64" w:name="cc-2---carbon-reporting"/>
+    <w:p>
+      <w:pPr>
+        <w:pStyle w:val="Heading3"/>
+      </w:pPr>
+      <w:r>
+        <w:t xml:space="preserve">CC-2 - Carbon reporting</w:t>
+      </w:r>
+    </w:p>
+    <w:bookmarkStart w:id="59" w:name="control-statement-4"/>
+    <w:p>
+      <w:pPr>
+        <w:pStyle w:val="Heading4"/>
+      </w:pPr>
+      <w:r>
+        <w:t xml:space="preserve">Control Statement</w:t>
+      </w:r>
+    </w:p>
+    <w:p>
+      <w:pPr>
+        <w:pStyle w:val="FirstParagraph"/>
+      </w:pPr>
+      <w:r>
+        <w:t xml:space="preserve">All services must calculate and report total scope 3 energy consumption.</w:t>
+      </w:r>
+    </w:p>
+    <w:bookmarkEnd w:id="59"/>
+    <w:bookmarkStart w:id="62" w:name="summary-information-1"/>
+    <w:p>
+      <w:pPr>
+        <w:pStyle w:val="Heading4"/>
+      </w:pPr>
+      <w:r>
+        <w:t xml:space="preserve">Summary information</w:t>
+      </w:r>
+    </w:p>
+    <w:bookmarkStart w:id="60" w:name="fedramp-implementation-status.-4"/>
+    <w:p>
+      <w:pPr>
+        <w:pStyle w:val="Heading5"/>
+      </w:pPr>
+      <w:r>
+        <w:t xml:space="preserve">FedRamp Implementation Status.</w:t>
+      </w:r>
+    </w:p>
+    <w:p>
+      <w:pPr>
+        <w:numPr>
+          <w:ilvl w:val="0"/>
+          <w:numId w:val="1015"/>
+        </w:numPr>
+      </w:pPr>
+      <w:r>
+        <w:t xml:space="preserve">Implemented</w:t>
+      </w:r>
+    </w:p>
+    <w:p>
+      <w:pPr>
+        <w:numPr>
+          <w:ilvl w:val="0"/>
+          <w:numId w:val="1015"/>
+        </w:numPr>
+      </w:pPr>
+      <w:r>
+        <w:t xml:space="preserve">Partially implemented</w:t>
+      </w:r>
+    </w:p>
+    <w:p>
+      <w:pPr>
+        <w:numPr>
+          <w:ilvl w:val="0"/>
+          <w:numId w:val="1015"/>
+        </w:numPr>
+      </w:pPr>
+      <w:r>
+        <w:t xml:space="preserve">Planned</w:t>
+      </w:r>
+    </w:p>
+    <w:p>
+      <w:pPr>
+        <w:numPr>
+          <w:ilvl w:val="0"/>
+          <w:numId w:val="1015"/>
+        </w:numPr>
+      </w:pPr>
+      <w:r>
+        <w:t xml:space="preserve">Alternative implementation</w:t>
+      </w:r>
+    </w:p>
+    <w:p>
+      <w:pPr>
+        <w:numPr>
+          <w:ilvl w:val="0"/>
+          <w:numId w:val="1015"/>
+        </w:numPr>
+      </w:pPr>
+      <w:r>
+        <w:t xml:space="preserve">Not Applicable</w:t>
+      </w:r>
+    </w:p>
+    <w:bookmarkEnd w:id="60"/>
+    <w:bookmarkStart w:id="61" w:name="fedramp-control-origination.-4"/>
+    <w:p>
+      <w:pPr>
+        <w:pStyle w:val="Heading5"/>
+      </w:pPr>
+      <w:r>
+        <w:t xml:space="preserve">FedRamp Control Origination.</w:t>
+      </w:r>
+    </w:p>
+    <w:p>
+      <w:pPr>
+        <w:numPr>
+          <w:ilvl w:val="0"/>
+          <w:numId w:val="1016"/>
+        </w:numPr>
+      </w:pPr>
+      <w:r>
+        <w:t xml:space="preserve">Service provider Corporate</w:t>
+      </w:r>
+    </w:p>
+    <w:p>
+      <w:pPr>
+        <w:numPr>
+          <w:ilvl w:val="0"/>
+          <w:numId w:val="1016"/>
+        </w:numPr>
+      </w:pPr>
+      <w:r>
+        <w:t xml:space="preserve">Service provider System Specific</w:t>
+      </w:r>
+    </w:p>
+    <w:p>
+      <w:pPr>
+        <w:numPr>
+          <w:ilvl w:val="0"/>
+          <w:numId w:val="1016"/>
+        </w:numPr>
+      </w:pPr>
+      <w:r>
+        <w:t xml:space="preserve">Service Provider Hybrid (Corporate and System Specific)</w:t>
+      </w:r>
+    </w:p>
+    <w:p>
+      <w:pPr>
+        <w:numPr>
+          <w:ilvl w:val="0"/>
+          <w:numId w:val="1016"/>
+        </w:numPr>
+      </w:pPr>
+      <w:r>
+        <w:t xml:space="preserve">Configured by Customer (Customer System Specific)</w:t>
+      </w:r>
+    </w:p>
+    <w:p>
+      <w:pPr>
+        <w:numPr>
+          <w:ilvl w:val="0"/>
+          <w:numId w:val="1016"/>
+        </w:numPr>
+      </w:pPr>
+      <w:r>
+        <w:t xml:space="preserve">Provided by Customer (Customer System Specific)</w:t>
+      </w:r>
+    </w:p>
+    <w:p>
+      <w:pPr>
+        <w:numPr>
+          <w:ilvl w:val="0"/>
+          <w:numId w:val="1016"/>
+        </w:numPr>
+      </w:pPr>
+      <w:r>
+        <w:t xml:space="preserve">Shared (Service Provider and Customer Responsibility)</w:t>
+      </w:r>
+    </w:p>
+    <w:p>
+      <w:pPr>
+        <w:numPr>
+          <w:ilvl w:val="0"/>
+          <w:numId w:val="1016"/>
+        </w:numPr>
+      </w:pPr>
+      <w:r>
+        <w:t xml:space="preserve">Inherited from pre-existing FedRAMP Authorization [Enter text here], Date of Authorization</w:t>
+      </w:r>
+    </w:p>
+    <w:bookmarkEnd w:id="61"/>
+    <w:bookmarkEnd w:id="62"/>
+    <w:bookmarkStart w:id="63" w:name="Xd5eca90907160bc8a0a5785860ceaf982809407"/>
+    <w:p>
+      <w:pPr>
+        <w:pStyle w:val="Heading4"/>
+      </w:pPr>
+      <w:r>
+        <w:t xml:space="preserve">What is the solution and how is it implemented?</w:t>
+      </w:r>
+    </w:p>
+    <w:p>
+      <w:pPr>
+        <w:pStyle w:val="FirstParagraph"/>
+      </w:pPr>
+      <w:r>
+        <w:t xml:space="preserve">Add control implementation description here for control cc-2</w:t>
+      </w:r>
+    </w:p>
+    <w:bookmarkEnd w:id="63"/>
+    <w:bookmarkEnd w:id="64"/>
+    <w:bookmarkEnd w:id="65"/>
+    <w:bookmarkStart w:id="82" w:name="privilege-rating-pr"/>
+    <w:p>
+      <w:pPr>
+        <w:pStyle w:val="Heading2"/>
+      </w:pPr>
+      <w:r>
+        <w:t xml:space="preserve">Privilege Rating (PR)</w:t>
+      </w:r>
+    </w:p>
+    <w:bookmarkStart w:id="75" w:name="X96f61967bc6ac43b6344b1f34bfde1af31504a3"/>
+    <w:p>
+      <w:pPr>
+        <w:pStyle w:val="Heading3"/>
+      </w:pPr>
+      <w:r>
+        <w:t xml:space="preserve">PR-1 - Right to access and deletion of records</w:t>
+      </w:r>
+    </w:p>
+    <w:bookmarkStart w:id="66" w:name="control-statement-5"/>
+    <w:p>
+      <w:pPr>
+        <w:pStyle w:val="Heading4"/>
+      </w:pPr>
+      <w:r>
+        <w:t xml:space="preserve">Control Statement</w:t>
+      </w:r>
+    </w:p>
+    <w:p>
+      <w:pPr>
+        <w:pStyle w:val="FirstParagraph"/>
+      </w:pPr>
+      <w:r>
+        <w:t xml:space="preserve">Any service or offering MUST:</w:t>
+      </w:r>
+    </w:p>
+    <w:p>
+      <w:pPr>
+        <w:numPr>
+          <w:ilvl w:val="0"/>
+          <w:numId w:val="1017"/>
+        </w:numPr>
+      </w:pPr>
+      <w:r>
+        <w:t xml:space="preserve">[a] Have a privacy focal to respond to deletion requests.</w:t>
+      </w:r>
+    </w:p>
+    <w:p>
+      <w:pPr>
+        <w:numPr>
+          <w:ilvl w:val="0"/>
+          <w:numId w:val="1017"/>
+        </w:numPr>
+      </w:pPr>
+      <w:r>
+        <w:t xml:space="preserve">[b] Have an automated method for allowing users to access all of their data</w:t>
+      </w:r>
+    </w:p>
+    <w:p>
+      <w:pPr>
+        <w:numPr>
+          <w:ilvl w:val="0"/>
+          <w:numId w:val="1017"/>
+        </w:numPr>
+      </w:pPr>
+      <w:r>
+        <w:t xml:space="preserve">[c] Have an automated method to allow users to request, and subsequently execute, deletion of personal records.</w:t>
+      </w:r>
+    </w:p>
+    <w:p>
+      <w:pPr>
+        <w:numPr>
+          <w:ilvl w:val="0"/>
+          <w:numId w:val="1017"/>
+        </w:numPr>
+      </w:pPr>
+      <w:r>
+        <w:t xml:space="preserve">[d] The process must be documented.</w:t>
+      </w:r>
+    </w:p>
+    <w:bookmarkEnd w:id="66"/>
+    <w:bookmarkStart w:id="69" w:name="summary-information-2"/>
+    <w:p>
+      <w:pPr>
+        <w:pStyle w:val="Heading4"/>
+      </w:pPr>
+      <w:r>
+        <w:t xml:space="preserve">Summary information</w:t>
+      </w:r>
+    </w:p>
+    <w:bookmarkStart w:id="67" w:name="fedramp-implementation-status.-5"/>
+    <w:p>
+      <w:pPr>
+        <w:pStyle w:val="Heading5"/>
+      </w:pPr>
+      <w:r>
+        <w:t xml:space="preserve">FedRamp Implementation Status.</w:t>
+      </w:r>
+    </w:p>
+    <w:p>
+      <w:pPr>
+        <w:numPr>
+          <w:ilvl w:val="0"/>
+          <w:numId w:val="1018"/>
+        </w:numPr>
+      </w:pPr>
+      <w:r>
+        <w:t xml:space="preserve">Implemented</w:t>
+      </w:r>
+    </w:p>
+    <w:p>
+      <w:pPr>
+        <w:numPr>
+          <w:ilvl w:val="0"/>
+          <w:numId w:val="1018"/>
+        </w:numPr>
+      </w:pPr>
+      <w:r>
+        <w:t xml:space="preserve">Partially implemented</w:t>
+      </w:r>
+    </w:p>
+    <w:p>
+      <w:pPr>
+        <w:numPr>
+          <w:ilvl w:val="0"/>
+          <w:numId w:val="1018"/>
+        </w:numPr>
+      </w:pPr>
+      <w:r>
+        <w:t xml:space="preserve">Planned</w:t>
+      </w:r>
+    </w:p>
+    <w:p>
+      <w:pPr>
+        <w:numPr>
+          <w:ilvl w:val="0"/>
+          <w:numId w:val="1018"/>
+        </w:numPr>
+      </w:pPr>
+      <w:r>
+        <w:t xml:space="preserve">Alternative implementation</w:t>
+      </w:r>
+    </w:p>
+    <w:p>
+      <w:pPr>
+        <w:numPr>
+          <w:ilvl w:val="0"/>
+          <w:numId w:val="1018"/>
+        </w:numPr>
+      </w:pPr>
+      <w:r>
+        <w:t xml:space="preserve">Not Applicable</w:t>
+      </w:r>
+    </w:p>
+    <w:bookmarkEnd w:id="67"/>
+    <w:bookmarkStart w:id="68" w:name="fedramp-control-origination.-5"/>
+    <w:p>
+      <w:pPr>
+        <w:pStyle w:val="Heading5"/>
+      </w:pPr>
+      <w:r>
+        <w:t xml:space="preserve">FedRamp Control Origination.</w:t>
+      </w:r>
+    </w:p>
+    <w:p>
+      <w:pPr>
+        <w:numPr>
+          <w:ilvl w:val="0"/>
+          <w:numId w:val="1019"/>
+        </w:numPr>
+      </w:pPr>
+      <w:r>
+        <w:t xml:space="preserve">Service provider Corporate</w:t>
+      </w:r>
+    </w:p>
+    <w:p>
+      <w:pPr>
+        <w:numPr>
+          <w:ilvl w:val="0"/>
+          <w:numId w:val="1019"/>
+        </w:numPr>
+      </w:pPr>
+      <w:r>
+        <w:t xml:space="preserve">Service provider System Specific</w:t>
+      </w:r>
+    </w:p>
+    <w:p>
+      <w:pPr>
+        <w:numPr>
+          <w:ilvl w:val="0"/>
+          <w:numId w:val="1019"/>
+        </w:numPr>
+      </w:pPr>
+      <w:r>
+        <w:t xml:space="preserve">Service Provider Hybrid (Corporate and System Specific)</w:t>
+      </w:r>
+    </w:p>
+    <w:p>
+      <w:pPr>
+        <w:numPr>
+          <w:ilvl w:val="0"/>
+          <w:numId w:val="1019"/>
+        </w:numPr>
+      </w:pPr>
+      <w:r>
+        <w:t xml:space="preserve">Configured by Customer (Customer System Specific)</w:t>
+      </w:r>
+    </w:p>
+    <w:p>
+      <w:pPr>
+        <w:numPr>
+          <w:ilvl w:val="0"/>
+          <w:numId w:val="1019"/>
+        </w:numPr>
+      </w:pPr>
+      <w:r>
+        <w:t xml:space="preserve">Provided by Customer (Customer System Specific)</w:t>
+      </w:r>
+    </w:p>
+    <w:p>
+      <w:pPr>
+        <w:numPr>
+          <w:ilvl w:val="0"/>
+          <w:numId w:val="1019"/>
+        </w:numPr>
+      </w:pPr>
+      <w:r>
+        <w:t xml:space="preserve">Shared (Service Provider and Customer Responsibility)</w:t>
+      </w:r>
+    </w:p>
+    <w:p>
+      <w:pPr>
+        <w:numPr>
+          <w:ilvl w:val="0"/>
+          <w:numId w:val="1019"/>
+        </w:numPr>
+      </w:pPr>
+      <w:r>
+        <w:t xml:space="preserve">Inherited from pre-existing FedRAMP Authorization [Enter text here], Date of Authorization</w:t>
+      </w:r>
+    </w:p>
+    <w:bookmarkEnd w:id="68"/>
+    <w:bookmarkEnd w:id="69"/>
+    <w:bookmarkStart w:id="74" w:name="X116c192d786594300558a2b074c60eda6f3540a"/>
+    <w:p>
+      <w:pPr>
+        <w:pStyle w:val="Heading4"/>
+      </w:pPr>
+      <w:r>
+        <w:t xml:space="preserve">What is the solution and how is it implemented?</w:t>
+      </w:r>
+    </w:p>
+    <w:bookmarkStart w:id="70" w:name="part-a"/>
+    <w:p>
+      <w:pPr>
+        <w:pStyle w:val="Heading5"/>
+      </w:pPr>
+      <w:r>
+        <w:t xml:space="preserve">Part a</w:t>
+      </w:r>
+    </w:p>
+    <w:p>
+      <w:pPr>
+        <w:pStyle w:val="FirstParagraph"/>
+      </w:pPr>
+      <w:r>
+        <w:t xml:space="preserve">Add control implementation description here for item pr-1_smt.a</w:t>
+      </w:r>
+    </w:p>
+    <w:bookmarkEnd w:id="70"/>
+    <w:bookmarkStart w:id="71" w:name="part-b"/>
+    <w:p>
+      <w:pPr>
+        <w:pStyle w:val="Heading5"/>
+      </w:pPr>
+      <w:r>
+        <w:t xml:space="preserve">Part b</w:t>
+      </w:r>
+    </w:p>
+    <w:p>
+      <w:pPr>
+        <w:pStyle w:val="FirstParagraph"/>
+      </w:pPr>
+      <w:r>
+        <w:t xml:space="preserve">Add control implementation description here for item pr-1_smt.b</w:t>
+      </w:r>
+    </w:p>
+    <w:bookmarkEnd w:id="71"/>
+    <w:bookmarkStart w:id="72" w:name="part-c"/>
+    <w:p>
+      <w:pPr>
+        <w:pStyle w:val="Heading5"/>
+      </w:pPr>
+      <w:r>
+        <w:t xml:space="preserve">Part c</w:t>
+      </w:r>
+    </w:p>
+    <w:p>
+      <w:pPr>
+        <w:pStyle w:val="FirstParagraph"/>
+      </w:pPr>
+      <w:r>
+        <w:t xml:space="preserve">Add control implementation description here for item pr-1_smt.c</w:t>
+      </w:r>
+    </w:p>
+    <w:bookmarkEnd w:id="72"/>
+    <w:bookmarkStart w:id="73" w:name="part-d"/>
+    <w:p>
+      <w:pPr>
+        <w:pStyle w:val="Heading5"/>
+      </w:pPr>
+      <w:r>
+        <w:t xml:space="preserve">Part d</w:t>
+      </w:r>
+    </w:p>
+    <w:p>
+      <w:pPr>
+        <w:pStyle w:val="FirstParagraph"/>
+      </w:pPr>
+      <w:r>
+        <w:t xml:space="preserve">Add control implementation description here for item pr-1_smt.d</w:t>
+      </w:r>
+    </w:p>
+    <w:bookmarkEnd w:id="73"/>
+    <w:bookmarkEnd w:id="74"/>
+    <w:bookmarkEnd w:id="75"/>
+    <w:bookmarkStart w:id="81" w:name="X0d699d1534071bd6460cc8d8f1c989079d40fe9"/>
+    <w:p>
+      <w:pPr>
+        <w:pStyle w:val="Heading3"/>
+      </w:pPr>
+      <w:r>
+        <w:t xml:space="preserve">PR-2 - Registering exemptions to right to delete</w:t>
+      </w:r>
+    </w:p>
+    <w:bookmarkStart w:id="76" w:name="control-statement-6"/>
+    <w:p>
+      <w:pPr>
+        <w:pStyle w:val="Heading4"/>
+      </w:pPr>
+      <w:r>
+        <w:t xml:space="preserve">Control Statement</w:t>
+      </w:r>
+    </w:p>
+    <w:bookmarkEnd w:id="76"/>
+    <w:bookmarkStart w:id="79" w:name="summary-information-3"/>
+    <w:p>
+      <w:pPr>
+        <w:pStyle w:val="Heading4"/>
+      </w:pPr>
+      <w:r>
+        <w:t xml:space="preserve">Summary information</w:t>
+      </w:r>
+    </w:p>
+    <w:bookmarkStart w:id="77" w:name="fedramp-implementation-status.-6"/>
+    <w:p>
+      <w:pPr>
+        <w:pStyle w:val="Heading5"/>
+      </w:pPr>
+      <w:r>
+        <w:t xml:space="preserve">FedRamp Implementation Status.</w:t>
+      </w:r>
+    </w:p>
+    <w:p>
+      <w:pPr>
+        <w:numPr>
+          <w:ilvl w:val="0"/>
+          <w:numId w:val="1020"/>
+        </w:numPr>
+      </w:pPr>
+      <w:r>
+        <w:t xml:space="preserve">Implemented</w:t>
+      </w:r>
+    </w:p>
+    <w:p>
+      <w:pPr>
+        <w:numPr>
+          <w:ilvl w:val="0"/>
+          <w:numId w:val="1020"/>
+        </w:numPr>
+      </w:pPr>
+      <w:r>
+        <w:t xml:space="preserve">Partially implemented</w:t>
+      </w:r>
+    </w:p>
+    <w:p>
+      <w:pPr>
+        <w:numPr>
+          <w:ilvl w:val="0"/>
+          <w:numId w:val="1020"/>
+        </w:numPr>
+      </w:pPr>
+      <w:r>
+        <w:t xml:space="preserve">Planned</w:t>
+      </w:r>
+    </w:p>
+    <w:p>
+      <w:pPr>
+        <w:numPr>
+          <w:ilvl w:val="0"/>
+          <w:numId w:val="1020"/>
+        </w:numPr>
+      </w:pPr>
+      <w:r>
+        <w:t xml:space="preserve">Alternative implementation</w:t>
+      </w:r>
+    </w:p>
+    <w:p>
+      <w:pPr>
+        <w:numPr>
+          <w:ilvl w:val="0"/>
+          <w:numId w:val="1020"/>
+        </w:numPr>
+      </w:pPr>
+      <w:r>
+        <w:t xml:space="preserve">Not Applicable</w:t>
+      </w:r>
+    </w:p>
+    <w:bookmarkEnd w:id="77"/>
+    <w:bookmarkStart w:id="78" w:name="fedramp-control-origination.-6"/>
+    <w:p>
+      <w:pPr>
+        <w:pStyle w:val="Heading5"/>
+      </w:pPr>
+      <w:r>
+        <w:t xml:space="preserve">FedRamp Control Origination.</w:t>
+      </w:r>
+    </w:p>
+    <w:p>
+      <w:pPr>
+        <w:numPr>
+          <w:ilvl w:val="0"/>
+          <w:numId w:val="1021"/>
+        </w:numPr>
+      </w:pPr>
+      <w:r>
+        <w:t xml:space="preserve">Service provider Corporate</w:t>
+      </w:r>
+    </w:p>
+    <w:p>
+      <w:pPr>
+        <w:numPr>
+          <w:ilvl w:val="0"/>
+          <w:numId w:val="1021"/>
+        </w:numPr>
+      </w:pPr>
+      <w:r>
+        <w:t xml:space="preserve">Service provider System Specific</w:t>
+      </w:r>
+    </w:p>
+    <w:p>
+      <w:pPr>
+        <w:numPr>
+          <w:ilvl w:val="0"/>
+          <w:numId w:val="1021"/>
+        </w:numPr>
+      </w:pPr>
+      <w:r>
+        <w:t xml:space="preserve">Service Provider Hybrid (Corporate and System Specific)</w:t>
+      </w:r>
+    </w:p>
+    <w:p>
+      <w:pPr>
+        <w:numPr>
+          <w:ilvl w:val="0"/>
+          <w:numId w:val="1021"/>
+        </w:numPr>
+      </w:pPr>
+      <w:r>
+        <w:t xml:space="preserve">Configured by Customer (Customer System Specific)</w:t>
+      </w:r>
+    </w:p>
+    <w:p>
+      <w:pPr>
+        <w:numPr>
+          <w:ilvl w:val="0"/>
+          <w:numId w:val="1021"/>
+        </w:numPr>
+      </w:pPr>
+      <w:r>
+        <w:t xml:space="preserve">Provided by Customer (Customer System Specific)</w:t>
+      </w:r>
+    </w:p>
+    <w:p>
+      <w:pPr>
+        <w:numPr>
+          <w:ilvl w:val="0"/>
+          <w:numId w:val="1021"/>
+        </w:numPr>
+      </w:pPr>
+      <w:r>
+        <w:t xml:space="preserve">Shared (Service Provider and Customer Responsibility)</w:t>
+      </w:r>
+    </w:p>
+    <w:p>
+      <w:pPr>
+        <w:numPr>
+          <w:ilvl w:val="0"/>
+          <w:numId w:val="1021"/>
+        </w:numPr>
+      </w:pPr>
+      <w:r>
+        <w:t xml:space="preserve">Inherited from pre-existing FedRAMP Authorization [Enter text here], Date of Authorization</w:t>
+      </w:r>
+    </w:p>
+    <w:bookmarkEnd w:id="78"/>
+    <w:bookmarkEnd w:id="79"/>
+    <w:bookmarkStart w:id="80" w:name="X1a86cb59297f3ab22eeb3ccfd5efb9279ad035c"/>
+    <w:p>
+      <w:pPr>
+        <w:pStyle w:val="Heading4"/>
+      </w:pPr>
+      <w:r>
+        <w:t xml:space="preserve">What is the solution and how is it implemented?</w:t>
+      </w:r>
+    </w:p>
+    <w:p>
+      <w:pPr>
+        <w:pStyle w:val="FirstParagraph"/>
+      </w:pPr>
+      <w:r>
+        <w:t xml:space="preserve">Add control implementation description here for control pr-2</w:t>
+      </w:r>
+    </w:p>
+    <w:bookmarkEnd w:id="80"/>
+    <w:bookmarkEnd w:id="81"/>
+    <w:bookmarkEnd w:id="82"/>
+    <w:bookmarkStart w:id="97" w:name="system-and-communications-protection-sc"/>
+    <w:p>
+      <w:pPr>
+        <w:pStyle w:val="Heading2"/>
+      </w:pPr>
+      <w:r>
         <w:t xml:space="preserve">System and Communications Protection (SC)</w:t>
       </w:r>
     </w:p>
-    <w:bookmarkStart w:id="60" w:name="X7692a7b71afb2494a80dac94c82729e826383a7"/>
+    <w:bookmarkStart w:id="90" w:name="X7692a7b71afb2494a80dac94c82729e826383a7"/>
     <w:p>
       <w:pPr>
         <w:pStyle w:val="Heading3"/>
@@ -1450,7 +2402,7 @@
         <w:t xml:space="preserve">SC-1 - System and Communications Protection Policy and Procedures</w:t>
       </w:r>
     </w:p>
-    <w:bookmarkStart w:id="53" w:name="control-statement-3"/>
+    <w:bookmarkStart w:id="83" w:name="control-statement-7"/>
     <w:p>
       <w:pPr>
         <w:pStyle w:val="Heading4"/>
@@ -1471,74 +2423,74 @@
       <w:pPr>
         <w:numPr>
           <w:ilvl w:val="0"/>
-          <w:numId w:val="1013"/>
-        </w:numPr>
-      </w:pPr>
-      <w:r>
-        <w:t xml:space="preserve">[a] Develops, documents, and disseminates to organization-defined personnel or roles:</w:t>
+          <w:numId w:val="1022"/>
+        </w:numPr>
+      </w:pPr>
+      <w:r>
+        <w:t xml:space="preserve">[a.] Develops, documents, and disseminates to assistants:</w:t>
       </w:r>
     </w:p>
     <w:p>
       <w:pPr>
         <w:numPr>
           <w:ilvl w:val="1"/>
-          <w:numId w:val="1014"/>
+          <w:numId w:val="1023"/>
         </w:numPr>
         <w:pStyle w:val="Compact"/>
       </w:pPr>
       <w:r>
-        <w:t xml:space="preserve">[1] A system and communications protection policy that addresses purpose, scope, roles, responsibilities, management commitment, coordination among organizational entities, and compliance; and</w:t>
+        <w:t xml:space="preserve">[1.] A system and communications protection policy that addresses purpose, scope, roles, responsibilities, management commitment, coordination among organizational entities, and compliance; and</w:t>
       </w:r>
     </w:p>
     <w:p>
       <w:pPr>
         <w:numPr>
           <w:ilvl w:val="1"/>
-          <w:numId w:val="1014"/>
+          <w:numId w:val="1023"/>
         </w:numPr>
         <w:pStyle w:val="Compact"/>
       </w:pPr>
       <w:r>
-        <w:t xml:space="preserve">[2] Procedures to facilitate the implementation of the system and communications protection policy and associated system and communications protection controls; and</w:t>
-      </w:r>
-    </w:p>
-    <w:p>
-      <w:pPr>
-        <w:numPr>
-          <w:ilvl w:val="0"/>
-          <w:numId w:val="1013"/>
-        </w:numPr>
-      </w:pPr>
-      <w:r>
-        <w:t xml:space="preserve">[b] Reviews and updates the current:</w:t>
+        <w:t xml:space="preserve">[2.] Procedures to facilitate the implementation of the system and communications protection policy and associated system and communications protection controls; and</w:t>
+      </w:r>
+    </w:p>
+    <w:p>
+      <w:pPr>
+        <w:numPr>
+          <w:ilvl w:val="0"/>
+          <w:numId w:val="1022"/>
+        </w:numPr>
+      </w:pPr>
+      <w:r>
+        <w:t xml:space="preserve">[b.] Reviews and updates the current:</w:t>
       </w:r>
     </w:p>
     <w:p>
       <w:pPr>
         <w:numPr>
           <w:ilvl w:val="1"/>
-          <w:numId w:val="1015"/>
+          <w:numId w:val="1024"/>
         </w:numPr>
         <w:pStyle w:val="Compact"/>
       </w:pPr>
       <w:r>
-        <w:t xml:space="preserve">[1] System and communications protection policy organization-defined frequency; and</w:t>
+        <w:t xml:space="preserve">[1.] System and communications protection policy hourly; and</w:t>
       </w:r>
     </w:p>
     <w:p>
       <w:pPr>
         <w:numPr>
           <w:ilvl w:val="1"/>
-          <w:numId w:val="1015"/>
+          <w:numId w:val="1024"/>
         </w:numPr>
         <w:pStyle w:val="Compact"/>
       </w:pPr>
       <w:r>
-        <w:t xml:space="preserve">[2] System and communications protection procedures organization-defined frequency.</w:t>
-      </w:r>
-    </w:p>
-    <w:bookmarkEnd w:id="53"/>
-    <w:bookmarkStart w:id="56" w:name="sc-1-summary-information"/>
+        <w:t xml:space="preserve">[2.] System and communications protection procedures bi-monthly.</w:t>
+      </w:r>
+    </w:p>
+    <w:bookmarkEnd w:id="83"/>
+    <w:bookmarkStart w:id="86" w:name="sc-1-summary-information"/>
     <w:p>
       <w:pPr>
         <w:pStyle w:val="Heading4"/>
@@ -1607,7 +2559,7 @@
               <w:jc w:val="left"/>
             </w:pPr>
             <w:r>
-              <w:t xml:space="preserve">organization-defined personnel or roles</w:t>
+              <w:t xml:space="preserve">assistants</w:t>
             </w:r>
           </w:p>
         </w:tc>
@@ -1633,7 +2585,7 @@
               <w:jc w:val="left"/>
             </w:pPr>
             <w:r>
-              <w:t xml:space="preserve">organization-defined frequency</w:t>
+              <w:t xml:space="preserve">hourly</w:t>
             </w:r>
           </w:p>
         </w:tc>
@@ -1659,13 +2611,13 @@
               <w:jc w:val="left"/>
             </w:pPr>
             <w:r>
-              <w:t xml:space="preserve">organization-defined frequency</w:t>
+              <w:t xml:space="preserve">bi-monthly</w:t>
             </w:r>
           </w:p>
         </w:tc>
       </w:tr>
     </w:tbl>
-    <w:bookmarkStart w:id="54" w:name="fedramp-implementation-status.-3"/>
+    <w:bookmarkStart w:id="84" w:name="fedramp-implementation-status.-7"/>
     <w:p>
       <w:pPr>
         <w:pStyle w:val="Heading5"/>
@@ -1678,7 +2630,7 @@
       <w:pPr>
         <w:numPr>
           <w:ilvl w:val="0"/>
-          <w:numId w:val="1016"/>
+          <w:numId w:val="1025"/>
         </w:numPr>
       </w:pPr>
       <w:r>
@@ -1689,7 +2641,7 @@
       <w:pPr>
         <w:numPr>
           <w:ilvl w:val="0"/>
-          <w:numId w:val="1016"/>
+          <w:numId w:val="1025"/>
         </w:numPr>
       </w:pPr>
       <w:r>
@@ -1700,7 +2652,7 @@
       <w:pPr>
         <w:numPr>
           <w:ilvl w:val="0"/>
-          <w:numId w:val="1016"/>
+          <w:numId w:val="1025"/>
         </w:numPr>
       </w:pPr>
       <w:r>
@@ -1711,7 +2663,7 @@
       <w:pPr>
         <w:numPr>
           <w:ilvl w:val="0"/>
-          <w:numId w:val="1016"/>
+          <w:numId w:val="1025"/>
         </w:numPr>
       </w:pPr>
       <w:r>
@@ -1722,15 +2674,15 @@
       <w:pPr>
         <w:numPr>
           <w:ilvl w:val="0"/>
-          <w:numId w:val="1016"/>
+          <w:numId w:val="1025"/>
         </w:numPr>
       </w:pPr>
       <w:r>
         <w:t xml:space="preserve">Not Applicable</w:t>
       </w:r>
     </w:p>
-    <w:bookmarkEnd w:id="54"/>
-    <w:bookmarkStart w:id="55" w:name="fedramp-control-origination.-3"/>
+    <w:bookmarkEnd w:id="84"/>
+    <w:bookmarkStart w:id="85" w:name="fedramp-control-origination.-7"/>
     <w:p>
       <w:pPr>
         <w:pStyle w:val="Heading5"/>
@@ -1743,7 +2695,7 @@
       <w:pPr>
         <w:numPr>
           <w:ilvl w:val="0"/>
-          <w:numId w:val="1017"/>
+          <w:numId w:val="1026"/>
         </w:numPr>
       </w:pPr>
       <w:r>
@@ -1754,7 +2706,7 @@
       <w:pPr>
         <w:numPr>
           <w:ilvl w:val="0"/>
-          <w:numId w:val="1017"/>
+          <w:numId w:val="1026"/>
         </w:numPr>
       </w:pPr>
       <w:r>
@@ -1765,7 +2717,7 @@
       <w:pPr>
         <w:numPr>
           <w:ilvl w:val="0"/>
-          <w:numId w:val="1017"/>
+          <w:numId w:val="1026"/>
         </w:numPr>
       </w:pPr>
       <w:r>
@@ -1776,7 +2728,7 @@
       <w:pPr>
         <w:numPr>
           <w:ilvl w:val="0"/>
-          <w:numId w:val="1017"/>
+          <w:numId w:val="1026"/>
         </w:numPr>
       </w:pPr>
       <w:r>
@@ -1787,7 +2739,7 @@
       <w:pPr>
         <w:numPr>
           <w:ilvl w:val="0"/>
-          <w:numId w:val="1017"/>
+          <w:numId w:val="1026"/>
         </w:numPr>
       </w:pPr>
       <w:r>
@@ -1798,7 +2750,7 @@
       <w:pPr>
         <w:numPr>
           <w:ilvl w:val="0"/>
-          <w:numId w:val="1017"/>
+          <w:numId w:val="1026"/>
         </w:numPr>
       </w:pPr>
       <w:r>
@@ -1809,16 +2761,16 @@
       <w:pPr>
         <w:numPr>
           <w:ilvl w:val="0"/>
-          <w:numId w:val="1017"/>
+          <w:numId w:val="1026"/>
         </w:numPr>
       </w:pPr>
       <w:r>
         <w:t xml:space="preserve">Inherited from pre-existing FedRAMP Authorization [Enter text here], Date of Authorization</w:t>
       </w:r>
     </w:p>
-    <w:bookmarkEnd w:id="55"/>
-    <w:bookmarkEnd w:id="56"/>
-    <w:bookmarkStart w:id="59" w:name="Xe4c89f66ee03dca53148bb73d4a576506d7d639"/>
+    <w:bookmarkEnd w:id="85"/>
+    <w:bookmarkEnd w:id="86"/>
+    <w:bookmarkStart w:id="89" w:name="X845dabd1df8ee858b3f54eb9e9aafe7294e409e"/>
     <w:p>
       <w:pPr>
         <w:pStyle w:val="Heading4"/>
@@ -1827,7 +2779,7 @@
         <w:t xml:space="preserve">What is the solution and how is it implemented?</w:t>
       </w:r>
     </w:p>
-    <w:bookmarkStart w:id="57" w:name="part-a.-2"/>
+    <w:bookmarkStart w:id="87" w:name="part-a.-2"/>
     <w:p>
       <w:pPr>
         <w:pStyle w:val="Heading5"/>
@@ -1844,8 +2796,8 @@
         <w:t xml:space="preserve">Add control implementation description here for item sc-1_smt.a</w:t>
       </w:r>
     </w:p>
-    <w:bookmarkEnd w:id="57"/>
-    <w:bookmarkStart w:id="58" w:name="part-b.-2"/>
+    <w:bookmarkEnd w:id="87"/>
+    <w:bookmarkStart w:id="88" w:name="part-b.-2"/>
     <w:p>
       <w:pPr>
         <w:pStyle w:val="Heading5"/>
@@ -1860,978 +2812,18 @@
       </w:pPr>
       <w:r>
         <w:t xml:space="preserve">Add control implementation description here for item sc-1_smt.b</w:t>
-      </w:r>
-    </w:p>
-    <w:bookmarkEnd w:id="58"/>
-    <w:bookmarkEnd w:id="59"/>
-    <w:bookmarkEnd w:id="60"/>
-    <w:bookmarkStart w:id="66" w:name="sc-2---application-partitioning"/>
-    <w:p>
-      <w:pPr>
-        <w:pStyle w:val="Heading3"/>
-      </w:pPr>
-      <w:r>
-        <w:t xml:space="preserve">SC-2 - Application Partitioning</w:t>
-      </w:r>
-    </w:p>
-    <w:bookmarkStart w:id="61" w:name="control-statement-4"/>
-    <w:p>
-      <w:pPr>
-        <w:pStyle w:val="Heading4"/>
-      </w:pPr>
-      <w:r>
-        <w:t xml:space="preserve">Control Statement</w:t>
-      </w:r>
-    </w:p>
-    <w:p>
-      <w:pPr>
-        <w:pStyle w:val="FirstParagraph"/>
-      </w:pPr>
-      <w:r>
-        <w:t xml:space="preserve">The information system separates user functionality (including user interface services) from information system management functionality.</w:t>
-      </w:r>
-    </w:p>
-    <w:bookmarkEnd w:id="61"/>
-    <w:bookmarkStart w:id="64" w:name="sc-2-summary-information"/>
-    <w:p>
-      <w:pPr>
-        <w:pStyle w:val="Heading4"/>
-      </w:pPr>
-      <w:r>
-        <w:t xml:space="preserve">SC-2 Summary information</w:t>
-      </w:r>
-    </w:p>
-    <w:bookmarkStart w:id="62" w:name="fedramp-implementation-status.-4"/>
-    <w:p>
-      <w:pPr>
-        <w:pStyle w:val="Heading5"/>
-      </w:pPr>
-      <w:r>
-        <w:t xml:space="preserve">FedRamp Implementation Status.</w:t>
-      </w:r>
-    </w:p>
-    <w:p>
-      <w:pPr>
-        <w:numPr>
-          <w:ilvl w:val="0"/>
-          <w:numId w:val="1018"/>
-        </w:numPr>
-      </w:pPr>
-      <w:r>
-        <w:t xml:space="preserve">Implemented</w:t>
-      </w:r>
-    </w:p>
-    <w:p>
-      <w:pPr>
-        <w:numPr>
-          <w:ilvl w:val="0"/>
-          <w:numId w:val="1018"/>
-        </w:numPr>
-      </w:pPr>
-      <w:r>
-        <w:t xml:space="preserve">Partially implemented</w:t>
-      </w:r>
-    </w:p>
-    <w:p>
-      <w:pPr>
-        <w:numPr>
-          <w:ilvl w:val="0"/>
-          <w:numId w:val="1018"/>
-        </w:numPr>
-      </w:pPr>
-      <w:r>
-        <w:t xml:space="preserve">Planned</w:t>
-      </w:r>
-    </w:p>
-    <w:p>
-      <w:pPr>
-        <w:numPr>
-          <w:ilvl w:val="0"/>
-          <w:numId w:val="1018"/>
-        </w:numPr>
-      </w:pPr>
-      <w:r>
-        <w:t xml:space="preserve">Alternative implementation</w:t>
-      </w:r>
-    </w:p>
-    <w:p>
-      <w:pPr>
-        <w:numPr>
-          <w:ilvl w:val="0"/>
-          <w:numId w:val="1018"/>
-        </w:numPr>
-      </w:pPr>
-      <w:r>
-        <w:t xml:space="preserve">Not Applicable</w:t>
-      </w:r>
-    </w:p>
-    <w:bookmarkEnd w:id="62"/>
-    <w:bookmarkStart w:id="63" w:name="fedramp-control-origination.-4"/>
-    <w:p>
-      <w:pPr>
-        <w:pStyle w:val="Heading5"/>
-      </w:pPr>
-      <w:r>
-        <w:t xml:space="preserve">FedRamp Control Origination.</w:t>
-      </w:r>
-    </w:p>
-    <w:p>
-      <w:pPr>
-        <w:numPr>
-          <w:ilvl w:val="0"/>
-          <w:numId w:val="1019"/>
-        </w:numPr>
-      </w:pPr>
-      <w:r>
-        <w:t xml:space="preserve">Service provider Corporate</w:t>
-      </w:r>
-    </w:p>
-    <w:p>
-      <w:pPr>
-        <w:numPr>
-          <w:ilvl w:val="0"/>
-          <w:numId w:val="1019"/>
-        </w:numPr>
-      </w:pPr>
-      <w:r>
-        <w:t xml:space="preserve">Service provider System Specific</w:t>
-      </w:r>
-    </w:p>
-    <w:p>
-      <w:pPr>
-        <w:numPr>
-          <w:ilvl w:val="0"/>
-          <w:numId w:val="1019"/>
-        </w:numPr>
-      </w:pPr>
-      <w:r>
-        <w:t xml:space="preserve">Service Provider Hybrid (Corporate and System Specific)</w:t>
-      </w:r>
-    </w:p>
-    <w:p>
-      <w:pPr>
-        <w:numPr>
-          <w:ilvl w:val="0"/>
-          <w:numId w:val="1019"/>
-        </w:numPr>
-      </w:pPr>
-      <w:r>
-        <w:t xml:space="preserve">Configured by Customer (Customer System Specific)</w:t>
-      </w:r>
-    </w:p>
-    <w:p>
-      <w:pPr>
-        <w:numPr>
-          <w:ilvl w:val="0"/>
-          <w:numId w:val="1019"/>
-        </w:numPr>
-      </w:pPr>
-      <w:r>
-        <w:t xml:space="preserve">Provided by Customer (Customer System Specific)</w:t>
-      </w:r>
-    </w:p>
-    <w:p>
-      <w:pPr>
-        <w:numPr>
-          <w:ilvl w:val="0"/>
-          <w:numId w:val="1019"/>
-        </w:numPr>
-      </w:pPr>
-      <w:r>
-        <w:t xml:space="preserve">Shared (Service Provider and Customer Responsibility)</w:t>
-      </w:r>
-    </w:p>
-    <w:p>
-      <w:pPr>
-        <w:numPr>
-          <w:ilvl w:val="0"/>
-          <w:numId w:val="1019"/>
-        </w:numPr>
-      </w:pPr>
-      <w:r>
-        <w:t xml:space="preserve">Inherited from pre-existing FedRAMP Authorization [Enter text here], Date of Authorization</w:t>
-      </w:r>
-    </w:p>
-    <w:bookmarkEnd w:id="63"/>
-    <w:bookmarkEnd w:id="64"/>
-    <w:bookmarkStart w:id="65" w:name="Xd5eca90907160bc8a0a5785860ceaf982809407"/>
-    <w:p>
-      <w:pPr>
-        <w:pStyle w:val="Heading4"/>
-      </w:pPr>
-      <w:r>
-        <w:t xml:space="preserve">What is the solution and how is it implemented?</w:t>
-      </w:r>
-    </w:p>
-    <w:p>
-      <w:pPr>
-        <w:pStyle w:val="FirstParagraph"/>
-      </w:pPr>
-      <w:r>
-        <w:t xml:space="preserve">Add control implementation description here for control sc-2</w:t>
-      </w:r>
-    </w:p>
-    <w:bookmarkEnd w:id="65"/>
-    <w:bookmarkEnd w:id="66"/>
-    <w:bookmarkEnd w:id="67"/>
-    <w:bookmarkStart w:id="80" w:name="custom-controls-cc"/>
-    <w:p>
-      <w:pPr>
-        <w:pStyle w:val="Heading2"/>
-      </w:pPr>
-      <w:r>
-        <w:t xml:space="preserve">Custom Controls (CC)</w:t>
-      </w:r>
-    </w:p>
-    <w:bookmarkStart w:id="73" w:name="cc-1---energy-consumption"/>
-    <w:p>
-      <w:pPr>
-        <w:pStyle w:val="Heading3"/>
-      </w:pPr>
-      <w:r>
-        <w:t xml:space="preserve">CC-1 - Energy consumption</w:t>
-      </w:r>
-    </w:p>
-    <w:bookmarkStart w:id="68" w:name="control-statement-5"/>
-    <w:p>
-      <w:pPr>
-        <w:pStyle w:val="Heading4"/>
-      </w:pPr>
-      <w:r>
-        <w:t xml:space="preserve">Control Statement</w:t>
-      </w:r>
-    </w:p>
-    <w:p>
-      <w:pPr>
-        <w:pStyle w:val="FirstParagraph"/>
-      </w:pPr>
-      <w:r>
-        <w:t xml:space="preserve">All services should report energy consumed by their service.</w:t>
-      </w:r>
-    </w:p>
-    <w:bookmarkEnd w:id="68"/>
-    <w:bookmarkStart w:id="71" w:name="summary-information"/>
-    <w:p>
-      <w:pPr>
-        <w:pStyle w:val="Heading4"/>
-      </w:pPr>
-      <w:r>
-        <w:t xml:space="preserve">Summary information</w:t>
-      </w:r>
-    </w:p>
-    <w:bookmarkStart w:id="69" w:name="fedramp-implementation-status.-5"/>
-    <w:p>
-      <w:pPr>
-        <w:pStyle w:val="Heading5"/>
-      </w:pPr>
-      <w:r>
-        <w:t xml:space="preserve">FedRamp Implementation Status.</w:t>
-      </w:r>
-    </w:p>
-    <w:p>
-      <w:pPr>
-        <w:numPr>
-          <w:ilvl w:val="0"/>
-          <w:numId w:val="1020"/>
-        </w:numPr>
-      </w:pPr>
-      <w:r>
-        <w:t xml:space="preserve">Implemented</w:t>
-      </w:r>
-    </w:p>
-    <w:p>
-      <w:pPr>
-        <w:numPr>
-          <w:ilvl w:val="0"/>
-          <w:numId w:val="1020"/>
-        </w:numPr>
-      </w:pPr>
-      <w:r>
-        <w:t xml:space="preserve">Partially implemented</w:t>
-      </w:r>
-    </w:p>
-    <w:p>
-      <w:pPr>
-        <w:numPr>
-          <w:ilvl w:val="0"/>
-          <w:numId w:val="1020"/>
-        </w:numPr>
-      </w:pPr>
-      <w:r>
-        <w:t xml:space="preserve">Planned</w:t>
-      </w:r>
-    </w:p>
-    <w:p>
-      <w:pPr>
-        <w:numPr>
-          <w:ilvl w:val="0"/>
-          <w:numId w:val="1020"/>
-        </w:numPr>
-      </w:pPr>
-      <w:r>
-        <w:t xml:space="preserve">Alternative implementation</w:t>
-      </w:r>
-    </w:p>
-    <w:p>
-      <w:pPr>
-        <w:numPr>
-          <w:ilvl w:val="0"/>
-          <w:numId w:val="1020"/>
-        </w:numPr>
-      </w:pPr>
-      <w:r>
-        <w:t xml:space="preserve">Not Applicable</w:t>
-      </w:r>
-    </w:p>
-    <w:bookmarkEnd w:id="69"/>
-    <w:bookmarkStart w:id="70" w:name="fedramp-control-origination.-5"/>
-    <w:p>
-      <w:pPr>
-        <w:pStyle w:val="Heading5"/>
-      </w:pPr>
-      <w:r>
-        <w:t xml:space="preserve">FedRamp Control Origination.</w:t>
-      </w:r>
-    </w:p>
-    <w:p>
-      <w:pPr>
-        <w:numPr>
-          <w:ilvl w:val="0"/>
-          <w:numId w:val="1021"/>
-        </w:numPr>
-      </w:pPr>
-      <w:r>
-        <w:t xml:space="preserve">Service provider Corporate</w:t>
-      </w:r>
-    </w:p>
-    <w:p>
-      <w:pPr>
-        <w:numPr>
-          <w:ilvl w:val="0"/>
-          <w:numId w:val="1021"/>
-        </w:numPr>
-      </w:pPr>
-      <w:r>
-        <w:t xml:space="preserve">Service provider System Specific</w:t>
-      </w:r>
-    </w:p>
-    <w:p>
-      <w:pPr>
-        <w:numPr>
-          <w:ilvl w:val="0"/>
-          <w:numId w:val="1021"/>
-        </w:numPr>
-      </w:pPr>
-      <w:r>
-        <w:t xml:space="preserve">Service Provider Hybrid (Corporate and System Specific)</w:t>
-      </w:r>
-    </w:p>
-    <w:p>
-      <w:pPr>
-        <w:numPr>
-          <w:ilvl w:val="0"/>
-          <w:numId w:val="1021"/>
-        </w:numPr>
-      </w:pPr>
-      <w:r>
-        <w:t xml:space="preserve">Configured by Customer (Customer System Specific)</w:t>
-      </w:r>
-    </w:p>
-    <w:p>
-      <w:pPr>
-        <w:numPr>
-          <w:ilvl w:val="0"/>
-          <w:numId w:val="1021"/>
-        </w:numPr>
-      </w:pPr>
-      <w:r>
-        <w:t xml:space="preserve">Provided by Customer (Customer System Specific)</w:t>
-      </w:r>
-    </w:p>
-    <w:p>
-      <w:pPr>
-        <w:numPr>
-          <w:ilvl w:val="0"/>
-          <w:numId w:val="1021"/>
-        </w:numPr>
-      </w:pPr>
-      <w:r>
-        <w:t xml:space="preserve">Shared (Service Provider and Customer Responsibility)</w:t>
-      </w:r>
-    </w:p>
-    <w:p>
-      <w:pPr>
-        <w:numPr>
-          <w:ilvl w:val="0"/>
-          <w:numId w:val="1021"/>
-        </w:numPr>
-      </w:pPr>
-      <w:r>
-        <w:t xml:space="preserve">Inherited from pre-existing FedRAMP Authorization [Enter text here], Date of Authorization</w:t>
-      </w:r>
-    </w:p>
-    <w:bookmarkEnd w:id="70"/>
-    <w:bookmarkEnd w:id="71"/>
-    <w:bookmarkStart w:id="72" w:name="X116c192d786594300558a2b074c60eda6f3540a"/>
-    <w:p>
-      <w:pPr>
-        <w:pStyle w:val="Heading4"/>
-      </w:pPr>
-      <w:r>
-        <w:t xml:space="preserve">What is the solution and how is it implemented?</w:t>
-      </w:r>
-    </w:p>
-    <w:p>
-      <w:pPr>
-        <w:pStyle w:val="FirstParagraph"/>
-      </w:pPr>
-      <w:r>
-        <w:t xml:space="preserve">Add control implementation description here for control cc-1</w:t>
-      </w:r>
-    </w:p>
-    <w:bookmarkEnd w:id="72"/>
-    <w:bookmarkEnd w:id="73"/>
-    <w:bookmarkStart w:id="79" w:name="cc-2---carbon-reporting"/>
-    <w:p>
-      <w:pPr>
-        <w:pStyle w:val="Heading3"/>
-      </w:pPr>
-      <w:r>
-        <w:t xml:space="preserve">CC-2 - Carbon reporting</w:t>
-      </w:r>
-    </w:p>
-    <w:bookmarkStart w:id="74" w:name="control-statement-6"/>
-    <w:p>
-      <w:pPr>
-        <w:pStyle w:val="Heading4"/>
-      </w:pPr>
-      <w:r>
-        <w:t xml:space="preserve">Control Statement</w:t>
-      </w:r>
-    </w:p>
-    <w:p>
-      <w:pPr>
-        <w:pStyle w:val="FirstParagraph"/>
-      </w:pPr>
-      <w:r>
-        <w:t xml:space="preserve">All services must calculate and report total scope 3 energy consumption.</w:t>
-      </w:r>
-    </w:p>
-    <w:bookmarkEnd w:id="74"/>
-    <w:bookmarkStart w:id="77" w:name="summary-information-1"/>
-    <w:p>
-      <w:pPr>
-        <w:pStyle w:val="Heading4"/>
-      </w:pPr>
-      <w:r>
-        <w:t xml:space="preserve">Summary information</w:t>
-      </w:r>
-    </w:p>
-    <w:bookmarkStart w:id="75" w:name="fedramp-implementation-status.-6"/>
-    <w:p>
-      <w:pPr>
-        <w:pStyle w:val="Heading5"/>
-      </w:pPr>
-      <w:r>
-        <w:t xml:space="preserve">FedRamp Implementation Status.</w:t>
-      </w:r>
-    </w:p>
-    <w:p>
-      <w:pPr>
-        <w:numPr>
-          <w:ilvl w:val="0"/>
-          <w:numId w:val="1022"/>
-        </w:numPr>
-      </w:pPr>
-      <w:r>
-        <w:t xml:space="preserve">Implemented</w:t>
-      </w:r>
-    </w:p>
-    <w:p>
-      <w:pPr>
-        <w:numPr>
-          <w:ilvl w:val="0"/>
-          <w:numId w:val="1022"/>
-        </w:numPr>
-      </w:pPr>
-      <w:r>
-        <w:t xml:space="preserve">Partially implemented</w:t>
-      </w:r>
-    </w:p>
-    <w:p>
-      <w:pPr>
-        <w:numPr>
-          <w:ilvl w:val="0"/>
-          <w:numId w:val="1022"/>
-        </w:numPr>
-      </w:pPr>
-      <w:r>
-        <w:t xml:space="preserve">Planned</w:t>
-      </w:r>
-    </w:p>
-    <w:p>
-      <w:pPr>
-        <w:numPr>
-          <w:ilvl w:val="0"/>
-          <w:numId w:val="1022"/>
-        </w:numPr>
-      </w:pPr>
-      <w:r>
-        <w:t xml:space="preserve">Alternative implementation</w:t>
-      </w:r>
-    </w:p>
-    <w:p>
-      <w:pPr>
-        <w:numPr>
-          <w:ilvl w:val="0"/>
-          <w:numId w:val="1022"/>
-        </w:numPr>
-      </w:pPr>
-      <w:r>
-        <w:t xml:space="preserve">Not Applicable</w:t>
-      </w:r>
-    </w:p>
-    <w:bookmarkEnd w:id="75"/>
-    <w:bookmarkStart w:id="76" w:name="fedramp-control-origination.-6"/>
-    <w:p>
-      <w:pPr>
-        <w:pStyle w:val="Heading5"/>
-      </w:pPr>
-      <w:r>
-        <w:t xml:space="preserve">FedRamp Control Origination.</w:t>
-      </w:r>
-    </w:p>
-    <w:p>
-      <w:pPr>
-        <w:numPr>
-          <w:ilvl w:val="0"/>
-          <w:numId w:val="1023"/>
-        </w:numPr>
-      </w:pPr>
-      <w:r>
-        <w:t xml:space="preserve">Service provider Corporate</w:t>
-      </w:r>
-    </w:p>
-    <w:p>
-      <w:pPr>
-        <w:numPr>
-          <w:ilvl w:val="0"/>
-          <w:numId w:val="1023"/>
-        </w:numPr>
-      </w:pPr>
-      <w:r>
-        <w:t xml:space="preserve">Service provider System Specific</w:t>
-      </w:r>
-    </w:p>
-    <w:p>
-      <w:pPr>
-        <w:numPr>
-          <w:ilvl w:val="0"/>
-          <w:numId w:val="1023"/>
-        </w:numPr>
-      </w:pPr>
-      <w:r>
-        <w:t xml:space="preserve">Service Provider Hybrid (Corporate and System Specific)</w:t>
-      </w:r>
-    </w:p>
-    <w:p>
-      <w:pPr>
-        <w:numPr>
-          <w:ilvl w:val="0"/>
-          <w:numId w:val="1023"/>
-        </w:numPr>
-      </w:pPr>
-      <w:r>
-        <w:t xml:space="preserve">Configured by Customer (Customer System Specific)</w:t>
-      </w:r>
-    </w:p>
-    <w:p>
-      <w:pPr>
-        <w:numPr>
-          <w:ilvl w:val="0"/>
-          <w:numId w:val="1023"/>
-        </w:numPr>
-      </w:pPr>
-      <w:r>
-        <w:t xml:space="preserve">Provided by Customer (Customer System Specific)</w:t>
-      </w:r>
-    </w:p>
-    <w:p>
-      <w:pPr>
-        <w:numPr>
-          <w:ilvl w:val="0"/>
-          <w:numId w:val="1023"/>
-        </w:numPr>
-      </w:pPr>
-      <w:r>
-        <w:t xml:space="preserve">Shared (Service Provider and Customer Responsibility)</w:t>
-      </w:r>
-    </w:p>
-    <w:p>
-      <w:pPr>
-        <w:numPr>
-          <w:ilvl w:val="0"/>
-          <w:numId w:val="1023"/>
-        </w:numPr>
-      </w:pPr>
-      <w:r>
-        <w:t xml:space="preserve">Inherited from pre-existing FedRAMP Authorization [Enter text here], Date of Authorization</w:t>
-      </w:r>
-    </w:p>
-    <w:bookmarkEnd w:id="76"/>
-    <w:bookmarkEnd w:id="77"/>
-    <w:bookmarkStart w:id="78" w:name="X1a86cb59297f3ab22eeb3ccfd5efb9279ad035c"/>
-    <w:p>
-      <w:pPr>
-        <w:pStyle w:val="Heading4"/>
-      </w:pPr>
-      <w:r>
-        <w:t xml:space="preserve">What is the solution and how is it implemented?</w:t>
-      </w:r>
-    </w:p>
-    <w:p>
-      <w:pPr>
-        <w:pStyle w:val="FirstParagraph"/>
-      </w:pPr>
-      <w:r>
-        <w:t xml:space="preserve">Add control implementation description here for control cc-2</w:t>
-      </w:r>
-    </w:p>
-    <w:bookmarkEnd w:id="78"/>
-    <w:bookmarkEnd w:id="79"/>
-    <w:bookmarkEnd w:id="80"/>
-    <w:bookmarkStart w:id="97" w:name="privilege-rating-pr"/>
-    <w:p>
-      <w:pPr>
-        <w:pStyle w:val="Heading2"/>
-      </w:pPr>
-      <w:r>
-        <w:t xml:space="preserve">Privilege Rating (PR)</w:t>
-      </w:r>
-    </w:p>
-    <w:bookmarkStart w:id="90" w:name="X96f61967bc6ac43b6344b1f34bfde1af31504a3"/>
-    <w:p>
-      <w:pPr>
-        <w:pStyle w:val="Heading3"/>
-      </w:pPr>
-      <w:r>
-        <w:t xml:space="preserve">PR-1 - Right to access and deletion of records</w:t>
-      </w:r>
-    </w:p>
-    <w:bookmarkStart w:id="81" w:name="control-statement-7"/>
-    <w:p>
-      <w:pPr>
-        <w:pStyle w:val="Heading4"/>
-      </w:pPr>
-      <w:r>
-        <w:t xml:space="preserve">Control Statement</w:t>
-      </w:r>
-    </w:p>
-    <w:p>
-      <w:pPr>
-        <w:pStyle w:val="FirstParagraph"/>
-      </w:pPr>
-      <w:r>
-        <w:t xml:space="preserve">Any service or offering MUST:</w:t>
-      </w:r>
-    </w:p>
-    <w:p>
-      <w:pPr>
-        <w:numPr>
-          <w:ilvl w:val="0"/>
-          <w:numId w:val="1024"/>
-        </w:numPr>
-      </w:pPr>
-      <w:r>
-        <w:t xml:space="preserve">[a] Have a privacy focal to respond to deletion requests.</w:t>
-      </w:r>
-    </w:p>
-    <w:p>
-      <w:pPr>
-        <w:numPr>
-          <w:ilvl w:val="0"/>
-          <w:numId w:val="1024"/>
-        </w:numPr>
-      </w:pPr>
-      <w:r>
-        <w:t xml:space="preserve">[b] Have an automated method for allowing users to access all of their data</w:t>
-      </w:r>
-    </w:p>
-    <w:p>
-      <w:pPr>
-        <w:numPr>
-          <w:ilvl w:val="0"/>
-          <w:numId w:val="1024"/>
-        </w:numPr>
-      </w:pPr>
-      <w:r>
-        <w:t xml:space="preserve">[c] Have an automated method to allow users to request, and subsequently execute, deletion of personal records.</w:t>
-      </w:r>
-    </w:p>
-    <w:p>
-      <w:pPr>
-        <w:numPr>
-          <w:ilvl w:val="0"/>
-          <w:numId w:val="1024"/>
-        </w:numPr>
-      </w:pPr>
-      <w:r>
-        <w:t xml:space="preserve">[d] The process must be documented.</w:t>
-      </w:r>
-    </w:p>
-    <w:bookmarkEnd w:id="81"/>
-    <w:bookmarkStart w:id="84" w:name="summary-information-2"/>
-    <w:p>
-      <w:pPr>
-        <w:pStyle w:val="Heading4"/>
-      </w:pPr>
-      <w:r>
-        <w:t xml:space="preserve">Summary information</w:t>
-      </w:r>
-    </w:p>
-    <w:bookmarkStart w:id="82" w:name="fedramp-implementation-status.-7"/>
-    <w:p>
-      <w:pPr>
-        <w:pStyle w:val="Heading5"/>
-      </w:pPr>
-      <w:r>
-        <w:t xml:space="preserve">FedRamp Implementation Status.</w:t>
-      </w:r>
-    </w:p>
-    <w:p>
-      <w:pPr>
-        <w:numPr>
-          <w:ilvl w:val="0"/>
-          <w:numId w:val="1025"/>
-        </w:numPr>
-      </w:pPr>
-      <w:r>
-        <w:t xml:space="preserve">Implemented</w:t>
-      </w:r>
-    </w:p>
-    <w:p>
-      <w:pPr>
-        <w:numPr>
-          <w:ilvl w:val="0"/>
-          <w:numId w:val="1025"/>
-        </w:numPr>
-      </w:pPr>
-      <w:r>
-        <w:t xml:space="preserve">Partially implemented</w:t>
-      </w:r>
-    </w:p>
-    <w:p>
-      <w:pPr>
-        <w:numPr>
-          <w:ilvl w:val="0"/>
-          <w:numId w:val="1025"/>
-        </w:numPr>
-      </w:pPr>
-      <w:r>
-        <w:t xml:space="preserve">Planned</w:t>
-      </w:r>
-    </w:p>
-    <w:p>
-      <w:pPr>
-        <w:numPr>
-          <w:ilvl w:val="0"/>
-          <w:numId w:val="1025"/>
-        </w:numPr>
-      </w:pPr>
-      <w:r>
-        <w:t xml:space="preserve">Alternative implementation</w:t>
-      </w:r>
-    </w:p>
-    <w:p>
-      <w:pPr>
-        <w:numPr>
-          <w:ilvl w:val="0"/>
-          <w:numId w:val="1025"/>
-        </w:numPr>
-      </w:pPr>
-      <w:r>
-        <w:t xml:space="preserve">Not Applicable</w:t>
-      </w:r>
-    </w:p>
-    <w:bookmarkEnd w:id="82"/>
-    <w:bookmarkStart w:id="83" w:name="fedramp-control-origination.-7"/>
-    <w:p>
-      <w:pPr>
-        <w:pStyle w:val="Heading5"/>
-      </w:pPr>
-      <w:r>
-        <w:t xml:space="preserve">FedRamp Control Origination.</w:t>
-      </w:r>
-    </w:p>
-    <w:p>
-      <w:pPr>
-        <w:numPr>
-          <w:ilvl w:val="0"/>
-          <w:numId w:val="1026"/>
-        </w:numPr>
-      </w:pPr>
-      <w:r>
-        <w:t xml:space="preserve">Service provider Corporate</w:t>
-      </w:r>
-    </w:p>
-    <w:p>
-      <w:pPr>
-        <w:numPr>
-          <w:ilvl w:val="0"/>
-          <w:numId w:val="1026"/>
-        </w:numPr>
-      </w:pPr>
-      <w:r>
-        <w:t xml:space="preserve">Service provider System Specific</w:t>
-      </w:r>
-    </w:p>
-    <w:p>
-      <w:pPr>
-        <w:numPr>
-          <w:ilvl w:val="0"/>
-          <w:numId w:val="1026"/>
-        </w:numPr>
-      </w:pPr>
-      <w:r>
-        <w:t xml:space="preserve">Service Provider Hybrid (Corporate and System Specific)</w:t>
-      </w:r>
-    </w:p>
-    <w:p>
-      <w:pPr>
-        <w:numPr>
-          <w:ilvl w:val="0"/>
-          <w:numId w:val="1026"/>
-        </w:numPr>
-      </w:pPr>
-      <w:r>
-        <w:t xml:space="preserve">Configured by Customer (Customer System Specific)</w:t>
-      </w:r>
-    </w:p>
-    <w:p>
-      <w:pPr>
-        <w:numPr>
-          <w:ilvl w:val="0"/>
-          <w:numId w:val="1026"/>
-        </w:numPr>
-      </w:pPr>
-      <w:r>
-        <w:t xml:space="preserve">Provided by Customer (Customer System Specific)</w:t>
-      </w:r>
-    </w:p>
-    <w:p>
-      <w:pPr>
-        <w:numPr>
-          <w:ilvl w:val="0"/>
-          <w:numId w:val="1026"/>
-        </w:numPr>
-      </w:pPr>
-      <w:r>
-        <w:t xml:space="preserve">Shared (Service Provider and Customer Responsibility)</w:t>
-      </w:r>
-    </w:p>
-    <w:p>
-      <w:pPr>
-        <w:numPr>
-          <w:ilvl w:val="0"/>
-          <w:numId w:val="1026"/>
-        </w:numPr>
-      </w:pPr>
-      <w:r>
-        <w:t xml:space="preserve">Inherited from pre-existing FedRAMP Authorization [Enter text here], Date of Authorization</w:t>
-      </w:r>
-    </w:p>
-    <w:bookmarkEnd w:id="83"/>
-    <w:bookmarkEnd w:id="84"/>
-    <w:bookmarkStart w:id="89" w:name="X845dabd1df8ee858b3f54eb9e9aafe7294e409e"/>
-    <w:p>
-      <w:pPr>
-        <w:pStyle w:val="Heading4"/>
-      </w:pPr>
-      <w:r>
-        <w:t xml:space="preserve">What is the solution and how is it implemented?</w:t>
-      </w:r>
-    </w:p>
-    <w:bookmarkStart w:id="85" w:name="part-a"/>
-    <w:p>
-      <w:pPr>
-        <w:pStyle w:val="Heading5"/>
-      </w:pPr>
-      <w:r>
-        <w:t xml:space="preserve">Part a</w:t>
-      </w:r>
-    </w:p>
-    <w:p>
-      <w:pPr>
-        <w:pStyle w:val="FirstParagraph"/>
-      </w:pPr>
-      <w:r>
-        <w:t xml:space="preserve">Add control implementation description here for item pr-1_smt.a</w:t>
-      </w:r>
-    </w:p>
-    <w:bookmarkEnd w:id="85"/>
-    <w:bookmarkStart w:id="86" w:name="part-b"/>
-    <w:p>
-      <w:pPr>
-        <w:pStyle w:val="Heading5"/>
-      </w:pPr>
-      <w:r>
-        <w:t xml:space="preserve">Part b</w:t>
-      </w:r>
-    </w:p>
-    <w:p>
-      <w:pPr>
-        <w:pStyle w:val="FirstParagraph"/>
-      </w:pPr>
-      <w:r>
-        <w:t xml:space="preserve">Add control implementation description here for item pr-1_smt.b</w:t>
-      </w:r>
-    </w:p>
-    <w:bookmarkEnd w:id="86"/>
-    <w:bookmarkStart w:id="87" w:name="part-c"/>
-    <w:p>
-      <w:pPr>
-        <w:pStyle w:val="Heading5"/>
-      </w:pPr>
-      <w:r>
-        <w:t xml:space="preserve">Part c</w:t>
-      </w:r>
-    </w:p>
-    <w:p>
-      <w:pPr>
-        <w:pStyle w:val="FirstParagraph"/>
-      </w:pPr>
-      <w:r>
-        <w:t xml:space="preserve">Add control implementation description here for item pr-1_smt.c</w:t>
-      </w:r>
-    </w:p>
-    <w:bookmarkEnd w:id="87"/>
-    <w:bookmarkStart w:id="88" w:name="part-d"/>
-    <w:p>
-      <w:pPr>
-        <w:pStyle w:val="Heading5"/>
-      </w:pPr>
-      <w:r>
-        <w:t xml:space="preserve">Part d</w:t>
-      </w:r>
-    </w:p>
-    <w:p>
-      <w:pPr>
-        <w:pStyle w:val="FirstParagraph"/>
-      </w:pPr>
-      <w:r>
-        <w:t xml:space="preserve">Add control implementation description here for item pr-1_smt.d</w:t>
       </w:r>
     </w:p>
     <w:bookmarkEnd w:id="88"/>
     <w:bookmarkEnd w:id="89"/>
     <w:bookmarkEnd w:id="90"/>
-    <w:bookmarkStart w:id="96" w:name="X0d699d1534071bd6460cc8d8f1c989079d40fe9"/>
+    <w:bookmarkStart w:id="96" w:name="sc-2---application-partitioning"/>
     <w:p>
       <w:pPr>
         <w:pStyle w:val="Heading3"/>
       </w:pPr>
       <w:r>
-        <w:t xml:space="preserve">PR-2 - Registering exemptions to right to delete</w:t>
+        <w:t xml:space="preserve">SC-2 - Application Partitioning</w:t>
       </w:r>
     </w:p>
     <w:bookmarkStart w:id="91" w:name="control-statement-8"/>
@@ -2843,14 +2835,22 @@
         <w:t xml:space="preserve">Control Statement</w:t>
       </w:r>
     </w:p>
+    <w:p>
+      <w:pPr>
+        <w:pStyle w:val="FirstParagraph"/>
+      </w:pPr>
+      <w:r>
+        <w:t xml:space="preserve">The information system separates user functionality (including user interface services) from information system management functionality.</w:t>
+      </w:r>
+    </w:p>
     <w:bookmarkEnd w:id="91"/>
-    <w:bookmarkStart w:id="94" w:name="summary-information-3"/>
+    <w:bookmarkStart w:id="94" w:name="sc-2-summary-information"/>
     <w:p>
       <w:pPr>
         <w:pStyle w:val="Heading4"/>
       </w:pPr>
       <w:r>
-        <w:t xml:space="preserve">Summary information</w:t>
+        <w:t xml:space="preserve">SC-2 Summary information</w:t>
       </w:r>
     </w:p>
     <w:bookmarkStart w:id="92" w:name="fedramp-implementation-status.-8"/>
@@ -3020,7 +3020,7 @@
         <w:pStyle w:val="FirstParagraph"/>
       </w:pPr>
       <w:r>
-        <w:t xml:space="preserve">Add control implementation description here for control pr-2</w:t>
+        <w:t xml:space="preserve">Add control implementation description here for control sc-2</w:t>
       </w:r>
     </w:p>
     <w:bookmarkEnd w:id="95"/>

</xml_diff>

<commit_message>
fix: update to trestle 110 (#4)
* updated demo to version 100

Signed-off-by: Frank Suits <frankst@au1.ibm.com>

* updated readme

Signed-off-by: Frank Suits <frankst@au1.ibm.com>

* choice works properly

Signed-off-by: Frank Suits <frankst@au1.ibm.com>

* Update with the latest Trestle

Signed-off-by: Ekaterina Nikonova <enikonovad@gmail.com>

Co-authored-by: Ekaterina Nikonova <enikonovad@gmail.com>
</commit_message>
<xml_diff>
--- a/acme_platform_ssp.docx
+++ b/acme_platform_ssp.docx
@@ -45,8 +45,16 @@
         <w:t xml:space="preserve">ACME Platform overview</w:t>
       </w:r>
     </w:p>
+    <w:p>
+      <w:pPr>
+        <w:pStyle w:val="FirstParagraph"/>
+      </w:pPr>
+      <w:r>
+        <w:t xml:space="preserve">This is the frontmatter for the ACME System Security Plan</w:t>
+      </w:r>
+    </w:p>
     <w:bookmarkEnd w:id="20"/>
-    <w:bookmarkStart w:id="98" w:name="control-responses-and-guidance"/>
+    <w:bookmarkStart w:id="104" w:name="control-responses-and-guidance"/>
     <w:p>
       <w:pPr>
         <w:pStyle w:val="Heading1"/>
@@ -55,7 +63,7 @@
         <w:t xml:space="preserve">Control responses and guidance</w:t>
       </w:r>
     </w:p>
-    <w:bookmarkStart w:id="52" w:name="access-control-ac"/>
+    <w:bookmarkStart w:id="58" w:name="access-control-ac"/>
     <w:p>
       <w:pPr>
         <w:pStyle w:val="Heading2"/>
@@ -98,7 +106,7 @@
         </w:numPr>
       </w:pPr>
       <w:r>
-        <w:t xml:space="preserve">[a] Develops, documents, and disseminates to organization-defined personnel or roles:</w:t>
+        <w:t xml:space="preserve">[a.] Develops, documents, and disseminates to executives:</w:t>
       </w:r>
     </w:p>
     <w:p>
@@ -110,7 +118,7 @@
         <w:pStyle w:val="Compact"/>
       </w:pPr>
       <w:r>
-        <w:t xml:space="preserve">[1] An access control policy that addresses purpose, scope, roles, responsibilities, management commitment, coordination among organizational entities, and compliance; and</w:t>
+        <w:t xml:space="preserve">[1.] An access control policy that addresses purpose, scope, roles, responsibilities, management commitment, coordination among organizational entities, and compliance; and</w:t>
       </w:r>
     </w:p>
     <w:p>
@@ -122,7 +130,7 @@
         <w:pStyle w:val="Compact"/>
       </w:pPr>
       <w:r>
-        <w:t xml:space="preserve">[2] Procedures to facilitate the implementation of the access control policy and associated access controls; and</w:t>
+        <w:t xml:space="preserve">[2.] Procedures to facilitate the implementation of the access control policy and associated access controls; and</w:t>
       </w:r>
     </w:p>
     <w:p>
@@ -133,7 +141,7 @@
         </w:numPr>
       </w:pPr>
       <w:r>
-        <w:t xml:space="preserve">[b] Reviews and updates the current:</w:t>
+        <w:t xml:space="preserve">[b.] Reviews and updates the current:</w:t>
       </w:r>
     </w:p>
     <w:p>
@@ -145,7 +153,7 @@
         <w:pStyle w:val="Compact"/>
       </w:pPr>
       <w:r>
-        <w:t xml:space="preserve">[1] Access control policy organization-defined frequency; and</w:t>
+        <w:t xml:space="preserve">[1.] Access control policy monthly; and</w:t>
       </w:r>
     </w:p>
     <w:p>
@@ -157,7 +165,7 @@
         <w:pStyle w:val="Compact"/>
       </w:pPr>
       <w:r>
-        <w:t xml:space="preserve">[2] Access control procedures organization-defined frequency.</w:t>
+        <w:t xml:space="preserve">[2.] Access control procedures weekly.</w:t>
       </w:r>
     </w:p>
     <w:bookmarkEnd w:id="21"/>
@@ -177,8 +185,9 @@
         <w:tblLook w:firstRow="1" w:lastRow="0" w:firstColumn="0" w:lastColumn="0" w:noHBand="0" w:noVBand="0" w:val="0020"/>
       </w:tblPr>
       <w:tblGrid>
-        <w:gridCol w:w="3960"/>
-        <w:gridCol w:w="3960"/>
+        <w:gridCol w:w="2640"/>
+        <w:gridCol w:w="2640"/>
+        <w:gridCol w:w="2640"/>
       </w:tblGrid>
       <w:tr>
         <w:trPr>
@@ -204,7 +213,19 @@
               <w:jc w:val="left"/>
             </w:pPr>
             <w:r>
-              <w:t xml:space="preserve">Value</w:t>
+              <w:t xml:space="preserve">Values</w:t>
+            </w:r>
+          </w:p>
+        </w:tc>
+        <w:tc>
+          <w:tcPr/>
+          <w:p>
+            <w:pPr>
+              <w:pStyle w:val="Compact"/>
+              <w:jc w:val="left"/>
+            </w:pPr>
+            <w:r>
+              <w:t xml:space="preserve">Label or Choices</w:t>
             </w:r>
           </w:p>
         </w:tc>
@@ -219,6 +240,18 @@
             </w:pPr>
             <w:r>
               <w:t xml:space="preserve">ac-1_prm_1</w:t>
+            </w:r>
+          </w:p>
+        </w:tc>
+        <w:tc>
+          <w:tcPr/>
+          <w:p>
+            <w:pPr>
+              <w:pStyle w:val="Compact"/>
+              <w:jc w:val="left"/>
+            </w:pPr>
+            <w:r>
+              <w:t xml:space="preserve">executives</w:t>
             </w:r>
           </w:p>
         </w:tc>
@@ -256,6 +289,18 @@
               <w:jc w:val="left"/>
             </w:pPr>
             <w:r>
+              <w:t xml:space="preserve">monthly</w:t>
+            </w:r>
+          </w:p>
+        </w:tc>
+        <w:tc>
+          <w:tcPr/>
+          <w:p>
+            <w:pPr>
+              <w:pStyle w:val="Compact"/>
+              <w:jc w:val="left"/>
+            </w:pPr>
+            <w:r>
               <w:t xml:space="preserve">organization-defined frequency</w:t>
             </w:r>
           </w:p>
@@ -282,6 +327,18 @@
               <w:jc w:val="left"/>
             </w:pPr>
             <w:r>
+              <w:t xml:space="preserve">weekly</w:t>
+            </w:r>
+          </w:p>
+        </w:tc>
+        <w:tc>
+          <w:tcPr/>
+          <w:p>
+            <w:pPr>
+              <w:pStyle w:val="Compact"/>
+              <w:jc w:val="left"/>
+            </w:pPr>
+            <w:r>
               <w:t xml:space="preserve">organization-defined frequency</w:t>
             </w:r>
           </w:p>
@@ -464,7 +521,7 @@
         <w:pStyle w:val="FirstParagraph"/>
       </w:pPr>
       <w:r>
-        <w:t xml:space="preserve">ACME CISO is responsible for updating documentation on intranet.acme.com/ciso/access-control, on an annual basis. This website becomes the single source of truth for all access-control policies.</w:t>
+        <w:t xml:space="preserve">Add control implementation description here for item ac-1_smt.a</w:t>
       </w:r>
     </w:p>
     <w:bookmarkEnd w:id="25"/>
@@ -522,7 +579,7 @@
         </w:numPr>
       </w:pPr>
       <w:r>
-        <w:t xml:space="preserve">[a] Identifies and selects the following types of information system accounts to support organizational missions/business functions: organization-defined information system account types;</w:t>
+        <w:t xml:space="preserve">[a.] Identifies and selects the following types of information system accounts to support organizational missions/business functions: privileged;</w:t>
       </w:r>
     </w:p>
     <w:p>
@@ -533,7 +590,7 @@
         </w:numPr>
       </w:pPr>
       <w:r>
-        <w:t xml:space="preserve">[b] Assigns account managers for information system accounts;</w:t>
+        <w:t xml:space="preserve">[b.] Assigns account managers for information system accounts;</w:t>
       </w:r>
     </w:p>
     <w:p>
@@ -544,7 +601,7 @@
         </w:numPr>
       </w:pPr>
       <w:r>
-        <w:t xml:space="preserve">[c] Establishes conditions for group and role membership;</w:t>
+        <w:t xml:space="preserve">[c.] Establishes conditions for group and role membership;</w:t>
       </w:r>
     </w:p>
     <w:p>
@@ -555,7 +612,7 @@
         </w:numPr>
       </w:pPr>
       <w:r>
-        <w:t xml:space="preserve">[d] Specifies authorized users of the information system, group and role membership, and access authorizations (i.e., privileges) and other attributes (as required) for each account;</w:t>
+        <w:t xml:space="preserve">[d.] Specifies authorized users of the information system, group and role membership, and access authorizations (i.e., privileges) and other attributes (as required) for each account;</w:t>
       </w:r>
     </w:p>
     <w:p>
@@ -566,7 +623,7 @@
         </w:numPr>
       </w:pPr>
       <w:r>
-        <w:t xml:space="preserve">[e] Requires approvals by organization-defined personnel or roles for requests to create information system accounts;</w:t>
+        <w:t xml:space="preserve">[e.] Requires approvals by ACME interal method for requests to create information system accounts;</w:t>
       </w:r>
     </w:p>
     <w:p>
@@ -577,7 +634,7 @@
         </w:numPr>
       </w:pPr>
       <w:r>
-        <w:t xml:space="preserve">[f] Creates, enables, modifies, disables, and removes information system accounts in accordance with organization-defined procedures or conditions;</w:t>
+        <w:t xml:space="preserve">[f.] Creates, enables, modifies, disables, and removes information system accounts in accordance with standard operations;</w:t>
       </w:r>
     </w:p>
     <w:p>
@@ -588,7 +645,7 @@
         </w:numPr>
       </w:pPr>
       <w:r>
-        <w:t xml:space="preserve">[g] Monitors the use of information system accounts;</w:t>
+        <w:t xml:space="preserve">[g.] Monitors the use of information system accounts;</w:t>
       </w:r>
     </w:p>
     <w:p>
@@ -599,7 +656,7 @@
         </w:numPr>
       </w:pPr>
       <w:r>
-        <w:t xml:space="preserve">[h] Notifies account managers:</w:t>
+        <w:t xml:space="preserve">[h.] Notifies account managers:</w:t>
       </w:r>
     </w:p>
     <w:p>
@@ -611,7 +668,7 @@
         <w:pStyle w:val="Compact"/>
       </w:pPr>
       <w:r>
-        <w:t xml:space="preserve">[1] When accounts are no longer required;</w:t>
+        <w:t xml:space="preserve">[1.] When accounts are no longer required;</w:t>
       </w:r>
     </w:p>
     <w:p>
@@ -623,7 +680,7 @@
         <w:pStyle w:val="Compact"/>
       </w:pPr>
       <w:r>
-        <w:t xml:space="preserve">[2] When users are terminated or transferred; and</w:t>
+        <w:t xml:space="preserve">[2.] When users are terminated or transferred; and</w:t>
       </w:r>
     </w:p>
     <w:p>
@@ -635,7 +692,7 @@
         <w:pStyle w:val="Compact"/>
       </w:pPr>
       <w:r>
-        <w:t xml:space="preserve">[3] When individual information system usage or need-to-know changes;</w:t>
+        <w:t xml:space="preserve">[3.] When individual information system usage or need-to-know changes;</w:t>
       </w:r>
     </w:p>
     <w:p>
@@ -646,7 +703,7 @@
         </w:numPr>
       </w:pPr>
       <w:r>
-        <w:t xml:space="preserve">[i] Authorizes access to the information system based on:</w:t>
+        <w:t xml:space="preserve">[i.] Authorizes access to the information system based on:</w:t>
       </w:r>
     </w:p>
     <w:p>
@@ -658,7 +715,7 @@
         <w:pStyle w:val="Compact"/>
       </w:pPr>
       <w:r>
-        <w:t xml:space="preserve">[1] A valid access authorization;</w:t>
+        <w:t xml:space="preserve">[1.] A valid access authorization;</w:t>
       </w:r>
     </w:p>
     <w:p>
@@ -670,7 +727,7 @@
         <w:pStyle w:val="Compact"/>
       </w:pPr>
       <w:r>
-        <w:t xml:space="preserve">[2] Intended system usage; and</w:t>
+        <w:t xml:space="preserve">[2.] Intended system usage; and</w:t>
       </w:r>
     </w:p>
     <w:p>
@@ -682,7 +739,7 @@
         <w:pStyle w:val="Compact"/>
       </w:pPr>
       <w:r>
-        <w:t xml:space="preserve">[3] Other attributes as required by the organization or associated missions/business functions;</w:t>
+        <w:t xml:space="preserve">[3.] Other attributes as required by the organization or associated missions/business functions;</w:t>
       </w:r>
     </w:p>
     <w:p>
@@ -693,7 +750,7 @@
         </w:numPr>
       </w:pPr>
       <w:r>
-        <w:t xml:space="preserve">[j] Reviews accounts for compliance with account management requirements organization-defined frequency; and</w:t>
+        <w:t xml:space="preserve">[j.] Reviews accounts for compliance with account management requirements daily; and</w:t>
       </w:r>
     </w:p>
     <w:p>
@@ -704,7 +761,7 @@
         </w:numPr>
       </w:pPr>
       <w:r>
-        <w:t xml:space="preserve">[k] Establishes a process for reissuing shared/group account credentials (if deployed) when individuals are removed from the group.</w:t>
+        <w:t xml:space="preserve">[k.] Establishes a process for reissuing shared/group account credentials (if deployed) when individuals are removed from the group.</w:t>
       </w:r>
     </w:p>
     <w:bookmarkEnd w:id="29"/>
@@ -720,12 +777,13 @@
     <w:tbl>
       <w:tblPr>
         <w:tblStyle w:val="Table"/>
-        <w:tblW w:type="auto" w:w="0"/>
+        <w:tblW w:type="pct" w:w="5000"/>
         <w:tblLook w:firstRow="1" w:lastRow="0" w:firstColumn="0" w:lastColumn="0" w:noHBand="0" w:noVBand="0" w:val="0020"/>
       </w:tblPr>
       <w:tblGrid>
-        <w:gridCol w:w="3960"/>
-        <w:gridCol w:w="3960"/>
+        <w:gridCol w:w="2640"/>
+        <w:gridCol w:w="2640"/>
+        <w:gridCol w:w="2640"/>
       </w:tblGrid>
       <w:tr>
         <w:trPr>
@@ -751,7 +809,19 @@
               <w:jc w:val="left"/>
             </w:pPr>
             <w:r>
-              <w:t xml:space="preserve">Value</w:t>
+              <w:t xml:space="preserve">Values</w:t>
+            </w:r>
+          </w:p>
+        </w:tc>
+        <w:tc>
+          <w:tcPr/>
+          <w:p>
+            <w:pPr>
+              <w:pStyle w:val="Compact"/>
+              <w:jc w:val="left"/>
+            </w:pPr>
+            <w:r>
+              <w:t xml:space="preserve">Label or Choices</w:t>
             </w:r>
           </w:p>
         </w:tc>
@@ -766,6 +836,18 @@
             </w:pPr>
             <w:r>
               <w:t xml:space="preserve">ac-2_prm_1</w:t>
+            </w:r>
+          </w:p>
+        </w:tc>
+        <w:tc>
+          <w:tcPr/>
+          <w:p>
+            <w:pPr>
+              <w:pStyle w:val="Compact"/>
+              <w:jc w:val="left"/>
+            </w:pPr>
+            <w:r>
+              <w:t xml:space="preserve">privileged</w:t>
             </w:r>
           </w:p>
         </w:tc>
@@ -803,6 +885,18 @@
               <w:jc w:val="left"/>
             </w:pPr>
             <w:r>
+              <w:t xml:space="preserve">ACME interal method</w:t>
+            </w:r>
+          </w:p>
+        </w:tc>
+        <w:tc>
+          <w:tcPr/>
+          <w:p>
+            <w:pPr>
+              <w:pStyle w:val="Compact"/>
+              <w:jc w:val="left"/>
+            </w:pPr>
+            <w:r>
               <w:t xml:space="preserve">organization-defined personnel or roles</w:t>
             </w:r>
           </w:p>
@@ -818,6 +912,18 @@
             </w:pPr>
             <w:r>
               <w:t xml:space="preserve">ac-2_prm_3</w:t>
+            </w:r>
+          </w:p>
+        </w:tc>
+        <w:tc>
+          <w:tcPr/>
+          <w:p>
+            <w:pPr>
+              <w:pStyle w:val="Compact"/>
+              <w:jc w:val="left"/>
+            </w:pPr>
+            <w:r>
+              <w:t xml:space="preserve">standard operations</w:t>
             </w:r>
           </w:p>
         </w:tc>
@@ -855,6 +961,18 @@
               <w:jc w:val="left"/>
             </w:pPr>
             <w:r>
+              <w:t xml:space="preserve">daily</w:t>
+            </w:r>
+          </w:p>
+        </w:tc>
+        <w:tc>
+          <w:tcPr/>
+          <w:p>
+            <w:pPr>
+              <w:pStyle w:val="Compact"/>
+              <w:jc w:val="left"/>
+            </w:pPr>
+            <w:r>
               <w:t xml:space="preserve">organization-defined frequency</w:t>
             </w:r>
           </w:p>
@@ -1431,131 +1549,52 @@
     </w:p>
     <w:bookmarkEnd w:id="50"/>
     <w:bookmarkEnd w:id="51"/>
+    <w:bookmarkStart w:id="57" w:name="Xf16384e6daef92a80af0ba52006c627261d20c4"/>
+    <w:p>
+      <w:pPr>
+        <w:pStyle w:val="Heading3"/>
+      </w:pPr>
+      <w:r>
+        <w:t xml:space="preserve">AC-4(4) - Content Check Encrypted Information</w:t>
+      </w:r>
+    </w:p>
+    <w:bookmarkStart w:id="52" w:name="control-statement-3"/>
+    <w:p>
+      <w:pPr>
+        <w:pStyle w:val="Heading4"/>
+      </w:pPr>
+      <w:r>
+        <w:t xml:space="preserve">Control Statement</w:t>
+      </w:r>
+    </w:p>
+    <w:p>
+      <w:pPr>
+        <w:pStyle w:val="FirstParagraph"/>
+      </w:pPr>
+      <w:r>
+        <w:t xml:space="preserve">The information system prevents encrypted information from bypassing content-checking mechanisms by blocking the flow of the encrypted information, ACME internal method.</w:t>
+      </w:r>
+    </w:p>
     <w:bookmarkEnd w:id="52"/>
-    <w:bookmarkStart w:id="67" w:name="system-and-communications-protection-sc"/>
-    <w:p>
-      <w:pPr>
-        <w:pStyle w:val="Heading2"/>
-      </w:pPr>
-      <w:r>
-        <w:t xml:space="preserve">System and Communications Protection (SC)</w:t>
-      </w:r>
-    </w:p>
-    <w:bookmarkStart w:id="60" w:name="X7692a7b71afb2494a80dac94c82729e826383a7"/>
-    <w:p>
-      <w:pPr>
-        <w:pStyle w:val="Heading3"/>
-      </w:pPr>
-      <w:r>
-        <w:t xml:space="preserve">SC-1 - System and Communications Protection Policy and Procedures</w:t>
-      </w:r>
-    </w:p>
-    <w:bookmarkStart w:id="53" w:name="control-statement-3"/>
+    <w:bookmarkStart w:id="55" w:name="ac-44-summary-information"/>
     <w:p>
       <w:pPr>
         <w:pStyle w:val="Heading4"/>
       </w:pPr>
       <w:r>
-        <w:t xml:space="preserve">Control Statement</w:t>
-      </w:r>
-    </w:p>
-    <w:p>
-      <w:pPr>
-        <w:pStyle w:val="FirstParagraph"/>
-      </w:pPr>
-      <w:r>
-        <w:t xml:space="preserve">The organization:</w:t>
-      </w:r>
-    </w:p>
-    <w:p>
-      <w:pPr>
-        <w:numPr>
-          <w:ilvl w:val="0"/>
-          <w:numId w:val="1013"/>
-        </w:numPr>
-      </w:pPr>
-      <w:r>
-        <w:t xml:space="preserve">[a] Develops, documents, and disseminates to organization-defined personnel or roles:</w:t>
-      </w:r>
-    </w:p>
-    <w:p>
-      <w:pPr>
-        <w:numPr>
-          <w:ilvl w:val="1"/>
-          <w:numId w:val="1014"/>
-        </w:numPr>
-        <w:pStyle w:val="Compact"/>
-      </w:pPr>
-      <w:r>
-        <w:t xml:space="preserve">[1] A system and communications protection policy that addresses purpose, scope, roles, responsibilities, management commitment, coordination among organizational entities, and compliance; and</w:t>
-      </w:r>
-    </w:p>
-    <w:p>
-      <w:pPr>
-        <w:numPr>
-          <w:ilvl w:val="1"/>
-          <w:numId w:val="1014"/>
-        </w:numPr>
-        <w:pStyle w:val="Compact"/>
-      </w:pPr>
-      <w:r>
-        <w:t xml:space="preserve">[2] Procedures to facilitate the implementation of the system and communications protection policy and associated system and communications protection controls; and</w:t>
-      </w:r>
-    </w:p>
-    <w:p>
-      <w:pPr>
-        <w:numPr>
-          <w:ilvl w:val="0"/>
-          <w:numId w:val="1013"/>
-        </w:numPr>
-      </w:pPr>
-      <w:r>
-        <w:t xml:space="preserve">[b] Reviews and updates the current:</w:t>
-      </w:r>
-    </w:p>
-    <w:p>
-      <w:pPr>
-        <w:numPr>
-          <w:ilvl w:val="1"/>
-          <w:numId w:val="1015"/>
-        </w:numPr>
-        <w:pStyle w:val="Compact"/>
-      </w:pPr>
-      <w:r>
-        <w:t xml:space="preserve">[1] System and communications protection policy organization-defined frequency; and</w:t>
-      </w:r>
-    </w:p>
-    <w:p>
-      <w:pPr>
-        <w:numPr>
-          <w:ilvl w:val="1"/>
-          <w:numId w:val="1015"/>
-        </w:numPr>
-        <w:pStyle w:val="Compact"/>
-      </w:pPr>
-      <w:r>
-        <w:t xml:space="preserve">[2] System and communications protection procedures organization-defined frequency.</w:t>
-      </w:r>
-    </w:p>
-    <w:bookmarkEnd w:id="53"/>
-    <w:bookmarkStart w:id="56" w:name="sc-1-summary-information"/>
-    <w:p>
-      <w:pPr>
-        <w:pStyle w:val="Heading4"/>
-      </w:pPr>
-      <w:r>
-        <w:t xml:space="preserve">SC-1 Summary information</w:t>
+        <w:t xml:space="preserve">AC-4(4) Summary information</w:t>
       </w:r>
     </w:p>
     <w:tbl>
       <w:tblPr>
         <w:tblStyle w:val="Table"/>
-        <w:tblW w:type="auto" w:w="0"/>
+        <w:tblW w:type="pct" w:w="5000"/>
         <w:tblLook w:firstRow="1" w:lastRow="0" w:firstColumn="0" w:lastColumn="0" w:noHBand="0" w:noVBand="0" w:val="0020"/>
       </w:tblPr>
       <w:tblGrid>
-        <w:gridCol w:w="3960"/>
-        <w:gridCol w:w="3960"/>
+        <w:gridCol w:w="2640"/>
+        <w:gridCol w:w="2640"/>
+        <w:gridCol w:w="2640"/>
       </w:tblGrid>
       <w:tr>
         <w:trPr>
@@ -1581,7 +1620,1388 @@
               <w:jc w:val="left"/>
             </w:pPr>
             <w:r>
-              <w:t xml:space="preserve">Value</w:t>
+              <w:t xml:space="preserve">Values</w:t>
+            </w:r>
+          </w:p>
+        </w:tc>
+        <w:tc>
+          <w:tcPr/>
+          <w:p>
+            <w:pPr>
+              <w:pStyle w:val="Compact"/>
+              <w:jc w:val="left"/>
+            </w:pPr>
+            <w:r>
+              <w:t xml:space="preserve">Label or Choices</w:t>
+            </w:r>
+          </w:p>
+        </w:tc>
+      </w:tr>
+      <w:tr>
+        <w:tc>
+          <w:tcPr/>
+          <w:p>
+            <w:pPr>
+              <w:pStyle w:val="Compact"/>
+              <w:jc w:val="left"/>
+            </w:pPr>
+            <w:r>
+              <w:t xml:space="preserve">ac-4.4_prm_1</w:t>
+            </w:r>
+          </w:p>
+        </w:tc>
+        <w:tc>
+          <w:tcPr/>
+          <w:p>
+            <w:pPr>
+              <w:pStyle w:val="Compact"/>
+              <w:jc w:val="left"/>
+            </w:pPr>
+            <w:r>
+              <w:t xml:space="preserve">blocking the flow of the encrypted information, ACME internal method</w:t>
+            </w:r>
+          </w:p>
+        </w:tc>
+        <w:tc>
+          <w:tcPr/>
+          <w:p>
+            <w:pPr>
+              <w:pStyle w:val="Compact"/>
+              <w:jc w:val="left"/>
+            </w:pPr>
+            <w:r>
+              <w:t xml:space="preserve">Choose one or more: decrypting the information; blocking the flow of the encrypted information; terminating communications sessions attempting to pass encrypted information; ACME internal method</w:t>
+            </w:r>
+          </w:p>
+        </w:tc>
+      </w:tr>
+      <w:tr>
+        <w:tc>
+          <w:tcPr/>
+          <w:p>
+            <w:pPr>
+              <w:pStyle w:val="Compact"/>
+              <w:jc w:val="left"/>
+            </w:pPr>
+            <w:r>
+              <w:t xml:space="preserve">ac-4.4_prm_2</w:t>
+            </w:r>
+          </w:p>
+        </w:tc>
+        <w:tc>
+          <w:tcPr/>
+          <w:p>
+            <w:pPr>
+              <w:pStyle w:val="Compact"/>
+              <w:jc w:val="left"/>
+            </w:pPr>
+            <w:r>
+              <w:t xml:space="preserve">ACME internal method</w:t>
+            </w:r>
+          </w:p>
+        </w:tc>
+        <w:tc>
+          <w:tcPr/>
+          <w:p>
+            <w:pPr>
+              <w:pStyle w:val="Compact"/>
+              <w:jc w:val="left"/>
+            </w:pPr>
+            <w:r>
+              <w:t xml:space="preserve">organization-defined procedure or method</w:t>
+            </w:r>
+          </w:p>
+        </w:tc>
+      </w:tr>
+    </w:tbl>
+    <w:bookmarkStart w:id="53" w:name="fedramp-implementation-status.-3"/>
+    <w:p>
+      <w:pPr>
+        <w:pStyle w:val="Heading5"/>
+      </w:pPr>
+      <w:r>
+        <w:t xml:space="preserve">FedRamp Implementation Status.</w:t>
+      </w:r>
+    </w:p>
+    <w:p>
+      <w:pPr>
+        <w:numPr>
+          <w:ilvl w:val="0"/>
+          <w:numId w:val="1013"/>
+        </w:numPr>
+      </w:pPr>
+      <w:r>
+        <w:t xml:space="preserve">Implemented</w:t>
+      </w:r>
+    </w:p>
+    <w:p>
+      <w:pPr>
+        <w:numPr>
+          <w:ilvl w:val="0"/>
+          <w:numId w:val="1013"/>
+        </w:numPr>
+      </w:pPr>
+      <w:r>
+        <w:t xml:space="preserve">Partially implemented</w:t>
+      </w:r>
+    </w:p>
+    <w:p>
+      <w:pPr>
+        <w:numPr>
+          <w:ilvl w:val="0"/>
+          <w:numId w:val="1013"/>
+        </w:numPr>
+      </w:pPr>
+      <w:r>
+        <w:t xml:space="preserve">Planned</w:t>
+      </w:r>
+    </w:p>
+    <w:p>
+      <w:pPr>
+        <w:numPr>
+          <w:ilvl w:val="0"/>
+          <w:numId w:val="1013"/>
+        </w:numPr>
+      </w:pPr>
+      <w:r>
+        <w:t xml:space="preserve">Alternative implementation</w:t>
+      </w:r>
+    </w:p>
+    <w:p>
+      <w:pPr>
+        <w:numPr>
+          <w:ilvl w:val="0"/>
+          <w:numId w:val="1013"/>
+        </w:numPr>
+      </w:pPr>
+      <w:r>
+        <w:t xml:space="preserve">Not Applicable</w:t>
+      </w:r>
+    </w:p>
+    <w:bookmarkEnd w:id="53"/>
+    <w:bookmarkStart w:id="54" w:name="fedramp-control-origination.-3"/>
+    <w:p>
+      <w:pPr>
+        <w:pStyle w:val="Heading5"/>
+      </w:pPr>
+      <w:r>
+        <w:t xml:space="preserve">FedRamp Control Origination.</w:t>
+      </w:r>
+    </w:p>
+    <w:p>
+      <w:pPr>
+        <w:numPr>
+          <w:ilvl w:val="0"/>
+          <w:numId w:val="1014"/>
+        </w:numPr>
+      </w:pPr>
+      <w:r>
+        <w:t xml:space="preserve">Service provider Corporate</w:t>
+      </w:r>
+    </w:p>
+    <w:p>
+      <w:pPr>
+        <w:numPr>
+          <w:ilvl w:val="0"/>
+          <w:numId w:val="1014"/>
+        </w:numPr>
+      </w:pPr>
+      <w:r>
+        <w:t xml:space="preserve">Service provider System Specific</w:t>
+      </w:r>
+    </w:p>
+    <w:p>
+      <w:pPr>
+        <w:numPr>
+          <w:ilvl w:val="0"/>
+          <w:numId w:val="1014"/>
+        </w:numPr>
+      </w:pPr>
+      <w:r>
+        <w:t xml:space="preserve">Service Provider Hybrid (Corporate and System Specific)</w:t>
+      </w:r>
+    </w:p>
+    <w:p>
+      <w:pPr>
+        <w:numPr>
+          <w:ilvl w:val="0"/>
+          <w:numId w:val="1014"/>
+        </w:numPr>
+      </w:pPr>
+      <w:r>
+        <w:t xml:space="preserve">Configured by Customer (Customer System Specific)</w:t>
+      </w:r>
+    </w:p>
+    <w:p>
+      <w:pPr>
+        <w:numPr>
+          <w:ilvl w:val="0"/>
+          <w:numId w:val="1014"/>
+        </w:numPr>
+      </w:pPr>
+      <w:r>
+        <w:t xml:space="preserve">Provided by Customer (Customer System Specific)</w:t>
+      </w:r>
+    </w:p>
+    <w:p>
+      <w:pPr>
+        <w:numPr>
+          <w:ilvl w:val="0"/>
+          <w:numId w:val="1014"/>
+        </w:numPr>
+      </w:pPr>
+      <w:r>
+        <w:t xml:space="preserve">Shared (Service Provider and Customer Responsibility)</w:t>
+      </w:r>
+    </w:p>
+    <w:p>
+      <w:pPr>
+        <w:numPr>
+          <w:ilvl w:val="0"/>
+          <w:numId w:val="1014"/>
+        </w:numPr>
+      </w:pPr>
+      <w:r>
+        <w:t xml:space="preserve">Inherited from pre-existing FedRAMP Authorization [Enter text here], Date of Authorization</w:t>
+      </w:r>
+    </w:p>
+    <w:bookmarkEnd w:id="54"/>
+    <w:bookmarkEnd w:id="55"/>
+    <w:bookmarkStart w:id="56" w:name="Xe4c89f66ee03dca53148bb73d4a576506d7d639"/>
+    <w:p>
+      <w:pPr>
+        <w:pStyle w:val="Heading4"/>
+      </w:pPr>
+      <w:r>
+        <w:t xml:space="preserve">What is the solution and how is it implemented?</w:t>
+      </w:r>
+    </w:p>
+    <w:p>
+      <w:pPr>
+        <w:pStyle w:val="FirstParagraph"/>
+      </w:pPr>
+      <w:r>
+        <w:t xml:space="preserve">Add control implementation description here for control ac-4.4</w:t>
+      </w:r>
+    </w:p>
+    <w:bookmarkEnd w:id="56"/>
+    <w:bookmarkEnd w:id="57"/>
+    <w:bookmarkEnd w:id="58"/>
+    <w:bookmarkStart w:id="71" w:name="custom-controls-cc"/>
+    <w:p>
+      <w:pPr>
+        <w:pStyle w:val="Heading2"/>
+      </w:pPr>
+      <w:r>
+        <w:t xml:space="preserve">Custom Controls (CC)</w:t>
+      </w:r>
+    </w:p>
+    <w:bookmarkStart w:id="64" w:name="cc-1---energy-consumption"/>
+    <w:p>
+      <w:pPr>
+        <w:pStyle w:val="Heading3"/>
+      </w:pPr>
+      <w:r>
+        <w:t xml:space="preserve">CC-1 - Energy consumption</w:t>
+      </w:r>
+    </w:p>
+    <w:bookmarkStart w:id="59" w:name="control-statement-4"/>
+    <w:p>
+      <w:pPr>
+        <w:pStyle w:val="Heading4"/>
+      </w:pPr>
+      <w:r>
+        <w:t xml:space="preserve">Control Statement</w:t>
+      </w:r>
+    </w:p>
+    <w:p>
+      <w:pPr>
+        <w:pStyle w:val="FirstParagraph"/>
+      </w:pPr>
+      <w:r>
+        <w:t xml:space="preserve">All services should report energy consumed by their service.</w:t>
+      </w:r>
+    </w:p>
+    <w:bookmarkEnd w:id="59"/>
+    <w:bookmarkStart w:id="62" w:name="summary-information"/>
+    <w:p>
+      <w:pPr>
+        <w:pStyle w:val="Heading4"/>
+      </w:pPr>
+      <w:r>
+        <w:t xml:space="preserve">Summary information</w:t>
+      </w:r>
+    </w:p>
+    <w:bookmarkStart w:id="60" w:name="fedramp-implementation-status.-4"/>
+    <w:p>
+      <w:pPr>
+        <w:pStyle w:val="Heading5"/>
+      </w:pPr>
+      <w:r>
+        <w:t xml:space="preserve">FedRamp Implementation Status.</w:t>
+      </w:r>
+    </w:p>
+    <w:p>
+      <w:pPr>
+        <w:numPr>
+          <w:ilvl w:val="0"/>
+          <w:numId w:val="1015"/>
+        </w:numPr>
+      </w:pPr>
+      <w:r>
+        <w:t xml:space="preserve">Implemented</w:t>
+      </w:r>
+    </w:p>
+    <w:p>
+      <w:pPr>
+        <w:numPr>
+          <w:ilvl w:val="0"/>
+          <w:numId w:val="1015"/>
+        </w:numPr>
+      </w:pPr>
+      <w:r>
+        <w:t xml:space="preserve">Partially implemented</w:t>
+      </w:r>
+    </w:p>
+    <w:p>
+      <w:pPr>
+        <w:numPr>
+          <w:ilvl w:val="0"/>
+          <w:numId w:val="1015"/>
+        </w:numPr>
+      </w:pPr>
+      <w:r>
+        <w:t xml:space="preserve">Planned</w:t>
+      </w:r>
+    </w:p>
+    <w:p>
+      <w:pPr>
+        <w:numPr>
+          <w:ilvl w:val="0"/>
+          <w:numId w:val="1015"/>
+        </w:numPr>
+      </w:pPr>
+      <w:r>
+        <w:t xml:space="preserve">Alternative implementation</w:t>
+      </w:r>
+    </w:p>
+    <w:p>
+      <w:pPr>
+        <w:numPr>
+          <w:ilvl w:val="0"/>
+          <w:numId w:val="1015"/>
+        </w:numPr>
+      </w:pPr>
+      <w:r>
+        <w:t xml:space="preserve">Not Applicable</w:t>
+      </w:r>
+    </w:p>
+    <w:bookmarkEnd w:id="60"/>
+    <w:bookmarkStart w:id="61" w:name="fedramp-control-origination.-4"/>
+    <w:p>
+      <w:pPr>
+        <w:pStyle w:val="Heading5"/>
+      </w:pPr>
+      <w:r>
+        <w:t xml:space="preserve">FedRamp Control Origination.</w:t>
+      </w:r>
+    </w:p>
+    <w:p>
+      <w:pPr>
+        <w:numPr>
+          <w:ilvl w:val="0"/>
+          <w:numId w:val="1016"/>
+        </w:numPr>
+      </w:pPr>
+      <w:r>
+        <w:t xml:space="preserve">Service provider Corporate</w:t>
+      </w:r>
+    </w:p>
+    <w:p>
+      <w:pPr>
+        <w:numPr>
+          <w:ilvl w:val="0"/>
+          <w:numId w:val="1016"/>
+        </w:numPr>
+      </w:pPr>
+      <w:r>
+        <w:t xml:space="preserve">Service provider System Specific</w:t>
+      </w:r>
+    </w:p>
+    <w:p>
+      <w:pPr>
+        <w:numPr>
+          <w:ilvl w:val="0"/>
+          <w:numId w:val="1016"/>
+        </w:numPr>
+      </w:pPr>
+      <w:r>
+        <w:t xml:space="preserve">Service Provider Hybrid (Corporate and System Specific)</w:t>
+      </w:r>
+    </w:p>
+    <w:p>
+      <w:pPr>
+        <w:numPr>
+          <w:ilvl w:val="0"/>
+          <w:numId w:val="1016"/>
+        </w:numPr>
+      </w:pPr>
+      <w:r>
+        <w:t xml:space="preserve">Configured by Customer (Customer System Specific)</w:t>
+      </w:r>
+    </w:p>
+    <w:p>
+      <w:pPr>
+        <w:numPr>
+          <w:ilvl w:val="0"/>
+          <w:numId w:val="1016"/>
+        </w:numPr>
+      </w:pPr>
+      <w:r>
+        <w:t xml:space="preserve">Provided by Customer (Customer System Specific)</w:t>
+      </w:r>
+    </w:p>
+    <w:p>
+      <w:pPr>
+        <w:numPr>
+          <w:ilvl w:val="0"/>
+          <w:numId w:val="1016"/>
+        </w:numPr>
+      </w:pPr>
+      <w:r>
+        <w:t xml:space="preserve">Shared (Service Provider and Customer Responsibility)</w:t>
+      </w:r>
+    </w:p>
+    <w:p>
+      <w:pPr>
+        <w:numPr>
+          <w:ilvl w:val="0"/>
+          <w:numId w:val="1016"/>
+        </w:numPr>
+      </w:pPr>
+      <w:r>
+        <w:t xml:space="preserve">Inherited from pre-existing FedRAMP Authorization [Enter text here], Date of Authorization</w:t>
+      </w:r>
+    </w:p>
+    <w:bookmarkEnd w:id="61"/>
+    <w:bookmarkEnd w:id="62"/>
+    <w:bookmarkStart w:id="63" w:name="Xd5eca90907160bc8a0a5785860ceaf982809407"/>
+    <w:p>
+      <w:pPr>
+        <w:pStyle w:val="Heading4"/>
+      </w:pPr>
+      <w:r>
+        <w:t xml:space="preserve">What is the solution and how is it implemented?</w:t>
+      </w:r>
+    </w:p>
+    <w:p>
+      <w:pPr>
+        <w:pStyle w:val="FirstParagraph"/>
+      </w:pPr>
+      <w:r>
+        <w:t xml:space="preserve">Add control implementation description here for control cc-1</w:t>
+      </w:r>
+    </w:p>
+    <w:bookmarkEnd w:id="63"/>
+    <w:bookmarkEnd w:id="64"/>
+    <w:bookmarkStart w:id="70" w:name="cc-2---carbon-reporting"/>
+    <w:p>
+      <w:pPr>
+        <w:pStyle w:val="Heading3"/>
+      </w:pPr>
+      <w:r>
+        <w:t xml:space="preserve">CC-2 - Carbon reporting</w:t>
+      </w:r>
+    </w:p>
+    <w:bookmarkStart w:id="65" w:name="control-statement-5"/>
+    <w:p>
+      <w:pPr>
+        <w:pStyle w:val="Heading4"/>
+      </w:pPr>
+      <w:r>
+        <w:t xml:space="preserve">Control Statement</w:t>
+      </w:r>
+    </w:p>
+    <w:p>
+      <w:pPr>
+        <w:pStyle w:val="FirstParagraph"/>
+      </w:pPr>
+      <w:r>
+        <w:t xml:space="preserve">All services must calculate and report total scope 3 energy consumption.</w:t>
+      </w:r>
+    </w:p>
+    <w:bookmarkEnd w:id="65"/>
+    <w:bookmarkStart w:id="68" w:name="summary-information-1"/>
+    <w:p>
+      <w:pPr>
+        <w:pStyle w:val="Heading4"/>
+      </w:pPr>
+      <w:r>
+        <w:t xml:space="preserve">Summary information</w:t>
+      </w:r>
+    </w:p>
+    <w:bookmarkStart w:id="66" w:name="fedramp-implementation-status.-5"/>
+    <w:p>
+      <w:pPr>
+        <w:pStyle w:val="Heading5"/>
+      </w:pPr>
+      <w:r>
+        <w:t xml:space="preserve">FedRamp Implementation Status.</w:t>
+      </w:r>
+    </w:p>
+    <w:p>
+      <w:pPr>
+        <w:numPr>
+          <w:ilvl w:val="0"/>
+          <w:numId w:val="1017"/>
+        </w:numPr>
+      </w:pPr>
+      <w:r>
+        <w:t xml:space="preserve">Implemented</w:t>
+      </w:r>
+    </w:p>
+    <w:p>
+      <w:pPr>
+        <w:numPr>
+          <w:ilvl w:val="0"/>
+          <w:numId w:val="1017"/>
+        </w:numPr>
+      </w:pPr>
+      <w:r>
+        <w:t xml:space="preserve">Partially implemented</w:t>
+      </w:r>
+    </w:p>
+    <w:p>
+      <w:pPr>
+        <w:numPr>
+          <w:ilvl w:val="0"/>
+          <w:numId w:val="1017"/>
+        </w:numPr>
+      </w:pPr>
+      <w:r>
+        <w:t xml:space="preserve">Planned</w:t>
+      </w:r>
+    </w:p>
+    <w:p>
+      <w:pPr>
+        <w:numPr>
+          <w:ilvl w:val="0"/>
+          <w:numId w:val="1017"/>
+        </w:numPr>
+      </w:pPr>
+      <w:r>
+        <w:t xml:space="preserve">Alternative implementation</w:t>
+      </w:r>
+    </w:p>
+    <w:p>
+      <w:pPr>
+        <w:numPr>
+          <w:ilvl w:val="0"/>
+          <w:numId w:val="1017"/>
+        </w:numPr>
+      </w:pPr>
+      <w:r>
+        <w:t xml:space="preserve">Not Applicable</w:t>
+      </w:r>
+    </w:p>
+    <w:bookmarkEnd w:id="66"/>
+    <w:bookmarkStart w:id="67" w:name="fedramp-control-origination.-5"/>
+    <w:p>
+      <w:pPr>
+        <w:pStyle w:val="Heading5"/>
+      </w:pPr>
+      <w:r>
+        <w:t xml:space="preserve">FedRamp Control Origination.</w:t>
+      </w:r>
+    </w:p>
+    <w:p>
+      <w:pPr>
+        <w:numPr>
+          <w:ilvl w:val="0"/>
+          <w:numId w:val="1018"/>
+        </w:numPr>
+      </w:pPr>
+      <w:r>
+        <w:t xml:space="preserve">Service provider Corporate</w:t>
+      </w:r>
+    </w:p>
+    <w:p>
+      <w:pPr>
+        <w:numPr>
+          <w:ilvl w:val="0"/>
+          <w:numId w:val="1018"/>
+        </w:numPr>
+      </w:pPr>
+      <w:r>
+        <w:t xml:space="preserve">Service provider System Specific</w:t>
+      </w:r>
+    </w:p>
+    <w:p>
+      <w:pPr>
+        <w:numPr>
+          <w:ilvl w:val="0"/>
+          <w:numId w:val="1018"/>
+        </w:numPr>
+      </w:pPr>
+      <w:r>
+        <w:t xml:space="preserve">Service Provider Hybrid (Corporate and System Specific)</w:t>
+      </w:r>
+    </w:p>
+    <w:p>
+      <w:pPr>
+        <w:numPr>
+          <w:ilvl w:val="0"/>
+          <w:numId w:val="1018"/>
+        </w:numPr>
+      </w:pPr>
+      <w:r>
+        <w:t xml:space="preserve">Configured by Customer (Customer System Specific)</w:t>
+      </w:r>
+    </w:p>
+    <w:p>
+      <w:pPr>
+        <w:numPr>
+          <w:ilvl w:val="0"/>
+          <w:numId w:val="1018"/>
+        </w:numPr>
+      </w:pPr>
+      <w:r>
+        <w:t xml:space="preserve">Provided by Customer (Customer System Specific)</w:t>
+      </w:r>
+    </w:p>
+    <w:p>
+      <w:pPr>
+        <w:numPr>
+          <w:ilvl w:val="0"/>
+          <w:numId w:val="1018"/>
+        </w:numPr>
+      </w:pPr>
+      <w:r>
+        <w:t xml:space="preserve">Shared (Service Provider and Customer Responsibility)</w:t>
+      </w:r>
+    </w:p>
+    <w:p>
+      <w:pPr>
+        <w:numPr>
+          <w:ilvl w:val="0"/>
+          <w:numId w:val="1018"/>
+        </w:numPr>
+      </w:pPr>
+      <w:r>
+        <w:t xml:space="preserve">Inherited from pre-existing FedRAMP Authorization [Enter text here], Date of Authorization</w:t>
+      </w:r>
+    </w:p>
+    <w:bookmarkEnd w:id="67"/>
+    <w:bookmarkEnd w:id="68"/>
+    <w:bookmarkStart w:id="69" w:name="X116c192d786594300558a2b074c60eda6f3540a"/>
+    <w:p>
+      <w:pPr>
+        <w:pStyle w:val="Heading4"/>
+      </w:pPr>
+      <w:r>
+        <w:t xml:space="preserve">What is the solution and how is it implemented?</w:t>
+      </w:r>
+    </w:p>
+    <w:p>
+      <w:pPr>
+        <w:pStyle w:val="FirstParagraph"/>
+      </w:pPr>
+      <w:r>
+        <w:t xml:space="preserve">Add control implementation description here for control cc-2</w:t>
+      </w:r>
+    </w:p>
+    <w:bookmarkEnd w:id="69"/>
+    <w:bookmarkEnd w:id="70"/>
+    <w:bookmarkEnd w:id="71"/>
+    <w:bookmarkStart w:id="88" w:name="privilege-rating-pr"/>
+    <w:p>
+      <w:pPr>
+        <w:pStyle w:val="Heading2"/>
+      </w:pPr>
+      <w:r>
+        <w:t xml:space="preserve">Privilege Rating (PR)</w:t>
+      </w:r>
+    </w:p>
+    <w:bookmarkStart w:id="81" w:name="X96f61967bc6ac43b6344b1f34bfde1af31504a3"/>
+    <w:p>
+      <w:pPr>
+        <w:pStyle w:val="Heading3"/>
+      </w:pPr>
+      <w:r>
+        <w:t xml:space="preserve">PR-1 - Right to access and deletion of records</w:t>
+      </w:r>
+    </w:p>
+    <w:bookmarkStart w:id="72" w:name="control-statement-6"/>
+    <w:p>
+      <w:pPr>
+        <w:pStyle w:val="Heading4"/>
+      </w:pPr>
+      <w:r>
+        <w:t xml:space="preserve">Control Statement</w:t>
+      </w:r>
+    </w:p>
+    <w:p>
+      <w:pPr>
+        <w:pStyle w:val="FirstParagraph"/>
+      </w:pPr>
+      <w:r>
+        <w:t xml:space="preserve">Any service or offering MUST:</w:t>
+      </w:r>
+    </w:p>
+    <w:p>
+      <w:pPr>
+        <w:numPr>
+          <w:ilvl w:val="0"/>
+          <w:numId w:val="1019"/>
+        </w:numPr>
+      </w:pPr>
+      <w:r>
+        <w:t xml:space="preserve">[a] Have a privacy focal to respond to deletion requests.</w:t>
+      </w:r>
+    </w:p>
+    <w:p>
+      <w:pPr>
+        <w:numPr>
+          <w:ilvl w:val="0"/>
+          <w:numId w:val="1019"/>
+        </w:numPr>
+      </w:pPr>
+      <w:r>
+        <w:t xml:space="preserve">[b] Have an automated method for allowing users to access all of their data</w:t>
+      </w:r>
+    </w:p>
+    <w:p>
+      <w:pPr>
+        <w:numPr>
+          <w:ilvl w:val="0"/>
+          <w:numId w:val="1019"/>
+        </w:numPr>
+      </w:pPr>
+      <w:r>
+        <w:t xml:space="preserve">[c] Have an automated method to allow users to request, and subsequently execute, deletion of personal records.</w:t>
+      </w:r>
+    </w:p>
+    <w:p>
+      <w:pPr>
+        <w:numPr>
+          <w:ilvl w:val="0"/>
+          <w:numId w:val="1019"/>
+        </w:numPr>
+      </w:pPr>
+      <w:r>
+        <w:t xml:space="preserve">[d] The process must be documented.</w:t>
+      </w:r>
+    </w:p>
+    <w:bookmarkEnd w:id="72"/>
+    <w:bookmarkStart w:id="75" w:name="summary-information-2"/>
+    <w:p>
+      <w:pPr>
+        <w:pStyle w:val="Heading4"/>
+      </w:pPr>
+      <w:r>
+        <w:t xml:space="preserve">Summary information</w:t>
+      </w:r>
+    </w:p>
+    <w:bookmarkStart w:id="73" w:name="fedramp-implementation-status.-6"/>
+    <w:p>
+      <w:pPr>
+        <w:pStyle w:val="Heading5"/>
+      </w:pPr>
+      <w:r>
+        <w:t xml:space="preserve">FedRamp Implementation Status.</w:t>
+      </w:r>
+    </w:p>
+    <w:p>
+      <w:pPr>
+        <w:numPr>
+          <w:ilvl w:val="0"/>
+          <w:numId w:val="1020"/>
+        </w:numPr>
+      </w:pPr>
+      <w:r>
+        <w:t xml:space="preserve">Implemented</w:t>
+      </w:r>
+    </w:p>
+    <w:p>
+      <w:pPr>
+        <w:numPr>
+          <w:ilvl w:val="0"/>
+          <w:numId w:val="1020"/>
+        </w:numPr>
+      </w:pPr>
+      <w:r>
+        <w:t xml:space="preserve">Partially implemented</w:t>
+      </w:r>
+    </w:p>
+    <w:p>
+      <w:pPr>
+        <w:numPr>
+          <w:ilvl w:val="0"/>
+          <w:numId w:val="1020"/>
+        </w:numPr>
+      </w:pPr>
+      <w:r>
+        <w:t xml:space="preserve">Planned</w:t>
+      </w:r>
+    </w:p>
+    <w:p>
+      <w:pPr>
+        <w:numPr>
+          <w:ilvl w:val="0"/>
+          <w:numId w:val="1020"/>
+        </w:numPr>
+      </w:pPr>
+      <w:r>
+        <w:t xml:space="preserve">Alternative implementation</w:t>
+      </w:r>
+    </w:p>
+    <w:p>
+      <w:pPr>
+        <w:numPr>
+          <w:ilvl w:val="0"/>
+          <w:numId w:val="1020"/>
+        </w:numPr>
+      </w:pPr>
+      <w:r>
+        <w:t xml:space="preserve">Not Applicable</w:t>
+      </w:r>
+    </w:p>
+    <w:bookmarkEnd w:id="73"/>
+    <w:bookmarkStart w:id="74" w:name="fedramp-control-origination.-6"/>
+    <w:p>
+      <w:pPr>
+        <w:pStyle w:val="Heading5"/>
+      </w:pPr>
+      <w:r>
+        <w:t xml:space="preserve">FedRamp Control Origination.</w:t>
+      </w:r>
+    </w:p>
+    <w:p>
+      <w:pPr>
+        <w:numPr>
+          <w:ilvl w:val="0"/>
+          <w:numId w:val="1021"/>
+        </w:numPr>
+      </w:pPr>
+      <w:r>
+        <w:t xml:space="preserve">Service provider Corporate</w:t>
+      </w:r>
+    </w:p>
+    <w:p>
+      <w:pPr>
+        <w:numPr>
+          <w:ilvl w:val="0"/>
+          <w:numId w:val="1021"/>
+        </w:numPr>
+      </w:pPr>
+      <w:r>
+        <w:t xml:space="preserve">Service provider System Specific</w:t>
+      </w:r>
+    </w:p>
+    <w:p>
+      <w:pPr>
+        <w:numPr>
+          <w:ilvl w:val="0"/>
+          <w:numId w:val="1021"/>
+        </w:numPr>
+      </w:pPr>
+      <w:r>
+        <w:t xml:space="preserve">Service Provider Hybrid (Corporate and System Specific)</w:t>
+      </w:r>
+    </w:p>
+    <w:p>
+      <w:pPr>
+        <w:numPr>
+          <w:ilvl w:val="0"/>
+          <w:numId w:val="1021"/>
+        </w:numPr>
+      </w:pPr>
+      <w:r>
+        <w:t xml:space="preserve">Configured by Customer (Customer System Specific)</w:t>
+      </w:r>
+    </w:p>
+    <w:p>
+      <w:pPr>
+        <w:numPr>
+          <w:ilvl w:val="0"/>
+          <w:numId w:val="1021"/>
+        </w:numPr>
+      </w:pPr>
+      <w:r>
+        <w:t xml:space="preserve">Provided by Customer (Customer System Specific)</w:t>
+      </w:r>
+    </w:p>
+    <w:p>
+      <w:pPr>
+        <w:numPr>
+          <w:ilvl w:val="0"/>
+          <w:numId w:val="1021"/>
+        </w:numPr>
+      </w:pPr>
+      <w:r>
+        <w:t xml:space="preserve">Shared (Service Provider and Customer Responsibility)</w:t>
+      </w:r>
+    </w:p>
+    <w:p>
+      <w:pPr>
+        <w:numPr>
+          <w:ilvl w:val="0"/>
+          <w:numId w:val="1021"/>
+        </w:numPr>
+      </w:pPr>
+      <w:r>
+        <w:t xml:space="preserve">Inherited from pre-existing FedRAMP Authorization [Enter text here], Date of Authorization</w:t>
+      </w:r>
+    </w:p>
+    <w:bookmarkEnd w:id="74"/>
+    <w:bookmarkEnd w:id="75"/>
+    <w:bookmarkStart w:id="80" w:name="X1a86cb59297f3ab22eeb3ccfd5efb9279ad035c"/>
+    <w:p>
+      <w:pPr>
+        <w:pStyle w:val="Heading4"/>
+      </w:pPr>
+      <w:r>
+        <w:t xml:space="preserve">What is the solution and how is it implemented?</w:t>
+      </w:r>
+    </w:p>
+    <w:bookmarkStart w:id="76" w:name="part-a"/>
+    <w:p>
+      <w:pPr>
+        <w:pStyle w:val="Heading5"/>
+      </w:pPr>
+      <w:r>
+        <w:t xml:space="preserve">Part a</w:t>
+      </w:r>
+    </w:p>
+    <w:p>
+      <w:pPr>
+        <w:pStyle w:val="FirstParagraph"/>
+      </w:pPr>
+      <w:r>
+        <w:t xml:space="preserve">Add control implementation description here for item pr-1_smt.a</w:t>
+      </w:r>
+    </w:p>
+    <w:bookmarkEnd w:id="76"/>
+    <w:bookmarkStart w:id="77" w:name="part-b"/>
+    <w:p>
+      <w:pPr>
+        <w:pStyle w:val="Heading5"/>
+      </w:pPr>
+      <w:r>
+        <w:t xml:space="preserve">Part b</w:t>
+      </w:r>
+    </w:p>
+    <w:p>
+      <w:pPr>
+        <w:pStyle w:val="FirstParagraph"/>
+      </w:pPr>
+      <w:r>
+        <w:t xml:space="preserve">Add control implementation description here for item pr-1_smt.b</w:t>
+      </w:r>
+    </w:p>
+    <w:bookmarkEnd w:id="77"/>
+    <w:bookmarkStart w:id="78" w:name="part-c"/>
+    <w:p>
+      <w:pPr>
+        <w:pStyle w:val="Heading5"/>
+      </w:pPr>
+      <w:r>
+        <w:t xml:space="preserve">Part c</w:t>
+      </w:r>
+    </w:p>
+    <w:p>
+      <w:pPr>
+        <w:pStyle w:val="FirstParagraph"/>
+      </w:pPr>
+      <w:r>
+        <w:t xml:space="preserve">Add control implementation description here for item pr-1_smt.c</w:t>
+      </w:r>
+    </w:p>
+    <w:bookmarkEnd w:id="78"/>
+    <w:bookmarkStart w:id="79" w:name="part-d"/>
+    <w:p>
+      <w:pPr>
+        <w:pStyle w:val="Heading5"/>
+      </w:pPr>
+      <w:r>
+        <w:t xml:space="preserve">Part d</w:t>
+      </w:r>
+    </w:p>
+    <w:p>
+      <w:pPr>
+        <w:pStyle w:val="FirstParagraph"/>
+      </w:pPr>
+      <w:r>
+        <w:t xml:space="preserve">Add control implementation description here for item pr-1_smt.d</w:t>
+      </w:r>
+    </w:p>
+    <w:bookmarkEnd w:id="79"/>
+    <w:bookmarkEnd w:id="80"/>
+    <w:bookmarkEnd w:id="81"/>
+    <w:bookmarkStart w:id="87" w:name="X0d699d1534071bd6460cc8d8f1c989079d40fe9"/>
+    <w:p>
+      <w:pPr>
+        <w:pStyle w:val="Heading3"/>
+      </w:pPr>
+      <w:r>
+        <w:t xml:space="preserve">PR-2 - Registering exemptions to right to delete</w:t>
+      </w:r>
+    </w:p>
+    <w:bookmarkStart w:id="82" w:name="control-statement-7"/>
+    <w:p>
+      <w:pPr>
+        <w:pStyle w:val="Heading4"/>
+      </w:pPr>
+      <w:r>
+        <w:t xml:space="preserve">Control Statement</w:t>
+      </w:r>
+    </w:p>
+    <w:bookmarkEnd w:id="82"/>
+    <w:bookmarkStart w:id="85" w:name="summary-information-3"/>
+    <w:p>
+      <w:pPr>
+        <w:pStyle w:val="Heading4"/>
+      </w:pPr>
+      <w:r>
+        <w:t xml:space="preserve">Summary information</w:t>
+      </w:r>
+    </w:p>
+    <w:bookmarkStart w:id="83" w:name="fedramp-implementation-status.-7"/>
+    <w:p>
+      <w:pPr>
+        <w:pStyle w:val="Heading5"/>
+      </w:pPr>
+      <w:r>
+        <w:t xml:space="preserve">FedRamp Implementation Status.</w:t>
+      </w:r>
+    </w:p>
+    <w:p>
+      <w:pPr>
+        <w:numPr>
+          <w:ilvl w:val="0"/>
+          <w:numId w:val="1022"/>
+        </w:numPr>
+      </w:pPr>
+      <w:r>
+        <w:t xml:space="preserve">Implemented</w:t>
+      </w:r>
+    </w:p>
+    <w:p>
+      <w:pPr>
+        <w:numPr>
+          <w:ilvl w:val="0"/>
+          <w:numId w:val="1022"/>
+        </w:numPr>
+      </w:pPr>
+      <w:r>
+        <w:t xml:space="preserve">Partially implemented</w:t>
+      </w:r>
+    </w:p>
+    <w:p>
+      <w:pPr>
+        <w:numPr>
+          <w:ilvl w:val="0"/>
+          <w:numId w:val="1022"/>
+        </w:numPr>
+      </w:pPr>
+      <w:r>
+        <w:t xml:space="preserve">Planned</w:t>
+      </w:r>
+    </w:p>
+    <w:p>
+      <w:pPr>
+        <w:numPr>
+          <w:ilvl w:val="0"/>
+          <w:numId w:val="1022"/>
+        </w:numPr>
+      </w:pPr>
+      <w:r>
+        <w:t xml:space="preserve">Alternative implementation</w:t>
+      </w:r>
+    </w:p>
+    <w:p>
+      <w:pPr>
+        <w:numPr>
+          <w:ilvl w:val="0"/>
+          <w:numId w:val="1022"/>
+        </w:numPr>
+      </w:pPr>
+      <w:r>
+        <w:t xml:space="preserve">Not Applicable</w:t>
+      </w:r>
+    </w:p>
+    <w:bookmarkEnd w:id="83"/>
+    <w:bookmarkStart w:id="84" w:name="fedramp-control-origination.-7"/>
+    <w:p>
+      <w:pPr>
+        <w:pStyle w:val="Heading5"/>
+      </w:pPr>
+      <w:r>
+        <w:t xml:space="preserve">FedRamp Control Origination.</w:t>
+      </w:r>
+    </w:p>
+    <w:p>
+      <w:pPr>
+        <w:numPr>
+          <w:ilvl w:val="0"/>
+          <w:numId w:val="1023"/>
+        </w:numPr>
+      </w:pPr>
+      <w:r>
+        <w:t xml:space="preserve">Service provider Corporate</w:t>
+      </w:r>
+    </w:p>
+    <w:p>
+      <w:pPr>
+        <w:numPr>
+          <w:ilvl w:val="0"/>
+          <w:numId w:val="1023"/>
+        </w:numPr>
+      </w:pPr>
+      <w:r>
+        <w:t xml:space="preserve">Service provider System Specific</w:t>
+      </w:r>
+    </w:p>
+    <w:p>
+      <w:pPr>
+        <w:numPr>
+          <w:ilvl w:val="0"/>
+          <w:numId w:val="1023"/>
+        </w:numPr>
+      </w:pPr>
+      <w:r>
+        <w:t xml:space="preserve">Service Provider Hybrid (Corporate and System Specific)</w:t>
+      </w:r>
+    </w:p>
+    <w:p>
+      <w:pPr>
+        <w:numPr>
+          <w:ilvl w:val="0"/>
+          <w:numId w:val="1023"/>
+        </w:numPr>
+      </w:pPr>
+      <w:r>
+        <w:t xml:space="preserve">Configured by Customer (Customer System Specific)</w:t>
+      </w:r>
+    </w:p>
+    <w:p>
+      <w:pPr>
+        <w:numPr>
+          <w:ilvl w:val="0"/>
+          <w:numId w:val="1023"/>
+        </w:numPr>
+      </w:pPr>
+      <w:r>
+        <w:t xml:space="preserve">Provided by Customer (Customer System Specific)</w:t>
+      </w:r>
+    </w:p>
+    <w:p>
+      <w:pPr>
+        <w:numPr>
+          <w:ilvl w:val="0"/>
+          <w:numId w:val="1023"/>
+        </w:numPr>
+      </w:pPr>
+      <w:r>
+        <w:t xml:space="preserve">Shared (Service Provider and Customer Responsibility)</w:t>
+      </w:r>
+    </w:p>
+    <w:p>
+      <w:pPr>
+        <w:numPr>
+          <w:ilvl w:val="0"/>
+          <w:numId w:val="1023"/>
+        </w:numPr>
+      </w:pPr>
+      <w:r>
+        <w:t xml:space="preserve">Inherited from pre-existing FedRAMP Authorization [Enter text here], Date of Authorization</w:t>
+      </w:r>
+    </w:p>
+    <w:bookmarkEnd w:id="84"/>
+    <w:bookmarkEnd w:id="85"/>
+    <w:bookmarkStart w:id="86" w:name="X845dabd1df8ee858b3f54eb9e9aafe7294e409e"/>
+    <w:p>
+      <w:pPr>
+        <w:pStyle w:val="Heading4"/>
+      </w:pPr>
+      <w:r>
+        <w:t xml:space="preserve">What is the solution and how is it implemented?</w:t>
+      </w:r>
+    </w:p>
+    <w:p>
+      <w:pPr>
+        <w:pStyle w:val="FirstParagraph"/>
+      </w:pPr>
+      <w:r>
+        <w:t xml:space="preserve">Add control implementation description here for control pr-2</w:t>
+      </w:r>
+    </w:p>
+    <w:bookmarkEnd w:id="86"/>
+    <w:bookmarkEnd w:id="87"/>
+    <w:bookmarkEnd w:id="88"/>
+    <w:bookmarkStart w:id="103" w:name="system-and-communications-protection-sc"/>
+    <w:p>
+      <w:pPr>
+        <w:pStyle w:val="Heading2"/>
+      </w:pPr>
+      <w:r>
+        <w:t xml:space="preserve">System and Communications Protection (SC)</w:t>
+      </w:r>
+    </w:p>
+    <w:bookmarkStart w:id="96" w:name="X7692a7b71afb2494a80dac94c82729e826383a7"/>
+    <w:p>
+      <w:pPr>
+        <w:pStyle w:val="Heading3"/>
+      </w:pPr>
+      <w:r>
+        <w:t xml:space="preserve">SC-1 - System and Communications Protection Policy and Procedures</w:t>
+      </w:r>
+    </w:p>
+    <w:bookmarkStart w:id="89" w:name="control-statement-8"/>
+    <w:p>
+      <w:pPr>
+        <w:pStyle w:val="Heading4"/>
+      </w:pPr>
+      <w:r>
+        <w:t xml:space="preserve">Control Statement</w:t>
+      </w:r>
+    </w:p>
+    <w:p>
+      <w:pPr>
+        <w:pStyle w:val="FirstParagraph"/>
+      </w:pPr>
+      <w:r>
+        <w:t xml:space="preserve">The organization:</w:t>
+      </w:r>
+    </w:p>
+    <w:p>
+      <w:pPr>
+        <w:numPr>
+          <w:ilvl w:val="0"/>
+          <w:numId w:val="1024"/>
+        </w:numPr>
+      </w:pPr>
+      <w:r>
+        <w:t xml:space="preserve">[a.] Develops, documents, and disseminates to assistants:</w:t>
+      </w:r>
+    </w:p>
+    <w:p>
+      <w:pPr>
+        <w:numPr>
+          <w:ilvl w:val="1"/>
+          <w:numId w:val="1025"/>
+        </w:numPr>
+        <w:pStyle w:val="Compact"/>
+      </w:pPr>
+      <w:r>
+        <w:t xml:space="preserve">[1.] A system and communications protection policy that addresses purpose, scope, roles, responsibilities, management commitment, coordination among organizational entities, and compliance; and</w:t>
+      </w:r>
+    </w:p>
+    <w:p>
+      <w:pPr>
+        <w:numPr>
+          <w:ilvl w:val="1"/>
+          <w:numId w:val="1025"/>
+        </w:numPr>
+        <w:pStyle w:val="Compact"/>
+      </w:pPr>
+      <w:r>
+        <w:t xml:space="preserve">[2.] Procedures to facilitate the implementation of the system and communications protection policy and associated system and communications protection controls; and</w:t>
+      </w:r>
+    </w:p>
+    <w:p>
+      <w:pPr>
+        <w:numPr>
+          <w:ilvl w:val="0"/>
+          <w:numId w:val="1024"/>
+        </w:numPr>
+      </w:pPr>
+      <w:r>
+        <w:t xml:space="preserve">[b.] Reviews and updates the current:</w:t>
+      </w:r>
+    </w:p>
+    <w:p>
+      <w:pPr>
+        <w:numPr>
+          <w:ilvl w:val="1"/>
+          <w:numId w:val="1026"/>
+        </w:numPr>
+        <w:pStyle w:val="Compact"/>
+      </w:pPr>
+      <w:r>
+        <w:t xml:space="preserve">[1.] System and communications protection policy hourly; and</w:t>
+      </w:r>
+    </w:p>
+    <w:p>
+      <w:pPr>
+        <w:numPr>
+          <w:ilvl w:val="1"/>
+          <w:numId w:val="1026"/>
+        </w:numPr>
+        <w:pStyle w:val="Compact"/>
+      </w:pPr>
+      <w:r>
+        <w:t xml:space="preserve">[2.] System and communications protection procedures bi-monthly.</w:t>
+      </w:r>
+    </w:p>
+    <w:bookmarkEnd w:id="89"/>
+    <w:bookmarkStart w:id="92" w:name="sc-1-summary-information"/>
+    <w:p>
+      <w:pPr>
+        <w:pStyle w:val="Heading4"/>
+      </w:pPr>
+      <w:r>
+        <w:t xml:space="preserve">SC-1 Summary information</w:t>
+      </w:r>
+    </w:p>
+    <w:tbl>
+      <w:tblPr>
+        <w:tblStyle w:val="Table"/>
+        <w:tblW w:type="auto" w:w="0"/>
+        <w:tblLook w:firstRow="1" w:lastRow="0" w:firstColumn="0" w:lastColumn="0" w:noHBand="0" w:noVBand="0" w:val="0020"/>
+      </w:tblPr>
+      <w:tblGrid>
+        <w:gridCol w:w="2640"/>
+        <w:gridCol w:w="2640"/>
+        <w:gridCol w:w="2640"/>
+      </w:tblGrid>
+      <w:tr>
+        <w:trPr>
+          <w:tblHeader w:val="true"/>
+        </w:trPr>
+        <w:tc>
+          <w:tcPr/>
+          <w:p>
+            <w:pPr>
+              <w:pStyle w:val="Compact"/>
+              <w:jc w:val="left"/>
+            </w:pPr>
+            <w:r>
+              <w:t xml:space="preserve">Parameter ID</w:t>
+            </w:r>
+          </w:p>
+        </w:tc>
+        <w:tc>
+          <w:tcPr/>
+          <w:p>
+            <w:pPr>
+              <w:pStyle w:val="Compact"/>
+              <w:jc w:val="left"/>
+            </w:pPr>
+            <w:r>
+              <w:t xml:space="preserve">Values</w:t>
+            </w:r>
+          </w:p>
+        </w:tc>
+        <w:tc>
+          <w:tcPr/>
+          <w:p>
+            <w:pPr>
+              <w:pStyle w:val="Compact"/>
+              <w:jc w:val="left"/>
+            </w:pPr>
+            <w:r>
+              <w:t xml:space="preserve">Label or Choices</w:t>
             </w:r>
           </w:p>
         </w:tc>
@@ -1596,6 +3016,18 @@
             </w:pPr>
             <w:r>
               <w:t xml:space="preserve">sc-1_prm_1</w:t>
+            </w:r>
+          </w:p>
+        </w:tc>
+        <w:tc>
+          <w:tcPr/>
+          <w:p>
+            <w:pPr>
+              <w:pStyle w:val="Compact"/>
+              <w:jc w:val="left"/>
+            </w:pPr>
+            <w:r>
+              <w:t xml:space="preserve">assistants</w:t>
             </w:r>
           </w:p>
         </w:tc>
@@ -1633,6 +3065,18 @@
               <w:jc w:val="left"/>
             </w:pPr>
             <w:r>
+              <w:t xml:space="preserve">hourly</w:t>
+            </w:r>
+          </w:p>
+        </w:tc>
+        <w:tc>
+          <w:tcPr/>
+          <w:p>
+            <w:pPr>
+              <w:pStyle w:val="Compact"/>
+              <w:jc w:val="left"/>
+            </w:pPr>
+            <w:r>
               <w:t xml:space="preserve">organization-defined frequency</w:t>
             </w:r>
           </w:p>
@@ -1659,13 +3103,25 @@
               <w:jc w:val="left"/>
             </w:pPr>
             <w:r>
+              <w:t xml:space="preserve">bi-monthly</w:t>
+            </w:r>
+          </w:p>
+        </w:tc>
+        <w:tc>
+          <w:tcPr/>
+          <w:p>
+            <w:pPr>
+              <w:pStyle w:val="Compact"/>
+              <w:jc w:val="left"/>
+            </w:pPr>
+            <w:r>
               <w:t xml:space="preserve">organization-defined frequency</w:t>
             </w:r>
           </w:p>
         </w:tc>
       </w:tr>
     </w:tbl>
-    <w:bookmarkStart w:id="54" w:name="fedramp-implementation-status.-3"/>
+    <w:bookmarkStart w:id="90" w:name="fedramp-implementation-status.-8"/>
     <w:p>
       <w:pPr>
         <w:pStyle w:val="Heading5"/>
@@ -1678,7 +3134,7 @@
       <w:pPr>
         <w:numPr>
           <w:ilvl w:val="0"/>
-          <w:numId w:val="1016"/>
+          <w:numId w:val="1027"/>
         </w:numPr>
       </w:pPr>
       <w:r>
@@ -1689,7 +3145,7 @@
       <w:pPr>
         <w:numPr>
           <w:ilvl w:val="0"/>
-          <w:numId w:val="1016"/>
+          <w:numId w:val="1027"/>
         </w:numPr>
       </w:pPr>
       <w:r>
@@ -1700,7 +3156,7 @@
       <w:pPr>
         <w:numPr>
           <w:ilvl w:val="0"/>
-          <w:numId w:val="1016"/>
+          <w:numId w:val="1027"/>
         </w:numPr>
       </w:pPr>
       <w:r>
@@ -1711,7 +3167,7 @@
       <w:pPr>
         <w:numPr>
           <w:ilvl w:val="0"/>
-          <w:numId w:val="1016"/>
+          <w:numId w:val="1027"/>
         </w:numPr>
       </w:pPr>
       <w:r>
@@ -1722,15 +3178,15 @@
       <w:pPr>
         <w:numPr>
           <w:ilvl w:val="0"/>
-          <w:numId w:val="1016"/>
+          <w:numId w:val="1027"/>
         </w:numPr>
       </w:pPr>
       <w:r>
         <w:t xml:space="preserve">Not Applicable</w:t>
       </w:r>
     </w:p>
-    <w:bookmarkEnd w:id="54"/>
-    <w:bookmarkStart w:id="55" w:name="fedramp-control-origination.-3"/>
+    <w:bookmarkEnd w:id="90"/>
+    <w:bookmarkStart w:id="91" w:name="fedramp-control-origination.-8"/>
     <w:p>
       <w:pPr>
         <w:pStyle w:val="Heading5"/>
@@ -1743,7 +3199,7 @@
       <w:pPr>
         <w:numPr>
           <w:ilvl w:val="0"/>
-          <w:numId w:val="1017"/>
+          <w:numId w:val="1028"/>
         </w:numPr>
       </w:pPr>
       <w:r>
@@ -1754,7 +3210,7 @@
       <w:pPr>
         <w:numPr>
           <w:ilvl w:val="0"/>
-          <w:numId w:val="1017"/>
+          <w:numId w:val="1028"/>
         </w:numPr>
       </w:pPr>
       <w:r>
@@ -1765,7 +3221,7 @@
       <w:pPr>
         <w:numPr>
           <w:ilvl w:val="0"/>
-          <w:numId w:val="1017"/>
+          <w:numId w:val="1028"/>
         </w:numPr>
       </w:pPr>
       <w:r>
@@ -1776,7 +3232,7 @@
       <w:pPr>
         <w:numPr>
           <w:ilvl w:val="0"/>
-          <w:numId w:val="1017"/>
+          <w:numId w:val="1028"/>
         </w:numPr>
       </w:pPr>
       <w:r>
@@ -1787,7 +3243,7 @@
       <w:pPr>
         <w:numPr>
           <w:ilvl w:val="0"/>
-          <w:numId w:val="1017"/>
+          <w:numId w:val="1028"/>
         </w:numPr>
       </w:pPr>
       <w:r>
@@ -1798,7 +3254,7 @@
       <w:pPr>
         <w:numPr>
           <w:ilvl w:val="0"/>
-          <w:numId w:val="1017"/>
+          <w:numId w:val="1028"/>
         </w:numPr>
       </w:pPr>
       <w:r>
@@ -1809,16 +3265,16 @@
       <w:pPr>
         <w:numPr>
           <w:ilvl w:val="0"/>
-          <w:numId w:val="1017"/>
+          <w:numId w:val="1028"/>
         </w:numPr>
       </w:pPr>
       <w:r>
         <w:t xml:space="preserve">Inherited from pre-existing FedRAMP Authorization [Enter text here], Date of Authorization</w:t>
       </w:r>
     </w:p>
-    <w:bookmarkEnd w:id="55"/>
-    <w:bookmarkEnd w:id="56"/>
-    <w:bookmarkStart w:id="59" w:name="Xe4c89f66ee03dca53148bb73d4a576506d7d639"/>
+    <w:bookmarkEnd w:id="91"/>
+    <w:bookmarkEnd w:id="92"/>
+    <w:bookmarkStart w:id="95" w:name="X25ab6321803c2a02fd0ed3b60cef0a28b5d3a30"/>
     <w:p>
       <w:pPr>
         <w:pStyle w:val="Heading4"/>
@@ -1827,7 +3283,7 @@
         <w:t xml:space="preserve">What is the solution and how is it implemented?</w:t>
       </w:r>
     </w:p>
-    <w:bookmarkStart w:id="57" w:name="part-a.-2"/>
+    <w:bookmarkStart w:id="93" w:name="part-a.-2"/>
     <w:p>
       <w:pPr>
         <w:pStyle w:val="Heading5"/>
@@ -1844,8 +3300,8 @@
         <w:t xml:space="preserve">Add control implementation description here for item sc-1_smt.a</w:t>
       </w:r>
     </w:p>
-    <w:bookmarkEnd w:id="57"/>
-    <w:bookmarkStart w:id="58" w:name="part-b.-2"/>
+    <w:bookmarkEnd w:id="93"/>
+    <w:bookmarkStart w:id="94" w:name="part-b.-2"/>
     <w:p>
       <w:pPr>
         <w:pStyle w:val="Heading5"/>
@@ -1862,1171 +3318,219 @@
         <w:t xml:space="preserve">Add control implementation description here for item sc-1_smt.b</w:t>
       </w:r>
     </w:p>
-    <w:bookmarkEnd w:id="58"/>
-    <w:bookmarkEnd w:id="59"/>
-    <w:bookmarkEnd w:id="60"/>
-    <w:bookmarkStart w:id="66" w:name="sc-2---application-partitioning"/>
-    <w:p>
-      <w:pPr>
-        <w:pStyle w:val="Heading3"/>
-      </w:pPr>
-      <w:r>
-        <w:t xml:space="preserve">SC-2 - Application Partitioning</w:t>
-      </w:r>
-    </w:p>
-    <w:bookmarkStart w:id="61" w:name="control-statement-4"/>
-    <w:p>
-      <w:pPr>
-        <w:pStyle w:val="Heading4"/>
-      </w:pPr>
-      <w:r>
-        <w:t xml:space="preserve">Control Statement</w:t>
-      </w:r>
-    </w:p>
-    <w:p>
-      <w:pPr>
-        <w:pStyle w:val="FirstParagraph"/>
-      </w:pPr>
-      <w:r>
-        <w:t xml:space="preserve">The information system separates user functionality (including user interface services) from information system management functionality.</w:t>
-      </w:r>
-    </w:p>
-    <w:bookmarkEnd w:id="61"/>
-    <w:bookmarkStart w:id="64" w:name="sc-2-summary-information"/>
-    <w:p>
-      <w:pPr>
-        <w:pStyle w:val="Heading4"/>
-      </w:pPr>
-      <w:r>
-        <w:t xml:space="preserve">SC-2 Summary information</w:t>
-      </w:r>
-    </w:p>
-    <w:bookmarkStart w:id="62" w:name="fedramp-implementation-status.-4"/>
-    <w:p>
-      <w:pPr>
-        <w:pStyle w:val="Heading5"/>
-      </w:pPr>
-      <w:r>
-        <w:t xml:space="preserve">FedRamp Implementation Status.</w:t>
-      </w:r>
-    </w:p>
-    <w:p>
-      <w:pPr>
-        <w:numPr>
-          <w:ilvl w:val="0"/>
-          <w:numId w:val="1018"/>
-        </w:numPr>
-      </w:pPr>
-      <w:r>
-        <w:t xml:space="preserve">Implemented</w:t>
-      </w:r>
-    </w:p>
-    <w:p>
-      <w:pPr>
-        <w:numPr>
-          <w:ilvl w:val="0"/>
-          <w:numId w:val="1018"/>
-        </w:numPr>
-      </w:pPr>
-      <w:r>
-        <w:t xml:space="preserve">Partially implemented</w:t>
-      </w:r>
-    </w:p>
-    <w:p>
-      <w:pPr>
-        <w:numPr>
-          <w:ilvl w:val="0"/>
-          <w:numId w:val="1018"/>
-        </w:numPr>
-      </w:pPr>
-      <w:r>
-        <w:t xml:space="preserve">Planned</w:t>
-      </w:r>
-    </w:p>
-    <w:p>
-      <w:pPr>
-        <w:numPr>
-          <w:ilvl w:val="0"/>
-          <w:numId w:val="1018"/>
-        </w:numPr>
-      </w:pPr>
-      <w:r>
-        <w:t xml:space="preserve">Alternative implementation</w:t>
-      </w:r>
-    </w:p>
-    <w:p>
-      <w:pPr>
-        <w:numPr>
-          <w:ilvl w:val="0"/>
-          <w:numId w:val="1018"/>
-        </w:numPr>
-      </w:pPr>
-      <w:r>
-        <w:t xml:space="preserve">Not Applicable</w:t>
-      </w:r>
-    </w:p>
-    <w:bookmarkEnd w:id="62"/>
-    <w:bookmarkStart w:id="63" w:name="fedramp-control-origination.-4"/>
-    <w:p>
-      <w:pPr>
-        <w:pStyle w:val="Heading5"/>
-      </w:pPr>
-      <w:r>
-        <w:t xml:space="preserve">FedRamp Control Origination.</w:t>
-      </w:r>
-    </w:p>
-    <w:p>
-      <w:pPr>
-        <w:numPr>
-          <w:ilvl w:val="0"/>
-          <w:numId w:val="1019"/>
-        </w:numPr>
-      </w:pPr>
-      <w:r>
-        <w:t xml:space="preserve">Service provider Corporate</w:t>
-      </w:r>
-    </w:p>
-    <w:p>
-      <w:pPr>
-        <w:numPr>
-          <w:ilvl w:val="0"/>
-          <w:numId w:val="1019"/>
-        </w:numPr>
-      </w:pPr>
-      <w:r>
-        <w:t xml:space="preserve">Service provider System Specific</w:t>
-      </w:r>
-    </w:p>
-    <w:p>
-      <w:pPr>
-        <w:numPr>
-          <w:ilvl w:val="0"/>
-          <w:numId w:val="1019"/>
-        </w:numPr>
-      </w:pPr>
-      <w:r>
-        <w:t xml:space="preserve">Service Provider Hybrid (Corporate and System Specific)</w:t>
-      </w:r>
-    </w:p>
-    <w:p>
-      <w:pPr>
-        <w:numPr>
-          <w:ilvl w:val="0"/>
-          <w:numId w:val="1019"/>
-        </w:numPr>
-      </w:pPr>
-      <w:r>
-        <w:t xml:space="preserve">Configured by Customer (Customer System Specific)</w:t>
-      </w:r>
-    </w:p>
-    <w:p>
-      <w:pPr>
-        <w:numPr>
-          <w:ilvl w:val="0"/>
-          <w:numId w:val="1019"/>
-        </w:numPr>
-      </w:pPr>
-      <w:r>
-        <w:t xml:space="preserve">Provided by Customer (Customer System Specific)</w:t>
-      </w:r>
-    </w:p>
-    <w:p>
-      <w:pPr>
-        <w:numPr>
-          <w:ilvl w:val="0"/>
-          <w:numId w:val="1019"/>
-        </w:numPr>
-      </w:pPr>
-      <w:r>
-        <w:t xml:space="preserve">Shared (Service Provider and Customer Responsibility)</w:t>
-      </w:r>
-    </w:p>
-    <w:p>
-      <w:pPr>
-        <w:numPr>
-          <w:ilvl w:val="0"/>
-          <w:numId w:val="1019"/>
-        </w:numPr>
-      </w:pPr>
-      <w:r>
-        <w:t xml:space="preserve">Inherited from pre-existing FedRAMP Authorization [Enter text here], Date of Authorization</w:t>
-      </w:r>
-    </w:p>
-    <w:bookmarkEnd w:id="63"/>
-    <w:bookmarkEnd w:id="64"/>
-    <w:bookmarkStart w:id="65" w:name="Xd5eca90907160bc8a0a5785860ceaf982809407"/>
-    <w:p>
-      <w:pPr>
-        <w:pStyle w:val="Heading4"/>
-      </w:pPr>
-      <w:r>
-        <w:t xml:space="preserve">What is the solution and how is it implemented?</w:t>
-      </w:r>
-    </w:p>
-    <w:p>
-      <w:pPr>
-        <w:pStyle w:val="FirstParagraph"/>
-      </w:pPr>
-      <w:r>
-        <w:t xml:space="preserve">Add control implementation description here for control sc-2</w:t>
-      </w:r>
-    </w:p>
-    <w:bookmarkEnd w:id="65"/>
-    <w:bookmarkEnd w:id="66"/>
-    <w:bookmarkEnd w:id="67"/>
-    <w:bookmarkStart w:id="80" w:name="custom-controls-cc"/>
-    <w:p>
-      <w:pPr>
-        <w:pStyle w:val="Heading2"/>
-      </w:pPr>
-      <w:r>
-        <w:t xml:space="preserve">Custom Controls (CC)</w:t>
-      </w:r>
-    </w:p>
-    <w:bookmarkStart w:id="73" w:name="cc-1---energy-consumption"/>
-    <w:p>
-      <w:pPr>
-        <w:pStyle w:val="Heading3"/>
-      </w:pPr>
-      <w:r>
-        <w:t xml:space="preserve">CC-1 - Energy consumption</w:t>
-      </w:r>
-    </w:p>
-    <w:bookmarkStart w:id="68" w:name="control-statement-5"/>
-    <w:p>
-      <w:pPr>
-        <w:pStyle w:val="Heading4"/>
-      </w:pPr>
-      <w:r>
-        <w:t xml:space="preserve">Control Statement</w:t>
-      </w:r>
-    </w:p>
-    <w:p>
-      <w:pPr>
-        <w:pStyle w:val="FirstParagraph"/>
-      </w:pPr>
-      <w:r>
-        <w:t xml:space="preserve">All services should report energy consumed by their service.</w:t>
-      </w:r>
-    </w:p>
-    <w:bookmarkEnd w:id="68"/>
-    <w:bookmarkStart w:id="71" w:name="summary-information"/>
-    <w:p>
-      <w:pPr>
-        <w:pStyle w:val="Heading4"/>
-      </w:pPr>
-      <w:r>
-        <w:t xml:space="preserve">Summary information</w:t>
-      </w:r>
-    </w:p>
-    <w:bookmarkStart w:id="69" w:name="fedramp-implementation-status.-5"/>
-    <w:p>
-      <w:pPr>
-        <w:pStyle w:val="Heading5"/>
-      </w:pPr>
-      <w:r>
-        <w:t xml:space="preserve">FedRamp Implementation Status.</w:t>
-      </w:r>
-    </w:p>
-    <w:p>
-      <w:pPr>
-        <w:numPr>
-          <w:ilvl w:val="0"/>
-          <w:numId w:val="1020"/>
-        </w:numPr>
-      </w:pPr>
-      <w:r>
-        <w:t xml:space="preserve">Implemented</w:t>
-      </w:r>
-    </w:p>
-    <w:p>
-      <w:pPr>
-        <w:numPr>
-          <w:ilvl w:val="0"/>
-          <w:numId w:val="1020"/>
-        </w:numPr>
-      </w:pPr>
-      <w:r>
-        <w:t xml:space="preserve">Partially implemented</w:t>
-      </w:r>
-    </w:p>
-    <w:p>
-      <w:pPr>
-        <w:numPr>
-          <w:ilvl w:val="0"/>
-          <w:numId w:val="1020"/>
-        </w:numPr>
-      </w:pPr>
-      <w:r>
-        <w:t xml:space="preserve">Planned</w:t>
-      </w:r>
-    </w:p>
-    <w:p>
-      <w:pPr>
-        <w:numPr>
-          <w:ilvl w:val="0"/>
-          <w:numId w:val="1020"/>
-        </w:numPr>
-      </w:pPr>
-      <w:r>
-        <w:t xml:space="preserve">Alternative implementation</w:t>
-      </w:r>
-    </w:p>
-    <w:p>
-      <w:pPr>
-        <w:numPr>
-          <w:ilvl w:val="0"/>
-          <w:numId w:val="1020"/>
-        </w:numPr>
-      </w:pPr>
-      <w:r>
-        <w:t xml:space="preserve">Not Applicable</w:t>
-      </w:r>
-    </w:p>
-    <w:bookmarkEnd w:id="69"/>
-    <w:bookmarkStart w:id="70" w:name="fedramp-control-origination.-5"/>
-    <w:p>
-      <w:pPr>
-        <w:pStyle w:val="Heading5"/>
-      </w:pPr>
-      <w:r>
-        <w:t xml:space="preserve">FedRamp Control Origination.</w:t>
-      </w:r>
-    </w:p>
-    <w:p>
-      <w:pPr>
-        <w:numPr>
-          <w:ilvl w:val="0"/>
-          <w:numId w:val="1021"/>
-        </w:numPr>
-      </w:pPr>
-      <w:r>
-        <w:t xml:space="preserve">Service provider Corporate</w:t>
-      </w:r>
-    </w:p>
-    <w:p>
-      <w:pPr>
-        <w:numPr>
-          <w:ilvl w:val="0"/>
-          <w:numId w:val="1021"/>
-        </w:numPr>
-      </w:pPr>
-      <w:r>
-        <w:t xml:space="preserve">Service provider System Specific</w:t>
-      </w:r>
-    </w:p>
-    <w:p>
-      <w:pPr>
-        <w:numPr>
-          <w:ilvl w:val="0"/>
-          <w:numId w:val="1021"/>
-        </w:numPr>
-      </w:pPr>
-      <w:r>
-        <w:t xml:space="preserve">Service Provider Hybrid (Corporate and System Specific)</w:t>
-      </w:r>
-    </w:p>
-    <w:p>
-      <w:pPr>
-        <w:numPr>
-          <w:ilvl w:val="0"/>
-          <w:numId w:val="1021"/>
-        </w:numPr>
-      </w:pPr>
-      <w:r>
-        <w:t xml:space="preserve">Configured by Customer (Customer System Specific)</w:t>
-      </w:r>
-    </w:p>
-    <w:p>
-      <w:pPr>
-        <w:numPr>
-          <w:ilvl w:val="0"/>
-          <w:numId w:val="1021"/>
-        </w:numPr>
-      </w:pPr>
-      <w:r>
-        <w:t xml:space="preserve">Provided by Customer (Customer System Specific)</w:t>
-      </w:r>
-    </w:p>
-    <w:p>
-      <w:pPr>
-        <w:numPr>
-          <w:ilvl w:val="0"/>
-          <w:numId w:val="1021"/>
-        </w:numPr>
-      </w:pPr>
-      <w:r>
-        <w:t xml:space="preserve">Shared (Service Provider and Customer Responsibility)</w:t>
-      </w:r>
-    </w:p>
-    <w:p>
-      <w:pPr>
-        <w:numPr>
-          <w:ilvl w:val="0"/>
-          <w:numId w:val="1021"/>
-        </w:numPr>
-      </w:pPr>
-      <w:r>
-        <w:t xml:space="preserve">Inherited from pre-existing FedRAMP Authorization [Enter text here], Date of Authorization</w:t>
-      </w:r>
-    </w:p>
-    <w:bookmarkEnd w:id="70"/>
-    <w:bookmarkEnd w:id="71"/>
-    <w:bookmarkStart w:id="72" w:name="X116c192d786594300558a2b074c60eda6f3540a"/>
-    <w:p>
-      <w:pPr>
-        <w:pStyle w:val="Heading4"/>
-      </w:pPr>
-      <w:r>
-        <w:t xml:space="preserve">What is the solution and how is it implemented?</w:t>
-      </w:r>
-    </w:p>
-    <w:p>
-      <w:pPr>
-        <w:pStyle w:val="FirstParagraph"/>
-      </w:pPr>
-      <w:r>
-        <w:t xml:space="preserve">Add control implementation description here for control cc-1</w:t>
-      </w:r>
-    </w:p>
-    <w:bookmarkEnd w:id="72"/>
-    <w:bookmarkEnd w:id="73"/>
-    <w:bookmarkStart w:id="79" w:name="cc-2---carbon-reporting"/>
-    <w:p>
-      <w:pPr>
-        <w:pStyle w:val="Heading3"/>
-      </w:pPr>
-      <w:r>
-        <w:t xml:space="preserve">CC-2 - Carbon reporting</w:t>
-      </w:r>
-    </w:p>
-    <w:bookmarkStart w:id="74" w:name="control-statement-6"/>
-    <w:p>
-      <w:pPr>
-        <w:pStyle w:val="Heading4"/>
-      </w:pPr>
-      <w:r>
-        <w:t xml:space="preserve">Control Statement</w:t>
-      </w:r>
-    </w:p>
-    <w:p>
-      <w:pPr>
-        <w:pStyle w:val="FirstParagraph"/>
-      </w:pPr>
-      <w:r>
-        <w:t xml:space="preserve">All services must calculate and report total scope 3 energy consumption.</w:t>
-      </w:r>
-    </w:p>
-    <w:bookmarkEnd w:id="74"/>
-    <w:bookmarkStart w:id="77" w:name="summary-information-1"/>
-    <w:p>
-      <w:pPr>
-        <w:pStyle w:val="Heading4"/>
-      </w:pPr>
-      <w:r>
-        <w:t xml:space="preserve">Summary information</w:t>
-      </w:r>
-    </w:p>
-    <w:bookmarkStart w:id="75" w:name="fedramp-implementation-status.-6"/>
-    <w:p>
-      <w:pPr>
-        <w:pStyle w:val="Heading5"/>
-      </w:pPr>
-      <w:r>
-        <w:t xml:space="preserve">FedRamp Implementation Status.</w:t>
-      </w:r>
-    </w:p>
-    <w:p>
-      <w:pPr>
-        <w:numPr>
-          <w:ilvl w:val="0"/>
-          <w:numId w:val="1022"/>
-        </w:numPr>
-      </w:pPr>
-      <w:r>
-        <w:t xml:space="preserve">Implemented</w:t>
-      </w:r>
-    </w:p>
-    <w:p>
-      <w:pPr>
-        <w:numPr>
-          <w:ilvl w:val="0"/>
-          <w:numId w:val="1022"/>
-        </w:numPr>
-      </w:pPr>
-      <w:r>
-        <w:t xml:space="preserve">Partially implemented</w:t>
-      </w:r>
-    </w:p>
-    <w:p>
-      <w:pPr>
-        <w:numPr>
-          <w:ilvl w:val="0"/>
-          <w:numId w:val="1022"/>
-        </w:numPr>
-      </w:pPr>
-      <w:r>
-        <w:t xml:space="preserve">Planned</w:t>
-      </w:r>
-    </w:p>
-    <w:p>
-      <w:pPr>
-        <w:numPr>
-          <w:ilvl w:val="0"/>
-          <w:numId w:val="1022"/>
-        </w:numPr>
-      </w:pPr>
-      <w:r>
-        <w:t xml:space="preserve">Alternative implementation</w:t>
-      </w:r>
-    </w:p>
-    <w:p>
-      <w:pPr>
-        <w:numPr>
-          <w:ilvl w:val="0"/>
-          <w:numId w:val="1022"/>
-        </w:numPr>
-      </w:pPr>
-      <w:r>
-        <w:t xml:space="preserve">Not Applicable</w:t>
-      </w:r>
-    </w:p>
-    <w:bookmarkEnd w:id="75"/>
-    <w:bookmarkStart w:id="76" w:name="fedramp-control-origination.-6"/>
-    <w:p>
-      <w:pPr>
-        <w:pStyle w:val="Heading5"/>
-      </w:pPr>
-      <w:r>
-        <w:t xml:space="preserve">FedRamp Control Origination.</w:t>
-      </w:r>
-    </w:p>
-    <w:p>
-      <w:pPr>
-        <w:numPr>
-          <w:ilvl w:val="0"/>
-          <w:numId w:val="1023"/>
-        </w:numPr>
-      </w:pPr>
-      <w:r>
-        <w:t xml:space="preserve">Service provider Corporate</w:t>
-      </w:r>
-    </w:p>
-    <w:p>
-      <w:pPr>
-        <w:numPr>
-          <w:ilvl w:val="0"/>
-          <w:numId w:val="1023"/>
-        </w:numPr>
-      </w:pPr>
-      <w:r>
-        <w:t xml:space="preserve">Service provider System Specific</w:t>
-      </w:r>
-    </w:p>
-    <w:p>
-      <w:pPr>
-        <w:numPr>
-          <w:ilvl w:val="0"/>
-          <w:numId w:val="1023"/>
-        </w:numPr>
-      </w:pPr>
-      <w:r>
-        <w:t xml:space="preserve">Service Provider Hybrid (Corporate and System Specific)</w:t>
-      </w:r>
-    </w:p>
-    <w:p>
-      <w:pPr>
-        <w:numPr>
-          <w:ilvl w:val="0"/>
-          <w:numId w:val="1023"/>
-        </w:numPr>
-      </w:pPr>
-      <w:r>
-        <w:t xml:space="preserve">Configured by Customer (Customer System Specific)</w:t>
-      </w:r>
-    </w:p>
-    <w:p>
-      <w:pPr>
-        <w:numPr>
-          <w:ilvl w:val="0"/>
-          <w:numId w:val="1023"/>
-        </w:numPr>
-      </w:pPr>
-      <w:r>
-        <w:t xml:space="preserve">Provided by Customer (Customer System Specific)</w:t>
-      </w:r>
-    </w:p>
-    <w:p>
-      <w:pPr>
-        <w:numPr>
-          <w:ilvl w:val="0"/>
-          <w:numId w:val="1023"/>
-        </w:numPr>
-      </w:pPr>
-      <w:r>
-        <w:t xml:space="preserve">Shared (Service Provider and Customer Responsibility)</w:t>
-      </w:r>
-    </w:p>
-    <w:p>
-      <w:pPr>
-        <w:numPr>
-          <w:ilvl w:val="0"/>
-          <w:numId w:val="1023"/>
-        </w:numPr>
-      </w:pPr>
-      <w:r>
-        <w:t xml:space="preserve">Inherited from pre-existing FedRAMP Authorization [Enter text here], Date of Authorization</w:t>
-      </w:r>
-    </w:p>
-    <w:bookmarkEnd w:id="76"/>
-    <w:bookmarkEnd w:id="77"/>
-    <w:bookmarkStart w:id="78" w:name="X1a86cb59297f3ab22eeb3ccfd5efb9279ad035c"/>
-    <w:p>
-      <w:pPr>
-        <w:pStyle w:val="Heading4"/>
-      </w:pPr>
-      <w:r>
-        <w:t xml:space="preserve">What is the solution and how is it implemented?</w:t>
-      </w:r>
-    </w:p>
-    <w:p>
-      <w:pPr>
-        <w:pStyle w:val="FirstParagraph"/>
-      </w:pPr>
-      <w:r>
-        <w:t xml:space="preserve">Add control implementation description here for control cc-2</w:t>
-      </w:r>
-    </w:p>
-    <w:bookmarkEnd w:id="78"/>
-    <w:bookmarkEnd w:id="79"/>
-    <w:bookmarkEnd w:id="80"/>
-    <w:bookmarkStart w:id="97" w:name="privilege-rating-pr"/>
-    <w:p>
-      <w:pPr>
-        <w:pStyle w:val="Heading2"/>
-      </w:pPr>
-      <w:r>
-        <w:t xml:space="preserve">Privilege Rating (PR)</w:t>
-      </w:r>
-    </w:p>
-    <w:bookmarkStart w:id="90" w:name="X96f61967bc6ac43b6344b1f34bfde1af31504a3"/>
-    <w:p>
-      <w:pPr>
-        <w:pStyle w:val="Heading3"/>
-      </w:pPr>
-      <w:r>
-        <w:t xml:space="preserve">PR-1 - Right to access and deletion of records</w:t>
-      </w:r>
-    </w:p>
-    <w:bookmarkStart w:id="81" w:name="control-statement-7"/>
-    <w:p>
-      <w:pPr>
-        <w:pStyle w:val="Heading4"/>
-      </w:pPr>
-      <w:r>
-        <w:t xml:space="preserve">Control Statement</w:t>
-      </w:r>
-    </w:p>
-    <w:p>
-      <w:pPr>
-        <w:pStyle w:val="FirstParagraph"/>
-      </w:pPr>
-      <w:r>
-        <w:t xml:space="preserve">Any service or offering MUST:</w:t>
-      </w:r>
-    </w:p>
-    <w:p>
-      <w:pPr>
-        <w:numPr>
-          <w:ilvl w:val="0"/>
-          <w:numId w:val="1024"/>
-        </w:numPr>
-      </w:pPr>
-      <w:r>
-        <w:t xml:space="preserve">[a] Have a privacy focal to respond to deletion requests.</w:t>
-      </w:r>
-    </w:p>
-    <w:p>
-      <w:pPr>
-        <w:numPr>
-          <w:ilvl w:val="0"/>
-          <w:numId w:val="1024"/>
-        </w:numPr>
-      </w:pPr>
-      <w:r>
-        <w:t xml:space="preserve">[b] Have an automated method for allowing users to access all of their data</w:t>
-      </w:r>
-    </w:p>
-    <w:p>
-      <w:pPr>
-        <w:numPr>
-          <w:ilvl w:val="0"/>
-          <w:numId w:val="1024"/>
-        </w:numPr>
-      </w:pPr>
-      <w:r>
-        <w:t xml:space="preserve">[c] Have an automated method to allow users to request, and subsequently execute, deletion of personal records.</w:t>
-      </w:r>
-    </w:p>
-    <w:p>
-      <w:pPr>
-        <w:numPr>
-          <w:ilvl w:val="0"/>
-          <w:numId w:val="1024"/>
-        </w:numPr>
-      </w:pPr>
-      <w:r>
-        <w:t xml:space="preserve">[d] The process must be documented.</w:t>
-      </w:r>
-    </w:p>
-    <w:bookmarkEnd w:id="81"/>
-    <w:bookmarkStart w:id="84" w:name="summary-information-2"/>
-    <w:p>
-      <w:pPr>
-        <w:pStyle w:val="Heading4"/>
-      </w:pPr>
-      <w:r>
-        <w:t xml:space="preserve">Summary information</w:t>
-      </w:r>
-    </w:p>
-    <w:bookmarkStart w:id="82" w:name="fedramp-implementation-status.-7"/>
-    <w:p>
-      <w:pPr>
-        <w:pStyle w:val="Heading5"/>
-      </w:pPr>
-      <w:r>
-        <w:t xml:space="preserve">FedRamp Implementation Status.</w:t>
-      </w:r>
-    </w:p>
-    <w:p>
-      <w:pPr>
-        <w:numPr>
-          <w:ilvl w:val="0"/>
-          <w:numId w:val="1025"/>
-        </w:numPr>
-      </w:pPr>
-      <w:r>
-        <w:t xml:space="preserve">Implemented</w:t>
-      </w:r>
-    </w:p>
-    <w:p>
-      <w:pPr>
-        <w:numPr>
-          <w:ilvl w:val="0"/>
-          <w:numId w:val="1025"/>
-        </w:numPr>
-      </w:pPr>
-      <w:r>
-        <w:t xml:space="preserve">Partially implemented</w:t>
-      </w:r>
-    </w:p>
-    <w:p>
-      <w:pPr>
-        <w:numPr>
-          <w:ilvl w:val="0"/>
-          <w:numId w:val="1025"/>
-        </w:numPr>
-      </w:pPr>
-      <w:r>
-        <w:t xml:space="preserve">Planned</w:t>
-      </w:r>
-    </w:p>
-    <w:p>
-      <w:pPr>
-        <w:numPr>
-          <w:ilvl w:val="0"/>
-          <w:numId w:val="1025"/>
-        </w:numPr>
-      </w:pPr>
-      <w:r>
-        <w:t xml:space="preserve">Alternative implementation</w:t>
-      </w:r>
-    </w:p>
-    <w:p>
-      <w:pPr>
-        <w:numPr>
-          <w:ilvl w:val="0"/>
-          <w:numId w:val="1025"/>
-        </w:numPr>
-      </w:pPr>
-      <w:r>
-        <w:t xml:space="preserve">Not Applicable</w:t>
-      </w:r>
-    </w:p>
-    <w:bookmarkEnd w:id="82"/>
-    <w:bookmarkStart w:id="83" w:name="fedramp-control-origination.-7"/>
-    <w:p>
-      <w:pPr>
-        <w:pStyle w:val="Heading5"/>
-      </w:pPr>
-      <w:r>
-        <w:t xml:space="preserve">FedRamp Control Origination.</w:t>
-      </w:r>
-    </w:p>
-    <w:p>
-      <w:pPr>
-        <w:numPr>
-          <w:ilvl w:val="0"/>
-          <w:numId w:val="1026"/>
-        </w:numPr>
-      </w:pPr>
-      <w:r>
-        <w:t xml:space="preserve">Service provider Corporate</w:t>
-      </w:r>
-    </w:p>
-    <w:p>
-      <w:pPr>
-        <w:numPr>
-          <w:ilvl w:val="0"/>
-          <w:numId w:val="1026"/>
-        </w:numPr>
-      </w:pPr>
-      <w:r>
-        <w:t xml:space="preserve">Service provider System Specific</w:t>
-      </w:r>
-    </w:p>
-    <w:p>
-      <w:pPr>
-        <w:numPr>
-          <w:ilvl w:val="0"/>
-          <w:numId w:val="1026"/>
-        </w:numPr>
-      </w:pPr>
-      <w:r>
-        <w:t xml:space="preserve">Service Provider Hybrid (Corporate and System Specific)</w:t>
-      </w:r>
-    </w:p>
-    <w:p>
-      <w:pPr>
-        <w:numPr>
-          <w:ilvl w:val="0"/>
-          <w:numId w:val="1026"/>
-        </w:numPr>
-      </w:pPr>
-      <w:r>
-        <w:t xml:space="preserve">Configured by Customer (Customer System Specific)</w:t>
-      </w:r>
-    </w:p>
-    <w:p>
-      <w:pPr>
-        <w:numPr>
-          <w:ilvl w:val="0"/>
-          <w:numId w:val="1026"/>
-        </w:numPr>
-      </w:pPr>
-      <w:r>
-        <w:t xml:space="preserve">Provided by Customer (Customer System Specific)</w:t>
-      </w:r>
-    </w:p>
-    <w:p>
-      <w:pPr>
-        <w:numPr>
-          <w:ilvl w:val="0"/>
-          <w:numId w:val="1026"/>
-        </w:numPr>
-      </w:pPr>
-      <w:r>
-        <w:t xml:space="preserve">Shared (Service Provider and Customer Responsibility)</w:t>
-      </w:r>
-    </w:p>
-    <w:p>
-      <w:pPr>
-        <w:numPr>
-          <w:ilvl w:val="0"/>
-          <w:numId w:val="1026"/>
-        </w:numPr>
-      </w:pPr>
-      <w:r>
-        <w:t xml:space="preserve">Inherited from pre-existing FedRAMP Authorization [Enter text here], Date of Authorization</w:t>
-      </w:r>
-    </w:p>
-    <w:bookmarkEnd w:id="83"/>
-    <w:bookmarkEnd w:id="84"/>
-    <w:bookmarkStart w:id="89" w:name="X845dabd1df8ee858b3f54eb9e9aafe7294e409e"/>
-    <w:p>
-      <w:pPr>
-        <w:pStyle w:val="Heading4"/>
-      </w:pPr>
-      <w:r>
-        <w:t xml:space="preserve">What is the solution and how is it implemented?</w:t>
-      </w:r>
-    </w:p>
-    <w:bookmarkStart w:id="85" w:name="part-a"/>
-    <w:p>
-      <w:pPr>
-        <w:pStyle w:val="Heading5"/>
-      </w:pPr>
-      <w:r>
-        <w:t xml:space="preserve">Part a</w:t>
-      </w:r>
-    </w:p>
-    <w:p>
-      <w:pPr>
-        <w:pStyle w:val="FirstParagraph"/>
-      </w:pPr>
-      <w:r>
-        <w:t xml:space="preserve">Add control implementation description here for item pr-1_smt.a</w:t>
-      </w:r>
-    </w:p>
-    <w:bookmarkEnd w:id="85"/>
-    <w:bookmarkStart w:id="86" w:name="part-b"/>
-    <w:p>
-      <w:pPr>
-        <w:pStyle w:val="Heading5"/>
-      </w:pPr>
-      <w:r>
-        <w:t xml:space="preserve">Part b</w:t>
-      </w:r>
-    </w:p>
-    <w:p>
-      <w:pPr>
-        <w:pStyle w:val="FirstParagraph"/>
-      </w:pPr>
-      <w:r>
-        <w:t xml:space="preserve">Add control implementation description here for item pr-1_smt.b</w:t>
-      </w:r>
-    </w:p>
-    <w:bookmarkEnd w:id="86"/>
-    <w:bookmarkStart w:id="87" w:name="part-c"/>
-    <w:p>
-      <w:pPr>
-        <w:pStyle w:val="Heading5"/>
-      </w:pPr>
-      <w:r>
-        <w:t xml:space="preserve">Part c</w:t>
-      </w:r>
-    </w:p>
-    <w:p>
-      <w:pPr>
-        <w:pStyle w:val="FirstParagraph"/>
-      </w:pPr>
-      <w:r>
-        <w:t xml:space="preserve">Add control implementation description here for item pr-1_smt.c</w:t>
-      </w:r>
-    </w:p>
-    <w:bookmarkEnd w:id="87"/>
-    <w:bookmarkStart w:id="88" w:name="part-d"/>
-    <w:p>
-      <w:pPr>
-        <w:pStyle w:val="Heading5"/>
-      </w:pPr>
-      <w:r>
-        <w:t xml:space="preserve">Part d</w:t>
-      </w:r>
-    </w:p>
-    <w:p>
-      <w:pPr>
-        <w:pStyle w:val="FirstParagraph"/>
-      </w:pPr>
-      <w:r>
-        <w:t xml:space="preserve">Add control implementation description here for item pr-1_smt.d</w:t>
-      </w:r>
-    </w:p>
-    <w:bookmarkEnd w:id="88"/>
-    <w:bookmarkEnd w:id="89"/>
-    <w:bookmarkEnd w:id="90"/>
-    <w:bookmarkStart w:id="96" w:name="X0d699d1534071bd6460cc8d8f1c989079d40fe9"/>
-    <w:p>
-      <w:pPr>
-        <w:pStyle w:val="Heading3"/>
-      </w:pPr>
-      <w:r>
-        <w:t xml:space="preserve">PR-2 - Registering exemptions to right to delete</w:t>
-      </w:r>
-    </w:p>
-    <w:bookmarkStart w:id="91" w:name="control-statement-8"/>
-    <w:p>
-      <w:pPr>
-        <w:pStyle w:val="Heading4"/>
-      </w:pPr>
-      <w:r>
-        <w:t xml:space="preserve">Control Statement</w:t>
-      </w:r>
-    </w:p>
-    <w:bookmarkEnd w:id="91"/>
-    <w:bookmarkStart w:id="94" w:name="summary-information-3"/>
-    <w:p>
-      <w:pPr>
-        <w:pStyle w:val="Heading4"/>
-      </w:pPr>
-      <w:r>
-        <w:t xml:space="preserve">Summary information</w:t>
-      </w:r>
-    </w:p>
-    <w:bookmarkStart w:id="92" w:name="fedramp-implementation-status.-8"/>
-    <w:p>
-      <w:pPr>
-        <w:pStyle w:val="Heading5"/>
-      </w:pPr>
-      <w:r>
-        <w:t xml:space="preserve">FedRamp Implementation Status.</w:t>
-      </w:r>
-    </w:p>
-    <w:p>
-      <w:pPr>
-        <w:numPr>
-          <w:ilvl w:val="0"/>
-          <w:numId w:val="1027"/>
-        </w:numPr>
-      </w:pPr>
-      <w:r>
-        <w:t xml:space="preserve">Implemented</w:t>
-      </w:r>
-    </w:p>
-    <w:p>
-      <w:pPr>
-        <w:numPr>
-          <w:ilvl w:val="0"/>
-          <w:numId w:val="1027"/>
-        </w:numPr>
-      </w:pPr>
-      <w:r>
-        <w:t xml:space="preserve">Partially implemented</w:t>
-      </w:r>
-    </w:p>
-    <w:p>
-      <w:pPr>
-        <w:numPr>
-          <w:ilvl w:val="0"/>
-          <w:numId w:val="1027"/>
-        </w:numPr>
-      </w:pPr>
-      <w:r>
-        <w:t xml:space="preserve">Planned</w:t>
-      </w:r>
-    </w:p>
-    <w:p>
-      <w:pPr>
-        <w:numPr>
-          <w:ilvl w:val="0"/>
-          <w:numId w:val="1027"/>
-        </w:numPr>
-      </w:pPr>
-      <w:r>
-        <w:t xml:space="preserve">Alternative implementation</w:t>
-      </w:r>
-    </w:p>
-    <w:p>
-      <w:pPr>
-        <w:numPr>
-          <w:ilvl w:val="0"/>
-          <w:numId w:val="1027"/>
-        </w:numPr>
-      </w:pPr>
-      <w:r>
-        <w:t xml:space="preserve">Not Applicable</w:t>
-      </w:r>
-    </w:p>
-    <w:bookmarkEnd w:id="92"/>
-    <w:bookmarkStart w:id="93" w:name="fedramp-control-origination.-8"/>
-    <w:p>
-      <w:pPr>
-        <w:pStyle w:val="Heading5"/>
-      </w:pPr>
-      <w:r>
-        <w:t xml:space="preserve">FedRamp Control Origination.</w:t>
-      </w:r>
-    </w:p>
-    <w:p>
-      <w:pPr>
-        <w:numPr>
-          <w:ilvl w:val="0"/>
-          <w:numId w:val="1028"/>
-        </w:numPr>
-      </w:pPr>
-      <w:r>
-        <w:t xml:space="preserve">Service provider Corporate</w:t>
-      </w:r>
-    </w:p>
-    <w:p>
-      <w:pPr>
-        <w:numPr>
-          <w:ilvl w:val="0"/>
-          <w:numId w:val="1028"/>
-        </w:numPr>
-      </w:pPr>
-      <w:r>
-        <w:t xml:space="preserve">Service provider System Specific</w:t>
-      </w:r>
-    </w:p>
-    <w:p>
-      <w:pPr>
-        <w:numPr>
-          <w:ilvl w:val="0"/>
-          <w:numId w:val="1028"/>
-        </w:numPr>
-      </w:pPr>
-      <w:r>
-        <w:t xml:space="preserve">Service Provider Hybrid (Corporate and System Specific)</w:t>
-      </w:r>
-    </w:p>
-    <w:p>
-      <w:pPr>
-        <w:numPr>
-          <w:ilvl w:val="0"/>
-          <w:numId w:val="1028"/>
-        </w:numPr>
-      </w:pPr>
-      <w:r>
-        <w:t xml:space="preserve">Configured by Customer (Customer System Specific)</w:t>
-      </w:r>
-    </w:p>
-    <w:p>
-      <w:pPr>
-        <w:numPr>
-          <w:ilvl w:val="0"/>
-          <w:numId w:val="1028"/>
-        </w:numPr>
-      </w:pPr>
-      <w:r>
-        <w:t xml:space="preserve">Provided by Customer (Customer System Specific)</w:t>
-      </w:r>
-    </w:p>
-    <w:p>
-      <w:pPr>
-        <w:numPr>
-          <w:ilvl w:val="0"/>
-          <w:numId w:val="1028"/>
-        </w:numPr>
-      </w:pPr>
-      <w:r>
-        <w:t xml:space="preserve">Shared (Service Provider and Customer Responsibility)</w:t>
-      </w:r>
-    </w:p>
-    <w:p>
-      <w:pPr>
-        <w:numPr>
-          <w:ilvl w:val="0"/>
-          <w:numId w:val="1028"/>
-        </w:numPr>
-      </w:pPr>
-      <w:r>
-        <w:t xml:space="preserve">Inherited from pre-existing FedRAMP Authorization [Enter text here], Date of Authorization</w:t>
-      </w:r>
-    </w:p>
-    <w:bookmarkEnd w:id="93"/>
     <w:bookmarkEnd w:id="94"/>
-    <w:bookmarkStart w:id="95" w:name="X25ab6321803c2a02fd0ed3b60cef0a28b5d3a30"/>
-    <w:p>
-      <w:pPr>
-        <w:pStyle w:val="Heading4"/>
-      </w:pPr>
-      <w:r>
-        <w:t xml:space="preserve">What is the solution and how is it implemented?</w:t>
-      </w:r>
-    </w:p>
-    <w:p>
-      <w:pPr>
-        <w:pStyle w:val="FirstParagraph"/>
-      </w:pPr>
-      <w:r>
-        <w:t xml:space="preserve">Add control implementation description here for control pr-2</w:t>
-      </w:r>
-    </w:p>
     <w:bookmarkEnd w:id="95"/>
     <w:bookmarkEnd w:id="96"/>
+    <w:bookmarkStart w:id="102" w:name="sc-2---application-partitioning"/>
+    <w:p>
+      <w:pPr>
+        <w:pStyle w:val="Heading3"/>
+      </w:pPr>
+      <w:r>
+        <w:t xml:space="preserve">SC-2 - Application Partitioning</w:t>
+      </w:r>
+    </w:p>
+    <w:bookmarkStart w:id="97" w:name="control-statement-9"/>
+    <w:p>
+      <w:pPr>
+        <w:pStyle w:val="Heading4"/>
+      </w:pPr>
+      <w:r>
+        <w:t xml:space="preserve">Control Statement</w:t>
+      </w:r>
+    </w:p>
+    <w:p>
+      <w:pPr>
+        <w:pStyle w:val="FirstParagraph"/>
+      </w:pPr>
+      <w:r>
+        <w:t xml:space="preserve">The information system separates user functionality (including user interface services) from information system management functionality.</w:t>
+      </w:r>
+    </w:p>
     <w:bookmarkEnd w:id="97"/>
+    <w:bookmarkStart w:id="100" w:name="sc-2-summary-information"/>
+    <w:p>
+      <w:pPr>
+        <w:pStyle w:val="Heading4"/>
+      </w:pPr>
+      <w:r>
+        <w:t xml:space="preserve">SC-2 Summary information</w:t>
+      </w:r>
+    </w:p>
+    <w:bookmarkStart w:id="98" w:name="fedramp-implementation-status.-9"/>
+    <w:p>
+      <w:pPr>
+        <w:pStyle w:val="Heading5"/>
+      </w:pPr>
+      <w:r>
+        <w:t xml:space="preserve">FedRamp Implementation Status.</w:t>
+      </w:r>
+    </w:p>
+    <w:p>
+      <w:pPr>
+        <w:numPr>
+          <w:ilvl w:val="0"/>
+          <w:numId w:val="1029"/>
+        </w:numPr>
+      </w:pPr>
+      <w:r>
+        <w:t xml:space="preserve">Implemented</w:t>
+      </w:r>
+    </w:p>
+    <w:p>
+      <w:pPr>
+        <w:numPr>
+          <w:ilvl w:val="0"/>
+          <w:numId w:val="1029"/>
+        </w:numPr>
+      </w:pPr>
+      <w:r>
+        <w:t xml:space="preserve">Partially implemented</w:t>
+      </w:r>
+    </w:p>
+    <w:p>
+      <w:pPr>
+        <w:numPr>
+          <w:ilvl w:val="0"/>
+          <w:numId w:val="1029"/>
+        </w:numPr>
+      </w:pPr>
+      <w:r>
+        <w:t xml:space="preserve">Planned</w:t>
+      </w:r>
+    </w:p>
+    <w:p>
+      <w:pPr>
+        <w:numPr>
+          <w:ilvl w:val="0"/>
+          <w:numId w:val="1029"/>
+        </w:numPr>
+      </w:pPr>
+      <w:r>
+        <w:t xml:space="preserve">Alternative implementation</w:t>
+      </w:r>
+    </w:p>
+    <w:p>
+      <w:pPr>
+        <w:numPr>
+          <w:ilvl w:val="0"/>
+          <w:numId w:val="1029"/>
+        </w:numPr>
+      </w:pPr>
+      <w:r>
+        <w:t xml:space="preserve">Not Applicable</w:t>
+      </w:r>
+    </w:p>
     <w:bookmarkEnd w:id="98"/>
+    <w:bookmarkStart w:id="99" w:name="fedramp-control-origination.-9"/>
+    <w:p>
+      <w:pPr>
+        <w:pStyle w:val="Heading5"/>
+      </w:pPr>
+      <w:r>
+        <w:t xml:space="preserve">FedRamp Control Origination.</w:t>
+      </w:r>
+    </w:p>
+    <w:p>
+      <w:pPr>
+        <w:numPr>
+          <w:ilvl w:val="0"/>
+          <w:numId w:val="1030"/>
+        </w:numPr>
+      </w:pPr>
+      <w:r>
+        <w:t xml:space="preserve">Service provider Corporate</w:t>
+      </w:r>
+    </w:p>
+    <w:p>
+      <w:pPr>
+        <w:numPr>
+          <w:ilvl w:val="0"/>
+          <w:numId w:val="1030"/>
+        </w:numPr>
+      </w:pPr>
+      <w:r>
+        <w:t xml:space="preserve">Service provider System Specific</w:t>
+      </w:r>
+    </w:p>
+    <w:p>
+      <w:pPr>
+        <w:numPr>
+          <w:ilvl w:val="0"/>
+          <w:numId w:val="1030"/>
+        </w:numPr>
+      </w:pPr>
+      <w:r>
+        <w:t xml:space="preserve">Service Provider Hybrid (Corporate and System Specific)</w:t>
+      </w:r>
+    </w:p>
+    <w:p>
+      <w:pPr>
+        <w:numPr>
+          <w:ilvl w:val="0"/>
+          <w:numId w:val="1030"/>
+        </w:numPr>
+      </w:pPr>
+      <w:r>
+        <w:t xml:space="preserve">Configured by Customer (Customer System Specific)</w:t>
+      </w:r>
+    </w:p>
+    <w:p>
+      <w:pPr>
+        <w:numPr>
+          <w:ilvl w:val="0"/>
+          <w:numId w:val="1030"/>
+        </w:numPr>
+      </w:pPr>
+      <w:r>
+        <w:t xml:space="preserve">Provided by Customer (Customer System Specific)</w:t>
+      </w:r>
+    </w:p>
+    <w:p>
+      <w:pPr>
+        <w:numPr>
+          <w:ilvl w:val="0"/>
+          <w:numId w:val="1030"/>
+        </w:numPr>
+      </w:pPr>
+      <w:r>
+        <w:t xml:space="preserve">Shared (Service Provider and Customer Responsibility)</w:t>
+      </w:r>
+    </w:p>
+    <w:p>
+      <w:pPr>
+        <w:numPr>
+          <w:ilvl w:val="0"/>
+          <w:numId w:val="1030"/>
+        </w:numPr>
+      </w:pPr>
+      <w:r>
+        <w:t xml:space="preserve">Inherited from pre-existing FedRAMP Authorization [Enter text here], Date of Authorization</w:t>
+      </w:r>
+    </w:p>
+    <w:bookmarkEnd w:id="99"/>
+    <w:bookmarkEnd w:id="100"/>
+    <w:bookmarkStart w:id="101" w:name="X8fe5781ff74d097817760222eb0d978b31d757b"/>
+    <w:p>
+      <w:pPr>
+        <w:pStyle w:val="Heading4"/>
+      </w:pPr>
+      <w:r>
+        <w:t xml:space="preserve">What is the solution and how is it implemented?</w:t>
+      </w:r>
+    </w:p>
+    <w:p>
+      <w:pPr>
+        <w:pStyle w:val="FirstParagraph"/>
+      </w:pPr>
+      <w:r>
+        <w:t xml:space="preserve">Add control implementation description here for control sc-2</w:t>
+      </w:r>
+    </w:p>
+    <w:bookmarkEnd w:id="101"/>
+    <w:bookmarkEnd w:id="102"/>
+    <w:bookmarkEnd w:id="103"/>
+    <w:bookmarkEnd w:id="104"/>
     <w:sectPr>
       <w:headerReference r:id="rId11" w:type="even"/>
       <w:headerReference r:id="rId10" w:type="default"/>
@@ -6568,6 +7072,12 @@
   <w:num w:numId="1028">
     <w:abstractNumId w:val="991"/>
   </w:num>
+  <w:num w:numId="1029">
+    <w:abstractNumId w:val="991"/>
+  </w:num>
+  <w:num w:numId="1030">
+    <w:abstractNumId w:val="991"/>
+  </w:num>
 </w:numbering>
 </file>
 

</xml_diff>

<commit_message>
added comp def content - now builds word
Signed-off-by: Frank Suits <frankst@au1.ibm.com>
</commit_message>
<xml_diff>
--- a/acme_platform_ssp.docx
+++ b/acme_platform_ssp.docx
@@ -54,7 +54,7 @@
       </w:r>
     </w:p>
     <w:bookmarkEnd w:id="20"/>
-    <w:bookmarkStart w:id="104" w:name="control-responses-and-guidance"/>
+    <w:bookmarkStart w:id="71" w:name="control-responses-and-guidance"/>
     <w:p>
       <w:pPr>
         <w:pStyle w:val="Heading1"/>
@@ -63,7 +63,7 @@
         <w:t xml:space="preserve">Control responses and guidance</w:t>
       </w:r>
     </w:p>
-    <w:bookmarkStart w:id="58" w:name="access-control-ac"/>
+    <w:bookmarkStart w:id="31" w:name="access-control-ac"/>
     <w:p>
       <w:pPr>
         <w:pStyle w:val="Heading2"/>
@@ -72,7 +72,7 @@
         <w:t xml:space="preserve">Access Control (AC)</w:t>
       </w:r>
     </w:p>
-    <w:bookmarkStart w:id="28" w:name="Xce3dc58899b487cc5e22fbe54af1f99cc59a7c7"/>
+    <w:bookmarkStart w:id="25" w:name="Xce3dc58899b487cc5e22fbe54af1f99cc59a7c7"/>
     <w:p>
       <w:pPr>
         <w:pStyle w:val="Heading3"/>
@@ -169,13 +169,22 @@
       </w:r>
     </w:p>
     <w:bookmarkEnd w:id="21"/>
-    <w:bookmarkStart w:id="24" w:name="ac-1-summary-information"/>
+    <w:bookmarkStart w:id="23" w:name="ac-1-summary-information"/>
     <w:p>
       <w:pPr>
         <w:pStyle w:val="Heading4"/>
       </w:pPr>
       <w:r>
         <w:t xml:space="preserve">AC-1 Summary information</w:t>
+      </w:r>
+    </w:p>
+    <w:bookmarkStart w:id="22" w:name="table-of-parameters"/>
+    <w:p>
+      <w:pPr>
+        <w:pStyle w:val="Heading6"/>
+      </w:pPr>
+      <w:r>
+        <w:t xml:space="preserve">Table of Parameters</w:t>
       </w:r>
     </w:p>
     <w:tbl>
@@ -183,6 +192,7 @@
         <w:tblStyle w:val="Table"/>
         <w:tblW w:type="auto" w:w="0"/>
         <w:tblLook w:firstRow="1" w:lastRow="0" w:firstColumn="0" w:lastColumn="0" w:noHBand="0" w:noVBand="0" w:val="0020"/>
+        <w:jc w:val="start"/>
       </w:tblPr>
       <w:tblGrid>
         <w:gridCol w:w="2640"/>
@@ -345,160 +355,9 @@
         </w:tc>
       </w:tr>
     </w:tbl>
-    <w:bookmarkStart w:id="22" w:name="fedramp-implementation-status."/>
-    <w:p>
-      <w:pPr>
-        <w:pStyle w:val="Heading5"/>
-      </w:pPr>
-      <w:r>
-        <w:t xml:space="preserve">FedRamp Implementation Status.</w:t>
-      </w:r>
-    </w:p>
-    <w:p>
-      <w:pPr>
-        <w:numPr>
-          <w:ilvl w:val="0"/>
-          <w:numId w:val="1004"/>
-        </w:numPr>
-      </w:pPr>
-      <w:r>
-        <w:t xml:space="preserve">Implemented</w:t>
-      </w:r>
-    </w:p>
-    <w:p>
-      <w:pPr>
-        <w:numPr>
-          <w:ilvl w:val="0"/>
-          <w:numId w:val="1004"/>
-        </w:numPr>
-      </w:pPr>
-      <w:r>
-        <w:t xml:space="preserve">Partially implemented</w:t>
-      </w:r>
-    </w:p>
-    <w:p>
-      <w:pPr>
-        <w:numPr>
-          <w:ilvl w:val="0"/>
-          <w:numId w:val="1004"/>
-        </w:numPr>
-      </w:pPr>
-      <w:r>
-        <w:t xml:space="preserve">Planned</w:t>
-      </w:r>
-    </w:p>
-    <w:p>
-      <w:pPr>
-        <w:numPr>
-          <w:ilvl w:val="0"/>
-          <w:numId w:val="1004"/>
-        </w:numPr>
-      </w:pPr>
-      <w:r>
-        <w:t xml:space="preserve">Alternative implementation</w:t>
-      </w:r>
-    </w:p>
-    <w:p>
-      <w:pPr>
-        <w:numPr>
-          <w:ilvl w:val="0"/>
-          <w:numId w:val="1004"/>
-        </w:numPr>
-      </w:pPr>
-      <w:r>
-        <w:t xml:space="preserve">Not Applicable</w:t>
-      </w:r>
-    </w:p>
     <w:bookmarkEnd w:id="22"/>
-    <w:bookmarkStart w:id="23" w:name="fedramp-control-origination."/>
-    <w:p>
-      <w:pPr>
-        <w:pStyle w:val="Heading5"/>
-      </w:pPr>
-      <w:r>
-        <w:t xml:space="preserve">FedRamp Control Origination.</w:t>
-      </w:r>
-    </w:p>
-    <w:p>
-      <w:pPr>
-        <w:numPr>
-          <w:ilvl w:val="0"/>
-          <w:numId w:val="1005"/>
-        </w:numPr>
-      </w:pPr>
-      <w:r>
-        <w:t xml:space="preserve">Service provider Corporate</w:t>
-      </w:r>
-    </w:p>
-    <w:p>
-      <w:pPr>
-        <w:numPr>
-          <w:ilvl w:val="0"/>
-          <w:numId w:val="1005"/>
-        </w:numPr>
-      </w:pPr>
-      <w:r>
-        <w:t xml:space="preserve">Service provider System Specific</w:t>
-      </w:r>
-    </w:p>
-    <w:p>
-      <w:pPr>
-        <w:numPr>
-          <w:ilvl w:val="0"/>
-          <w:numId w:val="1005"/>
-        </w:numPr>
-      </w:pPr>
-      <w:r>
-        <w:t xml:space="preserve">Service Provider Hybrid (Corporate and System Specific)</w:t>
-      </w:r>
-    </w:p>
-    <w:p>
-      <w:pPr>
-        <w:numPr>
-          <w:ilvl w:val="0"/>
-          <w:numId w:val="1005"/>
-        </w:numPr>
-      </w:pPr>
-      <w:r>
-        <w:t xml:space="preserve">Configured by Customer (Customer System Specific)</w:t>
-      </w:r>
-    </w:p>
-    <w:p>
-      <w:pPr>
-        <w:numPr>
-          <w:ilvl w:val="0"/>
-          <w:numId w:val="1005"/>
-        </w:numPr>
-      </w:pPr>
-      <w:r>
-        <w:t xml:space="preserve">Provided by Customer (Customer System Specific)</w:t>
-      </w:r>
-    </w:p>
-    <w:p>
-      <w:pPr>
-        <w:numPr>
-          <w:ilvl w:val="0"/>
-          <w:numId w:val="1005"/>
-        </w:numPr>
-      </w:pPr>
-      <w:r>
-        <w:t xml:space="preserve">Shared (Service Provider and Customer Responsibility)</w:t>
-      </w:r>
-    </w:p>
-    <w:p>
-      <w:pPr>
-        <w:numPr>
-          <w:ilvl w:val="0"/>
-          <w:numId w:val="1005"/>
-        </w:numPr>
-      </w:pPr>
-      <w:r>
-        <w:t xml:space="preserve">Inherited from pre-existing FedRAMP Authorization [Enter text here], Date of Authorization</w:t>
-      </w:r>
-    </w:p>
     <w:bookmarkEnd w:id="23"/>
-    <w:bookmarkEnd w:id="24"/>
-    <w:bookmarkStart w:id="27" w:name="Xb7ade2a28f4f824d2b70efc7f1cc6b344165bca"/>
+    <w:bookmarkStart w:id="24" w:name="Xb7ade2a28f4f824d2b70efc7f1cc6b344165bca"/>
     <w:p>
       <w:pPr>
         <w:pStyle w:val="Heading4"/>
@@ -507,45 +366,9 @@
         <w:t xml:space="preserve">What is the solution and how is it implemented?</w:t>
       </w:r>
     </w:p>
-    <w:bookmarkStart w:id="25" w:name="part-a."/>
-    <w:p>
-      <w:pPr>
-        <w:pStyle w:val="Heading5"/>
-      </w:pPr>
-      <w:r>
-        <w:t xml:space="preserve">Part a.</w:t>
-      </w:r>
-    </w:p>
-    <w:p>
-      <w:pPr>
-        <w:pStyle w:val="FirstParagraph"/>
-      </w:pPr>
-      <w:r>
-        <w:t xml:space="preserve">Add control implementation description here for item ac-1_smt.a</w:t>
-      </w:r>
-    </w:p>
+    <w:bookmarkEnd w:id="24"/>
     <w:bookmarkEnd w:id="25"/>
-    <w:bookmarkStart w:id="26" w:name="part-b."/>
-    <w:p>
-      <w:pPr>
-        <w:pStyle w:val="Heading5"/>
-      </w:pPr>
-      <w:r>
-        <w:t xml:space="preserve">Part b.</w:t>
-      </w:r>
-    </w:p>
-    <w:p>
-      <w:pPr>
-        <w:pStyle w:val="FirstParagraph"/>
-      </w:pPr>
-      <w:r>
-        <w:t xml:space="preserve">Add control implementation description here for item ac-1_smt.b</w:t>
-      </w:r>
-    </w:p>
-    <w:bookmarkEnd w:id="26"/>
-    <w:bookmarkEnd w:id="27"/>
-    <w:bookmarkEnd w:id="28"/>
-    <w:bookmarkStart w:id="45" w:name="ac-2---account-management"/>
+    <w:bookmarkStart w:id="30" w:name="ac-2---account-management"/>
     <w:p>
       <w:pPr>
         <w:pStyle w:val="Heading3"/>
@@ -554,7 +377,7 @@
         <w:t xml:space="preserve">AC-2 - Account Management</w:t>
       </w:r>
     </w:p>
-    <w:bookmarkStart w:id="29" w:name="control-statement-1"/>
+    <w:bookmarkStart w:id="26" w:name="control-statement-1"/>
     <w:p>
       <w:pPr>
         <w:pStyle w:val="Heading4"/>
@@ -575,7 +398,7 @@
       <w:pPr>
         <w:numPr>
           <w:ilvl w:val="0"/>
-          <w:numId w:val="1006"/>
+          <w:numId w:val="1004"/>
         </w:numPr>
       </w:pPr>
       <w:r>
@@ -586,7 +409,7 @@
       <w:pPr>
         <w:numPr>
           <w:ilvl w:val="0"/>
-          <w:numId w:val="1006"/>
+          <w:numId w:val="1004"/>
         </w:numPr>
       </w:pPr>
       <w:r>
@@ -597,7 +420,7 @@
       <w:pPr>
         <w:numPr>
           <w:ilvl w:val="0"/>
-          <w:numId w:val="1006"/>
+          <w:numId w:val="1004"/>
         </w:numPr>
       </w:pPr>
       <w:r>
@@ -608,7 +431,7 @@
       <w:pPr>
         <w:numPr>
           <w:ilvl w:val="0"/>
-          <w:numId w:val="1006"/>
+          <w:numId w:val="1004"/>
         </w:numPr>
       </w:pPr>
       <w:r>
@@ -619,7 +442,7 @@
       <w:pPr>
         <w:numPr>
           <w:ilvl w:val="0"/>
-          <w:numId w:val="1006"/>
+          <w:numId w:val="1004"/>
         </w:numPr>
       </w:pPr>
       <w:r>
@@ -630,7 +453,7 @@
       <w:pPr>
         <w:numPr>
           <w:ilvl w:val="0"/>
-          <w:numId w:val="1006"/>
+          <w:numId w:val="1004"/>
         </w:numPr>
       </w:pPr>
       <w:r>
@@ -641,7 +464,7 @@
       <w:pPr>
         <w:numPr>
           <w:ilvl w:val="0"/>
-          <w:numId w:val="1006"/>
+          <w:numId w:val="1004"/>
         </w:numPr>
       </w:pPr>
       <w:r>
@@ -652,7 +475,7 @@
       <w:pPr>
         <w:numPr>
           <w:ilvl w:val="0"/>
-          <w:numId w:val="1006"/>
+          <w:numId w:val="1004"/>
         </w:numPr>
       </w:pPr>
       <w:r>
@@ -663,7 +486,7 @@
       <w:pPr>
         <w:numPr>
           <w:ilvl w:val="1"/>
-          <w:numId w:val="1007"/>
+          <w:numId w:val="1005"/>
         </w:numPr>
         <w:pStyle w:val="Compact"/>
       </w:pPr>
@@ -675,7 +498,7 @@
       <w:pPr>
         <w:numPr>
           <w:ilvl w:val="1"/>
-          <w:numId w:val="1007"/>
+          <w:numId w:val="1005"/>
         </w:numPr>
         <w:pStyle w:val="Compact"/>
       </w:pPr>
@@ -687,7 +510,7 @@
       <w:pPr>
         <w:numPr>
           <w:ilvl w:val="1"/>
-          <w:numId w:val="1007"/>
+          <w:numId w:val="1005"/>
         </w:numPr>
         <w:pStyle w:val="Compact"/>
       </w:pPr>
@@ -699,7 +522,7 @@
       <w:pPr>
         <w:numPr>
           <w:ilvl w:val="0"/>
-          <w:numId w:val="1006"/>
+          <w:numId w:val="1004"/>
         </w:numPr>
       </w:pPr>
       <w:r>
@@ -710,7 +533,7 @@
       <w:pPr>
         <w:numPr>
           <w:ilvl w:val="1"/>
-          <w:numId w:val="1008"/>
+          <w:numId w:val="1006"/>
         </w:numPr>
         <w:pStyle w:val="Compact"/>
       </w:pPr>
@@ -722,7 +545,7 @@
       <w:pPr>
         <w:numPr>
           <w:ilvl w:val="1"/>
-          <w:numId w:val="1008"/>
+          <w:numId w:val="1006"/>
         </w:numPr>
         <w:pStyle w:val="Compact"/>
       </w:pPr>
@@ -734,7 +557,7 @@
       <w:pPr>
         <w:numPr>
           <w:ilvl w:val="1"/>
-          <w:numId w:val="1008"/>
+          <w:numId w:val="1006"/>
         </w:numPr>
         <w:pStyle w:val="Compact"/>
       </w:pPr>
@@ -746,7 +569,7 @@
       <w:pPr>
         <w:numPr>
           <w:ilvl w:val="0"/>
-          <w:numId w:val="1006"/>
+          <w:numId w:val="1004"/>
         </w:numPr>
       </w:pPr>
       <w:r>
@@ -757,21 +580,30 @@
       <w:pPr>
         <w:numPr>
           <w:ilvl w:val="0"/>
-          <w:numId w:val="1006"/>
+          <w:numId w:val="1004"/>
         </w:numPr>
       </w:pPr>
       <w:r>
         <w:t xml:space="preserve">[k.] Establishes a process for reissuing shared/group account credentials (if deployed) when individuals are removed from the group.</w:t>
       </w:r>
     </w:p>
-    <w:bookmarkEnd w:id="29"/>
-    <w:bookmarkStart w:id="32" w:name="ac-2-summary-information"/>
+    <w:bookmarkEnd w:id="26"/>
+    <w:bookmarkStart w:id="28" w:name="ac-2-summary-information"/>
     <w:p>
       <w:pPr>
         <w:pStyle w:val="Heading4"/>
       </w:pPr>
       <w:r>
         <w:t xml:space="preserve">AC-2 Summary information</w:t>
+      </w:r>
+    </w:p>
+    <w:bookmarkStart w:id="27" w:name="table-of-parameters-1"/>
+    <w:p>
+      <w:pPr>
+        <w:pStyle w:val="Heading6"/>
+      </w:pPr>
+      <w:r>
+        <w:t xml:space="preserve">Table of Parameters</w:t>
       </w:r>
     </w:p>
     <w:tbl>
@@ -779,6 +611,7 @@
         <w:tblStyle w:val="Table"/>
         <w:tblW w:type="pct" w:w="5000"/>
         <w:tblLook w:firstRow="1" w:lastRow="0" w:firstColumn="0" w:lastColumn="0" w:noHBand="0" w:noVBand="0" w:val="0020"/>
+        <w:jc w:val="start"/>
       </w:tblPr>
       <w:tblGrid>
         <w:gridCol w:w="2640"/>
@@ -979,160 +812,9 @@
         </w:tc>
       </w:tr>
     </w:tbl>
-    <w:bookmarkStart w:id="30" w:name="fedramp-implementation-status.-1"/>
-    <w:p>
-      <w:pPr>
-        <w:pStyle w:val="Heading5"/>
-      </w:pPr>
-      <w:r>
-        <w:t xml:space="preserve">FedRamp Implementation Status.</w:t>
-      </w:r>
-    </w:p>
-    <w:p>
-      <w:pPr>
-        <w:numPr>
-          <w:ilvl w:val="0"/>
-          <w:numId w:val="1009"/>
-        </w:numPr>
-      </w:pPr>
-      <w:r>
-        <w:t xml:space="preserve">Implemented</w:t>
-      </w:r>
-    </w:p>
-    <w:p>
-      <w:pPr>
-        <w:numPr>
-          <w:ilvl w:val="0"/>
-          <w:numId w:val="1009"/>
-        </w:numPr>
-      </w:pPr>
-      <w:r>
-        <w:t xml:space="preserve">Partially implemented</w:t>
-      </w:r>
-    </w:p>
-    <w:p>
-      <w:pPr>
-        <w:numPr>
-          <w:ilvl w:val="0"/>
-          <w:numId w:val="1009"/>
-        </w:numPr>
-      </w:pPr>
-      <w:r>
-        <w:t xml:space="preserve">Planned</w:t>
-      </w:r>
-    </w:p>
-    <w:p>
-      <w:pPr>
-        <w:numPr>
-          <w:ilvl w:val="0"/>
-          <w:numId w:val="1009"/>
-        </w:numPr>
-      </w:pPr>
-      <w:r>
-        <w:t xml:space="preserve">Alternative implementation</w:t>
-      </w:r>
-    </w:p>
-    <w:p>
-      <w:pPr>
-        <w:numPr>
-          <w:ilvl w:val="0"/>
-          <w:numId w:val="1009"/>
-        </w:numPr>
-      </w:pPr>
-      <w:r>
-        <w:t xml:space="preserve">Not Applicable</w:t>
-      </w:r>
-    </w:p>
-    <w:bookmarkEnd w:id="30"/>
-    <w:bookmarkStart w:id="31" w:name="fedramp-control-origination.-1"/>
-    <w:p>
-      <w:pPr>
-        <w:pStyle w:val="Heading5"/>
-      </w:pPr>
-      <w:r>
-        <w:t xml:space="preserve">FedRamp Control Origination.</w:t>
-      </w:r>
-    </w:p>
-    <w:p>
-      <w:pPr>
-        <w:numPr>
-          <w:ilvl w:val="0"/>
-          <w:numId w:val="1010"/>
-        </w:numPr>
-      </w:pPr>
-      <w:r>
-        <w:t xml:space="preserve">Service provider Corporate</w:t>
-      </w:r>
-    </w:p>
-    <w:p>
-      <w:pPr>
-        <w:numPr>
-          <w:ilvl w:val="0"/>
-          <w:numId w:val="1010"/>
-        </w:numPr>
-      </w:pPr>
-      <w:r>
-        <w:t xml:space="preserve">Service provider System Specific</w:t>
-      </w:r>
-    </w:p>
-    <w:p>
-      <w:pPr>
-        <w:numPr>
-          <w:ilvl w:val="0"/>
-          <w:numId w:val="1010"/>
-        </w:numPr>
-      </w:pPr>
-      <w:r>
-        <w:t xml:space="preserve">Service Provider Hybrid (Corporate and System Specific)</w:t>
-      </w:r>
-    </w:p>
-    <w:p>
-      <w:pPr>
-        <w:numPr>
-          <w:ilvl w:val="0"/>
-          <w:numId w:val="1010"/>
-        </w:numPr>
-      </w:pPr>
-      <w:r>
-        <w:t xml:space="preserve">Configured by Customer (Customer System Specific)</w:t>
-      </w:r>
-    </w:p>
-    <w:p>
-      <w:pPr>
-        <w:numPr>
-          <w:ilvl w:val="0"/>
-          <w:numId w:val="1010"/>
-        </w:numPr>
-      </w:pPr>
-      <w:r>
-        <w:t xml:space="preserve">Provided by Customer (Customer System Specific)</w:t>
-      </w:r>
-    </w:p>
-    <w:p>
-      <w:pPr>
-        <w:numPr>
-          <w:ilvl w:val="0"/>
-          <w:numId w:val="1010"/>
-        </w:numPr>
-      </w:pPr>
-      <w:r>
-        <w:t xml:space="preserve">Shared (Service Provider and Customer Responsibility)</w:t>
-      </w:r>
-    </w:p>
-    <w:p>
-      <w:pPr>
-        <w:numPr>
-          <w:ilvl w:val="0"/>
-          <w:numId w:val="1010"/>
-        </w:numPr>
-      </w:pPr>
-      <w:r>
-        <w:t xml:space="preserve">Inherited from pre-existing FedRAMP Authorization [Enter text here], Date of Authorization</w:t>
-      </w:r>
-    </w:p>
-    <w:bookmarkEnd w:id="31"/>
-    <w:bookmarkEnd w:id="32"/>
-    <w:bookmarkStart w:id="44" w:name="Xbf9130ce8b98ab3f57953a38023c562a3257787"/>
+    <w:bookmarkEnd w:id="27"/>
+    <w:bookmarkEnd w:id="28"/>
+    <w:bookmarkStart w:id="29" w:name="Xbf9130ce8b98ab3f57953a38023c562a3257787"/>
     <w:p>
       <w:pPr>
         <w:pStyle w:val="Heading4"/>
@@ -1141,216 +823,28 @@
         <w:t xml:space="preserve">What is the solution and how is it implemented?</w:t>
       </w:r>
     </w:p>
-    <w:bookmarkStart w:id="33" w:name="part-a.-1"/>
+    <w:bookmarkEnd w:id="29"/>
+    <w:bookmarkEnd w:id="30"/>
+    <w:bookmarkEnd w:id="31"/>
+    <w:bookmarkStart w:id="40" w:name="custom-controls-cc"/>
     <w:p>
       <w:pPr>
-        <w:pStyle w:val="Heading5"/>
+        <w:pStyle w:val="Heading2"/>
       </w:pPr>
       <w:r>
-        <w:t xml:space="preserve">Part a.</w:t>
+        <w:t xml:space="preserve">Custom Controls (CC)</w:t>
       </w:r>
     </w:p>
+    <w:bookmarkStart w:id="35" w:name="cc-1---energy-consumption"/>
     <w:p>
       <w:pPr>
-        <w:pStyle w:val="FirstParagraph"/>
+        <w:pStyle w:val="Heading3"/>
       </w:pPr>
       <w:r>
-        <w:t xml:space="preserve">Add control implementation description here for item ac-2_smt.a</w:t>
+        <w:t xml:space="preserve">CC-1 - Energy consumption</w:t>
       </w:r>
     </w:p>
-    <w:bookmarkEnd w:id="33"/>
-    <w:bookmarkStart w:id="34" w:name="part-b.-1"/>
-    <w:p>
-      <w:pPr>
-        <w:pStyle w:val="Heading5"/>
-      </w:pPr>
-      <w:r>
-        <w:t xml:space="preserve">Part b.</w:t>
-      </w:r>
-    </w:p>
-    <w:p>
-      <w:pPr>
-        <w:pStyle w:val="FirstParagraph"/>
-      </w:pPr>
-      <w:r>
-        <w:t xml:space="preserve">Add control implementation description here for item ac-2_smt.b</w:t>
-      </w:r>
-    </w:p>
-    <w:bookmarkEnd w:id="34"/>
-    <w:bookmarkStart w:id="35" w:name="part-c."/>
-    <w:p>
-      <w:pPr>
-        <w:pStyle w:val="Heading5"/>
-      </w:pPr>
-      <w:r>
-        <w:t xml:space="preserve">Part c.</w:t>
-      </w:r>
-    </w:p>
-    <w:p>
-      <w:pPr>
-        <w:pStyle w:val="FirstParagraph"/>
-      </w:pPr>
-      <w:r>
-        <w:t xml:space="preserve">Add control implementation description here for item ac-2_smt.c</w:t>
-      </w:r>
-    </w:p>
-    <w:bookmarkEnd w:id="35"/>
-    <w:bookmarkStart w:id="36" w:name="part-d."/>
-    <w:p>
-      <w:pPr>
-        <w:pStyle w:val="Heading5"/>
-      </w:pPr>
-      <w:r>
-        <w:t xml:space="preserve">Part d.</w:t>
-      </w:r>
-    </w:p>
-    <w:p>
-      <w:pPr>
-        <w:pStyle w:val="FirstParagraph"/>
-      </w:pPr>
-      <w:r>
-        <w:t xml:space="preserve">Add control implementation description here for item ac-2_smt.d</w:t>
-      </w:r>
-    </w:p>
-    <w:bookmarkEnd w:id="36"/>
-    <w:bookmarkStart w:id="37" w:name="part-e."/>
-    <w:p>
-      <w:pPr>
-        <w:pStyle w:val="Heading5"/>
-      </w:pPr>
-      <w:r>
-        <w:t xml:space="preserve">Part e.</w:t>
-      </w:r>
-    </w:p>
-    <w:p>
-      <w:pPr>
-        <w:pStyle w:val="FirstParagraph"/>
-      </w:pPr>
-      <w:r>
-        <w:t xml:space="preserve">Add control implementation description here for item ac-2_smt.e</w:t>
-      </w:r>
-    </w:p>
-    <w:bookmarkEnd w:id="37"/>
-    <w:bookmarkStart w:id="38" w:name="part-f."/>
-    <w:p>
-      <w:pPr>
-        <w:pStyle w:val="Heading5"/>
-      </w:pPr>
-      <w:r>
-        <w:t xml:space="preserve">Part f.</w:t>
-      </w:r>
-    </w:p>
-    <w:p>
-      <w:pPr>
-        <w:pStyle w:val="FirstParagraph"/>
-      </w:pPr>
-      <w:r>
-        <w:t xml:space="preserve">Add control implementation description here for item ac-2_smt.f</w:t>
-      </w:r>
-    </w:p>
-    <w:bookmarkEnd w:id="38"/>
-    <w:bookmarkStart w:id="39" w:name="part-g."/>
-    <w:p>
-      <w:pPr>
-        <w:pStyle w:val="Heading5"/>
-      </w:pPr>
-      <w:r>
-        <w:t xml:space="preserve">Part g.</w:t>
-      </w:r>
-    </w:p>
-    <w:p>
-      <w:pPr>
-        <w:pStyle w:val="FirstParagraph"/>
-      </w:pPr>
-      <w:r>
-        <w:t xml:space="preserve">Add control implementation description here for item ac-2_smt.g</w:t>
-      </w:r>
-    </w:p>
-    <w:bookmarkEnd w:id="39"/>
-    <w:bookmarkStart w:id="40" w:name="part-h."/>
-    <w:p>
-      <w:pPr>
-        <w:pStyle w:val="Heading5"/>
-      </w:pPr>
-      <w:r>
-        <w:t xml:space="preserve">Part h.</w:t>
-      </w:r>
-    </w:p>
-    <w:p>
-      <w:pPr>
-        <w:pStyle w:val="FirstParagraph"/>
-      </w:pPr>
-      <w:r>
-        <w:t xml:space="preserve">Add control implementation description here for item ac-2_smt.h</w:t>
-      </w:r>
-    </w:p>
-    <w:bookmarkEnd w:id="40"/>
-    <w:bookmarkStart w:id="41" w:name="part-i."/>
-    <w:p>
-      <w:pPr>
-        <w:pStyle w:val="Heading5"/>
-      </w:pPr>
-      <w:r>
-        <w:t xml:space="preserve">Part i.</w:t>
-      </w:r>
-    </w:p>
-    <w:p>
-      <w:pPr>
-        <w:pStyle w:val="FirstParagraph"/>
-      </w:pPr>
-      <w:r>
-        <w:t xml:space="preserve">Add control implementation description here for item ac-2_smt.i</w:t>
-      </w:r>
-    </w:p>
-    <w:bookmarkEnd w:id="41"/>
-    <w:bookmarkStart w:id="42" w:name="part-j."/>
-    <w:p>
-      <w:pPr>
-        <w:pStyle w:val="Heading5"/>
-      </w:pPr>
-      <w:r>
-        <w:t xml:space="preserve">Part j.</w:t>
-      </w:r>
-    </w:p>
-    <w:p>
-      <w:pPr>
-        <w:pStyle w:val="FirstParagraph"/>
-      </w:pPr>
-      <w:r>
-        <w:t xml:space="preserve">Add control implementation description here for item ac-2_smt.j</w:t>
-      </w:r>
-    </w:p>
-    <w:bookmarkEnd w:id="42"/>
-    <w:bookmarkStart w:id="43" w:name="part-k."/>
-    <w:p>
-      <w:pPr>
-        <w:pStyle w:val="Heading5"/>
-      </w:pPr>
-      <w:r>
-        <w:t xml:space="preserve">Part k.</w:t>
-      </w:r>
-    </w:p>
-    <w:p>
-      <w:pPr>
-        <w:pStyle w:val="FirstParagraph"/>
-      </w:pPr>
-      <w:r>
-        <w:t xml:space="preserve">Add control implementation description here for item ac-2_smt.k</w:t>
-      </w:r>
-    </w:p>
-    <w:bookmarkEnd w:id="43"/>
-    <w:bookmarkEnd w:id="44"/>
-    <w:bookmarkEnd w:id="45"/>
-    <w:bookmarkStart w:id="51" w:name="Xf1993b095a634a8e7975ca5253af4f83626b38d"/>
-    <w:p>
-      <w:pPr>
-        <w:pStyle w:val="Heading3"/>
-      </w:pPr>
-      <w:r>
-        <w:t xml:space="preserve">AC-2(1) - Automated System Account Management</w:t>
-      </w:r>
-    </w:p>
-    <w:bookmarkStart w:id="46" w:name="control-statement-2"/>
+    <w:bookmarkStart w:id="32" w:name="control-statement-2"/>
     <w:p>
       <w:pPr>
         <w:pStyle w:val="Heading4"/>
@@ -1364,173 +858,21 @@
         <w:pStyle w:val="FirstParagraph"/>
       </w:pPr>
       <w:r>
-        <w:t xml:space="preserve">The organization employs automated mechanisms to support the management of information system accounts.</w:t>
+        <w:t xml:space="preserve">All services should report energy consumed by their service.</w:t>
       </w:r>
     </w:p>
-    <w:bookmarkEnd w:id="46"/>
-    <w:bookmarkStart w:id="49" w:name="ac-21-summary-information"/>
+    <w:bookmarkEnd w:id="32"/>
+    <w:bookmarkStart w:id="33" w:name="summary-information"/>
     <w:p>
       <w:pPr>
         <w:pStyle w:val="Heading4"/>
       </w:pPr>
       <w:r>
-        <w:t xml:space="preserve">AC-2(1) Summary information</w:t>
+        <w:t xml:space="preserve">Summary information</w:t>
       </w:r>
     </w:p>
-    <w:bookmarkStart w:id="47" w:name="fedramp-implementation-status.-2"/>
-    <w:p>
-      <w:pPr>
-        <w:pStyle w:val="Heading5"/>
-      </w:pPr>
-      <w:r>
-        <w:t xml:space="preserve">FedRamp Implementation Status.</w:t>
-      </w:r>
-    </w:p>
-    <w:p>
-      <w:pPr>
-        <w:numPr>
-          <w:ilvl w:val="0"/>
-          <w:numId w:val="1011"/>
-        </w:numPr>
-      </w:pPr>
-      <w:r>
-        <w:t xml:space="preserve">Implemented</w:t>
-      </w:r>
-    </w:p>
-    <w:p>
-      <w:pPr>
-        <w:numPr>
-          <w:ilvl w:val="0"/>
-          <w:numId w:val="1011"/>
-        </w:numPr>
-      </w:pPr>
-      <w:r>
-        <w:t xml:space="preserve">Partially implemented</w:t>
-      </w:r>
-    </w:p>
-    <w:p>
-      <w:pPr>
-        <w:numPr>
-          <w:ilvl w:val="0"/>
-          <w:numId w:val="1011"/>
-        </w:numPr>
-      </w:pPr>
-      <w:r>
-        <w:t xml:space="preserve">Planned</w:t>
-      </w:r>
-    </w:p>
-    <w:p>
-      <w:pPr>
-        <w:numPr>
-          <w:ilvl w:val="0"/>
-          <w:numId w:val="1011"/>
-        </w:numPr>
-      </w:pPr>
-      <w:r>
-        <w:t xml:space="preserve">Alternative implementation</w:t>
-      </w:r>
-    </w:p>
-    <w:p>
-      <w:pPr>
-        <w:numPr>
-          <w:ilvl w:val="0"/>
-          <w:numId w:val="1011"/>
-        </w:numPr>
-      </w:pPr>
-      <w:r>
-        <w:t xml:space="preserve">Not Applicable</w:t>
-      </w:r>
-    </w:p>
-    <w:bookmarkEnd w:id="47"/>
-    <w:bookmarkStart w:id="48" w:name="fedramp-control-origination.-2"/>
-    <w:p>
-      <w:pPr>
-        <w:pStyle w:val="Heading5"/>
-      </w:pPr>
-      <w:r>
-        <w:t xml:space="preserve">FedRamp Control Origination.</w:t>
-      </w:r>
-    </w:p>
-    <w:p>
-      <w:pPr>
-        <w:numPr>
-          <w:ilvl w:val="0"/>
-          <w:numId w:val="1012"/>
-        </w:numPr>
-      </w:pPr>
-      <w:r>
-        <w:t xml:space="preserve">Service provider Corporate</w:t>
-      </w:r>
-    </w:p>
-    <w:p>
-      <w:pPr>
-        <w:numPr>
-          <w:ilvl w:val="0"/>
-          <w:numId w:val="1012"/>
-        </w:numPr>
-      </w:pPr>
-      <w:r>
-        <w:t xml:space="preserve">Service provider System Specific</w:t>
-      </w:r>
-    </w:p>
-    <w:p>
-      <w:pPr>
-        <w:numPr>
-          <w:ilvl w:val="0"/>
-          <w:numId w:val="1012"/>
-        </w:numPr>
-      </w:pPr>
-      <w:r>
-        <w:t xml:space="preserve">Service Provider Hybrid (Corporate and System Specific)</w:t>
-      </w:r>
-    </w:p>
-    <w:p>
-      <w:pPr>
-        <w:numPr>
-          <w:ilvl w:val="0"/>
-          <w:numId w:val="1012"/>
-        </w:numPr>
-      </w:pPr>
-      <w:r>
-        <w:t xml:space="preserve">Configured by Customer (Customer System Specific)</w:t>
-      </w:r>
-    </w:p>
-    <w:p>
-      <w:pPr>
-        <w:numPr>
-          <w:ilvl w:val="0"/>
-          <w:numId w:val="1012"/>
-        </w:numPr>
-      </w:pPr>
-      <w:r>
-        <w:t xml:space="preserve">Provided by Customer (Customer System Specific)</w:t>
-      </w:r>
-    </w:p>
-    <w:p>
-      <w:pPr>
-        <w:numPr>
-          <w:ilvl w:val="0"/>
-          <w:numId w:val="1012"/>
-        </w:numPr>
-      </w:pPr>
-      <w:r>
-        <w:t xml:space="preserve">Shared (Service Provider and Customer Responsibility)</w:t>
-      </w:r>
-    </w:p>
-    <w:p>
-      <w:pPr>
-        <w:numPr>
-          <w:ilvl w:val="0"/>
-          <w:numId w:val="1012"/>
-        </w:numPr>
-      </w:pPr>
-      <w:r>
-        <w:t xml:space="preserve">Inherited from pre-existing FedRAMP Authorization [Enter text here], Date of Authorization</w:t>
-      </w:r>
-    </w:p>
-    <w:bookmarkEnd w:id="48"/>
-    <w:bookmarkEnd w:id="49"/>
-    <w:bookmarkStart w:id="50" w:name="X634bd9f73ede8e538e99978a6a651a10e050db0"/>
+    <w:bookmarkEnd w:id="33"/>
+    <w:bookmarkStart w:id="34" w:name="X634bd9f73ede8e538e99978a6a651a10e050db0"/>
     <w:p>
       <w:pPr>
         <w:pStyle w:val="Heading4"/>
@@ -1539,26 +881,18 @@
         <w:t xml:space="preserve">What is the solution and how is it implemented?</w:t>
       </w:r>
     </w:p>
+    <w:bookmarkEnd w:id="34"/>
+    <w:bookmarkEnd w:id="35"/>
+    <w:bookmarkStart w:id="39" w:name="cc-2---carbon-reporting"/>
     <w:p>
       <w:pPr>
-        <w:pStyle w:val="FirstParagraph"/>
+        <w:pStyle w:val="Heading3"/>
       </w:pPr>
       <w:r>
-        <w:t xml:space="preserve">Add control implementation description here for control ac-2.1</w:t>
+        <w:t xml:space="preserve">CC-2 - Carbon reporting</w:t>
       </w:r>
     </w:p>
-    <w:bookmarkEnd w:id="50"/>
-    <w:bookmarkEnd w:id="51"/>
-    <w:bookmarkStart w:id="57" w:name="Xf16384e6daef92a80af0ba52006c627261d20c4"/>
-    <w:p>
-      <w:pPr>
-        <w:pStyle w:val="Heading3"/>
-      </w:pPr>
-      <w:r>
-        <w:t xml:space="preserve">AC-4(4) - Content Check Encrypted Information</w:t>
-      </w:r>
-    </w:p>
-    <w:bookmarkStart w:id="52" w:name="control-statement-3"/>
+    <w:bookmarkStart w:id="36" w:name="control-statement-3"/>
     <w:p>
       <w:pPr>
         <w:pStyle w:val="Heading4"/>
@@ -1572,17 +906,150 @@
         <w:pStyle w:val="FirstParagraph"/>
       </w:pPr>
       <w:r>
-        <w:t xml:space="preserve">The information system prevents encrypted information from bypassing content-checking mechanisms by blocking the flow of the encrypted information, ACME internal method.</w:t>
+        <w:t xml:space="preserve">All services must calculate and report total scope 3 energy consumption.</w:t>
       </w:r>
     </w:p>
-    <w:bookmarkEnd w:id="52"/>
-    <w:bookmarkStart w:id="55" w:name="ac-44-summary-information"/>
+    <w:bookmarkEnd w:id="36"/>
+    <w:bookmarkStart w:id="37" w:name="summary-information-1"/>
     <w:p>
       <w:pPr>
         <w:pStyle w:val="Heading4"/>
       </w:pPr>
       <w:r>
-        <w:t xml:space="preserve">AC-4(4) Summary information</w:t>
+        <w:t xml:space="preserve">Summary information</w:t>
+      </w:r>
+    </w:p>
+    <w:bookmarkEnd w:id="37"/>
+    <w:bookmarkStart w:id="38" w:name="Xe4c89f66ee03dca53148bb73d4a576506d7d639"/>
+    <w:p>
+      <w:pPr>
+        <w:pStyle w:val="Heading4"/>
+      </w:pPr>
+      <w:r>
+        <w:t xml:space="preserve">What is the solution and how is it implemented?</w:t>
+      </w:r>
+    </w:p>
+    <w:bookmarkEnd w:id="38"/>
+    <w:bookmarkEnd w:id="39"/>
+    <w:bookmarkEnd w:id="40"/>
+    <w:bookmarkStart w:id="51" w:name="identification-and-authentication-ia"/>
+    <w:p>
+      <w:pPr>
+        <w:pStyle w:val="Heading2"/>
+      </w:pPr>
+      <w:r>
+        <w:t xml:space="preserve">Identification and Authentication (IA)</w:t>
+      </w:r>
+    </w:p>
+    <w:bookmarkStart w:id="45" w:name="ia-51---password-based-authentication"/>
+    <w:p>
+      <w:pPr>
+        <w:pStyle w:val="Heading3"/>
+      </w:pPr>
+      <w:r>
+        <w:t xml:space="preserve">IA-5(1) - Password-based Authentication</w:t>
+      </w:r>
+    </w:p>
+    <w:bookmarkStart w:id="41" w:name="control-statement-4"/>
+    <w:p>
+      <w:pPr>
+        <w:pStyle w:val="Heading4"/>
+      </w:pPr>
+      <w:r>
+        <w:t xml:space="preserve">Control Statement</w:t>
+      </w:r>
+    </w:p>
+    <w:p>
+      <w:pPr>
+        <w:pStyle w:val="FirstParagraph"/>
+      </w:pPr>
+      <w:r>
+        <w:t xml:space="preserve">The information system, for password-based authentication:</w:t>
+      </w:r>
+    </w:p>
+    <w:p>
+      <w:pPr>
+        <w:numPr>
+          <w:ilvl w:val="0"/>
+          <w:numId w:val="1007"/>
+        </w:numPr>
+      </w:pPr>
+      <w:r>
+        <w:t xml:space="preserve">[(a)] Enforces minimum password complexity of blocking the flow of the encrypted information, ACME internal method;</w:t>
+      </w:r>
+    </w:p>
+    <w:p>
+      <w:pPr>
+        <w:numPr>
+          <w:ilvl w:val="0"/>
+          <w:numId w:val="1007"/>
+        </w:numPr>
+      </w:pPr>
+      <w:r>
+        <w:t xml:space="preserve">[(b)] Enforces at least the following number of changed characters when new passwords are created: ACME internal method;</w:t>
+      </w:r>
+    </w:p>
+    <w:p>
+      <w:pPr>
+        <w:numPr>
+          <w:ilvl w:val="0"/>
+          <w:numId w:val="1007"/>
+        </w:numPr>
+      </w:pPr>
+      <w:r>
+        <w:t xml:space="preserve">[(c)] Stores and transmits only cryptographically-protected passwords;</w:t>
+      </w:r>
+    </w:p>
+    <w:p>
+      <w:pPr>
+        <w:numPr>
+          <w:ilvl w:val="0"/>
+          <w:numId w:val="1007"/>
+        </w:numPr>
+      </w:pPr>
+      <w:r>
+        <w:t xml:space="preserve">[(d)] Enforces password minimum and maximum lifetime restrictions of ACME improved method;</w:t>
+      </w:r>
+    </w:p>
+    <w:p>
+      <w:pPr>
+        <w:numPr>
+          <w:ilvl w:val="0"/>
+          <w:numId w:val="1007"/>
+        </w:numPr>
+      </w:pPr>
+      <w:r>
+        <w:t xml:space="preserve">[(e)] Prohibits password reuse for ACME final method generations; and</w:t>
+      </w:r>
+    </w:p>
+    <w:p>
+      <w:pPr>
+        <w:numPr>
+          <w:ilvl w:val="0"/>
+          <w:numId w:val="1007"/>
+        </w:numPr>
+      </w:pPr>
+      <w:r>
+        <w:t xml:space="preserve">[(f)] Allows the use of a temporary password for system logons with an immediate change to a permanent password.</w:t>
+      </w:r>
+    </w:p>
+    <w:bookmarkEnd w:id="41"/>
+    <w:bookmarkStart w:id="43" w:name="ia-51-summary-information"/>
+    <w:p>
+      <w:pPr>
+        <w:pStyle w:val="Heading4"/>
+      </w:pPr>
+      <w:r>
+        <w:t xml:space="preserve">IA-5(1) Summary information</w:t>
+      </w:r>
+    </w:p>
+    <w:bookmarkStart w:id="42" w:name="table-of-parameters-2"/>
+    <w:p>
+      <w:pPr>
+        <w:pStyle w:val="Heading6"/>
+      </w:pPr>
+      <w:r>
+        <w:t xml:space="preserve">Table of Parameters</w:t>
       </w:r>
     </w:p>
     <w:tbl>
@@ -1590,6 +1057,7 @@
         <w:tblStyle w:val="Table"/>
         <w:tblW w:type="pct" w:w="5000"/>
         <w:tblLook w:firstRow="1" w:lastRow="0" w:firstColumn="0" w:lastColumn="0" w:noHBand="0" w:noVBand="0" w:val="0020"/>
+        <w:jc w:val="start"/>
       </w:tblPr>
       <w:tblGrid>
         <w:gridCol w:w="2640"/>
@@ -1646,7 +1114,7 @@
               <w:jc w:val="left"/>
             </w:pPr>
             <w:r>
-              <w:t xml:space="preserve">ac-4.4_prm_1</w:t>
+              <w:t xml:space="preserve">ia-5.1_prm_1</w:t>
             </w:r>
           </w:p>
         </w:tc>
@@ -1670,7 +1138,7 @@
               <w:jc w:val="left"/>
             </w:pPr>
             <w:r>
-              <w:t xml:space="preserve">Choose one or more: decrypting the information; blocking the flow of the encrypted information; terminating communications sessions attempting to pass encrypted information; ACME internal method</w:t>
+              <w:t xml:space="preserve">organization-defined requirements for case sensitivity, number of characters, mix of upper-case letters, lower-case letters, numbers, and special characters, including minimum requirements for each type</w:t>
             </w:r>
           </w:p>
         </w:tc>
@@ -1684,7 +1152,7 @@
               <w:jc w:val="left"/>
             </w:pPr>
             <w:r>
-              <w:t xml:space="preserve">ac-4.4_prm_2</w:t>
+              <w:t xml:space="preserve">ia-5.1_prm_2</w:t>
             </w:r>
           </w:p>
         </w:tc>
@@ -1708,166 +1176,91 @@
               <w:jc w:val="left"/>
             </w:pPr>
             <w:r>
-              <w:t xml:space="preserve">organization-defined procedure or method</w:t>
+              <w:t xml:space="preserve">organization-defined number</w:t>
+            </w:r>
+          </w:p>
+        </w:tc>
+      </w:tr>
+      <w:tr>
+        <w:tc>
+          <w:tcPr/>
+          <w:p>
+            <w:pPr>
+              <w:pStyle w:val="Compact"/>
+              <w:jc w:val="left"/>
+            </w:pPr>
+            <w:r>
+              <w:t xml:space="preserve">ia-5.1_prm_3</w:t>
+            </w:r>
+          </w:p>
+        </w:tc>
+        <w:tc>
+          <w:tcPr/>
+          <w:p>
+            <w:pPr>
+              <w:pStyle w:val="Compact"/>
+              <w:jc w:val="left"/>
+            </w:pPr>
+            <w:r>
+              <w:t xml:space="preserve">ACME improved method</w:t>
+            </w:r>
+          </w:p>
+        </w:tc>
+        <w:tc>
+          <w:tcPr/>
+          <w:p>
+            <w:pPr>
+              <w:pStyle w:val="Compact"/>
+              <w:jc w:val="left"/>
+            </w:pPr>
+            <w:r>
+              <w:t xml:space="preserve">organization-defined numbers for lifetime minimum, lifetime maximum</w:t>
+            </w:r>
+          </w:p>
+        </w:tc>
+      </w:tr>
+      <w:tr>
+        <w:tc>
+          <w:tcPr/>
+          <w:p>
+            <w:pPr>
+              <w:pStyle w:val="Compact"/>
+              <w:jc w:val="left"/>
+            </w:pPr>
+            <w:r>
+              <w:t xml:space="preserve">ia-5.1_prm_4</w:t>
+            </w:r>
+          </w:p>
+        </w:tc>
+        <w:tc>
+          <w:tcPr/>
+          <w:p>
+            <w:pPr>
+              <w:pStyle w:val="Compact"/>
+              <w:jc w:val="left"/>
+            </w:pPr>
+            <w:r>
+              <w:t xml:space="preserve">ACME final method</w:t>
+            </w:r>
+          </w:p>
+        </w:tc>
+        <w:tc>
+          <w:tcPr/>
+          <w:p>
+            <w:pPr>
+              <w:pStyle w:val="Compact"/>
+              <w:jc w:val="left"/>
+            </w:pPr>
+            <w:r>
+              <w:t xml:space="preserve">organization-defined number</w:t>
             </w:r>
           </w:p>
         </w:tc>
       </w:tr>
     </w:tbl>
-    <w:bookmarkStart w:id="53" w:name="fedramp-implementation-status.-3"/>
-    <w:p>
-      <w:pPr>
-        <w:pStyle w:val="Heading5"/>
-      </w:pPr>
-      <w:r>
-        <w:t xml:space="preserve">FedRamp Implementation Status.</w:t>
-      </w:r>
-    </w:p>
-    <w:p>
-      <w:pPr>
-        <w:numPr>
-          <w:ilvl w:val="0"/>
-          <w:numId w:val="1013"/>
-        </w:numPr>
-      </w:pPr>
-      <w:r>
-        <w:t xml:space="preserve">Implemented</w:t>
-      </w:r>
-    </w:p>
-    <w:p>
-      <w:pPr>
-        <w:numPr>
-          <w:ilvl w:val="0"/>
-          <w:numId w:val="1013"/>
-        </w:numPr>
-      </w:pPr>
-      <w:r>
-        <w:t xml:space="preserve">Partially implemented</w:t>
-      </w:r>
-    </w:p>
-    <w:p>
-      <w:pPr>
-        <w:numPr>
-          <w:ilvl w:val="0"/>
-          <w:numId w:val="1013"/>
-        </w:numPr>
-      </w:pPr>
-      <w:r>
-        <w:t xml:space="preserve">Planned</w:t>
-      </w:r>
-    </w:p>
-    <w:p>
-      <w:pPr>
-        <w:numPr>
-          <w:ilvl w:val="0"/>
-          <w:numId w:val="1013"/>
-        </w:numPr>
-      </w:pPr>
-      <w:r>
-        <w:t xml:space="preserve">Alternative implementation</w:t>
-      </w:r>
-    </w:p>
-    <w:p>
-      <w:pPr>
-        <w:numPr>
-          <w:ilvl w:val="0"/>
-          <w:numId w:val="1013"/>
-        </w:numPr>
-      </w:pPr>
-      <w:r>
-        <w:t xml:space="preserve">Not Applicable</w:t>
-      </w:r>
-    </w:p>
-    <w:bookmarkEnd w:id="53"/>
-    <w:bookmarkStart w:id="54" w:name="fedramp-control-origination.-3"/>
-    <w:p>
-      <w:pPr>
-        <w:pStyle w:val="Heading5"/>
-      </w:pPr>
-      <w:r>
-        <w:t xml:space="preserve">FedRamp Control Origination.</w:t>
-      </w:r>
-    </w:p>
-    <w:p>
-      <w:pPr>
-        <w:numPr>
-          <w:ilvl w:val="0"/>
-          <w:numId w:val="1014"/>
-        </w:numPr>
-      </w:pPr>
-      <w:r>
-        <w:t xml:space="preserve">Service provider Corporate</w:t>
-      </w:r>
-    </w:p>
-    <w:p>
-      <w:pPr>
-        <w:numPr>
-          <w:ilvl w:val="0"/>
-          <w:numId w:val="1014"/>
-        </w:numPr>
-      </w:pPr>
-      <w:r>
-        <w:t xml:space="preserve">Service provider System Specific</w:t>
-      </w:r>
-    </w:p>
-    <w:p>
-      <w:pPr>
-        <w:numPr>
-          <w:ilvl w:val="0"/>
-          <w:numId w:val="1014"/>
-        </w:numPr>
-      </w:pPr>
-      <w:r>
-        <w:t xml:space="preserve">Service Provider Hybrid (Corporate and System Specific)</w:t>
-      </w:r>
-    </w:p>
-    <w:p>
-      <w:pPr>
-        <w:numPr>
-          <w:ilvl w:val="0"/>
-          <w:numId w:val="1014"/>
-        </w:numPr>
-      </w:pPr>
-      <w:r>
-        <w:t xml:space="preserve">Configured by Customer (Customer System Specific)</w:t>
-      </w:r>
-    </w:p>
-    <w:p>
-      <w:pPr>
-        <w:numPr>
-          <w:ilvl w:val="0"/>
-          <w:numId w:val="1014"/>
-        </w:numPr>
-      </w:pPr>
-      <w:r>
-        <w:t xml:space="preserve">Provided by Customer (Customer System Specific)</w:t>
-      </w:r>
-    </w:p>
-    <w:p>
-      <w:pPr>
-        <w:numPr>
-          <w:ilvl w:val="0"/>
-          <w:numId w:val="1014"/>
-        </w:numPr>
-      </w:pPr>
-      <w:r>
-        <w:t xml:space="preserve">Shared (Service Provider and Customer Responsibility)</w:t>
-      </w:r>
-    </w:p>
-    <w:p>
-      <w:pPr>
-        <w:numPr>
-          <w:ilvl w:val="0"/>
-          <w:numId w:val="1014"/>
-        </w:numPr>
-      </w:pPr>
-      <w:r>
-        <w:t xml:space="preserve">Inherited from pre-existing FedRAMP Authorization [Enter text here], Date of Authorization</w:t>
-      </w:r>
-    </w:p>
-    <w:bookmarkEnd w:id="54"/>
-    <w:bookmarkEnd w:id="55"/>
-    <w:bookmarkStart w:id="56" w:name="Xe4c89f66ee03dca53148bb73d4a576506d7d639"/>
+    <w:bookmarkEnd w:id="42"/>
+    <w:bookmarkEnd w:id="43"/>
+    <w:bookmarkStart w:id="44" w:name="Xd5eca90907160bc8a0a5785860ceaf982809407"/>
     <w:p>
       <w:pPr>
         <w:pStyle w:val="Heading4"/>
@@ -1876,36 +1269,18 @@
         <w:t xml:space="preserve">What is the solution and how is it implemented?</w:t>
       </w:r>
     </w:p>
+    <w:bookmarkEnd w:id="44"/>
+    <w:bookmarkEnd w:id="45"/>
+    <w:bookmarkStart w:id="50" w:name="X09280f9c66c78cc15e0f7db1ff4f04c685c29d3"/>
     <w:p>
       <w:pPr>
-        <w:pStyle w:val="FirstParagraph"/>
+        <w:pStyle w:val="Heading3"/>
       </w:pPr>
       <w:r>
-        <w:t xml:space="preserve">Add control implementation description here for control ac-4.4</w:t>
+        <w:t xml:space="preserve">IA-5(4) - Automated Support for Password Strength Determination</w:t>
       </w:r>
     </w:p>
-    <w:bookmarkEnd w:id="56"/>
-    <w:bookmarkEnd w:id="57"/>
-    <w:bookmarkEnd w:id="58"/>
-    <w:bookmarkStart w:id="71" w:name="custom-controls-cc"/>
-    <w:p>
-      <w:pPr>
-        <w:pStyle w:val="Heading2"/>
-      </w:pPr>
-      <w:r>
-        <w:t xml:space="preserve">Custom Controls (CC)</w:t>
-      </w:r>
-    </w:p>
-    <w:bookmarkStart w:id="64" w:name="cc-1---energy-consumption"/>
-    <w:p>
-      <w:pPr>
-        <w:pStyle w:val="Heading3"/>
-      </w:pPr>
-      <w:r>
-        <w:t xml:space="preserve">CC-1 - Energy consumption</w:t>
-      </w:r>
-    </w:p>
-    <w:bookmarkStart w:id="59" w:name="control-statement-4"/>
+    <w:bookmarkStart w:id="46" w:name="control-statement-5"/>
     <w:p>
       <w:pPr>
         <w:pStyle w:val="Heading4"/>
@@ -1919,1039 +1294,26 @@
         <w:pStyle w:val="FirstParagraph"/>
       </w:pPr>
       <w:r>
-        <w:t xml:space="preserve">All services should report energy consumed by their service.</w:t>
+        <w:t xml:space="preserve">The organization employs automated tools to determine if password authenticators are sufficiently strong to satisfy assistants.</w:t>
       </w:r>
     </w:p>
-    <w:bookmarkEnd w:id="59"/>
-    <w:bookmarkStart w:id="62" w:name="summary-information"/>
+    <w:bookmarkEnd w:id="46"/>
+    <w:bookmarkStart w:id="48" w:name="ia-54-summary-information"/>
     <w:p>
       <w:pPr>
         <w:pStyle w:val="Heading4"/>
       </w:pPr>
       <w:r>
-        <w:t xml:space="preserve">Summary information</w:t>
+        <w:t xml:space="preserve">IA-5(4) Summary information</w:t>
       </w:r>
     </w:p>
-    <w:bookmarkStart w:id="60" w:name="fedramp-implementation-status.-4"/>
+    <w:bookmarkStart w:id="47" w:name="table-of-parameters-3"/>
     <w:p>
       <w:pPr>
-        <w:pStyle w:val="Heading5"/>
+        <w:pStyle w:val="Heading6"/>
       </w:pPr>
       <w:r>
-        <w:t xml:space="preserve">FedRamp Implementation Status.</w:t>
-      </w:r>
-    </w:p>
-    <w:p>
-      <w:pPr>
-        <w:numPr>
-          <w:ilvl w:val="0"/>
-          <w:numId w:val="1015"/>
-        </w:numPr>
-      </w:pPr>
-      <w:r>
-        <w:t xml:space="preserve">Implemented</w:t>
-      </w:r>
-    </w:p>
-    <w:p>
-      <w:pPr>
-        <w:numPr>
-          <w:ilvl w:val="0"/>
-          <w:numId w:val="1015"/>
-        </w:numPr>
-      </w:pPr>
-      <w:r>
-        <w:t xml:space="preserve">Partially implemented</w:t>
-      </w:r>
-    </w:p>
-    <w:p>
-      <w:pPr>
-        <w:numPr>
-          <w:ilvl w:val="0"/>
-          <w:numId w:val="1015"/>
-        </w:numPr>
-      </w:pPr>
-      <w:r>
-        <w:t xml:space="preserve">Planned</w:t>
-      </w:r>
-    </w:p>
-    <w:p>
-      <w:pPr>
-        <w:numPr>
-          <w:ilvl w:val="0"/>
-          <w:numId w:val="1015"/>
-        </w:numPr>
-      </w:pPr>
-      <w:r>
-        <w:t xml:space="preserve">Alternative implementation</w:t>
-      </w:r>
-    </w:p>
-    <w:p>
-      <w:pPr>
-        <w:numPr>
-          <w:ilvl w:val="0"/>
-          <w:numId w:val="1015"/>
-        </w:numPr>
-      </w:pPr>
-      <w:r>
-        <w:t xml:space="preserve">Not Applicable</w:t>
-      </w:r>
-    </w:p>
-    <w:bookmarkEnd w:id="60"/>
-    <w:bookmarkStart w:id="61" w:name="fedramp-control-origination.-4"/>
-    <w:p>
-      <w:pPr>
-        <w:pStyle w:val="Heading5"/>
-      </w:pPr>
-      <w:r>
-        <w:t xml:space="preserve">FedRamp Control Origination.</w:t>
-      </w:r>
-    </w:p>
-    <w:p>
-      <w:pPr>
-        <w:numPr>
-          <w:ilvl w:val="0"/>
-          <w:numId w:val="1016"/>
-        </w:numPr>
-      </w:pPr>
-      <w:r>
-        <w:t xml:space="preserve">Service provider Corporate</w:t>
-      </w:r>
-    </w:p>
-    <w:p>
-      <w:pPr>
-        <w:numPr>
-          <w:ilvl w:val="0"/>
-          <w:numId w:val="1016"/>
-        </w:numPr>
-      </w:pPr>
-      <w:r>
-        <w:t xml:space="preserve">Service provider System Specific</w:t>
-      </w:r>
-    </w:p>
-    <w:p>
-      <w:pPr>
-        <w:numPr>
-          <w:ilvl w:val="0"/>
-          <w:numId w:val="1016"/>
-        </w:numPr>
-      </w:pPr>
-      <w:r>
-        <w:t xml:space="preserve">Service Provider Hybrid (Corporate and System Specific)</w:t>
-      </w:r>
-    </w:p>
-    <w:p>
-      <w:pPr>
-        <w:numPr>
-          <w:ilvl w:val="0"/>
-          <w:numId w:val="1016"/>
-        </w:numPr>
-      </w:pPr>
-      <w:r>
-        <w:t xml:space="preserve">Configured by Customer (Customer System Specific)</w:t>
-      </w:r>
-    </w:p>
-    <w:p>
-      <w:pPr>
-        <w:numPr>
-          <w:ilvl w:val="0"/>
-          <w:numId w:val="1016"/>
-        </w:numPr>
-      </w:pPr>
-      <w:r>
-        <w:t xml:space="preserve">Provided by Customer (Customer System Specific)</w:t>
-      </w:r>
-    </w:p>
-    <w:p>
-      <w:pPr>
-        <w:numPr>
-          <w:ilvl w:val="0"/>
-          <w:numId w:val="1016"/>
-        </w:numPr>
-      </w:pPr>
-      <w:r>
-        <w:t xml:space="preserve">Shared (Service Provider and Customer Responsibility)</w:t>
-      </w:r>
-    </w:p>
-    <w:p>
-      <w:pPr>
-        <w:numPr>
-          <w:ilvl w:val="0"/>
-          <w:numId w:val="1016"/>
-        </w:numPr>
-      </w:pPr>
-      <w:r>
-        <w:t xml:space="preserve">Inherited from pre-existing FedRAMP Authorization [Enter text here], Date of Authorization</w:t>
-      </w:r>
-    </w:p>
-    <w:bookmarkEnd w:id="61"/>
-    <w:bookmarkEnd w:id="62"/>
-    <w:bookmarkStart w:id="63" w:name="Xd5eca90907160bc8a0a5785860ceaf982809407"/>
-    <w:p>
-      <w:pPr>
-        <w:pStyle w:val="Heading4"/>
-      </w:pPr>
-      <w:r>
-        <w:t xml:space="preserve">What is the solution and how is it implemented?</w:t>
-      </w:r>
-    </w:p>
-    <w:p>
-      <w:pPr>
-        <w:pStyle w:val="FirstParagraph"/>
-      </w:pPr>
-      <w:r>
-        <w:t xml:space="preserve">Add control implementation description here for control cc-1</w:t>
-      </w:r>
-    </w:p>
-    <w:bookmarkEnd w:id="63"/>
-    <w:bookmarkEnd w:id="64"/>
-    <w:bookmarkStart w:id="70" w:name="cc-2---carbon-reporting"/>
-    <w:p>
-      <w:pPr>
-        <w:pStyle w:val="Heading3"/>
-      </w:pPr>
-      <w:r>
-        <w:t xml:space="preserve">CC-2 - Carbon reporting</w:t>
-      </w:r>
-    </w:p>
-    <w:bookmarkStart w:id="65" w:name="control-statement-5"/>
-    <w:p>
-      <w:pPr>
-        <w:pStyle w:val="Heading4"/>
-      </w:pPr>
-      <w:r>
-        <w:t xml:space="preserve">Control Statement</w:t>
-      </w:r>
-    </w:p>
-    <w:p>
-      <w:pPr>
-        <w:pStyle w:val="FirstParagraph"/>
-      </w:pPr>
-      <w:r>
-        <w:t xml:space="preserve">All services must calculate and report total scope 3 energy consumption.</w:t>
-      </w:r>
-    </w:p>
-    <w:bookmarkEnd w:id="65"/>
-    <w:bookmarkStart w:id="68" w:name="summary-information-1"/>
-    <w:p>
-      <w:pPr>
-        <w:pStyle w:val="Heading4"/>
-      </w:pPr>
-      <w:r>
-        <w:t xml:space="preserve">Summary information</w:t>
-      </w:r>
-    </w:p>
-    <w:bookmarkStart w:id="66" w:name="fedramp-implementation-status.-5"/>
-    <w:p>
-      <w:pPr>
-        <w:pStyle w:val="Heading5"/>
-      </w:pPr>
-      <w:r>
-        <w:t xml:space="preserve">FedRamp Implementation Status.</w:t>
-      </w:r>
-    </w:p>
-    <w:p>
-      <w:pPr>
-        <w:numPr>
-          <w:ilvl w:val="0"/>
-          <w:numId w:val="1017"/>
-        </w:numPr>
-      </w:pPr>
-      <w:r>
-        <w:t xml:space="preserve">Implemented</w:t>
-      </w:r>
-    </w:p>
-    <w:p>
-      <w:pPr>
-        <w:numPr>
-          <w:ilvl w:val="0"/>
-          <w:numId w:val="1017"/>
-        </w:numPr>
-      </w:pPr>
-      <w:r>
-        <w:t xml:space="preserve">Partially implemented</w:t>
-      </w:r>
-    </w:p>
-    <w:p>
-      <w:pPr>
-        <w:numPr>
-          <w:ilvl w:val="0"/>
-          <w:numId w:val="1017"/>
-        </w:numPr>
-      </w:pPr>
-      <w:r>
-        <w:t xml:space="preserve">Planned</w:t>
-      </w:r>
-    </w:p>
-    <w:p>
-      <w:pPr>
-        <w:numPr>
-          <w:ilvl w:val="0"/>
-          <w:numId w:val="1017"/>
-        </w:numPr>
-      </w:pPr>
-      <w:r>
-        <w:t xml:space="preserve">Alternative implementation</w:t>
-      </w:r>
-    </w:p>
-    <w:p>
-      <w:pPr>
-        <w:numPr>
-          <w:ilvl w:val="0"/>
-          <w:numId w:val="1017"/>
-        </w:numPr>
-      </w:pPr>
-      <w:r>
-        <w:t xml:space="preserve">Not Applicable</w:t>
-      </w:r>
-    </w:p>
-    <w:bookmarkEnd w:id="66"/>
-    <w:bookmarkStart w:id="67" w:name="fedramp-control-origination.-5"/>
-    <w:p>
-      <w:pPr>
-        <w:pStyle w:val="Heading5"/>
-      </w:pPr>
-      <w:r>
-        <w:t xml:space="preserve">FedRamp Control Origination.</w:t>
-      </w:r>
-    </w:p>
-    <w:p>
-      <w:pPr>
-        <w:numPr>
-          <w:ilvl w:val="0"/>
-          <w:numId w:val="1018"/>
-        </w:numPr>
-      </w:pPr>
-      <w:r>
-        <w:t xml:space="preserve">Service provider Corporate</w:t>
-      </w:r>
-    </w:p>
-    <w:p>
-      <w:pPr>
-        <w:numPr>
-          <w:ilvl w:val="0"/>
-          <w:numId w:val="1018"/>
-        </w:numPr>
-      </w:pPr>
-      <w:r>
-        <w:t xml:space="preserve">Service provider System Specific</w:t>
-      </w:r>
-    </w:p>
-    <w:p>
-      <w:pPr>
-        <w:numPr>
-          <w:ilvl w:val="0"/>
-          <w:numId w:val="1018"/>
-        </w:numPr>
-      </w:pPr>
-      <w:r>
-        <w:t xml:space="preserve">Service Provider Hybrid (Corporate and System Specific)</w:t>
-      </w:r>
-    </w:p>
-    <w:p>
-      <w:pPr>
-        <w:numPr>
-          <w:ilvl w:val="0"/>
-          <w:numId w:val="1018"/>
-        </w:numPr>
-      </w:pPr>
-      <w:r>
-        <w:t xml:space="preserve">Configured by Customer (Customer System Specific)</w:t>
-      </w:r>
-    </w:p>
-    <w:p>
-      <w:pPr>
-        <w:numPr>
-          <w:ilvl w:val="0"/>
-          <w:numId w:val="1018"/>
-        </w:numPr>
-      </w:pPr>
-      <w:r>
-        <w:t xml:space="preserve">Provided by Customer (Customer System Specific)</w:t>
-      </w:r>
-    </w:p>
-    <w:p>
-      <w:pPr>
-        <w:numPr>
-          <w:ilvl w:val="0"/>
-          <w:numId w:val="1018"/>
-        </w:numPr>
-      </w:pPr>
-      <w:r>
-        <w:t xml:space="preserve">Shared (Service Provider and Customer Responsibility)</w:t>
-      </w:r>
-    </w:p>
-    <w:p>
-      <w:pPr>
-        <w:numPr>
-          <w:ilvl w:val="0"/>
-          <w:numId w:val="1018"/>
-        </w:numPr>
-      </w:pPr>
-      <w:r>
-        <w:t xml:space="preserve">Inherited from pre-existing FedRAMP Authorization [Enter text here], Date of Authorization</w:t>
-      </w:r>
-    </w:p>
-    <w:bookmarkEnd w:id="67"/>
-    <w:bookmarkEnd w:id="68"/>
-    <w:bookmarkStart w:id="69" w:name="X116c192d786594300558a2b074c60eda6f3540a"/>
-    <w:p>
-      <w:pPr>
-        <w:pStyle w:val="Heading4"/>
-      </w:pPr>
-      <w:r>
-        <w:t xml:space="preserve">What is the solution and how is it implemented?</w:t>
-      </w:r>
-    </w:p>
-    <w:p>
-      <w:pPr>
-        <w:pStyle w:val="FirstParagraph"/>
-      </w:pPr>
-      <w:r>
-        <w:t xml:space="preserve">Add control implementation description here for control cc-2</w:t>
-      </w:r>
-    </w:p>
-    <w:bookmarkEnd w:id="69"/>
-    <w:bookmarkEnd w:id="70"/>
-    <w:bookmarkEnd w:id="71"/>
-    <w:bookmarkStart w:id="88" w:name="privilege-rating-pr"/>
-    <w:p>
-      <w:pPr>
-        <w:pStyle w:val="Heading2"/>
-      </w:pPr>
-      <w:r>
-        <w:t xml:space="preserve">Privilege Rating (PR)</w:t>
-      </w:r>
-    </w:p>
-    <w:bookmarkStart w:id="81" w:name="X96f61967bc6ac43b6344b1f34bfde1af31504a3"/>
-    <w:p>
-      <w:pPr>
-        <w:pStyle w:val="Heading3"/>
-      </w:pPr>
-      <w:r>
-        <w:t xml:space="preserve">PR-1 - Right to access and deletion of records</w:t>
-      </w:r>
-    </w:p>
-    <w:bookmarkStart w:id="72" w:name="control-statement-6"/>
-    <w:p>
-      <w:pPr>
-        <w:pStyle w:val="Heading4"/>
-      </w:pPr>
-      <w:r>
-        <w:t xml:space="preserve">Control Statement</w:t>
-      </w:r>
-    </w:p>
-    <w:p>
-      <w:pPr>
-        <w:pStyle w:val="FirstParagraph"/>
-      </w:pPr>
-      <w:r>
-        <w:t xml:space="preserve">Any service or offering MUST:</w:t>
-      </w:r>
-    </w:p>
-    <w:p>
-      <w:pPr>
-        <w:numPr>
-          <w:ilvl w:val="0"/>
-          <w:numId w:val="1019"/>
-        </w:numPr>
-      </w:pPr>
-      <w:r>
-        <w:t xml:space="preserve">[a] Have a privacy focal to respond to deletion requests.</w:t>
-      </w:r>
-    </w:p>
-    <w:p>
-      <w:pPr>
-        <w:numPr>
-          <w:ilvl w:val="0"/>
-          <w:numId w:val="1019"/>
-        </w:numPr>
-      </w:pPr>
-      <w:r>
-        <w:t xml:space="preserve">[b] Have an automated method for allowing users to access all of their data</w:t>
-      </w:r>
-    </w:p>
-    <w:p>
-      <w:pPr>
-        <w:numPr>
-          <w:ilvl w:val="0"/>
-          <w:numId w:val="1019"/>
-        </w:numPr>
-      </w:pPr>
-      <w:r>
-        <w:t xml:space="preserve">[c] Have an automated method to allow users to request, and subsequently execute, deletion of personal records.</w:t>
-      </w:r>
-    </w:p>
-    <w:p>
-      <w:pPr>
-        <w:numPr>
-          <w:ilvl w:val="0"/>
-          <w:numId w:val="1019"/>
-        </w:numPr>
-      </w:pPr>
-      <w:r>
-        <w:t xml:space="preserve">[d] The process must be documented.</w:t>
-      </w:r>
-    </w:p>
-    <w:bookmarkEnd w:id="72"/>
-    <w:bookmarkStart w:id="75" w:name="summary-information-2"/>
-    <w:p>
-      <w:pPr>
-        <w:pStyle w:val="Heading4"/>
-      </w:pPr>
-      <w:r>
-        <w:t xml:space="preserve">Summary information</w:t>
-      </w:r>
-    </w:p>
-    <w:bookmarkStart w:id="73" w:name="fedramp-implementation-status.-6"/>
-    <w:p>
-      <w:pPr>
-        <w:pStyle w:val="Heading5"/>
-      </w:pPr>
-      <w:r>
-        <w:t xml:space="preserve">FedRamp Implementation Status.</w:t>
-      </w:r>
-    </w:p>
-    <w:p>
-      <w:pPr>
-        <w:numPr>
-          <w:ilvl w:val="0"/>
-          <w:numId w:val="1020"/>
-        </w:numPr>
-      </w:pPr>
-      <w:r>
-        <w:t xml:space="preserve">Implemented</w:t>
-      </w:r>
-    </w:p>
-    <w:p>
-      <w:pPr>
-        <w:numPr>
-          <w:ilvl w:val="0"/>
-          <w:numId w:val="1020"/>
-        </w:numPr>
-      </w:pPr>
-      <w:r>
-        <w:t xml:space="preserve">Partially implemented</w:t>
-      </w:r>
-    </w:p>
-    <w:p>
-      <w:pPr>
-        <w:numPr>
-          <w:ilvl w:val="0"/>
-          <w:numId w:val="1020"/>
-        </w:numPr>
-      </w:pPr>
-      <w:r>
-        <w:t xml:space="preserve">Planned</w:t>
-      </w:r>
-    </w:p>
-    <w:p>
-      <w:pPr>
-        <w:numPr>
-          <w:ilvl w:val="0"/>
-          <w:numId w:val="1020"/>
-        </w:numPr>
-      </w:pPr>
-      <w:r>
-        <w:t xml:space="preserve">Alternative implementation</w:t>
-      </w:r>
-    </w:p>
-    <w:p>
-      <w:pPr>
-        <w:numPr>
-          <w:ilvl w:val="0"/>
-          <w:numId w:val="1020"/>
-        </w:numPr>
-      </w:pPr>
-      <w:r>
-        <w:t xml:space="preserve">Not Applicable</w:t>
-      </w:r>
-    </w:p>
-    <w:bookmarkEnd w:id="73"/>
-    <w:bookmarkStart w:id="74" w:name="fedramp-control-origination.-6"/>
-    <w:p>
-      <w:pPr>
-        <w:pStyle w:val="Heading5"/>
-      </w:pPr>
-      <w:r>
-        <w:t xml:space="preserve">FedRamp Control Origination.</w:t>
-      </w:r>
-    </w:p>
-    <w:p>
-      <w:pPr>
-        <w:numPr>
-          <w:ilvl w:val="0"/>
-          <w:numId w:val="1021"/>
-        </w:numPr>
-      </w:pPr>
-      <w:r>
-        <w:t xml:space="preserve">Service provider Corporate</w:t>
-      </w:r>
-    </w:p>
-    <w:p>
-      <w:pPr>
-        <w:numPr>
-          <w:ilvl w:val="0"/>
-          <w:numId w:val="1021"/>
-        </w:numPr>
-      </w:pPr>
-      <w:r>
-        <w:t xml:space="preserve">Service provider System Specific</w:t>
-      </w:r>
-    </w:p>
-    <w:p>
-      <w:pPr>
-        <w:numPr>
-          <w:ilvl w:val="0"/>
-          <w:numId w:val="1021"/>
-        </w:numPr>
-      </w:pPr>
-      <w:r>
-        <w:t xml:space="preserve">Service Provider Hybrid (Corporate and System Specific)</w:t>
-      </w:r>
-    </w:p>
-    <w:p>
-      <w:pPr>
-        <w:numPr>
-          <w:ilvl w:val="0"/>
-          <w:numId w:val="1021"/>
-        </w:numPr>
-      </w:pPr>
-      <w:r>
-        <w:t xml:space="preserve">Configured by Customer (Customer System Specific)</w:t>
-      </w:r>
-    </w:p>
-    <w:p>
-      <w:pPr>
-        <w:numPr>
-          <w:ilvl w:val="0"/>
-          <w:numId w:val="1021"/>
-        </w:numPr>
-      </w:pPr>
-      <w:r>
-        <w:t xml:space="preserve">Provided by Customer (Customer System Specific)</w:t>
-      </w:r>
-    </w:p>
-    <w:p>
-      <w:pPr>
-        <w:numPr>
-          <w:ilvl w:val="0"/>
-          <w:numId w:val="1021"/>
-        </w:numPr>
-      </w:pPr>
-      <w:r>
-        <w:t xml:space="preserve">Shared (Service Provider and Customer Responsibility)</w:t>
-      </w:r>
-    </w:p>
-    <w:p>
-      <w:pPr>
-        <w:numPr>
-          <w:ilvl w:val="0"/>
-          <w:numId w:val="1021"/>
-        </w:numPr>
-      </w:pPr>
-      <w:r>
-        <w:t xml:space="preserve">Inherited from pre-existing FedRAMP Authorization [Enter text here], Date of Authorization</w:t>
-      </w:r>
-    </w:p>
-    <w:bookmarkEnd w:id="74"/>
-    <w:bookmarkEnd w:id="75"/>
-    <w:bookmarkStart w:id="80" w:name="X1a86cb59297f3ab22eeb3ccfd5efb9279ad035c"/>
-    <w:p>
-      <w:pPr>
-        <w:pStyle w:val="Heading4"/>
-      </w:pPr>
-      <w:r>
-        <w:t xml:space="preserve">What is the solution and how is it implemented?</w:t>
-      </w:r>
-    </w:p>
-    <w:bookmarkStart w:id="76" w:name="part-a"/>
-    <w:p>
-      <w:pPr>
-        <w:pStyle w:val="Heading5"/>
-      </w:pPr>
-      <w:r>
-        <w:t xml:space="preserve">Part a</w:t>
-      </w:r>
-    </w:p>
-    <w:p>
-      <w:pPr>
-        <w:pStyle w:val="FirstParagraph"/>
-      </w:pPr>
-      <w:r>
-        <w:t xml:space="preserve">Add control implementation description here for item pr-1_smt.a</w:t>
-      </w:r>
-    </w:p>
-    <w:bookmarkEnd w:id="76"/>
-    <w:bookmarkStart w:id="77" w:name="part-b"/>
-    <w:p>
-      <w:pPr>
-        <w:pStyle w:val="Heading5"/>
-      </w:pPr>
-      <w:r>
-        <w:t xml:space="preserve">Part b</w:t>
-      </w:r>
-    </w:p>
-    <w:p>
-      <w:pPr>
-        <w:pStyle w:val="FirstParagraph"/>
-      </w:pPr>
-      <w:r>
-        <w:t xml:space="preserve">Add control implementation description here for item pr-1_smt.b</w:t>
-      </w:r>
-    </w:p>
-    <w:bookmarkEnd w:id="77"/>
-    <w:bookmarkStart w:id="78" w:name="part-c"/>
-    <w:p>
-      <w:pPr>
-        <w:pStyle w:val="Heading5"/>
-      </w:pPr>
-      <w:r>
-        <w:t xml:space="preserve">Part c</w:t>
-      </w:r>
-    </w:p>
-    <w:p>
-      <w:pPr>
-        <w:pStyle w:val="FirstParagraph"/>
-      </w:pPr>
-      <w:r>
-        <w:t xml:space="preserve">Add control implementation description here for item pr-1_smt.c</w:t>
-      </w:r>
-    </w:p>
-    <w:bookmarkEnd w:id="78"/>
-    <w:bookmarkStart w:id="79" w:name="part-d"/>
-    <w:p>
-      <w:pPr>
-        <w:pStyle w:val="Heading5"/>
-      </w:pPr>
-      <w:r>
-        <w:t xml:space="preserve">Part d</w:t>
-      </w:r>
-    </w:p>
-    <w:p>
-      <w:pPr>
-        <w:pStyle w:val="FirstParagraph"/>
-      </w:pPr>
-      <w:r>
-        <w:t xml:space="preserve">Add control implementation description here for item pr-1_smt.d</w:t>
-      </w:r>
-    </w:p>
-    <w:bookmarkEnd w:id="79"/>
-    <w:bookmarkEnd w:id="80"/>
-    <w:bookmarkEnd w:id="81"/>
-    <w:bookmarkStart w:id="87" w:name="X0d699d1534071bd6460cc8d8f1c989079d40fe9"/>
-    <w:p>
-      <w:pPr>
-        <w:pStyle w:val="Heading3"/>
-      </w:pPr>
-      <w:r>
-        <w:t xml:space="preserve">PR-2 - Registering exemptions to right to delete</w:t>
-      </w:r>
-    </w:p>
-    <w:bookmarkStart w:id="82" w:name="control-statement-7"/>
-    <w:p>
-      <w:pPr>
-        <w:pStyle w:val="Heading4"/>
-      </w:pPr>
-      <w:r>
-        <w:t xml:space="preserve">Control Statement</w:t>
-      </w:r>
-    </w:p>
-    <w:bookmarkEnd w:id="82"/>
-    <w:bookmarkStart w:id="85" w:name="summary-information-3"/>
-    <w:p>
-      <w:pPr>
-        <w:pStyle w:val="Heading4"/>
-      </w:pPr>
-      <w:r>
-        <w:t xml:space="preserve">Summary information</w:t>
-      </w:r>
-    </w:p>
-    <w:bookmarkStart w:id="83" w:name="fedramp-implementation-status.-7"/>
-    <w:p>
-      <w:pPr>
-        <w:pStyle w:val="Heading5"/>
-      </w:pPr>
-      <w:r>
-        <w:t xml:space="preserve">FedRamp Implementation Status.</w:t>
-      </w:r>
-    </w:p>
-    <w:p>
-      <w:pPr>
-        <w:numPr>
-          <w:ilvl w:val="0"/>
-          <w:numId w:val="1022"/>
-        </w:numPr>
-      </w:pPr>
-      <w:r>
-        <w:t xml:space="preserve">Implemented</w:t>
-      </w:r>
-    </w:p>
-    <w:p>
-      <w:pPr>
-        <w:numPr>
-          <w:ilvl w:val="0"/>
-          <w:numId w:val="1022"/>
-        </w:numPr>
-      </w:pPr>
-      <w:r>
-        <w:t xml:space="preserve">Partially implemented</w:t>
-      </w:r>
-    </w:p>
-    <w:p>
-      <w:pPr>
-        <w:numPr>
-          <w:ilvl w:val="0"/>
-          <w:numId w:val="1022"/>
-        </w:numPr>
-      </w:pPr>
-      <w:r>
-        <w:t xml:space="preserve">Planned</w:t>
-      </w:r>
-    </w:p>
-    <w:p>
-      <w:pPr>
-        <w:numPr>
-          <w:ilvl w:val="0"/>
-          <w:numId w:val="1022"/>
-        </w:numPr>
-      </w:pPr>
-      <w:r>
-        <w:t xml:space="preserve">Alternative implementation</w:t>
-      </w:r>
-    </w:p>
-    <w:p>
-      <w:pPr>
-        <w:numPr>
-          <w:ilvl w:val="0"/>
-          <w:numId w:val="1022"/>
-        </w:numPr>
-      </w:pPr>
-      <w:r>
-        <w:t xml:space="preserve">Not Applicable</w:t>
-      </w:r>
-    </w:p>
-    <w:bookmarkEnd w:id="83"/>
-    <w:bookmarkStart w:id="84" w:name="fedramp-control-origination.-7"/>
-    <w:p>
-      <w:pPr>
-        <w:pStyle w:val="Heading5"/>
-      </w:pPr>
-      <w:r>
-        <w:t xml:space="preserve">FedRamp Control Origination.</w:t>
-      </w:r>
-    </w:p>
-    <w:p>
-      <w:pPr>
-        <w:numPr>
-          <w:ilvl w:val="0"/>
-          <w:numId w:val="1023"/>
-        </w:numPr>
-      </w:pPr>
-      <w:r>
-        <w:t xml:space="preserve">Service provider Corporate</w:t>
-      </w:r>
-    </w:p>
-    <w:p>
-      <w:pPr>
-        <w:numPr>
-          <w:ilvl w:val="0"/>
-          <w:numId w:val="1023"/>
-        </w:numPr>
-      </w:pPr>
-      <w:r>
-        <w:t xml:space="preserve">Service provider System Specific</w:t>
-      </w:r>
-    </w:p>
-    <w:p>
-      <w:pPr>
-        <w:numPr>
-          <w:ilvl w:val="0"/>
-          <w:numId w:val="1023"/>
-        </w:numPr>
-      </w:pPr>
-      <w:r>
-        <w:t xml:space="preserve">Service Provider Hybrid (Corporate and System Specific)</w:t>
-      </w:r>
-    </w:p>
-    <w:p>
-      <w:pPr>
-        <w:numPr>
-          <w:ilvl w:val="0"/>
-          <w:numId w:val="1023"/>
-        </w:numPr>
-      </w:pPr>
-      <w:r>
-        <w:t xml:space="preserve">Configured by Customer (Customer System Specific)</w:t>
-      </w:r>
-    </w:p>
-    <w:p>
-      <w:pPr>
-        <w:numPr>
-          <w:ilvl w:val="0"/>
-          <w:numId w:val="1023"/>
-        </w:numPr>
-      </w:pPr>
-      <w:r>
-        <w:t xml:space="preserve">Provided by Customer (Customer System Specific)</w:t>
-      </w:r>
-    </w:p>
-    <w:p>
-      <w:pPr>
-        <w:numPr>
-          <w:ilvl w:val="0"/>
-          <w:numId w:val="1023"/>
-        </w:numPr>
-      </w:pPr>
-      <w:r>
-        <w:t xml:space="preserve">Shared (Service Provider and Customer Responsibility)</w:t>
-      </w:r>
-    </w:p>
-    <w:p>
-      <w:pPr>
-        <w:numPr>
-          <w:ilvl w:val="0"/>
-          <w:numId w:val="1023"/>
-        </w:numPr>
-      </w:pPr>
-      <w:r>
-        <w:t xml:space="preserve">Inherited from pre-existing FedRAMP Authorization [Enter text here], Date of Authorization</w:t>
-      </w:r>
-    </w:p>
-    <w:bookmarkEnd w:id="84"/>
-    <w:bookmarkEnd w:id="85"/>
-    <w:bookmarkStart w:id="86" w:name="X845dabd1df8ee858b3f54eb9e9aafe7294e409e"/>
-    <w:p>
-      <w:pPr>
-        <w:pStyle w:val="Heading4"/>
-      </w:pPr>
-      <w:r>
-        <w:t xml:space="preserve">What is the solution and how is it implemented?</w:t>
-      </w:r>
-    </w:p>
-    <w:p>
-      <w:pPr>
-        <w:pStyle w:val="FirstParagraph"/>
-      </w:pPr>
-      <w:r>
-        <w:t xml:space="preserve">Add control implementation description here for control pr-2</w:t>
-      </w:r>
-    </w:p>
-    <w:bookmarkEnd w:id="86"/>
-    <w:bookmarkEnd w:id="87"/>
-    <w:bookmarkEnd w:id="88"/>
-    <w:bookmarkStart w:id="103" w:name="system-and-communications-protection-sc"/>
-    <w:p>
-      <w:pPr>
-        <w:pStyle w:val="Heading2"/>
-      </w:pPr>
-      <w:r>
-        <w:t xml:space="preserve">System and Communications Protection (SC)</w:t>
-      </w:r>
-    </w:p>
-    <w:bookmarkStart w:id="96" w:name="X7692a7b71afb2494a80dac94c82729e826383a7"/>
-    <w:p>
-      <w:pPr>
-        <w:pStyle w:val="Heading3"/>
-      </w:pPr>
-      <w:r>
-        <w:t xml:space="preserve">SC-1 - System and Communications Protection Policy and Procedures</w:t>
-      </w:r>
-    </w:p>
-    <w:bookmarkStart w:id="89" w:name="control-statement-8"/>
-    <w:p>
-      <w:pPr>
-        <w:pStyle w:val="Heading4"/>
-      </w:pPr>
-      <w:r>
-        <w:t xml:space="preserve">Control Statement</w:t>
-      </w:r>
-    </w:p>
-    <w:p>
-      <w:pPr>
-        <w:pStyle w:val="FirstParagraph"/>
-      </w:pPr>
-      <w:r>
-        <w:t xml:space="preserve">The organization:</w:t>
-      </w:r>
-    </w:p>
-    <w:p>
-      <w:pPr>
-        <w:numPr>
-          <w:ilvl w:val="0"/>
-          <w:numId w:val="1024"/>
-        </w:numPr>
-      </w:pPr>
-      <w:r>
-        <w:t xml:space="preserve">[a.] Develops, documents, and disseminates to assistants:</w:t>
-      </w:r>
-    </w:p>
-    <w:p>
-      <w:pPr>
-        <w:numPr>
-          <w:ilvl w:val="1"/>
-          <w:numId w:val="1025"/>
-        </w:numPr>
-        <w:pStyle w:val="Compact"/>
-      </w:pPr>
-      <w:r>
-        <w:t xml:space="preserve">[1.] A system and communications protection policy that addresses purpose, scope, roles, responsibilities, management commitment, coordination among organizational entities, and compliance; and</w:t>
-      </w:r>
-    </w:p>
-    <w:p>
-      <w:pPr>
-        <w:numPr>
-          <w:ilvl w:val="1"/>
-          <w:numId w:val="1025"/>
-        </w:numPr>
-        <w:pStyle w:val="Compact"/>
-      </w:pPr>
-      <w:r>
-        <w:t xml:space="preserve">[2.] Procedures to facilitate the implementation of the system and communications protection policy and associated system and communications protection controls; and</w:t>
-      </w:r>
-    </w:p>
-    <w:p>
-      <w:pPr>
-        <w:numPr>
-          <w:ilvl w:val="0"/>
-          <w:numId w:val="1024"/>
-        </w:numPr>
-      </w:pPr>
-      <w:r>
-        <w:t xml:space="preserve">[b.] Reviews and updates the current:</w:t>
-      </w:r>
-    </w:p>
-    <w:p>
-      <w:pPr>
-        <w:numPr>
-          <w:ilvl w:val="1"/>
-          <w:numId w:val="1026"/>
-        </w:numPr>
-        <w:pStyle w:val="Compact"/>
-      </w:pPr>
-      <w:r>
-        <w:t xml:space="preserve">[1.] System and communications protection policy hourly; and</w:t>
-      </w:r>
-    </w:p>
-    <w:p>
-      <w:pPr>
-        <w:numPr>
-          <w:ilvl w:val="1"/>
-          <w:numId w:val="1026"/>
-        </w:numPr>
-        <w:pStyle w:val="Compact"/>
-      </w:pPr>
-      <w:r>
-        <w:t xml:space="preserve">[2.] System and communications protection procedures bi-monthly.</w:t>
-      </w:r>
-    </w:p>
-    <w:bookmarkEnd w:id="89"/>
-    <w:bookmarkStart w:id="92" w:name="sc-1-summary-information"/>
-    <w:p>
-      <w:pPr>
-        <w:pStyle w:val="Heading4"/>
-      </w:pPr>
-      <w:r>
-        <w:t xml:space="preserve">SC-1 Summary information</w:t>
+        <w:t xml:space="preserve">Table of Parameters</w:t>
       </w:r>
     </w:p>
     <w:tbl>
@@ -2959,6 +1321,379 @@
         <w:tblStyle w:val="Table"/>
         <w:tblW w:type="auto" w:w="0"/>
         <w:tblLook w:firstRow="1" w:lastRow="0" w:firstColumn="0" w:lastColumn="0" w:noHBand="0" w:noVBand="0" w:val="0020"/>
+        <w:jc w:val="start"/>
+      </w:tblPr>
+      <w:tblGrid>
+        <w:gridCol w:w="2640"/>
+        <w:gridCol w:w="2640"/>
+        <w:gridCol w:w="2640"/>
+      </w:tblGrid>
+      <w:tr>
+        <w:trPr>
+          <w:tblHeader w:val="true"/>
+        </w:trPr>
+        <w:tc>
+          <w:tcPr/>
+          <w:p>
+            <w:pPr>
+              <w:pStyle w:val="Compact"/>
+              <w:jc w:val="left"/>
+            </w:pPr>
+            <w:r>
+              <w:t xml:space="preserve">Parameter ID</w:t>
+            </w:r>
+          </w:p>
+        </w:tc>
+        <w:tc>
+          <w:tcPr/>
+          <w:p>
+            <w:pPr>
+              <w:pStyle w:val="Compact"/>
+              <w:jc w:val="left"/>
+            </w:pPr>
+            <w:r>
+              <w:t xml:space="preserve">Values</w:t>
+            </w:r>
+          </w:p>
+        </w:tc>
+        <w:tc>
+          <w:tcPr/>
+          <w:p>
+            <w:pPr>
+              <w:pStyle w:val="Compact"/>
+              <w:jc w:val="left"/>
+            </w:pPr>
+            <w:r>
+              <w:t xml:space="preserve">Label or Choices</w:t>
+            </w:r>
+          </w:p>
+        </w:tc>
+      </w:tr>
+      <w:tr>
+        <w:tc>
+          <w:tcPr/>
+          <w:p>
+            <w:pPr>
+              <w:pStyle w:val="Compact"/>
+              <w:jc w:val="left"/>
+            </w:pPr>
+            <w:r>
+              <w:t xml:space="preserve">ia-5.4_prm_1</w:t>
+            </w:r>
+          </w:p>
+        </w:tc>
+        <w:tc>
+          <w:tcPr/>
+          <w:p>
+            <w:pPr>
+              <w:pStyle w:val="Compact"/>
+              <w:jc w:val="left"/>
+            </w:pPr>
+            <w:r>
+              <w:t xml:space="preserve">assistants</w:t>
+            </w:r>
+          </w:p>
+        </w:tc>
+        <w:tc>
+          <w:tcPr/>
+          <w:p>
+            <w:pPr>
+              <w:pStyle w:val="Compact"/>
+              <w:jc w:val="left"/>
+            </w:pPr>
+            <w:r>
+              <w:t xml:space="preserve">organization-defined personnel or roles</w:t>
+            </w:r>
+          </w:p>
+        </w:tc>
+      </w:tr>
+    </w:tbl>
+    <w:bookmarkEnd w:id="47"/>
+    <w:bookmarkEnd w:id="48"/>
+    <w:bookmarkStart w:id="49" w:name="X116c192d786594300558a2b074c60eda6f3540a"/>
+    <w:p>
+      <w:pPr>
+        <w:pStyle w:val="Heading4"/>
+      </w:pPr>
+      <w:r>
+        <w:t xml:space="preserve">What is the solution and how is it implemented?</w:t>
+      </w:r>
+    </w:p>
+    <w:bookmarkEnd w:id="49"/>
+    <w:bookmarkEnd w:id="50"/>
+    <w:bookmarkEnd w:id="51"/>
+    <w:bookmarkStart w:id="60" w:name="privilege-rating-pr"/>
+    <w:p>
+      <w:pPr>
+        <w:pStyle w:val="Heading2"/>
+      </w:pPr>
+      <w:r>
+        <w:t xml:space="preserve">Privilege Rating (PR)</w:t>
+      </w:r>
+    </w:p>
+    <w:bookmarkStart w:id="55" w:name="X96f61967bc6ac43b6344b1f34bfde1af31504a3"/>
+    <w:p>
+      <w:pPr>
+        <w:pStyle w:val="Heading3"/>
+      </w:pPr>
+      <w:r>
+        <w:t xml:space="preserve">PR-1 - Right to access and deletion of records</w:t>
+      </w:r>
+    </w:p>
+    <w:bookmarkStart w:id="52" w:name="control-statement-6"/>
+    <w:p>
+      <w:pPr>
+        <w:pStyle w:val="Heading4"/>
+      </w:pPr>
+      <w:r>
+        <w:t xml:space="preserve">Control Statement</w:t>
+      </w:r>
+    </w:p>
+    <w:p>
+      <w:pPr>
+        <w:pStyle w:val="FirstParagraph"/>
+      </w:pPr>
+      <w:r>
+        <w:t xml:space="preserve">Any service or offering MUST:</w:t>
+      </w:r>
+    </w:p>
+    <w:p>
+      <w:pPr>
+        <w:numPr>
+          <w:ilvl w:val="0"/>
+          <w:numId w:val="1008"/>
+        </w:numPr>
+      </w:pPr>
+      <w:r>
+        <w:t xml:space="preserve">[a] Have a privacy focal to respond to deletion requests.</w:t>
+      </w:r>
+    </w:p>
+    <w:p>
+      <w:pPr>
+        <w:numPr>
+          <w:ilvl w:val="0"/>
+          <w:numId w:val="1008"/>
+        </w:numPr>
+      </w:pPr>
+      <w:r>
+        <w:t xml:space="preserve">[b] Have an automated method for allowing users to access all of their data</w:t>
+      </w:r>
+    </w:p>
+    <w:p>
+      <w:pPr>
+        <w:numPr>
+          <w:ilvl w:val="0"/>
+          <w:numId w:val="1008"/>
+        </w:numPr>
+      </w:pPr>
+      <w:r>
+        <w:t xml:space="preserve">[c] Have an automated method to allow users to request, and subsequently execute, deletion of personal records.</w:t>
+      </w:r>
+    </w:p>
+    <w:p>
+      <w:pPr>
+        <w:numPr>
+          <w:ilvl w:val="0"/>
+          <w:numId w:val="1008"/>
+        </w:numPr>
+      </w:pPr>
+      <w:r>
+        <w:t xml:space="preserve">[d] The process must be documented.</w:t>
+      </w:r>
+    </w:p>
+    <w:bookmarkEnd w:id="52"/>
+    <w:bookmarkStart w:id="53" w:name="summary-information-2"/>
+    <w:p>
+      <w:pPr>
+        <w:pStyle w:val="Heading4"/>
+      </w:pPr>
+      <w:r>
+        <w:t xml:space="preserve">Summary information</w:t>
+      </w:r>
+    </w:p>
+    <w:bookmarkEnd w:id="53"/>
+    <w:bookmarkStart w:id="54" w:name="X1a86cb59297f3ab22eeb3ccfd5efb9279ad035c"/>
+    <w:p>
+      <w:pPr>
+        <w:pStyle w:val="Heading4"/>
+      </w:pPr>
+      <w:r>
+        <w:t xml:space="preserve">What is the solution and how is it implemented?</w:t>
+      </w:r>
+    </w:p>
+    <w:bookmarkEnd w:id="54"/>
+    <w:bookmarkEnd w:id="55"/>
+    <w:bookmarkStart w:id="59" w:name="X0d699d1534071bd6460cc8d8f1c989079d40fe9"/>
+    <w:p>
+      <w:pPr>
+        <w:pStyle w:val="Heading3"/>
+      </w:pPr>
+      <w:r>
+        <w:t xml:space="preserve">PR-2 - Registering exemptions to right to delete</w:t>
+      </w:r>
+    </w:p>
+    <w:bookmarkStart w:id="56" w:name="control-statement-7"/>
+    <w:p>
+      <w:pPr>
+        <w:pStyle w:val="Heading4"/>
+      </w:pPr>
+      <w:r>
+        <w:t xml:space="preserve">Control Statement</w:t>
+      </w:r>
+    </w:p>
+    <w:bookmarkEnd w:id="56"/>
+    <w:bookmarkStart w:id="57" w:name="summary-information-3"/>
+    <w:p>
+      <w:pPr>
+        <w:pStyle w:val="Heading4"/>
+      </w:pPr>
+      <w:r>
+        <w:t xml:space="preserve">Summary information</w:t>
+      </w:r>
+    </w:p>
+    <w:bookmarkEnd w:id="57"/>
+    <w:bookmarkStart w:id="58" w:name="X845dabd1df8ee858b3f54eb9e9aafe7294e409e"/>
+    <w:p>
+      <w:pPr>
+        <w:pStyle w:val="Heading4"/>
+      </w:pPr>
+      <w:r>
+        <w:t xml:space="preserve">What is the solution and how is it implemented?</w:t>
+      </w:r>
+    </w:p>
+    <w:bookmarkEnd w:id="58"/>
+    <w:bookmarkEnd w:id="59"/>
+    <w:bookmarkEnd w:id="60"/>
+    <w:bookmarkStart w:id="70" w:name="system-and-communications-protection-sc"/>
+    <w:p>
+      <w:pPr>
+        <w:pStyle w:val="Heading2"/>
+      </w:pPr>
+      <w:r>
+        <w:t xml:space="preserve">System and Communications Protection (SC)</w:t>
+      </w:r>
+    </w:p>
+    <w:bookmarkStart w:id="65" w:name="X7692a7b71afb2494a80dac94c82729e826383a7"/>
+    <w:p>
+      <w:pPr>
+        <w:pStyle w:val="Heading3"/>
+      </w:pPr>
+      <w:r>
+        <w:t xml:space="preserve">SC-1 - System and Communications Protection Policy and Procedures</w:t>
+      </w:r>
+    </w:p>
+    <w:bookmarkStart w:id="61" w:name="control-statement-8"/>
+    <w:p>
+      <w:pPr>
+        <w:pStyle w:val="Heading4"/>
+      </w:pPr>
+      <w:r>
+        <w:t xml:space="preserve">Control Statement</w:t>
+      </w:r>
+    </w:p>
+    <w:p>
+      <w:pPr>
+        <w:pStyle w:val="FirstParagraph"/>
+      </w:pPr>
+      <w:r>
+        <w:t xml:space="preserve">The organization:</w:t>
+      </w:r>
+    </w:p>
+    <w:p>
+      <w:pPr>
+        <w:numPr>
+          <w:ilvl w:val="0"/>
+          <w:numId w:val="1009"/>
+        </w:numPr>
+      </w:pPr>
+      <w:r>
+        <w:t xml:space="preserve">[a.] Develops, documents, and disseminates to as needed:</w:t>
+      </w:r>
+    </w:p>
+    <w:p>
+      <w:pPr>
+        <w:numPr>
+          <w:ilvl w:val="1"/>
+          <w:numId w:val="1010"/>
+        </w:numPr>
+        <w:pStyle w:val="Compact"/>
+      </w:pPr>
+      <w:r>
+        <w:t xml:space="preserve">[1.] A system and communications protection policy that addresses purpose, scope, roles, responsibilities, management commitment, coordination among organizational entities, and compliance; and</w:t>
+      </w:r>
+    </w:p>
+    <w:p>
+      <w:pPr>
+        <w:numPr>
+          <w:ilvl w:val="1"/>
+          <w:numId w:val="1010"/>
+        </w:numPr>
+        <w:pStyle w:val="Compact"/>
+      </w:pPr>
+      <w:r>
+        <w:t xml:space="preserve">[2.] Procedures to facilitate the implementation of the system and communications protection policy and associated system and communications protection controls; and</w:t>
+      </w:r>
+    </w:p>
+    <w:p>
+      <w:pPr>
+        <w:numPr>
+          <w:ilvl w:val="0"/>
+          <w:numId w:val="1009"/>
+        </w:numPr>
+      </w:pPr>
+      <w:r>
+        <w:t xml:space="preserve">[b.] Reviews and updates the current:</w:t>
+      </w:r>
+    </w:p>
+    <w:p>
+      <w:pPr>
+        <w:numPr>
+          <w:ilvl w:val="1"/>
+          <w:numId w:val="1011"/>
+        </w:numPr>
+        <w:pStyle w:val="Compact"/>
+      </w:pPr>
+      <w:r>
+        <w:t xml:space="preserve">[1.] System and communications protection policy hourly; and</w:t>
+      </w:r>
+    </w:p>
+    <w:p>
+      <w:pPr>
+        <w:numPr>
+          <w:ilvl w:val="1"/>
+          <w:numId w:val="1011"/>
+        </w:numPr>
+        <w:pStyle w:val="Compact"/>
+      </w:pPr>
+      <w:r>
+        <w:t xml:space="preserve">[2.] System and communications protection procedures bi-monthly.</w:t>
+      </w:r>
+    </w:p>
+    <w:bookmarkEnd w:id="61"/>
+    <w:bookmarkStart w:id="63" w:name="sc-1-summary-information"/>
+    <w:p>
+      <w:pPr>
+        <w:pStyle w:val="Heading4"/>
+      </w:pPr>
+      <w:r>
+        <w:t xml:space="preserve">SC-1 Summary information</w:t>
+      </w:r>
+    </w:p>
+    <w:bookmarkStart w:id="62" w:name="table-of-parameters-4"/>
+    <w:p>
+      <w:pPr>
+        <w:pStyle w:val="Heading6"/>
+      </w:pPr>
+      <w:r>
+        <w:t xml:space="preserve">Table of Parameters</w:t>
+      </w:r>
+    </w:p>
+    <w:tbl>
+      <w:tblPr>
+        <w:tblStyle w:val="Table"/>
+        <w:tblW w:type="auto" w:w="0"/>
+        <w:tblLook w:firstRow="1" w:lastRow="0" w:firstColumn="0" w:lastColumn="0" w:noHBand="0" w:noVBand="0" w:val="0020"/>
+        <w:jc w:val="start"/>
       </w:tblPr>
       <w:tblGrid>
         <w:gridCol w:w="2640"/>
@@ -3027,7 +1762,7 @@
               <w:jc w:val="left"/>
             </w:pPr>
             <w:r>
-              <w:t xml:space="preserve">assistants</w:t>
+              <w:t xml:space="preserve">as needed</w:t>
             </w:r>
           </w:p>
         </w:tc>
@@ -3121,160 +1856,9 @@
         </w:tc>
       </w:tr>
     </w:tbl>
-    <w:bookmarkStart w:id="90" w:name="fedramp-implementation-status.-8"/>
-    <w:p>
-      <w:pPr>
-        <w:pStyle w:val="Heading5"/>
-      </w:pPr>
-      <w:r>
-        <w:t xml:space="preserve">FedRamp Implementation Status.</w:t>
-      </w:r>
-    </w:p>
-    <w:p>
-      <w:pPr>
-        <w:numPr>
-          <w:ilvl w:val="0"/>
-          <w:numId w:val="1027"/>
-        </w:numPr>
-      </w:pPr>
-      <w:r>
-        <w:t xml:space="preserve">Implemented</w:t>
-      </w:r>
-    </w:p>
-    <w:p>
-      <w:pPr>
-        <w:numPr>
-          <w:ilvl w:val="0"/>
-          <w:numId w:val="1027"/>
-        </w:numPr>
-      </w:pPr>
-      <w:r>
-        <w:t xml:space="preserve">Partially implemented</w:t>
-      </w:r>
-    </w:p>
-    <w:p>
-      <w:pPr>
-        <w:numPr>
-          <w:ilvl w:val="0"/>
-          <w:numId w:val="1027"/>
-        </w:numPr>
-      </w:pPr>
-      <w:r>
-        <w:t xml:space="preserve">Planned</w:t>
-      </w:r>
-    </w:p>
-    <w:p>
-      <w:pPr>
-        <w:numPr>
-          <w:ilvl w:val="0"/>
-          <w:numId w:val="1027"/>
-        </w:numPr>
-      </w:pPr>
-      <w:r>
-        <w:t xml:space="preserve">Alternative implementation</w:t>
-      </w:r>
-    </w:p>
-    <w:p>
-      <w:pPr>
-        <w:numPr>
-          <w:ilvl w:val="0"/>
-          <w:numId w:val="1027"/>
-        </w:numPr>
-      </w:pPr>
-      <w:r>
-        <w:t xml:space="preserve">Not Applicable</w:t>
-      </w:r>
-    </w:p>
-    <w:bookmarkEnd w:id="90"/>
-    <w:bookmarkStart w:id="91" w:name="fedramp-control-origination.-8"/>
-    <w:p>
-      <w:pPr>
-        <w:pStyle w:val="Heading5"/>
-      </w:pPr>
-      <w:r>
-        <w:t xml:space="preserve">FedRamp Control Origination.</w:t>
-      </w:r>
-    </w:p>
-    <w:p>
-      <w:pPr>
-        <w:numPr>
-          <w:ilvl w:val="0"/>
-          <w:numId w:val="1028"/>
-        </w:numPr>
-      </w:pPr>
-      <w:r>
-        <w:t xml:space="preserve">Service provider Corporate</w:t>
-      </w:r>
-    </w:p>
-    <w:p>
-      <w:pPr>
-        <w:numPr>
-          <w:ilvl w:val="0"/>
-          <w:numId w:val="1028"/>
-        </w:numPr>
-      </w:pPr>
-      <w:r>
-        <w:t xml:space="preserve">Service provider System Specific</w:t>
-      </w:r>
-    </w:p>
-    <w:p>
-      <w:pPr>
-        <w:numPr>
-          <w:ilvl w:val="0"/>
-          <w:numId w:val="1028"/>
-        </w:numPr>
-      </w:pPr>
-      <w:r>
-        <w:t xml:space="preserve">Service Provider Hybrid (Corporate and System Specific)</w:t>
-      </w:r>
-    </w:p>
-    <w:p>
-      <w:pPr>
-        <w:numPr>
-          <w:ilvl w:val="0"/>
-          <w:numId w:val="1028"/>
-        </w:numPr>
-      </w:pPr>
-      <w:r>
-        <w:t xml:space="preserve">Configured by Customer (Customer System Specific)</w:t>
-      </w:r>
-    </w:p>
-    <w:p>
-      <w:pPr>
-        <w:numPr>
-          <w:ilvl w:val="0"/>
-          <w:numId w:val="1028"/>
-        </w:numPr>
-      </w:pPr>
-      <w:r>
-        <w:t xml:space="preserve">Provided by Customer (Customer System Specific)</w:t>
-      </w:r>
-    </w:p>
-    <w:p>
-      <w:pPr>
-        <w:numPr>
-          <w:ilvl w:val="0"/>
-          <w:numId w:val="1028"/>
-        </w:numPr>
-      </w:pPr>
-      <w:r>
-        <w:t xml:space="preserve">Shared (Service Provider and Customer Responsibility)</w:t>
-      </w:r>
-    </w:p>
-    <w:p>
-      <w:pPr>
-        <w:numPr>
-          <w:ilvl w:val="0"/>
-          <w:numId w:val="1028"/>
-        </w:numPr>
-      </w:pPr>
-      <w:r>
-        <w:t xml:space="preserve">Inherited from pre-existing FedRAMP Authorization [Enter text here], Date of Authorization</w:t>
-      </w:r>
-    </w:p>
-    <w:bookmarkEnd w:id="91"/>
-    <w:bookmarkEnd w:id="92"/>
-    <w:bookmarkStart w:id="95" w:name="X25ab6321803c2a02fd0ed3b60cef0a28b5d3a30"/>
+    <w:bookmarkEnd w:id="62"/>
+    <w:bookmarkEnd w:id="63"/>
+    <w:bookmarkStart w:id="64" w:name="X25ab6321803c2a02fd0ed3b60cef0a28b5d3a30"/>
     <w:p>
       <w:pPr>
         <w:pStyle w:val="Heading4"/>
@@ -3283,45 +1867,9 @@
         <w:t xml:space="preserve">What is the solution and how is it implemented?</w:t>
       </w:r>
     </w:p>
-    <w:bookmarkStart w:id="93" w:name="part-a.-2"/>
-    <w:p>
-      <w:pPr>
-        <w:pStyle w:val="Heading5"/>
-      </w:pPr>
-      <w:r>
-        <w:t xml:space="preserve">Part a.</w:t>
-      </w:r>
-    </w:p>
-    <w:p>
-      <w:pPr>
-        <w:pStyle w:val="FirstParagraph"/>
-      </w:pPr>
-      <w:r>
-        <w:t xml:space="preserve">Add control implementation description here for item sc-1_smt.a</w:t>
-      </w:r>
-    </w:p>
-    <w:bookmarkEnd w:id="93"/>
-    <w:bookmarkStart w:id="94" w:name="part-b.-2"/>
-    <w:p>
-      <w:pPr>
-        <w:pStyle w:val="Heading5"/>
-      </w:pPr>
-      <w:r>
-        <w:t xml:space="preserve">Part b.</w:t>
-      </w:r>
-    </w:p>
-    <w:p>
-      <w:pPr>
-        <w:pStyle w:val="FirstParagraph"/>
-      </w:pPr>
-      <w:r>
-        <w:t xml:space="preserve">Add control implementation description here for item sc-1_smt.b</w:t>
-      </w:r>
-    </w:p>
-    <w:bookmarkEnd w:id="94"/>
-    <w:bookmarkEnd w:id="95"/>
-    <w:bookmarkEnd w:id="96"/>
-    <w:bookmarkStart w:id="102" w:name="sc-2---application-partitioning"/>
+    <w:bookmarkEnd w:id="64"/>
+    <w:bookmarkEnd w:id="65"/>
+    <w:bookmarkStart w:id="69" w:name="sc-2---application-partitioning"/>
     <w:p>
       <w:pPr>
         <w:pStyle w:val="Heading3"/>
@@ -3330,7 +1878,7 @@
         <w:t xml:space="preserve">SC-2 - Application Partitioning</w:t>
       </w:r>
     </w:p>
-    <w:bookmarkStart w:id="97" w:name="control-statement-9"/>
+    <w:bookmarkStart w:id="66" w:name="control-statement-9"/>
     <w:p>
       <w:pPr>
         <w:pStyle w:val="Heading4"/>
@@ -3347,8 +1895,8 @@
         <w:t xml:space="preserve">The information system separates user functionality (including user interface services) from information system management functionality.</w:t>
       </w:r>
     </w:p>
-    <w:bookmarkEnd w:id="97"/>
-    <w:bookmarkStart w:id="100" w:name="sc-2-summary-information"/>
+    <w:bookmarkEnd w:id="66"/>
+    <w:bookmarkStart w:id="67" w:name="sc-2-summary-information"/>
     <w:p>
       <w:pPr>
         <w:pStyle w:val="Heading4"/>
@@ -3357,160 +1905,8 @@
         <w:t xml:space="preserve">SC-2 Summary information</w:t>
       </w:r>
     </w:p>
-    <w:bookmarkStart w:id="98" w:name="fedramp-implementation-status.-9"/>
-    <w:p>
-      <w:pPr>
-        <w:pStyle w:val="Heading5"/>
-      </w:pPr>
-      <w:r>
-        <w:t xml:space="preserve">FedRamp Implementation Status.</w:t>
-      </w:r>
-    </w:p>
-    <w:p>
-      <w:pPr>
-        <w:numPr>
-          <w:ilvl w:val="0"/>
-          <w:numId w:val="1029"/>
-        </w:numPr>
-      </w:pPr>
-      <w:r>
-        <w:t xml:space="preserve">Implemented</w:t>
-      </w:r>
-    </w:p>
-    <w:p>
-      <w:pPr>
-        <w:numPr>
-          <w:ilvl w:val="0"/>
-          <w:numId w:val="1029"/>
-        </w:numPr>
-      </w:pPr>
-      <w:r>
-        <w:t xml:space="preserve">Partially implemented</w:t>
-      </w:r>
-    </w:p>
-    <w:p>
-      <w:pPr>
-        <w:numPr>
-          <w:ilvl w:val="0"/>
-          <w:numId w:val="1029"/>
-        </w:numPr>
-      </w:pPr>
-      <w:r>
-        <w:t xml:space="preserve">Planned</w:t>
-      </w:r>
-    </w:p>
-    <w:p>
-      <w:pPr>
-        <w:numPr>
-          <w:ilvl w:val="0"/>
-          <w:numId w:val="1029"/>
-        </w:numPr>
-      </w:pPr>
-      <w:r>
-        <w:t xml:space="preserve">Alternative implementation</w:t>
-      </w:r>
-    </w:p>
-    <w:p>
-      <w:pPr>
-        <w:numPr>
-          <w:ilvl w:val="0"/>
-          <w:numId w:val="1029"/>
-        </w:numPr>
-      </w:pPr>
-      <w:r>
-        <w:t xml:space="preserve">Not Applicable</w:t>
-      </w:r>
-    </w:p>
-    <w:bookmarkEnd w:id="98"/>
-    <w:bookmarkStart w:id="99" w:name="fedramp-control-origination.-9"/>
-    <w:p>
-      <w:pPr>
-        <w:pStyle w:val="Heading5"/>
-      </w:pPr>
-      <w:r>
-        <w:t xml:space="preserve">FedRamp Control Origination.</w:t>
-      </w:r>
-    </w:p>
-    <w:p>
-      <w:pPr>
-        <w:numPr>
-          <w:ilvl w:val="0"/>
-          <w:numId w:val="1030"/>
-        </w:numPr>
-      </w:pPr>
-      <w:r>
-        <w:t xml:space="preserve">Service provider Corporate</w:t>
-      </w:r>
-    </w:p>
-    <w:p>
-      <w:pPr>
-        <w:numPr>
-          <w:ilvl w:val="0"/>
-          <w:numId w:val="1030"/>
-        </w:numPr>
-      </w:pPr>
-      <w:r>
-        <w:t xml:space="preserve">Service provider System Specific</w:t>
-      </w:r>
-    </w:p>
-    <w:p>
-      <w:pPr>
-        <w:numPr>
-          <w:ilvl w:val="0"/>
-          <w:numId w:val="1030"/>
-        </w:numPr>
-      </w:pPr>
-      <w:r>
-        <w:t xml:space="preserve">Service Provider Hybrid (Corporate and System Specific)</w:t>
-      </w:r>
-    </w:p>
-    <w:p>
-      <w:pPr>
-        <w:numPr>
-          <w:ilvl w:val="0"/>
-          <w:numId w:val="1030"/>
-        </w:numPr>
-      </w:pPr>
-      <w:r>
-        <w:t xml:space="preserve">Configured by Customer (Customer System Specific)</w:t>
-      </w:r>
-    </w:p>
-    <w:p>
-      <w:pPr>
-        <w:numPr>
-          <w:ilvl w:val="0"/>
-          <w:numId w:val="1030"/>
-        </w:numPr>
-      </w:pPr>
-      <w:r>
-        <w:t xml:space="preserve">Provided by Customer (Customer System Specific)</w:t>
-      </w:r>
-    </w:p>
-    <w:p>
-      <w:pPr>
-        <w:numPr>
-          <w:ilvl w:val="0"/>
-          <w:numId w:val="1030"/>
-        </w:numPr>
-      </w:pPr>
-      <w:r>
-        <w:t xml:space="preserve">Shared (Service Provider and Customer Responsibility)</w:t>
-      </w:r>
-    </w:p>
-    <w:p>
-      <w:pPr>
-        <w:numPr>
-          <w:ilvl w:val="0"/>
-          <w:numId w:val="1030"/>
-        </w:numPr>
-      </w:pPr>
-      <w:r>
-        <w:t xml:space="preserve">Inherited from pre-existing FedRAMP Authorization [Enter text here], Date of Authorization</w:t>
-      </w:r>
-    </w:p>
-    <w:bookmarkEnd w:id="99"/>
-    <w:bookmarkEnd w:id="100"/>
-    <w:bookmarkStart w:id="101" w:name="X8fe5781ff74d097817760222eb0d978b31d757b"/>
+    <w:bookmarkEnd w:id="67"/>
+    <w:bookmarkStart w:id="68" w:name="X8fe5781ff74d097817760222eb0d978b31d757b"/>
     <w:p>
       <w:pPr>
         <w:pStyle w:val="Heading4"/>
@@ -3519,18 +1915,10 @@
         <w:t xml:space="preserve">What is the solution and how is it implemented?</w:t>
       </w:r>
     </w:p>
-    <w:p>
-      <w:pPr>
-        <w:pStyle w:val="FirstParagraph"/>
-      </w:pPr>
-      <w:r>
-        <w:t xml:space="preserve">Add control implementation description here for control sc-2</w:t>
-      </w:r>
-    </w:p>
-    <w:bookmarkEnd w:id="101"/>
-    <w:bookmarkEnd w:id="102"/>
-    <w:bookmarkEnd w:id="103"/>
-    <w:bookmarkEnd w:id="104"/>
+    <w:bookmarkEnd w:id="68"/>
+    <w:bookmarkEnd w:id="69"/>
+    <w:bookmarkEnd w:id="70"/>
+    <w:bookmarkEnd w:id="71"/>
     <w:sectPr>
       <w:headerReference r:id="rId11" w:type="even"/>
       <w:headerReference r:id="rId10" w:type="default"/>
@@ -7021,63 +5409,6 @@
   <w:num w:numId="1011">
     <w:abstractNumId w:val="991"/>
   </w:num>
-  <w:num w:numId="1012">
-    <w:abstractNumId w:val="991"/>
-  </w:num>
-  <w:num w:numId="1013">
-    <w:abstractNumId w:val="991"/>
-  </w:num>
-  <w:num w:numId="1014">
-    <w:abstractNumId w:val="991"/>
-  </w:num>
-  <w:num w:numId="1015">
-    <w:abstractNumId w:val="991"/>
-  </w:num>
-  <w:num w:numId="1016">
-    <w:abstractNumId w:val="991"/>
-  </w:num>
-  <w:num w:numId="1017">
-    <w:abstractNumId w:val="991"/>
-  </w:num>
-  <w:num w:numId="1018">
-    <w:abstractNumId w:val="991"/>
-  </w:num>
-  <w:num w:numId="1019">
-    <w:abstractNumId w:val="991"/>
-  </w:num>
-  <w:num w:numId="1020">
-    <w:abstractNumId w:val="991"/>
-  </w:num>
-  <w:num w:numId="1021">
-    <w:abstractNumId w:val="991"/>
-  </w:num>
-  <w:num w:numId="1022">
-    <w:abstractNumId w:val="991"/>
-  </w:num>
-  <w:num w:numId="1023">
-    <w:abstractNumId w:val="991"/>
-  </w:num>
-  <w:num w:numId="1024">
-    <w:abstractNumId w:val="991"/>
-  </w:num>
-  <w:num w:numId="1025">
-    <w:abstractNumId w:val="991"/>
-  </w:num>
-  <w:num w:numId="1026">
-    <w:abstractNumId w:val="991"/>
-  </w:num>
-  <w:num w:numId="1027">
-    <w:abstractNumId w:val="991"/>
-  </w:num>
-  <w:num w:numId="1028">
-    <w:abstractNumId w:val="991"/>
-  </w:num>
-  <w:num w:numId="1029">
-    <w:abstractNumId w:val="991"/>
-  </w:num>
-  <w:num w:numId="1030">
-    <w:abstractNumId w:val="991"/>
-  </w:num>
 </w:numbering>
 </file>
 
@@ -11689,7 +10020,10 @@
   <w:style w:type="character" w:customStyle="1" w:styleId="ImportTok">
     <w:name w:val="ImportTok"/>
     <w:basedOn w:val="VerbatimChar"/>
-    <w:rPr/>
+    <w:rPr>
+      <w:color w:val="008000"/>
+      <w:b/>
+    </w:rPr>
   </w:style>
   <w:style w:type="character" w:customStyle="1" w:styleId="CommentTok">
     <w:name w:val="CommentTok"/>
@@ -11764,7 +10098,9 @@
   <w:style w:type="character" w:customStyle="1" w:styleId="BuiltInTok">
     <w:name w:val="BuiltInTok"/>
     <w:basedOn w:val="VerbatimChar"/>
-    <w:rPr/>
+    <w:rPr>
+      <w:color w:val="008000"/>
+    </w:rPr>
   </w:style>
   <w:style w:type="character" w:customStyle="1" w:styleId="ExtensionTok">
     <w:name w:val="ExtensionTok"/>

</xml_diff>

<commit_message>
fixed parameter substitution and updated readme
Signed-off-by: Frank Suits <frankst@au1.ibm.com>
</commit_message>
<xml_diff>
--- a/acme_platform_ssp.docx
+++ b/acme_platform_ssp.docx
@@ -54,7 +54,7 @@
       </w:r>
     </w:p>
     <w:bookmarkEnd w:id="20"/>
-    <w:bookmarkStart w:id="138" w:name="control-responses-and-guidance"/>
+    <w:bookmarkStart w:id="126" w:name="control-responses-and-guidance"/>
     <w:p>
       <w:pPr>
         <w:pStyle w:val="Heading1"/>
@@ -63,7 +63,7 @@
         <w:t xml:space="preserve">Control responses and guidance</w:t>
       </w:r>
     </w:p>
-    <w:bookmarkStart w:id="37" w:name="access-control-ac"/>
+    <w:bookmarkStart w:id="38" w:name="access-control-ac"/>
     <w:p>
       <w:pPr>
         <w:pStyle w:val="Heading2"/>
@@ -106,7 +106,7 @@
         </w:numPr>
       </w:pPr>
       <w:r>
-        <w:t xml:space="preserve">[a.] Develops, documents, and disseminates to executives:</w:t>
+        <w:t xml:space="preserve">[a.] Develops, documents, and disseminates to [ACME Assigned: all personnel]:</w:t>
       </w:r>
     </w:p>
     <w:p>
@@ -153,7 +153,7 @@
         <w:pStyle w:val="Compact"/>
       </w:pPr>
       <w:r>
-        <w:t xml:space="preserve">[1.] Access control policy monthly; and</w:t>
+        <w:t xml:space="preserve">[1.] Access control policy [ACME Assigned: monthly]; and</w:t>
       </w:r>
     </w:p>
     <w:p>
@@ -165,7 +165,7 @@
         <w:pStyle w:val="Compact"/>
       </w:pPr>
       <w:r>
-        <w:t xml:space="preserve">[2.] Access control procedures weekly.</w:t>
+        <w:t xml:space="preserve">[2.] Access control procedures [ACME Assigned: weekly].</w:t>
       </w:r>
     </w:p>
     <w:bookmarkEnd w:id="21"/>
@@ -191,7 +191,7 @@
     <w:tbl>
       <w:tblPr>
         <w:tblStyle w:val="Table"/>
-        <w:tblW w:type="auto" w:w="0"/>
+        <w:tblW w:type="pct" w:w="5000"/>
         <w:tblLook w:firstRow="1" w:lastRow="0" w:firstColumn="0" w:lastColumn="0" w:noHBand="0" w:noVBand="0" w:val="0020"/>
         <w:jc w:val="start"/>
       </w:tblPr>
@@ -250,7 +250,7 @@
               <w:jc w:val="left"/>
             </w:pPr>
             <w:r>
-              <w:t xml:space="preserve">ac-1_prm_1</w:t>
+              <w:t xml:space="preserve">AC-1 Personnel</w:t>
             </w:r>
           </w:p>
         </w:tc>
@@ -262,7 +262,7 @@
               <w:jc w:val="left"/>
             </w:pPr>
             <w:r>
-              <w:t xml:space="preserve">executives</w:t>
+              <w:t xml:space="preserve">all personnel</w:t>
             </w:r>
           </w:p>
         </w:tc>
@@ -288,7 +288,7 @@
               <w:jc w:val="left"/>
             </w:pPr>
             <w:r>
-              <w:t xml:space="preserve">ac-1_prm_2</w:t>
+              <w:t xml:space="preserve">AC-1 Policy Frequency</w:t>
             </w:r>
           </w:p>
         </w:tc>
@@ -326,7 +326,7 @@
               <w:jc w:val="left"/>
             </w:pPr>
             <w:r>
-              <w:t xml:space="preserve">ac-1_prm_3</w:t>
+              <w:t xml:space="preserve">AC-1 Procedures Frequency</w:t>
             </w:r>
           </w:p>
         </w:tc>
@@ -388,7 +388,7 @@
     <w:bookmarkEnd w:id="25"/>
     <w:bookmarkEnd w:id="26"/>
     <w:bookmarkEnd w:id="27"/>
-    <w:bookmarkStart w:id="36" w:name="ac-2---account-management"/>
+    <w:bookmarkStart w:id="37" w:name="ac-2---account-management"/>
     <w:p>
       <w:pPr>
         <w:pStyle w:val="Heading3"/>
@@ -422,7 +422,7 @@
         </w:numPr>
       </w:pPr>
       <w:r>
-        <w:t xml:space="preserve">[a.] Identifies and selects the following types of information system accounts to support organizational missions/business functions: privileged;</w:t>
+        <w:t xml:space="preserve">[a.] Identifies and selects the following types of information system accounts to support organizational missions/business functions: [ACME Assigned: privileged];</w:t>
       </w:r>
     </w:p>
     <w:p>
@@ -466,7 +466,7 @@
         </w:numPr>
       </w:pPr>
       <w:r>
-        <w:t xml:space="preserve">[e.] Requires approvals by ACME interal method for requests to create information system accounts;</w:t>
+        <w:t xml:space="preserve">[e.] Requires approvals by [organization-defined personnel or roles] for requests to create information system accounts;</w:t>
       </w:r>
     </w:p>
     <w:p>
@@ -477,7 +477,7 @@
         </w:numPr>
       </w:pPr>
       <w:r>
-        <w:t xml:space="preserve">[f.] Creates, enables, modifies, disables, and removes information system accounts in accordance with standard operations;</w:t>
+        <w:t xml:space="preserve">[f.] Creates, enables, modifies, disables, and removes information system accounts in accordance with [ACME Assigned: standard operations];</w:t>
       </w:r>
     </w:p>
     <w:p>
@@ -593,7 +593,7 @@
         </w:numPr>
       </w:pPr>
       <w:r>
-        <w:t xml:space="preserve">[j.] Reviews accounts for compliance with account management requirements daily; and</w:t>
+        <w:t xml:space="preserve">[j.] Reviews accounts for compliance with account management requirements [ACME Assigned: daily]; and</w:t>
       </w:r>
     </w:p>
     <w:p>
@@ -736,11 +736,7 @@
           <w:p>
             <w:pPr>
               <w:pStyle w:val="Compact"/>
-              <w:jc w:val="left"/>
             </w:pPr>
-            <w:r>
-              <w:t xml:space="preserve">ACME interal method</w:t>
-            </w:r>
           </w:p>
         </w:tc>
         <w:tc>
@@ -844,17 +840,45 @@
       </w:r>
     </w:p>
     <w:bookmarkEnd w:id="31"/>
-    <w:bookmarkStart w:id="32" w:name="implementation-for-part-d."/>
+    <w:bookmarkStart w:id="33" w:name="component-this-system-1"/>
     <w:p>
       <w:pPr>
         <w:pStyle w:val="Heading4"/>
       </w:pPr>
       <w:r>
+        <w:t xml:space="preserve">Component: This System</w:t>
+      </w:r>
+    </w:p>
+    <w:p>
+      <w:pPr>
+        <w:pStyle w:val="FirstParagraph"/>
+      </w:pPr>
+      <w:r>
+        <w:t xml:space="preserve">Implement properly for This System component.</w:t>
+      </w:r>
+    </w:p>
+    <w:bookmarkStart w:id="32" w:name="implementation-status-implemented"/>
+    <w:p>
+      <w:pPr>
+        <w:pStyle w:val="Heading5"/>
+      </w:pPr>
+      <w:r>
+        <w:t xml:space="preserve">Implementation Status: implemented</w:t>
+      </w:r>
+    </w:p>
+    <w:bookmarkEnd w:id="32"/>
+    <w:bookmarkEnd w:id="33"/>
+    <w:bookmarkStart w:id="34" w:name="implementation-for-part-d."/>
+    <w:p>
+      <w:pPr>
+        <w:pStyle w:val="Heading4"/>
+      </w:pPr>
+      <w:r>
         <w:t xml:space="preserve">Implementation for part d.</w:t>
       </w:r>
     </w:p>
-    <w:bookmarkEnd w:id="32"/>
-    <w:bookmarkStart w:id="35" w:name="component-db"/>
+    <w:bookmarkEnd w:id="34"/>
+    <w:bookmarkStart w:id="36" w:name="component-db"/>
     <w:p>
       <w:pPr>
         <w:pStyle w:val="Heading4"/>
@@ -863,13 +887,266 @@
         <w:t xml:space="preserve">Component: DB</w:t>
       </w:r>
     </w:p>
-    <w:bookmarkStart w:id="33" w:name="rules"/>
+    <w:p>
+      <w:pPr>
+        <w:pStyle w:val="FirstParagraph"/>
+      </w:pPr>
+      <w:r>
+        <w:t xml:space="preserve">Implement well for component DB and part d.</w:t>
+      </w:r>
+    </w:p>
+    <w:bookmarkStart w:id="35" w:name="implementation-status-partial"/>
     <w:p>
       <w:pPr>
         <w:pStyle w:val="Heading5"/>
       </w:pPr>
       <w:r>
-        <w:t xml:space="preserve">Rules:</w:t>
+        <w:t xml:space="preserve">Implementation Status: partial</w:t>
+      </w:r>
+    </w:p>
+    <w:bookmarkEnd w:id="35"/>
+    <w:bookmarkEnd w:id="36"/>
+    <w:bookmarkEnd w:id="37"/>
+    <w:bookmarkEnd w:id="38"/>
+    <w:bookmarkStart w:id="57" w:name="custom-controls-cc"/>
+    <w:p>
+      <w:pPr>
+        <w:pStyle w:val="Heading2"/>
+      </w:pPr>
+      <w:r>
+        <w:t xml:space="preserve">Custom Controls (CC)</w:t>
+      </w:r>
+    </w:p>
+    <w:bookmarkStart w:id="48" w:name="cc-1---energy-consumption"/>
+    <w:p>
+      <w:pPr>
+        <w:pStyle w:val="Heading3"/>
+      </w:pPr>
+      <w:r>
+        <w:t xml:space="preserve">CC-1 - Energy consumption</w:t>
+      </w:r>
+    </w:p>
+    <w:bookmarkStart w:id="39" w:name="control-statement-2"/>
+    <w:p>
+      <w:pPr>
+        <w:pStyle w:val="Heading4"/>
+      </w:pPr>
+      <w:r>
+        <w:t xml:space="preserve">Control Statement</w:t>
+      </w:r>
+    </w:p>
+    <w:p>
+      <w:pPr>
+        <w:pStyle w:val="FirstParagraph"/>
+      </w:pPr>
+      <w:r>
+        <w:t xml:space="preserve">All services should report energy consumed by their service.</w:t>
+      </w:r>
+    </w:p>
+    <w:bookmarkEnd w:id="39"/>
+    <w:bookmarkStart w:id="40" w:name="summary-information"/>
+    <w:p>
+      <w:pPr>
+        <w:pStyle w:val="Heading4"/>
+      </w:pPr>
+      <w:r>
+        <w:t xml:space="preserve">Summary information</w:t>
+      </w:r>
+    </w:p>
+    <w:bookmarkEnd w:id="40"/>
+    <w:bookmarkStart w:id="41" w:name="X634bd9f73ede8e538e99978a6a651a10e050db0"/>
+    <w:p>
+      <w:pPr>
+        <w:pStyle w:val="Heading4"/>
+      </w:pPr>
+      <w:r>
+        <w:t xml:space="preserve">What is the solution and how is it implemented?</w:t>
+      </w:r>
+    </w:p>
+    <w:bookmarkEnd w:id="41"/>
+    <w:bookmarkStart w:id="43" w:name="component-this-system-2"/>
+    <w:p>
+      <w:pPr>
+        <w:pStyle w:val="Heading4"/>
+      </w:pPr>
+      <w:r>
+        <w:t xml:space="preserve">Component: This System</w:t>
+      </w:r>
+    </w:p>
+    <w:bookmarkStart w:id="42" w:name="implementation-status-planned-1"/>
+    <w:p>
+      <w:pPr>
+        <w:pStyle w:val="Heading5"/>
+      </w:pPr>
+      <w:r>
+        <w:t xml:space="preserve">Implementation Status: planned</w:t>
+      </w:r>
+    </w:p>
+    <w:bookmarkEnd w:id="42"/>
+    <w:bookmarkEnd w:id="43"/>
+    <w:bookmarkStart w:id="45" w:name="component-idservice"/>
+    <w:p>
+      <w:pPr>
+        <w:pStyle w:val="Heading4"/>
+      </w:pPr>
+      <w:r>
+        <w:t xml:space="preserve">Component: IDSERVICE</w:t>
+      </w:r>
+    </w:p>
+    <w:bookmarkStart w:id="44" w:name="implementation-status-planned-2"/>
+    <w:p>
+      <w:pPr>
+        <w:pStyle w:val="Heading5"/>
+      </w:pPr>
+      <w:r>
+        <w:t xml:space="preserve">Implementation Status: planned</w:t>
+      </w:r>
+    </w:p>
+    <w:bookmarkEnd w:id="44"/>
+    <w:bookmarkEnd w:id="45"/>
+    <w:bookmarkStart w:id="47" w:name="component-db-1"/>
+    <w:p>
+      <w:pPr>
+        <w:pStyle w:val="Heading4"/>
+      </w:pPr>
+      <w:r>
+        <w:t xml:space="preserve">Component: DB</w:t>
+      </w:r>
+    </w:p>
+    <w:bookmarkStart w:id="46" w:name="implementation-status-planned-3"/>
+    <w:p>
+      <w:pPr>
+        <w:pStyle w:val="Heading5"/>
+      </w:pPr>
+      <w:r>
+        <w:t xml:space="preserve">Implementation Status: planned</w:t>
+      </w:r>
+    </w:p>
+    <w:bookmarkEnd w:id="46"/>
+    <w:bookmarkEnd w:id="47"/>
+    <w:bookmarkEnd w:id="48"/>
+    <w:bookmarkStart w:id="56" w:name="cc-2---carbon-reporting"/>
+    <w:p>
+      <w:pPr>
+        <w:pStyle w:val="Heading3"/>
+      </w:pPr>
+      <w:r>
+        <w:t xml:space="preserve">CC-2 - Carbon reporting</w:t>
+      </w:r>
+    </w:p>
+    <w:bookmarkStart w:id="49" w:name="control-statement-3"/>
+    <w:p>
+      <w:pPr>
+        <w:pStyle w:val="Heading4"/>
+      </w:pPr>
+      <w:r>
+        <w:t xml:space="preserve">Control Statement</w:t>
+      </w:r>
+    </w:p>
+    <w:p>
+      <w:pPr>
+        <w:pStyle w:val="FirstParagraph"/>
+      </w:pPr>
+      <w:r>
+        <w:t xml:space="preserve">All services must calculate and report total scope 3 energy consumption.</w:t>
+      </w:r>
+    </w:p>
+    <w:bookmarkEnd w:id="49"/>
+    <w:bookmarkStart w:id="50" w:name="summary-information-1"/>
+    <w:p>
+      <w:pPr>
+        <w:pStyle w:val="Heading4"/>
+      </w:pPr>
+      <w:r>
+        <w:t xml:space="preserve">Summary information</w:t>
+      </w:r>
+    </w:p>
+    <w:bookmarkEnd w:id="50"/>
+    <w:bookmarkStart w:id="51" w:name="Xe4c89f66ee03dca53148bb73d4a576506d7d639"/>
+    <w:p>
+      <w:pPr>
+        <w:pStyle w:val="Heading4"/>
+      </w:pPr>
+      <w:r>
+        <w:t xml:space="preserve">What is the solution and how is it implemented?</w:t>
+      </w:r>
+    </w:p>
+    <w:bookmarkEnd w:id="51"/>
+    <w:bookmarkStart w:id="53" w:name="component-this-system-3"/>
+    <w:p>
+      <w:pPr>
+        <w:pStyle w:val="Heading4"/>
+      </w:pPr>
+      <w:r>
+        <w:t xml:space="preserve">Component: This System</w:t>
+      </w:r>
+    </w:p>
+    <w:bookmarkStart w:id="52" w:name="implementation-status-planned-4"/>
+    <w:p>
+      <w:pPr>
+        <w:pStyle w:val="Heading5"/>
+      </w:pPr>
+      <w:r>
+        <w:t xml:space="preserve">Implementation Status: planned</w:t>
+      </w:r>
+    </w:p>
+    <w:bookmarkEnd w:id="52"/>
+    <w:bookmarkEnd w:id="53"/>
+    <w:bookmarkStart w:id="55" w:name="component-idservice-1"/>
+    <w:p>
+      <w:pPr>
+        <w:pStyle w:val="Heading4"/>
+      </w:pPr>
+      <w:r>
+        <w:t xml:space="preserve">Component: IDSERVICE</w:t>
+      </w:r>
+    </w:p>
+    <w:bookmarkStart w:id="54" w:name="implementation-status-planned-5"/>
+    <w:p>
+      <w:pPr>
+        <w:pStyle w:val="Heading5"/>
+      </w:pPr>
+      <w:r>
+        <w:t xml:space="preserve">Implementation Status: planned</w:t>
+      </w:r>
+    </w:p>
+    <w:bookmarkEnd w:id="54"/>
+    <w:bookmarkEnd w:id="55"/>
+    <w:bookmarkEnd w:id="56"/>
+    <w:bookmarkEnd w:id="57"/>
+    <w:bookmarkStart w:id="86" w:name="identification-and-authentication-ia"/>
+    <w:p>
+      <w:pPr>
+        <w:pStyle w:val="Heading2"/>
+      </w:pPr>
+      <w:r>
+        <w:t xml:space="preserve">Identification and Authentication (IA)</w:t>
+      </w:r>
+    </w:p>
+    <w:bookmarkStart w:id="74" w:name="ia-51---password-based-authentication"/>
+    <w:p>
+      <w:pPr>
+        <w:pStyle w:val="Heading3"/>
+      </w:pPr>
+      <w:r>
+        <w:t xml:space="preserve">IA-5(1) - Password-based Authentication</w:t>
+      </w:r>
+    </w:p>
+    <w:bookmarkStart w:id="58" w:name="control-statement-4"/>
+    <w:p>
+      <w:pPr>
+        <w:pStyle w:val="Heading4"/>
+      </w:pPr>
+      <w:r>
+        <w:t xml:space="preserve">Control Statement</w:t>
+      </w:r>
+    </w:p>
+    <w:p>
+      <w:pPr>
+        <w:pStyle w:val="FirstParagraph"/>
+      </w:pPr>
+      <w:r>
+        <w:t xml:space="preserve">The information system, for password-based authentication:</w:t>
       </w:r>
     </w:p>
     <w:p>
@@ -878,413 +1155,68 @@
           <w:ilvl w:val="0"/>
           <w:numId w:val="1007"/>
         </w:numPr>
-        <w:pStyle w:val="Compact"/>
-      </w:pPr>
-      <w:r>
-        <w:t xml:space="preserve">db_authorized_users_only</w:t>
-      </w:r>
-    </w:p>
-    <w:bookmarkEnd w:id="33"/>
-    <w:bookmarkStart w:id="34" w:name="implementation-status-planned-1"/>
-    <w:p>
-      <w:pPr>
-        <w:pStyle w:val="Heading5"/>
-      </w:pPr>
-      <w:r>
-        <w:t xml:space="preserve">Implementation Status: planned</w:t>
-      </w:r>
-    </w:p>
-    <w:bookmarkEnd w:id="34"/>
-    <w:bookmarkEnd w:id="35"/>
-    <w:bookmarkEnd w:id="36"/>
-    <w:bookmarkEnd w:id="37"/>
-    <w:bookmarkStart w:id="59" w:name="custom-controls-cc"/>
-    <w:p>
-      <w:pPr>
-        <w:pStyle w:val="Heading2"/>
-      </w:pPr>
-      <w:r>
-        <w:t xml:space="preserve">Custom Controls (CC)</w:t>
-      </w:r>
-    </w:p>
-    <w:bookmarkStart w:id="49" w:name="cc-1---energy-consumption"/>
-    <w:p>
-      <w:pPr>
-        <w:pStyle w:val="Heading3"/>
-      </w:pPr>
-      <w:r>
-        <w:t xml:space="preserve">CC-1 - Energy consumption</w:t>
-      </w:r>
-    </w:p>
-    <w:bookmarkStart w:id="38" w:name="control-statement-2"/>
-    <w:p>
-      <w:pPr>
-        <w:pStyle w:val="Heading4"/>
-      </w:pPr>
-      <w:r>
-        <w:t xml:space="preserve">Control Statement</w:t>
-      </w:r>
-    </w:p>
-    <w:p>
-      <w:pPr>
-        <w:pStyle w:val="FirstParagraph"/>
-      </w:pPr>
-      <w:r>
-        <w:t xml:space="preserve">All services should report energy consumed by their service.</w:t>
-      </w:r>
-    </w:p>
-    <w:bookmarkEnd w:id="38"/>
-    <w:bookmarkStart w:id="39" w:name="summary-information"/>
-    <w:p>
-      <w:pPr>
-        <w:pStyle w:val="Heading4"/>
-      </w:pPr>
-      <w:r>
-        <w:t xml:space="preserve">Summary information</w:t>
-      </w:r>
-    </w:p>
-    <w:bookmarkEnd w:id="39"/>
-    <w:bookmarkStart w:id="40" w:name="X634bd9f73ede8e538e99978a6a651a10e050db0"/>
-    <w:p>
-      <w:pPr>
-        <w:pStyle w:val="Heading4"/>
-      </w:pPr>
-      <w:r>
-        <w:t xml:space="preserve">What is the solution and how is it implemented?</w:t>
-      </w:r>
-    </w:p>
-    <w:bookmarkEnd w:id="40"/>
-    <w:bookmarkStart w:id="43" w:name="component-idservice"/>
-    <w:p>
-      <w:pPr>
-        <w:pStyle w:val="Heading4"/>
-      </w:pPr>
-      <w:r>
-        <w:t xml:space="preserve">Component: IDSERVICE</w:t>
-      </w:r>
-    </w:p>
-    <w:bookmarkStart w:id="41" w:name="rules-1"/>
-    <w:p>
-      <w:pPr>
-        <w:pStyle w:val="Heading5"/>
-      </w:pPr>
-      <w:r>
-        <w:t xml:space="preserve">Rules:</w:t>
+      </w:pPr>
+      <w:r>
+        <w:t xml:space="preserve">[(a)] Enforces minimum password complexity of [ACME Assigned: blocking the flow of the encrypted information, ACME internal method];</w:t>
       </w:r>
     </w:p>
     <w:p>
       <w:pPr>
         <w:numPr>
           <w:ilvl w:val="0"/>
-          <w:numId w:val="1008"/>
+          <w:numId w:val="1007"/>
         </w:numPr>
-        <w:pStyle w:val="Compact"/>
-      </w:pPr>
-      <w:r>
-        <w:t xml:space="preserve">idservice_password_min_length</w:t>
+      </w:pPr>
+      <w:r>
+        <w:t xml:space="preserve">[(b)] Enforces at least the following number of changed characters when new passwords are created: [ACME Assigned: ACME internal method];</w:t>
       </w:r>
     </w:p>
     <w:p>
       <w:pPr>
         <w:numPr>
           <w:ilvl w:val="0"/>
-          <w:numId w:val="1008"/>
+          <w:numId w:val="1007"/>
         </w:numPr>
-        <w:pStyle w:val="Compact"/>
-      </w:pPr>
-      <w:r>
-        <w:t xml:space="preserve">idservice_strong_pass_enabled</w:t>
-      </w:r>
-    </w:p>
-    <w:bookmarkEnd w:id="41"/>
-    <w:bookmarkStart w:id="42" w:name="implementation-status-planned-2"/>
-    <w:p>
-      <w:pPr>
-        <w:pStyle w:val="Heading5"/>
-      </w:pPr>
-      <w:r>
-        <w:t xml:space="preserve">Implementation Status: planned</w:t>
-      </w:r>
-    </w:p>
-    <w:bookmarkEnd w:id="42"/>
-    <w:bookmarkEnd w:id="43"/>
-    <w:bookmarkStart w:id="46" w:name="component-db-1"/>
-    <w:p>
-      <w:pPr>
-        <w:pStyle w:val="Heading4"/>
-      </w:pPr>
-      <w:r>
-        <w:t xml:space="preserve">Component: DB</w:t>
-      </w:r>
-    </w:p>
-    <w:bookmarkStart w:id="44" w:name="rules-2"/>
-    <w:p>
-      <w:pPr>
-        <w:pStyle w:val="Heading5"/>
-      </w:pPr>
-      <w:r>
-        <w:t xml:space="preserve">Rules:</w:t>
+      </w:pPr>
+      <w:r>
+        <w:t xml:space="preserve">[(c)] Stores and transmits only cryptographically-protected passwords;</w:t>
       </w:r>
     </w:p>
     <w:p>
       <w:pPr>
         <w:numPr>
           <w:ilvl w:val="0"/>
-          <w:numId w:val="1009"/>
+          <w:numId w:val="1007"/>
         </w:numPr>
-        <w:pStyle w:val="Compact"/>
-      </w:pPr>
-      <w:r>
-        <w:t xml:space="preserve">db_password_min_length</w:t>
-      </w:r>
-    </w:p>
-    <w:bookmarkEnd w:id="44"/>
-    <w:bookmarkStart w:id="45" w:name="implementation-status-planned-3"/>
-    <w:p>
-      <w:pPr>
-        <w:pStyle w:val="Heading5"/>
-      </w:pPr>
-      <w:r>
-        <w:t xml:space="preserve">Implementation Status: planned</w:t>
-      </w:r>
-    </w:p>
-    <w:bookmarkEnd w:id="45"/>
-    <w:bookmarkEnd w:id="46"/>
-    <w:bookmarkStart w:id="48" w:name="component-this-system-1"/>
-    <w:p>
-      <w:pPr>
-        <w:pStyle w:val="Heading4"/>
-      </w:pPr>
-      <w:r>
-        <w:t xml:space="preserve">Component: This System</w:t>
-      </w:r>
-    </w:p>
-    <w:bookmarkStart w:id="47" w:name="implementation-status-planned-4"/>
-    <w:p>
-      <w:pPr>
-        <w:pStyle w:val="Heading5"/>
-      </w:pPr>
-      <w:r>
-        <w:t xml:space="preserve">Implementation Status: planned</w:t>
-      </w:r>
-    </w:p>
-    <w:bookmarkEnd w:id="47"/>
-    <w:bookmarkEnd w:id="48"/>
-    <w:bookmarkEnd w:id="49"/>
-    <w:bookmarkStart w:id="58" w:name="cc-2---carbon-reporting"/>
-    <w:p>
-      <w:pPr>
-        <w:pStyle w:val="Heading3"/>
-      </w:pPr>
-      <w:r>
-        <w:t xml:space="preserve">CC-2 - Carbon reporting</w:t>
-      </w:r>
-    </w:p>
-    <w:bookmarkStart w:id="50" w:name="control-statement-3"/>
-    <w:p>
-      <w:pPr>
-        <w:pStyle w:val="Heading4"/>
-      </w:pPr>
-      <w:r>
-        <w:t xml:space="preserve">Control Statement</w:t>
-      </w:r>
-    </w:p>
-    <w:p>
-      <w:pPr>
-        <w:pStyle w:val="FirstParagraph"/>
-      </w:pPr>
-      <w:r>
-        <w:t xml:space="preserve">All services must calculate and report total scope 3 energy consumption.</w:t>
-      </w:r>
-    </w:p>
-    <w:bookmarkEnd w:id="50"/>
-    <w:bookmarkStart w:id="51" w:name="summary-information-1"/>
-    <w:p>
-      <w:pPr>
-        <w:pStyle w:val="Heading4"/>
-      </w:pPr>
-      <w:r>
-        <w:t xml:space="preserve">Summary information</w:t>
-      </w:r>
-    </w:p>
-    <w:bookmarkEnd w:id="51"/>
-    <w:bookmarkStart w:id="52" w:name="Xe4c89f66ee03dca53148bb73d4a576506d7d639"/>
-    <w:p>
-      <w:pPr>
-        <w:pStyle w:val="Heading4"/>
-      </w:pPr>
-      <w:r>
-        <w:t xml:space="preserve">What is the solution and how is it implemented?</w:t>
-      </w:r>
-    </w:p>
-    <w:bookmarkEnd w:id="52"/>
-    <w:bookmarkStart w:id="55" w:name="component-idservice-1"/>
-    <w:p>
-      <w:pPr>
-        <w:pStyle w:val="Heading4"/>
-      </w:pPr>
-      <w:r>
-        <w:t xml:space="preserve">Component: IDSERVICE</w:t>
-      </w:r>
-    </w:p>
-    <w:bookmarkStart w:id="53" w:name="rules-3"/>
-    <w:p>
-      <w:pPr>
-        <w:pStyle w:val="Heading5"/>
-      </w:pPr>
-      <w:r>
-        <w:t xml:space="preserve">Rules:</w:t>
+      </w:pPr>
+      <w:r>
+        <w:t xml:space="preserve">[(d)] Enforces password minimum and maximum lifetime restrictions of [ACME Assigned: ACME improved method];</w:t>
       </w:r>
     </w:p>
     <w:p>
       <w:pPr>
         <w:numPr>
           <w:ilvl w:val="0"/>
-          <w:numId w:val="1010"/>
+          <w:numId w:val="1007"/>
         </w:numPr>
-        <w:pStyle w:val="Compact"/>
-      </w:pPr>
-      <w:r>
-        <w:t xml:space="preserve">idservice_password_min_length</w:t>
-      </w:r>
-    </w:p>
-    <w:bookmarkEnd w:id="53"/>
-    <w:bookmarkStart w:id="54" w:name="implementation-status-planned-5"/>
-    <w:p>
-      <w:pPr>
-        <w:pStyle w:val="Heading5"/>
-      </w:pPr>
-      <w:r>
-        <w:t xml:space="preserve">Implementation Status: planned</w:t>
-      </w:r>
-    </w:p>
-    <w:bookmarkEnd w:id="54"/>
-    <w:bookmarkEnd w:id="55"/>
-    <w:bookmarkStart w:id="57" w:name="component-this-system-2"/>
-    <w:p>
-      <w:pPr>
-        <w:pStyle w:val="Heading4"/>
-      </w:pPr>
-      <w:r>
-        <w:t xml:space="preserve">Component: This System</w:t>
-      </w:r>
-    </w:p>
-    <w:bookmarkStart w:id="56" w:name="implementation-status-planned-6"/>
-    <w:p>
-      <w:pPr>
-        <w:pStyle w:val="Heading5"/>
-      </w:pPr>
-      <w:r>
-        <w:t xml:space="preserve">Implementation Status: planned</w:t>
-      </w:r>
-    </w:p>
-    <w:bookmarkEnd w:id="56"/>
-    <w:bookmarkEnd w:id="57"/>
-    <w:bookmarkEnd w:id="58"/>
-    <w:bookmarkEnd w:id="59"/>
-    <w:bookmarkStart w:id="92" w:name="identification-and-authentication-ia"/>
-    <w:p>
-      <w:pPr>
-        <w:pStyle w:val="Heading2"/>
-      </w:pPr>
-      <w:r>
-        <w:t xml:space="preserve">Identification and Authentication (IA)</w:t>
-      </w:r>
-    </w:p>
-    <w:bookmarkStart w:id="78" w:name="ia-51---password-based-authentication"/>
-    <w:p>
-      <w:pPr>
-        <w:pStyle w:val="Heading3"/>
-      </w:pPr>
-      <w:r>
-        <w:t xml:space="preserve">IA-5(1) - Password-based Authentication</w:t>
-      </w:r>
-    </w:p>
-    <w:bookmarkStart w:id="60" w:name="control-statement-4"/>
-    <w:p>
-      <w:pPr>
-        <w:pStyle w:val="Heading4"/>
-      </w:pPr>
-      <w:r>
-        <w:t xml:space="preserve">Control Statement</w:t>
-      </w:r>
-    </w:p>
-    <w:p>
-      <w:pPr>
-        <w:pStyle w:val="FirstParagraph"/>
-      </w:pPr>
-      <w:r>
-        <w:t xml:space="preserve">The information system, for password-based authentication:</w:t>
+      </w:pPr>
+      <w:r>
+        <w:t xml:space="preserve">[(e)] Prohibits password reuse for [ACME Assigned: ACME final method] generations; and</w:t>
       </w:r>
     </w:p>
     <w:p>
       <w:pPr>
         <w:numPr>
           <w:ilvl w:val="0"/>
-          <w:numId w:val="1011"/>
+          <w:numId w:val="1007"/>
         </w:numPr>
       </w:pPr>
       <w:r>
-        <w:t xml:space="preserve">[(a)] Enforces minimum password complexity of blocking the flow of the encrypted information, ACME internal method;</w:t>
-      </w:r>
-    </w:p>
-    <w:p>
-      <w:pPr>
-        <w:numPr>
-          <w:ilvl w:val="0"/>
-          <w:numId w:val="1011"/>
-        </w:numPr>
-      </w:pPr>
-      <w:r>
-        <w:t xml:space="preserve">[(b)] Enforces at least the following number of changed characters when new passwords are created: ACME internal method;</w:t>
-      </w:r>
-    </w:p>
-    <w:p>
-      <w:pPr>
-        <w:numPr>
-          <w:ilvl w:val="0"/>
-          <w:numId w:val="1011"/>
-        </w:numPr>
-      </w:pPr>
-      <w:r>
-        <w:t xml:space="preserve">[(c)] Stores and transmits only cryptographically-protected passwords;</w:t>
-      </w:r>
-    </w:p>
-    <w:p>
-      <w:pPr>
-        <w:numPr>
-          <w:ilvl w:val="0"/>
-          <w:numId w:val="1011"/>
-        </w:numPr>
-      </w:pPr>
-      <w:r>
-        <w:t xml:space="preserve">[(d)] Enforces password minimum and maximum lifetime restrictions of ACME improved method;</w:t>
-      </w:r>
-    </w:p>
-    <w:p>
-      <w:pPr>
-        <w:numPr>
-          <w:ilvl w:val="0"/>
-          <w:numId w:val="1011"/>
-        </w:numPr>
-      </w:pPr>
-      <w:r>
-        <w:t xml:space="preserve">[(e)] Prohibits password reuse for ACME final method generations; and</w:t>
-      </w:r>
-    </w:p>
-    <w:p>
-      <w:pPr>
-        <w:numPr>
-          <w:ilvl w:val="0"/>
-          <w:numId w:val="1011"/>
-        </w:numPr>
-      </w:pPr>
-      <w:r>
         <w:t xml:space="preserve">[(f)] Allows the use of a temporary password for system logons with an immediate change to a permanent password.</w:t>
       </w:r>
     </w:p>
-    <w:bookmarkEnd w:id="60"/>
-    <w:bookmarkStart w:id="61" w:name="ia-51-summary-information"/>
+    <w:bookmarkEnd w:id="58"/>
+    <w:bookmarkStart w:id="59" w:name="ia-51-summary-information"/>
     <w:p>
       <w:pPr>
         <w:pStyle w:val="Heading4"/>
@@ -1293,8 +1225,8 @@
         <w:t xml:space="preserve">IA-5(1) Summary information</w:t>
       </w:r>
     </w:p>
-    <w:bookmarkEnd w:id="61"/>
-    <w:bookmarkStart w:id="62" w:name="table-of-parameters-2"/>
+    <w:bookmarkEnd w:id="59"/>
+    <w:bookmarkStart w:id="60" w:name="table-of-parameters-2"/>
     <w:p>
       <w:pPr>
         <w:pStyle w:val="Heading4"/>
@@ -1509,16 +1441,36 @@
         </w:tc>
       </w:tr>
     </w:tbl>
+    <w:bookmarkEnd w:id="60"/>
+    <w:bookmarkStart w:id="61" w:name="Xd5eca90907160bc8a0a5785860ceaf982809407"/>
+    <w:p>
+      <w:pPr>
+        <w:pStyle w:val="Heading4"/>
+      </w:pPr>
+      <w:r>
+        <w:t xml:space="preserve">What is the solution and how is it implemented?</w:t>
+      </w:r>
+    </w:p>
+    <w:bookmarkEnd w:id="61"/>
+    <w:bookmarkStart w:id="63" w:name="component-this-system-4"/>
+    <w:p>
+      <w:pPr>
+        <w:pStyle w:val="Heading4"/>
+      </w:pPr>
+      <w:r>
+        <w:t xml:space="preserve">Component: This System</w:t>
+      </w:r>
+    </w:p>
+    <w:bookmarkStart w:id="62" w:name="implementation-status-planned-6"/>
+    <w:p>
+      <w:pPr>
+        <w:pStyle w:val="Heading5"/>
+      </w:pPr>
+      <w:r>
+        <w:t xml:space="preserve">Implementation Status: planned</w:t>
+      </w:r>
+    </w:p>
     <w:bookmarkEnd w:id="62"/>
-    <w:bookmarkStart w:id="63" w:name="Xd5eca90907160bc8a0a5785860ceaf982809407"/>
-    <w:p>
-      <w:pPr>
-        <w:pStyle w:val="Heading4"/>
-      </w:pPr>
-      <w:r>
-        <w:t xml:space="preserve">What is the solution and how is it implemented?</w:t>
-      </w:r>
-    </w:p>
     <w:bookmarkEnd w:id="63"/>
     <w:bookmarkStart w:id="64" w:name="implementation-for-part-a"/>
     <w:p>
@@ -1530,7 +1482,7 @@
       </w:r>
     </w:p>
     <w:bookmarkEnd w:id="64"/>
-    <w:bookmarkStart w:id="67" w:name="component-idservice-2"/>
+    <w:bookmarkStart w:id="66" w:name="component-idservice-2"/>
     <w:p>
       <w:pPr>
         <w:pStyle w:val="Heading4"/>
@@ -1539,41 +1491,27 @@
         <w:t xml:space="preserve">Component: IDSERVICE</w:t>
       </w:r>
     </w:p>
-    <w:bookmarkStart w:id="65" w:name="rules-4"/>
+    <w:bookmarkStart w:id="65" w:name="implementation-status-planned-7"/>
     <w:p>
       <w:pPr>
         <w:pStyle w:val="Heading5"/>
       </w:pPr>
       <w:r>
-        <w:t xml:space="preserve">Rules:</w:t>
-      </w:r>
-    </w:p>
-    <w:p>
-      <w:pPr>
-        <w:numPr>
-          <w:ilvl w:val="0"/>
-          <w:numId w:val="1012"/>
-        </w:numPr>
-        <w:pStyle w:val="Compact"/>
-      </w:pPr>
-      <w:r>
-        <w:t xml:space="preserve">idservice_password_min_length</w:t>
-      </w:r>
-    </w:p>
-    <w:p>
-      <w:pPr>
-        <w:numPr>
-          <w:ilvl w:val="0"/>
-          <w:numId w:val="1012"/>
-        </w:numPr>
-        <w:pStyle w:val="Compact"/>
-      </w:pPr>
-      <w:r>
-        <w:t xml:space="preserve">idservice_strong_pass_enabled</w:t>
+        <w:t xml:space="preserve">Implementation Status: planned</w:t>
       </w:r>
     </w:p>
     <w:bookmarkEnd w:id="65"/>
-    <w:bookmarkStart w:id="66" w:name="implementation-status-planned-7"/>
+    <w:bookmarkEnd w:id="66"/>
+    <w:bookmarkStart w:id="68" w:name="component-db-2"/>
+    <w:p>
+      <w:pPr>
+        <w:pStyle w:val="Heading4"/>
+      </w:pPr>
+      <w:r>
+        <w:t xml:space="preserve">Component: DB</w:t>
+      </w:r>
+    </w:p>
+    <w:bookmarkStart w:id="67" w:name="implementation-status-planned-8"/>
     <w:p>
       <w:pPr>
         <w:pStyle w:val="Heading5"/>
@@ -1582,183 +1520,97 @@
         <w:t xml:space="preserve">Implementation Status: planned</w:t>
       </w:r>
     </w:p>
-    <w:bookmarkEnd w:id="66"/>
     <w:bookmarkEnd w:id="67"/>
-    <w:bookmarkStart w:id="70" w:name="component-db-2"/>
+    <w:bookmarkEnd w:id="68"/>
+    <w:bookmarkStart w:id="69" w:name="implementation-for-part-e"/>
     <w:p>
       <w:pPr>
         <w:pStyle w:val="Heading4"/>
       </w:pPr>
       <w:r>
+        <w:t xml:space="preserve">Implementation for part (e)</w:t>
+      </w:r>
+    </w:p>
+    <w:bookmarkEnd w:id="69"/>
+    <w:bookmarkStart w:id="71" w:name="component-idservice-3"/>
+    <w:p>
+      <w:pPr>
+        <w:pStyle w:val="Heading4"/>
+      </w:pPr>
+      <w:r>
+        <w:t xml:space="preserve">Component: IDSERVICE</w:t>
+      </w:r>
+    </w:p>
+    <w:bookmarkStart w:id="70" w:name="implementation-status-planned-9"/>
+    <w:p>
+      <w:pPr>
+        <w:pStyle w:val="Heading5"/>
+      </w:pPr>
+      <w:r>
+        <w:t xml:space="preserve">Implementation Status: planned</w:t>
+      </w:r>
+    </w:p>
+    <w:bookmarkEnd w:id="70"/>
+    <w:bookmarkEnd w:id="71"/>
+    <w:bookmarkStart w:id="73" w:name="component-db-3"/>
+    <w:p>
+      <w:pPr>
+        <w:pStyle w:val="Heading4"/>
+      </w:pPr>
+      <w:r>
         <w:t xml:space="preserve">Component: DB</w:t>
       </w:r>
     </w:p>
-    <w:bookmarkStart w:id="68" w:name="rules-5"/>
+    <w:bookmarkStart w:id="72" w:name="implementation-status-planned-10"/>
     <w:p>
       <w:pPr>
         <w:pStyle w:val="Heading5"/>
       </w:pPr>
       <w:r>
-        <w:t xml:space="preserve">Rules:</w:t>
-      </w:r>
-    </w:p>
-    <w:p>
-      <w:pPr>
-        <w:numPr>
-          <w:ilvl w:val="0"/>
-          <w:numId w:val="1013"/>
-        </w:numPr>
-        <w:pStyle w:val="Compact"/>
-      </w:pPr>
-      <w:r>
-        <w:t xml:space="preserve">db_password_min_length</w:t>
-      </w:r>
-    </w:p>
-    <w:bookmarkEnd w:id="68"/>
-    <w:bookmarkStart w:id="69" w:name="implementation-status-planned-8"/>
-    <w:p>
-      <w:pPr>
-        <w:pStyle w:val="Heading5"/>
-      </w:pPr>
-      <w:r>
         <w:t xml:space="preserve">Implementation Status: planned</w:t>
       </w:r>
     </w:p>
-    <w:bookmarkEnd w:id="69"/>
-    <w:bookmarkEnd w:id="70"/>
-    <w:bookmarkStart w:id="71" w:name="implementation-for-part-e"/>
-    <w:p>
-      <w:pPr>
-        <w:pStyle w:val="Heading4"/>
-      </w:pPr>
-      <w:r>
-        <w:t xml:space="preserve">Implementation for part (e)</w:t>
-      </w:r>
-    </w:p>
-    <w:bookmarkEnd w:id="71"/>
-    <w:bookmarkStart w:id="74" w:name="component-idservice-3"/>
-    <w:p>
-      <w:pPr>
-        <w:pStyle w:val="Heading4"/>
-      </w:pPr>
-      <w:r>
-        <w:t xml:space="preserve">Component: IDSERVICE</w:t>
-      </w:r>
-    </w:p>
-    <w:bookmarkStart w:id="72" w:name="rules-6"/>
-    <w:p>
-      <w:pPr>
-        <w:pStyle w:val="Heading5"/>
-      </w:pPr>
-      <w:r>
-        <w:t xml:space="preserve">Rules:</w:t>
-      </w:r>
-    </w:p>
-    <w:p>
-      <w:pPr>
-        <w:numPr>
-          <w:ilvl w:val="0"/>
-          <w:numId w:val="1014"/>
-        </w:numPr>
-        <w:pStyle w:val="Compact"/>
-      </w:pPr>
-      <w:r>
-        <w:t xml:space="preserve">idservice_password_not_reuse_min_count</w:t>
-      </w:r>
-    </w:p>
     <w:bookmarkEnd w:id="72"/>
-    <w:bookmarkStart w:id="73" w:name="implementation-status-planned-9"/>
-    <w:p>
-      <w:pPr>
-        <w:pStyle w:val="Heading5"/>
-      </w:pPr>
-      <w:r>
-        <w:t xml:space="preserve">Implementation Status: planned</w:t>
-      </w:r>
-    </w:p>
     <w:bookmarkEnd w:id="73"/>
     <w:bookmarkEnd w:id="74"/>
-    <w:bookmarkStart w:id="77" w:name="component-db-3"/>
+    <w:bookmarkStart w:id="85" w:name="X09280f9c66c78cc15e0f7db1ff4f04c685c29d3"/>
+    <w:p>
+      <w:pPr>
+        <w:pStyle w:val="Heading3"/>
+      </w:pPr>
+      <w:r>
+        <w:t xml:space="preserve">IA-5(4) - Automated Support for Password Strength Determination</w:t>
+      </w:r>
+    </w:p>
+    <w:bookmarkStart w:id="75" w:name="control-statement-5"/>
     <w:p>
       <w:pPr>
         <w:pStyle w:val="Heading4"/>
       </w:pPr>
       <w:r>
-        <w:t xml:space="preserve">Component: DB</w:t>
-      </w:r>
-    </w:p>
-    <w:bookmarkStart w:id="75" w:name="rules-7"/>
-    <w:p>
-      <w:pPr>
-        <w:pStyle w:val="Heading5"/>
-      </w:pPr>
-      <w:r>
-        <w:t xml:space="preserve">Rules:</w:t>
-      </w:r>
-    </w:p>
-    <w:p>
-      <w:pPr>
-        <w:numPr>
-          <w:ilvl w:val="0"/>
-          <w:numId w:val="1015"/>
-        </w:numPr>
-        <w:pStyle w:val="Compact"/>
-      </w:pPr>
-      <w:r>
-        <w:t xml:space="preserve">db_password_not_reuse_min_count</w:t>
+        <w:t xml:space="preserve">Control Statement</w:t>
+      </w:r>
+    </w:p>
+    <w:p>
+      <w:pPr>
+        <w:pStyle w:val="FirstParagraph"/>
+      </w:pPr>
+      <w:r>
+        <w:t xml:space="preserve">The organization employs automated tools to determine if password authenticators are sufficiently strong to satisfy [ACME Assigned: assistants].</w:t>
       </w:r>
     </w:p>
     <w:bookmarkEnd w:id="75"/>
-    <w:bookmarkStart w:id="76" w:name="implementation-status-planned-10"/>
-    <w:p>
-      <w:pPr>
-        <w:pStyle w:val="Heading5"/>
-      </w:pPr>
-      <w:r>
-        <w:t xml:space="preserve">Implementation Status: planned</w:t>
+    <w:bookmarkStart w:id="76" w:name="ia-54-summary-information"/>
+    <w:p>
+      <w:pPr>
+        <w:pStyle w:val="Heading4"/>
+      </w:pPr>
+      <w:r>
+        <w:t xml:space="preserve">IA-5(4) Summary information</w:t>
       </w:r>
     </w:p>
     <w:bookmarkEnd w:id="76"/>
-    <w:bookmarkEnd w:id="77"/>
-    <w:bookmarkEnd w:id="78"/>
-    <w:bookmarkStart w:id="91" w:name="X09280f9c66c78cc15e0f7db1ff4f04c685c29d3"/>
-    <w:p>
-      <w:pPr>
-        <w:pStyle w:val="Heading3"/>
-      </w:pPr>
-      <w:r>
-        <w:t xml:space="preserve">IA-5(4) - Automated Support for Password Strength Determination</w:t>
-      </w:r>
-    </w:p>
-    <w:bookmarkStart w:id="79" w:name="control-statement-5"/>
-    <w:p>
-      <w:pPr>
-        <w:pStyle w:val="Heading4"/>
-      </w:pPr>
-      <w:r>
-        <w:t xml:space="preserve">Control Statement</w:t>
-      </w:r>
-    </w:p>
-    <w:p>
-      <w:pPr>
-        <w:pStyle w:val="FirstParagraph"/>
-      </w:pPr>
-      <w:r>
-        <w:t xml:space="preserve">The organization employs automated tools to determine if password authenticators are sufficiently strong to satisfy assistants.</w:t>
-      </w:r>
-    </w:p>
-    <w:bookmarkEnd w:id="79"/>
-    <w:bookmarkStart w:id="80" w:name="ia-54-summary-information"/>
-    <w:p>
-      <w:pPr>
-        <w:pStyle w:val="Heading4"/>
-      </w:pPr>
-      <w:r>
-        <w:t xml:space="preserve">IA-5(4) Summary information</w:t>
-      </w:r>
-    </w:p>
-    <w:bookmarkEnd w:id="80"/>
-    <w:bookmarkStart w:id="81" w:name="table-of-parameters-3"/>
+    <w:bookmarkStart w:id="77" w:name="table-of-parameters-3"/>
     <w:p>
       <w:pPr>
         <w:pStyle w:val="Heading4"/>
@@ -1859,614 +1711,458 @@
         </w:tc>
       </w:tr>
     </w:tbl>
+    <w:bookmarkEnd w:id="77"/>
+    <w:bookmarkStart w:id="78" w:name="X116c192d786594300558a2b074c60eda6f3540a"/>
+    <w:p>
+      <w:pPr>
+        <w:pStyle w:val="Heading4"/>
+      </w:pPr>
+      <w:r>
+        <w:t xml:space="preserve">What is the solution and how is it implemented?</w:t>
+      </w:r>
+    </w:p>
+    <w:bookmarkEnd w:id="78"/>
+    <w:bookmarkStart w:id="80" w:name="component-this-system-5"/>
+    <w:p>
+      <w:pPr>
+        <w:pStyle w:val="Heading4"/>
+      </w:pPr>
+      <w:r>
+        <w:t xml:space="preserve">Component: This System</w:t>
+      </w:r>
+    </w:p>
+    <w:bookmarkStart w:id="79" w:name="implementation-status-planned-11"/>
+    <w:p>
+      <w:pPr>
+        <w:pStyle w:val="Heading5"/>
+      </w:pPr>
+      <w:r>
+        <w:t xml:space="preserve">Implementation Status: planned</w:t>
+      </w:r>
+    </w:p>
+    <w:bookmarkEnd w:id="79"/>
+    <w:bookmarkEnd w:id="80"/>
+    <w:bookmarkStart w:id="82" w:name="component-idservice-4"/>
+    <w:p>
+      <w:pPr>
+        <w:pStyle w:val="Heading4"/>
+      </w:pPr>
+      <w:r>
+        <w:t xml:space="preserve">Component: IDSERVICE</w:t>
+      </w:r>
+    </w:p>
+    <w:bookmarkStart w:id="81" w:name="implementation-status-planned-12"/>
+    <w:p>
+      <w:pPr>
+        <w:pStyle w:val="Heading5"/>
+      </w:pPr>
+      <w:r>
+        <w:t xml:space="preserve">Implementation Status: planned</w:t>
+      </w:r>
+    </w:p>
     <w:bookmarkEnd w:id="81"/>
-    <w:bookmarkStart w:id="82" w:name="X116c192d786594300558a2b074c60eda6f3540a"/>
+    <w:bookmarkEnd w:id="82"/>
+    <w:bookmarkStart w:id="84" w:name="component-db-4"/>
     <w:p>
       <w:pPr>
         <w:pStyle w:val="Heading4"/>
       </w:pPr>
       <w:r>
-        <w:t xml:space="preserve">What is the solution and how is it implemented?</w:t>
-      </w:r>
-    </w:p>
-    <w:bookmarkEnd w:id="82"/>
-    <w:bookmarkStart w:id="85" w:name="component-idservice-4"/>
+        <w:t xml:space="preserve">Component: DB</w:t>
+      </w:r>
+    </w:p>
+    <w:bookmarkStart w:id="83" w:name="implementation-status-planned-13"/>
+    <w:p>
+      <w:pPr>
+        <w:pStyle w:val="Heading5"/>
+      </w:pPr>
+      <w:r>
+        <w:t xml:space="preserve">Implementation Status: planned</w:t>
+      </w:r>
+    </w:p>
+    <w:bookmarkEnd w:id="83"/>
+    <w:bookmarkEnd w:id="84"/>
+    <w:bookmarkEnd w:id="85"/>
+    <w:bookmarkEnd w:id="86"/>
+    <w:bookmarkStart w:id="107" w:name="privilege-rating-pr"/>
+    <w:p>
+      <w:pPr>
+        <w:pStyle w:val="Heading2"/>
+      </w:pPr>
+      <w:r>
+        <w:t xml:space="preserve">Privilege Rating (PR)</w:t>
+      </w:r>
+    </w:p>
+    <w:bookmarkStart w:id="96" w:name="X96f61967bc6ac43b6344b1f34bfde1af31504a3"/>
+    <w:p>
+      <w:pPr>
+        <w:pStyle w:val="Heading3"/>
+      </w:pPr>
+      <w:r>
+        <w:t xml:space="preserve">PR-1 - Right to access and deletion of records</w:t>
+      </w:r>
+    </w:p>
+    <w:bookmarkStart w:id="87" w:name="control-statement-6"/>
     <w:p>
       <w:pPr>
         <w:pStyle w:val="Heading4"/>
       </w:pPr>
       <w:r>
-        <w:t xml:space="preserve">Component: IDSERVICE</w:t>
-      </w:r>
-    </w:p>
-    <w:bookmarkStart w:id="83" w:name="rules-8"/>
-    <w:p>
-      <w:pPr>
-        <w:pStyle w:val="Heading5"/>
-      </w:pPr>
-      <w:r>
-        <w:t xml:space="preserve">Rules:</w:t>
+        <w:t xml:space="preserve">Control Statement</w:t>
+      </w:r>
+    </w:p>
+    <w:p>
+      <w:pPr>
+        <w:pStyle w:val="FirstParagraph"/>
+      </w:pPr>
+      <w:r>
+        <w:t xml:space="preserve">Any service or offering MUST:</w:t>
       </w:r>
     </w:p>
     <w:p>
       <w:pPr>
         <w:numPr>
           <w:ilvl w:val="0"/>
-          <w:numId w:val="1016"/>
+          <w:numId w:val="1008"/>
+        </w:numPr>
+      </w:pPr>
+      <w:r>
+        <w:t xml:space="preserve">[a] Have a privacy focal to respond to deletion requests.</w:t>
+      </w:r>
+    </w:p>
+    <w:p>
+      <w:pPr>
+        <w:numPr>
+          <w:ilvl w:val="0"/>
+          <w:numId w:val="1008"/>
+        </w:numPr>
+      </w:pPr>
+      <w:r>
+        <w:t xml:space="preserve">[b] Have an automated method for allowing users to access all of their data</w:t>
+      </w:r>
+    </w:p>
+    <w:p>
+      <w:pPr>
+        <w:numPr>
+          <w:ilvl w:val="0"/>
+          <w:numId w:val="1008"/>
+        </w:numPr>
+      </w:pPr>
+      <w:r>
+        <w:t xml:space="preserve">[c] Have an automated method to allow users to request, and subsequently execute, deletion of personal records.</w:t>
+      </w:r>
+    </w:p>
+    <w:p>
+      <w:pPr>
+        <w:numPr>
+          <w:ilvl w:val="0"/>
+          <w:numId w:val="1008"/>
+        </w:numPr>
+      </w:pPr>
+      <w:r>
+        <w:t xml:space="preserve">[d] The process must be documented.</w:t>
+      </w:r>
+    </w:p>
+    <w:bookmarkEnd w:id="87"/>
+    <w:bookmarkStart w:id="88" w:name="summary-information-2"/>
+    <w:p>
+      <w:pPr>
+        <w:pStyle w:val="Heading4"/>
+      </w:pPr>
+      <w:r>
+        <w:t xml:space="preserve">Summary information</w:t>
+      </w:r>
+    </w:p>
+    <w:bookmarkEnd w:id="88"/>
+    <w:bookmarkStart w:id="89" w:name="X1a86cb59297f3ab22eeb3ccfd5efb9279ad035c"/>
+    <w:p>
+      <w:pPr>
+        <w:pStyle w:val="Heading4"/>
+      </w:pPr>
+      <w:r>
+        <w:t xml:space="preserve">What is the solution and how is it implemented?</w:t>
+      </w:r>
+    </w:p>
+    <w:bookmarkEnd w:id="89"/>
+    <w:bookmarkStart w:id="91" w:name="component-this-system-6"/>
+    <w:p>
+      <w:pPr>
+        <w:pStyle w:val="Heading4"/>
+      </w:pPr>
+      <w:r>
+        <w:t xml:space="preserve">Component: This System</w:t>
+      </w:r>
+    </w:p>
+    <w:bookmarkStart w:id="90" w:name="implementation-status-planned-14"/>
+    <w:p>
+      <w:pPr>
+        <w:pStyle w:val="Heading5"/>
+      </w:pPr>
+      <w:r>
+        <w:t xml:space="preserve">Implementation Status: planned</w:t>
+      </w:r>
+    </w:p>
+    <w:bookmarkEnd w:id="90"/>
+    <w:bookmarkEnd w:id="91"/>
+    <w:bookmarkStart w:id="93" w:name="component-idservice-5"/>
+    <w:p>
+      <w:pPr>
+        <w:pStyle w:val="Heading4"/>
+      </w:pPr>
+      <w:r>
+        <w:t xml:space="preserve">Component: IDSERVICE</w:t>
+      </w:r>
+    </w:p>
+    <w:bookmarkStart w:id="92" w:name="implementation-status-planned-15"/>
+    <w:p>
+      <w:pPr>
+        <w:pStyle w:val="Heading5"/>
+      </w:pPr>
+      <w:r>
+        <w:t xml:space="preserve">Implementation Status: planned</w:t>
+      </w:r>
+    </w:p>
+    <w:bookmarkEnd w:id="92"/>
+    <w:bookmarkEnd w:id="93"/>
+    <w:bookmarkStart w:id="95" w:name="component-db-5"/>
+    <w:p>
+      <w:pPr>
+        <w:pStyle w:val="Heading4"/>
+      </w:pPr>
+      <w:r>
+        <w:t xml:space="preserve">Component: DB</w:t>
+      </w:r>
+    </w:p>
+    <w:bookmarkStart w:id="94" w:name="implementation-status-planned-16"/>
+    <w:p>
+      <w:pPr>
+        <w:pStyle w:val="Heading5"/>
+      </w:pPr>
+      <w:r>
+        <w:t xml:space="preserve">Implementation Status: planned</w:t>
+      </w:r>
+    </w:p>
+    <w:bookmarkEnd w:id="94"/>
+    <w:bookmarkEnd w:id="95"/>
+    <w:bookmarkEnd w:id="96"/>
+    <w:bookmarkStart w:id="106" w:name="X0d699d1534071bd6460cc8d8f1c989079d40fe9"/>
+    <w:p>
+      <w:pPr>
+        <w:pStyle w:val="Heading3"/>
+      </w:pPr>
+      <w:r>
+        <w:t xml:space="preserve">PR-2 - Registering exemptions to right to delete</w:t>
+      </w:r>
+    </w:p>
+    <w:bookmarkStart w:id="97" w:name="control-statement-7"/>
+    <w:p>
+      <w:pPr>
+        <w:pStyle w:val="Heading4"/>
+      </w:pPr>
+      <w:r>
+        <w:t xml:space="preserve">Control Statement</w:t>
+      </w:r>
+    </w:p>
+    <w:bookmarkEnd w:id="97"/>
+    <w:bookmarkStart w:id="98" w:name="summary-information-3"/>
+    <w:p>
+      <w:pPr>
+        <w:pStyle w:val="Heading4"/>
+      </w:pPr>
+      <w:r>
+        <w:t xml:space="preserve">Summary information</w:t>
+      </w:r>
+    </w:p>
+    <w:bookmarkEnd w:id="98"/>
+    <w:bookmarkStart w:id="99" w:name="X845dabd1df8ee858b3f54eb9e9aafe7294e409e"/>
+    <w:p>
+      <w:pPr>
+        <w:pStyle w:val="Heading4"/>
+      </w:pPr>
+      <w:r>
+        <w:t xml:space="preserve">What is the solution and how is it implemented?</w:t>
+      </w:r>
+    </w:p>
+    <w:bookmarkEnd w:id="99"/>
+    <w:bookmarkStart w:id="101" w:name="component-this-system-7"/>
+    <w:p>
+      <w:pPr>
+        <w:pStyle w:val="Heading4"/>
+      </w:pPr>
+      <w:r>
+        <w:t xml:space="preserve">Component: This System</w:t>
+      </w:r>
+    </w:p>
+    <w:bookmarkStart w:id="100" w:name="implementation-status-planned-17"/>
+    <w:p>
+      <w:pPr>
+        <w:pStyle w:val="Heading5"/>
+      </w:pPr>
+      <w:r>
+        <w:t xml:space="preserve">Implementation Status: planned</w:t>
+      </w:r>
+    </w:p>
+    <w:bookmarkEnd w:id="100"/>
+    <w:bookmarkEnd w:id="101"/>
+    <w:bookmarkStart w:id="103" w:name="component-idservice-6"/>
+    <w:p>
+      <w:pPr>
+        <w:pStyle w:val="Heading4"/>
+      </w:pPr>
+      <w:r>
+        <w:t xml:space="preserve">Component: IDSERVICE</w:t>
+      </w:r>
+    </w:p>
+    <w:bookmarkStart w:id="102" w:name="implementation-status-planned-18"/>
+    <w:p>
+      <w:pPr>
+        <w:pStyle w:val="Heading5"/>
+      </w:pPr>
+      <w:r>
+        <w:t xml:space="preserve">Implementation Status: planned</w:t>
+      </w:r>
+    </w:p>
+    <w:bookmarkEnd w:id="102"/>
+    <w:bookmarkEnd w:id="103"/>
+    <w:bookmarkStart w:id="105" w:name="component-db-6"/>
+    <w:p>
+      <w:pPr>
+        <w:pStyle w:val="Heading4"/>
+      </w:pPr>
+      <w:r>
+        <w:t xml:space="preserve">Component: DB</w:t>
+      </w:r>
+    </w:p>
+    <w:bookmarkStart w:id="104" w:name="implementation-status-planned-19"/>
+    <w:p>
+      <w:pPr>
+        <w:pStyle w:val="Heading5"/>
+      </w:pPr>
+      <w:r>
+        <w:t xml:space="preserve">Implementation Status: planned</w:t>
+      </w:r>
+    </w:p>
+    <w:bookmarkEnd w:id="104"/>
+    <w:bookmarkEnd w:id="105"/>
+    <w:bookmarkEnd w:id="106"/>
+    <w:bookmarkEnd w:id="107"/>
+    <w:bookmarkStart w:id="125" w:name="system-and-communications-protection-sc"/>
+    <w:p>
+      <w:pPr>
+        <w:pStyle w:val="Heading2"/>
+      </w:pPr>
+      <w:r>
+        <w:t xml:space="preserve">System and Communications Protection (SC)</w:t>
+      </w:r>
+    </w:p>
+    <w:bookmarkStart w:id="116" w:name="X7692a7b71afb2494a80dac94c82729e826383a7"/>
+    <w:p>
+      <w:pPr>
+        <w:pStyle w:val="Heading3"/>
+      </w:pPr>
+      <w:r>
+        <w:t xml:space="preserve">SC-1 - System and Communications Protection Policy and Procedures</w:t>
+      </w:r>
+    </w:p>
+    <w:bookmarkStart w:id="108" w:name="control-statement-8"/>
+    <w:p>
+      <w:pPr>
+        <w:pStyle w:val="Heading4"/>
+      </w:pPr>
+      <w:r>
+        <w:t xml:space="preserve">Control Statement</w:t>
+      </w:r>
+    </w:p>
+    <w:p>
+      <w:pPr>
+        <w:pStyle w:val="FirstParagraph"/>
+      </w:pPr>
+      <w:r>
+        <w:t xml:space="preserve">The organization:</w:t>
+      </w:r>
+    </w:p>
+    <w:p>
+      <w:pPr>
+        <w:numPr>
+          <w:ilvl w:val="0"/>
+          <w:numId w:val="1009"/>
+        </w:numPr>
+      </w:pPr>
+      <w:r>
+        <w:t xml:space="preserve">[a.] Develops, documents, and disseminates to [ACME Assigned: as needed]:</w:t>
+      </w:r>
+    </w:p>
+    <w:p>
+      <w:pPr>
+        <w:numPr>
+          <w:ilvl w:val="1"/>
+          <w:numId w:val="1010"/>
         </w:numPr>
         <w:pStyle w:val="Compact"/>
       </w:pPr>
       <w:r>
-        <w:t xml:space="preserve">idservice_password_min_length</w:t>
+        <w:t xml:space="preserve">[1.] A system and communications protection policy that addresses purpose, scope, roles, responsibilities, management commitment, coordination among organizational entities, and compliance; and</w:t>
+      </w:r>
+    </w:p>
+    <w:p>
+      <w:pPr>
+        <w:numPr>
+          <w:ilvl w:val="1"/>
+          <w:numId w:val="1010"/>
+        </w:numPr>
+        <w:pStyle w:val="Compact"/>
+      </w:pPr>
+      <w:r>
+        <w:t xml:space="preserve">[2.] Procedures to facilitate the implementation of the system and communications protection policy and associated system and communications protection controls; and</w:t>
       </w:r>
     </w:p>
     <w:p>
       <w:pPr>
         <w:numPr>
           <w:ilvl w:val="0"/>
-          <w:numId w:val="1016"/>
+          <w:numId w:val="1009"/>
+        </w:numPr>
+      </w:pPr>
+      <w:r>
+        <w:t xml:space="preserve">[b.] Reviews and updates the current:</w:t>
+      </w:r>
+    </w:p>
+    <w:p>
+      <w:pPr>
+        <w:numPr>
+          <w:ilvl w:val="1"/>
+          <w:numId w:val="1011"/>
         </w:numPr>
         <w:pStyle w:val="Compact"/>
       </w:pPr>
       <w:r>
-        <w:t xml:space="preserve">idservice_strong_pass_enabled</w:t>
-      </w:r>
-    </w:p>
-    <w:bookmarkEnd w:id="83"/>
-    <w:bookmarkStart w:id="84" w:name="implementation-status-planned-11"/>
-    <w:p>
-      <w:pPr>
-        <w:pStyle w:val="Heading5"/>
-      </w:pPr>
-      <w:r>
-        <w:t xml:space="preserve">Implementation Status: planned</w:t>
-      </w:r>
-    </w:p>
-    <w:bookmarkEnd w:id="84"/>
-    <w:bookmarkEnd w:id="85"/>
-    <w:bookmarkStart w:id="88" w:name="component-db-4"/>
-    <w:p>
-      <w:pPr>
-        <w:pStyle w:val="Heading4"/>
-      </w:pPr>
-      <w:r>
-        <w:t xml:space="preserve">Component: DB</w:t>
-      </w:r>
-    </w:p>
-    <w:bookmarkStart w:id="86" w:name="rules-9"/>
-    <w:p>
-      <w:pPr>
-        <w:pStyle w:val="Heading5"/>
-      </w:pPr>
-      <w:r>
-        <w:t xml:space="preserve">Rules:</w:t>
+        <w:t xml:space="preserve">[1.] System and communications protection policy [ACME Assigned: hourly]; and</w:t>
       </w:r>
     </w:p>
     <w:p>
       <w:pPr>
         <w:numPr>
-          <w:ilvl w:val="0"/>
-          <w:numId w:val="1017"/>
+          <w:ilvl w:val="1"/>
+          <w:numId w:val="1011"/>
         </w:numPr>
         <w:pStyle w:val="Compact"/>
       </w:pPr>
       <w:r>
-        <w:t xml:space="preserve">db_password_min_length</w:t>
-      </w:r>
-    </w:p>
-    <w:bookmarkEnd w:id="86"/>
-    <w:bookmarkStart w:id="87" w:name="implementation-status-planned-12"/>
-    <w:p>
-      <w:pPr>
-        <w:pStyle w:val="Heading5"/>
-      </w:pPr>
-      <w:r>
-        <w:t xml:space="preserve">Implementation Status: planned</w:t>
-      </w:r>
-    </w:p>
-    <w:bookmarkEnd w:id="87"/>
-    <w:bookmarkEnd w:id="88"/>
-    <w:bookmarkStart w:id="90" w:name="component-this-system-3"/>
+        <w:t xml:space="preserve">[2.] System and communications protection procedures [ACME Assigned: bi-monthly].</w:t>
+      </w:r>
+    </w:p>
+    <w:bookmarkEnd w:id="108"/>
+    <w:bookmarkStart w:id="109" w:name="sc-1-summary-information"/>
     <w:p>
       <w:pPr>
         <w:pStyle w:val="Heading4"/>
       </w:pPr>
       <w:r>
-        <w:t xml:space="preserve">Component: This System</w:t>
-      </w:r>
-    </w:p>
-    <w:bookmarkStart w:id="89" w:name="implementation-status-planned-13"/>
-    <w:p>
-      <w:pPr>
-        <w:pStyle w:val="Heading5"/>
-      </w:pPr>
-      <w:r>
-        <w:t xml:space="preserve">Implementation Status: planned</w:t>
-      </w:r>
-    </w:p>
-    <w:bookmarkEnd w:id="89"/>
-    <w:bookmarkEnd w:id="90"/>
-    <w:bookmarkEnd w:id="91"/>
-    <w:bookmarkEnd w:id="92"/>
-    <w:bookmarkStart w:id="117" w:name="privilege-rating-pr"/>
-    <w:p>
-      <w:pPr>
-        <w:pStyle w:val="Heading2"/>
-      </w:pPr>
-      <w:r>
-        <w:t xml:space="preserve">Privilege Rating (PR)</w:t>
-      </w:r>
-    </w:p>
-    <w:bookmarkStart w:id="104" w:name="X96f61967bc6ac43b6344b1f34bfde1af31504a3"/>
-    <w:p>
-      <w:pPr>
-        <w:pStyle w:val="Heading3"/>
-      </w:pPr>
-      <w:r>
-        <w:t xml:space="preserve">PR-1 - Right to access and deletion of records</w:t>
-      </w:r>
-    </w:p>
-    <w:bookmarkStart w:id="93" w:name="control-statement-6"/>
-    <w:p>
-      <w:pPr>
-        <w:pStyle w:val="Heading4"/>
-      </w:pPr>
-      <w:r>
-        <w:t xml:space="preserve">Control Statement</w:t>
-      </w:r>
-    </w:p>
-    <w:p>
-      <w:pPr>
-        <w:pStyle w:val="FirstParagraph"/>
-      </w:pPr>
-      <w:r>
-        <w:t xml:space="preserve">Any service or offering MUST:</w:t>
-      </w:r>
-    </w:p>
-    <w:p>
-      <w:pPr>
-        <w:numPr>
-          <w:ilvl w:val="0"/>
-          <w:numId w:val="1018"/>
-        </w:numPr>
-      </w:pPr>
-      <w:r>
-        <w:t xml:space="preserve">[a] Have a privacy focal to respond to deletion requests.</w:t>
-      </w:r>
-    </w:p>
-    <w:p>
-      <w:pPr>
-        <w:numPr>
-          <w:ilvl w:val="0"/>
-          <w:numId w:val="1018"/>
-        </w:numPr>
-      </w:pPr>
-      <w:r>
-        <w:t xml:space="preserve">[b] Have an automated method for allowing users to access all of their data</w:t>
-      </w:r>
-    </w:p>
-    <w:p>
-      <w:pPr>
-        <w:numPr>
-          <w:ilvl w:val="0"/>
-          <w:numId w:val="1018"/>
-        </w:numPr>
-      </w:pPr>
-      <w:r>
-        <w:t xml:space="preserve">[c] Have an automated method to allow users to request, and subsequently execute, deletion of personal records.</w:t>
-      </w:r>
-    </w:p>
-    <w:p>
-      <w:pPr>
-        <w:numPr>
-          <w:ilvl w:val="0"/>
-          <w:numId w:val="1018"/>
-        </w:numPr>
-      </w:pPr>
-      <w:r>
-        <w:t xml:space="preserve">[d] The process must be documented.</w:t>
-      </w:r>
-    </w:p>
-    <w:bookmarkEnd w:id="93"/>
-    <w:bookmarkStart w:id="94" w:name="summary-information-2"/>
-    <w:p>
-      <w:pPr>
-        <w:pStyle w:val="Heading4"/>
-      </w:pPr>
-      <w:r>
-        <w:t xml:space="preserve">Summary information</w:t>
-      </w:r>
-    </w:p>
-    <w:bookmarkEnd w:id="94"/>
-    <w:bookmarkStart w:id="95" w:name="X1a86cb59297f3ab22eeb3ccfd5efb9279ad035c"/>
-    <w:p>
-      <w:pPr>
-        <w:pStyle w:val="Heading4"/>
-      </w:pPr>
-      <w:r>
-        <w:t xml:space="preserve">What is the solution and how is it implemented?</w:t>
-      </w:r>
-    </w:p>
-    <w:bookmarkEnd w:id="95"/>
-    <w:bookmarkStart w:id="98" w:name="component-idservice-5"/>
-    <w:p>
-      <w:pPr>
-        <w:pStyle w:val="Heading4"/>
-      </w:pPr>
-      <w:r>
-        <w:t xml:space="preserve">Component: IDSERVICE</w:t>
-      </w:r>
-    </w:p>
-    <w:bookmarkStart w:id="96" w:name="rules-10"/>
-    <w:p>
-      <w:pPr>
-        <w:pStyle w:val="Heading5"/>
-      </w:pPr>
-      <w:r>
-        <w:t xml:space="preserve">Rules:</w:t>
-      </w:r>
-    </w:p>
-    <w:p>
-      <w:pPr>
-        <w:numPr>
-          <w:ilvl w:val="0"/>
-          <w:numId w:val="1019"/>
-        </w:numPr>
-        <w:pStyle w:val="Compact"/>
-      </w:pPr>
-      <w:r>
-        <w:t xml:space="preserve">idservice_password_min_length</w:t>
-      </w:r>
-    </w:p>
-    <w:bookmarkEnd w:id="96"/>
-    <w:bookmarkStart w:id="97" w:name="implementation-status-planned-14"/>
-    <w:p>
-      <w:pPr>
-        <w:pStyle w:val="Heading5"/>
-      </w:pPr>
-      <w:r>
-        <w:t xml:space="preserve">Implementation Status: planned</w:t>
-      </w:r>
-    </w:p>
-    <w:bookmarkEnd w:id="97"/>
-    <w:bookmarkEnd w:id="98"/>
-    <w:bookmarkStart w:id="101" w:name="component-db-5"/>
-    <w:p>
-      <w:pPr>
-        <w:pStyle w:val="Heading4"/>
-      </w:pPr>
-      <w:r>
-        <w:t xml:space="preserve">Component: DB</w:t>
-      </w:r>
-    </w:p>
-    <w:bookmarkStart w:id="99" w:name="rules-11"/>
-    <w:p>
-      <w:pPr>
-        <w:pStyle w:val="Heading5"/>
-      </w:pPr>
-      <w:r>
-        <w:t xml:space="preserve">Rules:</w:t>
-      </w:r>
-    </w:p>
-    <w:p>
-      <w:pPr>
-        <w:numPr>
-          <w:ilvl w:val="0"/>
-          <w:numId w:val="1020"/>
-        </w:numPr>
-        <w:pStyle w:val="Compact"/>
-      </w:pPr>
-      <w:r>
-        <w:t xml:space="preserve">db_password_not_reuse_min_count</w:t>
-      </w:r>
-    </w:p>
-    <w:bookmarkEnd w:id="99"/>
-    <w:bookmarkStart w:id="100" w:name="implementation-status-planned-15"/>
-    <w:p>
-      <w:pPr>
-        <w:pStyle w:val="Heading5"/>
-      </w:pPr>
-      <w:r>
-        <w:t xml:space="preserve">Implementation Status: planned</w:t>
-      </w:r>
-    </w:p>
-    <w:bookmarkEnd w:id="100"/>
-    <w:bookmarkEnd w:id="101"/>
-    <w:bookmarkStart w:id="103" w:name="component-this-system-4"/>
-    <w:p>
-      <w:pPr>
-        <w:pStyle w:val="Heading4"/>
-      </w:pPr>
-      <w:r>
-        <w:t xml:space="preserve">Component: This System</w:t>
-      </w:r>
-    </w:p>
-    <w:bookmarkStart w:id="102" w:name="implementation-status-planned-16"/>
-    <w:p>
-      <w:pPr>
-        <w:pStyle w:val="Heading5"/>
-      </w:pPr>
-      <w:r>
-        <w:t xml:space="preserve">Implementation Status: planned</w:t>
-      </w:r>
-    </w:p>
-    <w:bookmarkEnd w:id="102"/>
-    <w:bookmarkEnd w:id="103"/>
-    <w:bookmarkEnd w:id="104"/>
-    <w:bookmarkStart w:id="116" w:name="X0d699d1534071bd6460cc8d8f1c989079d40fe9"/>
-    <w:p>
-      <w:pPr>
-        <w:pStyle w:val="Heading3"/>
-      </w:pPr>
-      <w:r>
-        <w:t xml:space="preserve">PR-2 - Registering exemptions to right to delete</w:t>
-      </w:r>
-    </w:p>
-    <w:bookmarkStart w:id="105" w:name="control-statement-7"/>
-    <w:p>
-      <w:pPr>
-        <w:pStyle w:val="Heading4"/>
-      </w:pPr>
-      <w:r>
-        <w:t xml:space="preserve">Control Statement</w:t>
-      </w:r>
-    </w:p>
-    <w:bookmarkEnd w:id="105"/>
-    <w:bookmarkStart w:id="106" w:name="summary-information-3"/>
-    <w:p>
-      <w:pPr>
-        <w:pStyle w:val="Heading4"/>
-      </w:pPr>
-      <w:r>
-        <w:t xml:space="preserve">Summary information</w:t>
-      </w:r>
-    </w:p>
-    <w:bookmarkEnd w:id="106"/>
-    <w:bookmarkStart w:id="107" w:name="X845dabd1df8ee858b3f54eb9e9aafe7294e409e"/>
-    <w:p>
-      <w:pPr>
-        <w:pStyle w:val="Heading4"/>
-      </w:pPr>
-      <w:r>
-        <w:t xml:space="preserve">What is the solution and how is it implemented?</w:t>
-      </w:r>
-    </w:p>
-    <w:bookmarkEnd w:id="107"/>
-    <w:bookmarkStart w:id="110" w:name="component-idservice-6"/>
-    <w:p>
-      <w:pPr>
-        <w:pStyle w:val="Heading4"/>
-      </w:pPr>
-      <w:r>
-        <w:t xml:space="preserve">Component: IDSERVICE</w:t>
-      </w:r>
-    </w:p>
-    <w:bookmarkStart w:id="108" w:name="rules-12"/>
-    <w:p>
-      <w:pPr>
-        <w:pStyle w:val="Heading5"/>
-      </w:pPr>
-      <w:r>
-        <w:t xml:space="preserve">Rules:</w:t>
-      </w:r>
-    </w:p>
-    <w:p>
-      <w:pPr>
-        <w:numPr>
-          <w:ilvl w:val="0"/>
-          <w:numId w:val="1021"/>
-        </w:numPr>
-        <w:pStyle w:val="Compact"/>
-      </w:pPr>
-      <w:r>
-        <w:t xml:space="preserve">idservice_password_not_reuse_min_count</w:t>
-      </w:r>
-    </w:p>
-    <w:bookmarkEnd w:id="108"/>
-    <w:bookmarkStart w:id="109" w:name="implementation-status-planned-17"/>
-    <w:p>
-      <w:pPr>
-        <w:pStyle w:val="Heading5"/>
-      </w:pPr>
-      <w:r>
-        <w:t xml:space="preserve">Implementation Status: planned</w:t>
+        <w:t xml:space="preserve">SC-1 Summary information</w:t>
       </w:r>
     </w:p>
     <w:bookmarkEnd w:id="109"/>
-    <w:bookmarkEnd w:id="110"/>
-    <w:bookmarkStart w:id="113" w:name="component-db-6"/>
-    <w:p>
-      <w:pPr>
-        <w:pStyle w:val="Heading4"/>
-      </w:pPr>
-      <w:r>
-        <w:t xml:space="preserve">Component: DB</w:t>
-      </w:r>
-    </w:p>
-    <w:bookmarkStart w:id="111" w:name="rules-13"/>
-    <w:p>
-      <w:pPr>
-        <w:pStyle w:val="Heading5"/>
-      </w:pPr>
-      <w:r>
-        <w:t xml:space="preserve">Rules:</w:t>
-      </w:r>
-    </w:p>
-    <w:p>
-      <w:pPr>
-        <w:numPr>
-          <w:ilvl w:val="0"/>
-          <w:numId w:val="1022"/>
-        </w:numPr>
-        <w:pStyle w:val="Compact"/>
-      </w:pPr>
-      <w:r>
-        <w:t xml:space="preserve">db_password_min_length</w:t>
-      </w:r>
-    </w:p>
-    <w:p>
-      <w:pPr>
-        <w:numPr>
-          <w:ilvl w:val="0"/>
-          <w:numId w:val="1022"/>
-        </w:numPr>
-        <w:pStyle w:val="Compact"/>
-      </w:pPr>
-      <w:r>
-        <w:t xml:space="preserve">db_password_not_reuse_min_count</w:t>
-      </w:r>
-    </w:p>
-    <w:bookmarkEnd w:id="111"/>
-    <w:bookmarkStart w:id="112" w:name="implementation-status-planned-18"/>
-    <w:p>
-      <w:pPr>
-        <w:pStyle w:val="Heading5"/>
-      </w:pPr>
-      <w:r>
-        <w:t xml:space="preserve">Implementation Status: planned</w:t>
-      </w:r>
-    </w:p>
-    <w:bookmarkEnd w:id="112"/>
-    <w:bookmarkEnd w:id="113"/>
-    <w:bookmarkStart w:id="115" w:name="component-this-system-5"/>
-    <w:p>
-      <w:pPr>
-        <w:pStyle w:val="Heading4"/>
-      </w:pPr>
-      <w:r>
-        <w:t xml:space="preserve">Component: This System</w:t>
-      </w:r>
-    </w:p>
-    <w:bookmarkStart w:id="114" w:name="implementation-status-planned-19"/>
-    <w:p>
-      <w:pPr>
-        <w:pStyle w:val="Heading5"/>
-      </w:pPr>
-      <w:r>
-        <w:t xml:space="preserve">Implementation Status: planned</w:t>
-      </w:r>
-    </w:p>
-    <w:bookmarkEnd w:id="114"/>
-    <w:bookmarkEnd w:id="115"/>
-    <w:bookmarkEnd w:id="116"/>
-    <w:bookmarkEnd w:id="117"/>
-    <w:bookmarkStart w:id="137" w:name="system-and-communications-protection-sc"/>
-    <w:p>
-      <w:pPr>
-        <w:pStyle w:val="Heading2"/>
-      </w:pPr>
-      <w:r>
-        <w:t xml:space="preserve">System and Communications Protection (SC)</w:t>
-      </w:r>
-    </w:p>
-    <w:bookmarkStart w:id="127" w:name="X7692a7b71afb2494a80dac94c82729e826383a7"/>
-    <w:p>
-      <w:pPr>
-        <w:pStyle w:val="Heading3"/>
-      </w:pPr>
-      <w:r>
-        <w:t xml:space="preserve">SC-1 - System and Communications Protection Policy and Procedures</w:t>
-      </w:r>
-    </w:p>
-    <w:bookmarkStart w:id="118" w:name="control-statement-8"/>
-    <w:p>
-      <w:pPr>
-        <w:pStyle w:val="Heading4"/>
-      </w:pPr>
-      <w:r>
-        <w:t xml:space="preserve">Control Statement</w:t>
-      </w:r>
-    </w:p>
-    <w:p>
-      <w:pPr>
-        <w:pStyle w:val="FirstParagraph"/>
-      </w:pPr>
-      <w:r>
-        <w:t xml:space="preserve">The organization:</w:t>
-      </w:r>
-    </w:p>
-    <w:p>
-      <w:pPr>
-        <w:numPr>
-          <w:ilvl w:val="0"/>
-          <w:numId w:val="1023"/>
-        </w:numPr>
-      </w:pPr>
-      <w:r>
-        <w:t xml:space="preserve">[a.] Develops, documents, and disseminates to as needed:</w:t>
-      </w:r>
-    </w:p>
-    <w:p>
-      <w:pPr>
-        <w:numPr>
-          <w:ilvl w:val="1"/>
-          <w:numId w:val="1024"/>
-        </w:numPr>
-        <w:pStyle w:val="Compact"/>
-      </w:pPr>
-      <w:r>
-        <w:t xml:space="preserve">[1.] A system and communications protection policy that addresses purpose, scope, roles, responsibilities, management commitment, coordination among organizational entities, and compliance; and</w:t>
-      </w:r>
-    </w:p>
-    <w:p>
-      <w:pPr>
-        <w:numPr>
-          <w:ilvl w:val="1"/>
-          <w:numId w:val="1024"/>
-        </w:numPr>
-        <w:pStyle w:val="Compact"/>
-      </w:pPr>
-      <w:r>
-        <w:t xml:space="preserve">[2.] Procedures to facilitate the implementation of the system and communications protection policy and associated system and communications protection controls; and</w:t>
-      </w:r>
-    </w:p>
-    <w:p>
-      <w:pPr>
-        <w:numPr>
-          <w:ilvl w:val="0"/>
-          <w:numId w:val="1023"/>
-        </w:numPr>
-      </w:pPr>
-      <w:r>
-        <w:t xml:space="preserve">[b.] Reviews and updates the current:</w:t>
-      </w:r>
-    </w:p>
-    <w:p>
-      <w:pPr>
-        <w:numPr>
-          <w:ilvl w:val="1"/>
-          <w:numId w:val="1025"/>
-        </w:numPr>
-        <w:pStyle w:val="Compact"/>
-      </w:pPr>
-      <w:r>
-        <w:t xml:space="preserve">[1.] System and communications protection policy hourly; and</w:t>
-      </w:r>
-    </w:p>
-    <w:p>
-      <w:pPr>
-        <w:numPr>
-          <w:ilvl w:val="1"/>
-          <w:numId w:val="1025"/>
-        </w:numPr>
-        <w:pStyle w:val="Compact"/>
-      </w:pPr>
-      <w:r>
-        <w:t xml:space="preserve">[2.] System and communications protection procedures bi-monthly.</w:t>
-      </w:r>
-    </w:p>
-    <w:bookmarkEnd w:id="118"/>
-    <w:bookmarkStart w:id="119" w:name="sc-1-summary-information"/>
-    <w:p>
-      <w:pPr>
-        <w:pStyle w:val="Heading4"/>
-      </w:pPr>
-      <w:r>
-        <w:t xml:space="preserve">SC-1 Summary information</w:t>
-      </w:r>
-    </w:p>
-    <w:bookmarkEnd w:id="119"/>
-    <w:bookmarkStart w:id="120" w:name="table-of-parameters-4"/>
+    <w:bookmarkStart w:id="110" w:name="table-of-parameters-4"/>
     <w:p>
       <w:pPr>
         <w:pStyle w:val="Heading4"/>
@@ -2643,192 +2339,148 @@
         </w:tc>
       </w:tr>
     </w:tbl>
+    <w:bookmarkEnd w:id="110"/>
+    <w:bookmarkStart w:id="111" w:name="X25ab6321803c2a02fd0ed3b60cef0a28b5d3a30"/>
+    <w:p>
+      <w:pPr>
+        <w:pStyle w:val="Heading4"/>
+      </w:pPr>
+      <w:r>
+        <w:t xml:space="preserve">What is the solution and how is it implemented?</w:t>
+      </w:r>
+    </w:p>
+    <w:bookmarkEnd w:id="111"/>
+    <w:bookmarkStart w:id="113" w:name="component-this-system-8"/>
+    <w:p>
+      <w:pPr>
+        <w:pStyle w:val="Heading4"/>
+      </w:pPr>
+      <w:r>
+        <w:t xml:space="preserve">Component: This System</w:t>
+      </w:r>
+    </w:p>
+    <w:bookmarkStart w:id="112" w:name="implementation-status-planned-20"/>
+    <w:p>
+      <w:pPr>
+        <w:pStyle w:val="Heading5"/>
+      </w:pPr>
+      <w:r>
+        <w:t xml:space="preserve">Implementation Status: planned</w:t>
+      </w:r>
+    </w:p>
+    <w:bookmarkEnd w:id="112"/>
+    <w:bookmarkEnd w:id="113"/>
+    <w:bookmarkStart w:id="115" w:name="component-idservice-7"/>
+    <w:p>
+      <w:pPr>
+        <w:pStyle w:val="Heading4"/>
+      </w:pPr>
+      <w:r>
+        <w:t xml:space="preserve">Component: IDSERVICE</w:t>
+      </w:r>
+    </w:p>
+    <w:bookmarkStart w:id="114" w:name="implementation-status-planned-21"/>
+    <w:p>
+      <w:pPr>
+        <w:pStyle w:val="Heading5"/>
+      </w:pPr>
+      <w:r>
+        <w:t xml:space="preserve">Implementation Status: planned</w:t>
+      </w:r>
+    </w:p>
+    <w:bookmarkEnd w:id="114"/>
+    <w:bookmarkEnd w:id="115"/>
+    <w:bookmarkEnd w:id="116"/>
+    <w:bookmarkStart w:id="124" w:name="sc-2---application-partitioning"/>
+    <w:p>
+      <w:pPr>
+        <w:pStyle w:val="Heading3"/>
+      </w:pPr>
+      <w:r>
+        <w:t xml:space="preserve">SC-2 - Application Partitioning</w:t>
+      </w:r>
+    </w:p>
+    <w:bookmarkStart w:id="117" w:name="control-statement-9"/>
+    <w:p>
+      <w:pPr>
+        <w:pStyle w:val="Heading4"/>
+      </w:pPr>
+      <w:r>
+        <w:t xml:space="preserve">Control Statement</w:t>
+      </w:r>
+    </w:p>
+    <w:p>
+      <w:pPr>
+        <w:pStyle w:val="FirstParagraph"/>
+      </w:pPr>
+      <w:r>
+        <w:t xml:space="preserve">The information system separates user functionality (including user interface services) from information system management functionality.</w:t>
+      </w:r>
+    </w:p>
+    <w:bookmarkEnd w:id="117"/>
+    <w:bookmarkStart w:id="118" w:name="sc-2-summary-information"/>
+    <w:p>
+      <w:pPr>
+        <w:pStyle w:val="Heading4"/>
+      </w:pPr>
+      <w:r>
+        <w:t xml:space="preserve">SC-2 Summary information</w:t>
+      </w:r>
+    </w:p>
+    <w:bookmarkEnd w:id="118"/>
+    <w:bookmarkStart w:id="119" w:name="X8fe5781ff74d097817760222eb0d978b31d757b"/>
+    <w:p>
+      <w:pPr>
+        <w:pStyle w:val="Heading4"/>
+      </w:pPr>
+      <w:r>
+        <w:t xml:space="preserve">What is the solution and how is it implemented?</w:t>
+      </w:r>
+    </w:p>
+    <w:bookmarkEnd w:id="119"/>
+    <w:bookmarkStart w:id="121" w:name="component-this-system-9"/>
+    <w:p>
+      <w:pPr>
+        <w:pStyle w:val="Heading4"/>
+      </w:pPr>
+      <w:r>
+        <w:t xml:space="preserve">Component: This System</w:t>
+      </w:r>
+    </w:p>
+    <w:bookmarkStart w:id="120" w:name="implementation-status-planned-22"/>
+    <w:p>
+      <w:pPr>
+        <w:pStyle w:val="Heading5"/>
+      </w:pPr>
+      <w:r>
+        <w:t xml:space="preserve">Implementation Status: planned</w:t>
+      </w:r>
+    </w:p>
     <w:bookmarkEnd w:id="120"/>
-    <w:bookmarkStart w:id="121" w:name="X25ab6321803c2a02fd0ed3b60cef0a28b5d3a30"/>
+    <w:bookmarkEnd w:id="121"/>
+    <w:bookmarkStart w:id="123" w:name="component-db-7"/>
     <w:p>
       <w:pPr>
         <w:pStyle w:val="Heading4"/>
       </w:pPr>
       <w:r>
-        <w:t xml:space="preserve">What is the solution and how is it implemented?</w:t>
-      </w:r>
-    </w:p>
-    <w:bookmarkEnd w:id="121"/>
-    <w:bookmarkStart w:id="124" w:name="component-idservice-7"/>
-    <w:p>
-      <w:pPr>
-        <w:pStyle w:val="Heading4"/>
-      </w:pPr>
-      <w:r>
-        <w:t xml:space="preserve">Component: IDSERVICE</w:t>
-      </w:r>
-    </w:p>
-    <w:bookmarkStart w:id="122" w:name="rules-14"/>
+        <w:t xml:space="preserve">Component: DB</w:t>
+      </w:r>
+    </w:p>
+    <w:bookmarkStart w:id="122" w:name="implementation-status-planned-23"/>
     <w:p>
       <w:pPr>
         <w:pStyle w:val="Heading5"/>
       </w:pPr>
       <w:r>
-        <w:t xml:space="preserve">Rules:</w:t>
-      </w:r>
-    </w:p>
-    <w:p>
-      <w:pPr>
-        <w:numPr>
-          <w:ilvl w:val="0"/>
-          <w:numId w:val="1026"/>
-        </w:numPr>
-        <w:pStyle w:val="Compact"/>
-      </w:pPr>
-      <w:r>
-        <w:t xml:space="preserve">idservice_password_not_reuse_min_count</w:t>
+        <w:t xml:space="preserve">Implementation Status: planned</w:t>
       </w:r>
     </w:p>
     <w:bookmarkEnd w:id="122"/>
-    <w:bookmarkStart w:id="123" w:name="implementation-status-planned-20"/>
-    <w:p>
-      <w:pPr>
-        <w:pStyle w:val="Heading5"/>
-      </w:pPr>
-      <w:r>
-        <w:t xml:space="preserve">Implementation Status: planned</w:t>
-      </w:r>
-    </w:p>
     <w:bookmarkEnd w:id="123"/>
     <w:bookmarkEnd w:id="124"/>
-    <w:bookmarkStart w:id="126" w:name="component-this-system-6"/>
-    <w:p>
-      <w:pPr>
-        <w:pStyle w:val="Heading4"/>
-      </w:pPr>
-      <w:r>
-        <w:t xml:space="preserve">Component: This System</w:t>
-      </w:r>
-    </w:p>
-    <w:bookmarkStart w:id="125" w:name="implementation-status-planned-21"/>
-    <w:p>
-      <w:pPr>
-        <w:pStyle w:val="Heading5"/>
-      </w:pPr>
-      <w:r>
-        <w:t xml:space="preserve">Implementation Status: planned</w:t>
-      </w:r>
-    </w:p>
     <w:bookmarkEnd w:id="125"/>
     <w:bookmarkEnd w:id="126"/>
-    <w:bookmarkEnd w:id="127"/>
-    <w:bookmarkStart w:id="136" w:name="sc-2---application-partitioning"/>
-    <w:p>
-      <w:pPr>
-        <w:pStyle w:val="Heading3"/>
-      </w:pPr>
-      <w:r>
-        <w:t xml:space="preserve">SC-2 - Application Partitioning</w:t>
-      </w:r>
-    </w:p>
-    <w:bookmarkStart w:id="128" w:name="control-statement-9"/>
-    <w:p>
-      <w:pPr>
-        <w:pStyle w:val="Heading4"/>
-      </w:pPr>
-      <w:r>
-        <w:t xml:space="preserve">Control Statement</w:t>
-      </w:r>
-    </w:p>
-    <w:p>
-      <w:pPr>
-        <w:pStyle w:val="FirstParagraph"/>
-      </w:pPr>
-      <w:r>
-        <w:t xml:space="preserve">The information system separates user functionality (including user interface services) from information system management functionality.</w:t>
-      </w:r>
-    </w:p>
-    <w:bookmarkEnd w:id="128"/>
-    <w:bookmarkStart w:id="129" w:name="sc-2-summary-information"/>
-    <w:p>
-      <w:pPr>
-        <w:pStyle w:val="Heading4"/>
-      </w:pPr>
-      <w:r>
-        <w:t xml:space="preserve">SC-2 Summary information</w:t>
-      </w:r>
-    </w:p>
-    <w:bookmarkEnd w:id="129"/>
-    <w:bookmarkStart w:id="130" w:name="X8fe5781ff74d097817760222eb0d978b31d757b"/>
-    <w:p>
-      <w:pPr>
-        <w:pStyle w:val="Heading4"/>
-      </w:pPr>
-      <w:r>
-        <w:t xml:space="preserve">What is the solution and how is it implemented?</w:t>
-      </w:r>
-    </w:p>
-    <w:bookmarkEnd w:id="130"/>
-    <w:bookmarkStart w:id="133" w:name="component-db-7"/>
-    <w:p>
-      <w:pPr>
-        <w:pStyle w:val="Heading4"/>
-      </w:pPr>
-      <w:r>
-        <w:t xml:space="preserve">Component: DB</w:t>
-      </w:r>
-    </w:p>
-    <w:bookmarkStart w:id="131" w:name="rules-15"/>
-    <w:p>
-      <w:pPr>
-        <w:pStyle w:val="Heading5"/>
-      </w:pPr>
-      <w:r>
-        <w:t xml:space="preserve">Rules:</w:t>
-      </w:r>
-    </w:p>
-    <w:p>
-      <w:pPr>
-        <w:numPr>
-          <w:ilvl w:val="0"/>
-          <w:numId w:val="1027"/>
-        </w:numPr>
-        <w:pStyle w:val="Compact"/>
-      </w:pPr>
-      <w:r>
-        <w:t xml:space="preserve">db_password_not_reuse_min_count</w:t>
-      </w:r>
-    </w:p>
-    <w:bookmarkEnd w:id="131"/>
-    <w:bookmarkStart w:id="132" w:name="implementation-status-planned-22"/>
-    <w:p>
-      <w:pPr>
-        <w:pStyle w:val="Heading5"/>
-      </w:pPr>
-      <w:r>
-        <w:t xml:space="preserve">Implementation Status: planned</w:t>
-      </w:r>
-    </w:p>
-    <w:bookmarkEnd w:id="132"/>
-    <w:bookmarkEnd w:id="133"/>
-    <w:bookmarkStart w:id="135" w:name="component-this-system-7"/>
-    <w:p>
-      <w:pPr>
-        <w:pStyle w:val="Heading4"/>
-      </w:pPr>
-      <w:r>
-        <w:t xml:space="preserve">Component: This System</w:t>
-      </w:r>
-    </w:p>
-    <w:bookmarkStart w:id="134" w:name="implementation-status-planned-23"/>
-    <w:p>
-      <w:pPr>
-        <w:pStyle w:val="Heading5"/>
-      </w:pPr>
-      <w:r>
-        <w:t xml:space="preserve">Implementation Status: planned</w:t>
-      </w:r>
-    </w:p>
-    <w:bookmarkEnd w:id="134"/>
-    <w:bookmarkEnd w:id="135"/>
-    <w:bookmarkEnd w:id="136"/>
-    <w:bookmarkEnd w:id="137"/>
-    <w:bookmarkEnd w:id="138"/>
     <w:sectPr>
       <w:headerReference r:id="rId11" w:type="even"/>
       <w:headerReference r:id="rId10" w:type="default"/>
@@ -6319,54 +5971,6 @@
   <w:num w:numId="1011">
     <w:abstractNumId w:val="991"/>
   </w:num>
-  <w:num w:numId="1012">
-    <w:abstractNumId w:val="991"/>
-  </w:num>
-  <w:num w:numId="1013">
-    <w:abstractNumId w:val="991"/>
-  </w:num>
-  <w:num w:numId="1014">
-    <w:abstractNumId w:val="991"/>
-  </w:num>
-  <w:num w:numId="1015">
-    <w:abstractNumId w:val="991"/>
-  </w:num>
-  <w:num w:numId="1016">
-    <w:abstractNumId w:val="991"/>
-  </w:num>
-  <w:num w:numId="1017">
-    <w:abstractNumId w:val="991"/>
-  </w:num>
-  <w:num w:numId="1018">
-    <w:abstractNumId w:val="991"/>
-  </w:num>
-  <w:num w:numId="1019">
-    <w:abstractNumId w:val="991"/>
-  </w:num>
-  <w:num w:numId="1020">
-    <w:abstractNumId w:val="991"/>
-  </w:num>
-  <w:num w:numId="1021">
-    <w:abstractNumId w:val="991"/>
-  </w:num>
-  <w:num w:numId="1022">
-    <w:abstractNumId w:val="991"/>
-  </w:num>
-  <w:num w:numId="1023">
-    <w:abstractNumId w:val="991"/>
-  </w:num>
-  <w:num w:numId="1024">
-    <w:abstractNumId w:val="991"/>
-  </w:num>
-  <w:num w:numId="1025">
-    <w:abstractNumId w:val="991"/>
-  </w:num>
-  <w:num w:numId="1026">
-    <w:abstractNumId w:val="991"/>
-  </w:num>
-  <w:num w:numId="1027">
-    <w:abstractNumId w:val="991"/>
-  </w:num>
 </w:numbering>
 </file>
 

</xml_diff>